<commit_message>
move files around in docx conversion, fix some issues over intro heading
git-svn-id: svn://svn.code.sf.net/p/tei/code/trunk/Stylesheets@6779 e5332ce4-a50f-0410-b94b-d658400b0204
</commit_message>
<xml_diff>
--- a/profiles/iso/docx/template.docx
+++ b/profiles/iso/docx/template.docx
@@ -1440,16 +1440,6 @@
         </w:rPr>
         <w:br w:type="page"/>
       </w:r>
-    </w:p>
-    <w:p>
-      <w:pPr>
-        <w:pStyle w:val="Bibliography"/>
-        <w:numPr>
-          <w:ilvl w:val="0"/>
-          <w:numId w:val="0"/>
-        </w:numPr>
-        <w:ind w:left="1080" w:hanging="1080"/>
-      </w:pPr>
     </w:p>
     <w:sectPr>
       <w:headerReference w:type="first" r:id="rId9"/>
@@ -1686,7 +1676,7 @@
 </file>
 
 <file path=word/numbering.xml><?xml version="1.0" encoding="utf-8"?>
-<w:numbering xmlns:mo="http://schemas.microsoft.com/office/mac/office/2008/main" xmlns:ve="http://schemas.openxmlformats.org/markup-compatibility/2006" xmlns:mv="urn:schemas-microsoft-com:mac:vml" xmlns:o="urn:schemas-microsoft-com:office:office" xmlns:r="http://schemas.openxmlformats.org/officeDocument/2006/relationships" xmlns:m="http://schemas.openxmlformats.org/officeDocument/2006/math" xmlns:v="urn:schemas-microsoft-com:vml" xmlns:wp="http://schemas.openxmlformats.org/drawingml/2006/wordprocessingDrawing" xmlns:w10="urn:schemas-microsoft-com:office:word" xmlns:w="http://schemas.openxmlformats.org/wordprocessingml/2006/main" xmlns:wne="http://schemas.microsoft.com/office/word/2006/wordml">
+<w:numbering xmlns:mv="urn:schemas-microsoft-com:mac:vml" xmlns:mo="http://schemas.microsoft.com/office/mac/office/2008/main" xmlns:ve="http://schemas.openxmlformats.org/markup-compatibility/2006" xmlns:o="urn:schemas-microsoft-com:office:office" xmlns:r="http://schemas.openxmlformats.org/officeDocument/2006/relationships" xmlns:m="http://schemas.openxmlformats.org/officeDocument/2006/math" xmlns:v="urn:schemas-microsoft-com:vml" xmlns:w10="urn:schemas-microsoft-com:office:word" xmlns:w="http://schemas.openxmlformats.org/wordprocessingml/2006/main" xmlns:wne="http://schemas.microsoft.com/office/word/2006/wordml" xmlns:wp="http://schemas.openxmlformats.org/drawingml/2006/wordprocessingDrawing">
   <w:abstractNum w:abstractNumId="0">
     <w:nsid w:val="FFFFFF1D"/>
     <w:multiLevelType w:val="multilevel"/>

</xml_diff>

<commit_message>
deal with table numbering and inserted text of Table in a table heading
git-svn-id: svn://svn.code.sf.net/p/tei/code/trunk/Stylesheets@6852 e5332ce4-a50f-0410-b94b-d658400b0204
</commit_message>
<xml_diff>
--- a/profiles/iso/docx/template.docx
+++ b/profiles/iso/docx/template.docx
@@ -753,7 +753,7 @@
     </w:p>
     <w:p>
       <w:pPr>
-        <w:pStyle w:val="zzCopyright"/>
+        <w:pStyle w:val="Normal"/>
         <w:jc w:val="center"/>
         <w:rPr>
           <w:b/>
@@ -778,7 +778,7 @@
     </w:p>
     <w:p>
       <w:pPr>
-        <w:pStyle w:val="zzCopyright"/>
+        <w:pStyle w:val="Normal"/>
         <w:ind w:left="102" w:right="102"/>
         <w:jc w:val="center"/>
         <w:rPr>
@@ -4904,6 +4904,9 @@
     <w:pPr>
       <w:keepNext/>
       <w:suppressAutoHyphens/>
+      <w:numPr>
+        <w:numId w:val="5"/>
+      </w:numPr>
       <w:spacing w:before="120" w:after="120" w:line="230" w:lineRule="exact"/>
       <w:jc w:val="center"/>
     </w:pPr>

</xml_diff>

<commit_message>
allow for preserving islands of Word tables
git-svn-id: svn://svn.code.sf.net/p/tei/code/trunk/Stylesheets@7037 e5332ce4-a50f-0410-b94b-d658400b0204
</commit_message>
<xml_diff>
--- a/profiles/iso/docx/template.docx
+++ b/profiles/iso/docx/template.docx
@@ -8,7 +8,10 @@
         <w:jc w:val="right"/>
       </w:pPr>
       <w:r>
-        <w:t xml:space="preserve">Reference number of </w:t>
+        <w:t>Reference nu</w:t>
+      </w:r>
+      <w:r>
+        <w:t xml:space="preserve">mber of </w:t>
       </w:r>
       <w:r>
         <w:rPr>
@@ -44,7 +47,7 @@
           <w:id w:val="680634442"/>
           <w:lock w:val="sdtLocked"/>
           <w:placeholder>
-            <w:docPart w:val="C905B56281227F4F9C1E245B35EF80C4"/>
+            <w:docPart w:val="DB8021F4D288D64E937E7D16E48AA260"/>
           </w:placeholder>
           <w:text/>
         </w:sdtPr>
@@ -78,7 +81,7 @@
           <w:id w:val="680634443"/>
           <w:lock w:val="sdtLocked"/>
           <w:placeholder>
-            <w:docPart w:val="C905B56281227F4F9C1E245B35EF80C4"/>
+            <w:docPart w:val="DB8021F4D288D64E937E7D16E48AA260"/>
           </w:placeholder>
           <w:text/>
         </w:sdtPr>
@@ -118,7 +121,7 @@
           <w:id w:val="680634444"/>
           <w:lock w:val="sdtLocked"/>
           <w:placeholder>
-            <w:docPart w:val="C905B56281227F4F9C1E245B35EF80C4"/>
+            <w:docPart w:val="DB8021F4D288D64E937E7D16E48AA260"/>
           </w:placeholder>
           <w:text/>
         </w:sdtPr>
@@ -168,7 +171,7 @@
           <w:id w:val="680634480"/>
           <w:lock w:val="sdtLocked"/>
           <w:placeholder>
-            <w:docPart w:val="B4BC82B56C28C9448030280826E9FF91"/>
+            <w:docPart w:val="43DCA10AFA577A43BF3502F119597F57"/>
           </w:placeholder>
           <w:date>
             <w:dateFormat w:val="yyyy-MM-dd"/>
@@ -206,13 +209,7 @@
         <w:rPr>
           <w:noProof/>
         </w:rPr>
-        <w:t xml:space="preserve">Reference number of </w:t>
-      </w:r>
-      <w:r>
-        <w:rPr>
-          <w:noProof/>
-        </w:rPr>
-        <w:t>document:</w:t>
+        <w:t>Reference number of document:</w:t>
       </w:r>
       <w:r>
         <w:rPr>
@@ -231,7 +228,7 @@
           <w:id w:val="680634449"/>
           <w:lock w:val="sdtLocked"/>
           <w:placeholder>
-            <w:docPart w:val="C905B56281227F4F9C1E245B35EF80C4"/>
+            <w:docPart w:val="DB8021F4D288D64E937E7D16E48AA260"/>
           </w:placeholder>
           <w:text/>
         </w:sdtPr>
@@ -288,7 +285,7 @@
           <w:id w:val="680634453"/>
           <w:lock w:val="sdtLocked"/>
           <w:placeholder>
-            <w:docPart w:val="C905B56281227F4F9C1E245B35EF80C4"/>
+            <w:docPart w:val="DB8021F4D288D64E937E7D16E48AA260"/>
           </w:placeholder>
           <w:text/>
         </w:sdtPr>
@@ -325,7 +322,7 @@
           <w:id w:val="680634454"/>
           <w:lock w:val="sdtLocked"/>
           <w:placeholder>
-            <w:docPart w:val="C905B56281227F4F9C1E245B35EF80C4"/>
+            <w:docPart w:val="DB8021F4D288D64E937E7D16E48AA260"/>
           </w:placeholder>
           <w:text/>
         </w:sdtPr>
@@ -362,7 +359,7 @@
           <w:id w:val="680634455"/>
           <w:lock w:val="sdtLocked"/>
           <w:placeholder>
-            <w:docPart w:val="C905B56281227F4F9C1E245B35EF80C4"/>
+            <w:docPart w:val="DB8021F4D288D64E937E7D16E48AA260"/>
           </w:placeholder>
           <w:text/>
         </w:sdtPr>
@@ -412,7 +409,7 @@
           <w:id w:val="680634456"/>
           <w:lock w:val="sdtLocked"/>
           <w:placeholder>
-            <w:docPart w:val="C905B56281227F4F9C1E245B35EF80C4"/>
+            <w:docPart w:val="DB8021F4D288D64E937E7D16E48AA260"/>
           </w:placeholder>
           <w:text/>
         </w:sdtPr>
@@ -456,7 +453,7 @@
           <w:id w:val="72302846"/>
           <w:lock w:val="sdtLocked"/>
           <w:placeholder>
-            <w:docPart w:val="B52368769030674BA3A193741D01B82B"/>
+            <w:docPart w:val="3F2A2069DF50E146BBD071CE3455B857"/>
           </w:placeholder>
           <w:dropDownList>
             <w:listItem w:displayText="ISO" w:value="ISO"/>
@@ -508,7 +505,7 @@
           <w:id w:val="680634464"/>
           <w:lock w:val="sdtLocked"/>
           <w:placeholder>
-            <w:docPart w:val="C905B56281227F4F9C1E245B35EF80C4"/>
+            <w:docPart w:val="DB8021F4D288D64E937E7D16E48AA260"/>
           </w:placeholder>
           <w:text/>
         </w:sdtPr>
@@ -550,7 +547,7 @@
           <w:id w:val="680634465"/>
           <w:lock w:val="sdtLocked"/>
           <w:placeholder>
-            <w:docPart w:val="C905B56281227F4F9C1E245B35EF80C4"/>
+            <w:docPart w:val="DB8021F4D288D64E937E7D16E48AA260"/>
           </w:placeholder>
           <w:text/>
         </w:sdtPr>
@@ -605,7 +602,7 @@
           <w:id w:val="680634466"/>
           <w:lock w:val="sdtLocked"/>
           <w:placeholder>
-            <w:docPart w:val="C905B56281227F4F9C1E245B35EF80C4"/>
+            <w:docPart w:val="DB8021F4D288D64E937E7D16E48AA260"/>
           </w:placeholder>
           <w:text/>
         </w:sdtPr>
@@ -634,7 +631,7 @@
           <w:tag w:val="complementary_title"/>
           <w:id w:val="1422197601"/>
           <w:placeholder>
-            <w:docPart w:val="C905B56281227F4F9C1E245B35EF80C4"/>
+            <w:docPart w:val="DB8021F4D288D64E937E7D16E48AA260"/>
           </w:placeholder>
           <w:text/>
         </w:sdtPr>
@@ -674,7 +671,7 @@
           <w:tag w:val="introductory_title_fr"/>
           <w:id w:val="32217405"/>
           <w:placeholder>
-            <w:docPart w:val="B695677D31C2FE47AA841454251E6786"/>
+            <w:docPart w:val="CD608F03F7A6BF448D966ACCBBC6E326"/>
           </w:placeholder>
           <w:text/>
         </w:sdtPr>
@@ -735,7 +732,7 @@
           <w:tag w:val="main_title_fr"/>
           <w:id w:val="32217406"/>
           <w:placeholder>
-            <w:docPart w:val="B695677D31C2FE47AA841454251E6786"/>
+            <w:docPart w:val="CD608F03F7A6BF448D966ACCBBC6E326"/>
           </w:placeholder>
           <w:text/>
         </w:sdtPr>
@@ -796,7 +793,7 @@
           <w:tag w:val="partNumber"/>
           <w:id w:val="32217407"/>
           <w:placeholder>
-            <w:docPart w:val="B695677D31C2FE47AA841454251E6786"/>
+            <w:docPart w:val="CD608F03F7A6BF448D966ACCBBC6E326"/>
           </w:placeholder>
           <w:text/>
         </w:sdtPr>
@@ -837,7 +834,7 @@
           <w:tag w:val="complementary_title_fr"/>
           <w:id w:val="32217408"/>
           <w:placeholder>
-            <w:docPart w:val="B695677D31C2FE47AA841454251E6786"/>
+            <w:docPart w:val="CD608F03F7A6BF448D966ACCBBC6E326"/>
           </w:placeholder>
           <w:text/>
         </w:sdtPr>
@@ -1157,13 +1154,13 @@
         <w:rPr>
           <w:noProof/>
         </w:rPr>
-        <w:t>Reproduction for sales purposes may be subject to royalty payments or a l</w:t>
-      </w:r>
-      <w:r>
-        <w:rPr>
-          <w:noProof/>
-        </w:rPr>
-        <w:t>icensing agreement.</w:t>
+        <w:t xml:space="preserve">Reproduction for sales purposes may be subject to royalty payments or a </w:t>
+      </w:r>
+      <w:r>
+        <w:rPr>
+          <w:noProof/>
+        </w:rPr>
+        <w:t>licensing agreement.</w:t>
       </w:r>
     </w:p>
     <w:p>
@@ -1498,20 +1495,19 @@
           <w:noProof/>
           <w:color w:val="76923C" w:themeColor="accent3" w:themeShade="BF"/>
         </w:rPr>
-        <w:t>{The boilerplate text and project metadata (including, if applicable, the list of parts and the i</w:t>
+        <w:t>{The boilerplate text and project metadata (including, if applicable, the list of parts and the information that this document is a revision of one or more other documents)</w:t>
       </w:r>
       <w:r>
         <w:rPr>
           <w:noProof/>
           <w:color w:val="76923C" w:themeColor="accent3" w:themeShade="BF"/>
         </w:rPr>
-        <w:t xml:space="preserve">nformation that this document is a revision of one or more other documents) will be created on the basis of the data recorded in the project management database and added to the document returned to you by the </w:t>
+        <w:t xml:space="preserve"> will be created on the basis of the data recorded in the project management database and added to the document returned to you by the </w:t>
       </w:r>
       <w:r>
         <w:rPr>
           <w:noProof/>
           <w:color w:val="76923C" w:themeColor="accent3" w:themeShade="BF"/>
-          <w:highlight w:val="yellow"/>
         </w:rPr>
         <w:t>updating</w:t>
       </w:r>
@@ -1520,7 +1516,14 @@
           <w:noProof/>
           <w:color w:val="76923C" w:themeColor="accent3" w:themeShade="BF"/>
         </w:rPr>
-        <w:t xml:space="preserve"> web service. If any of the boilerplate text and project metadata in the returned document are incorrect, please inform the standards development organization responsible for this project.}</w:t>
+        <w:t xml:space="preserve"> web service. If any of the boilerplate text and project metadata in the returned document are incorrect, please </w:t>
+      </w:r>
+      <w:r>
+        <w:rPr>
+          <w:noProof/>
+          <w:color w:val="76923C" w:themeColor="accent3" w:themeShade="BF"/>
+        </w:rPr>
+        <w:t>inform the standards development organization responsible for this project.}</w:t>
       </w:r>
     </w:p>
     <w:p>
@@ -1536,20 +1539,12 @@
           <w:noProof/>
           <w:color w:val="76923C" w:themeColor="accent3" w:themeShade="BF"/>
         </w:rPr>
-        <w:t>{For a document which is a revision of one or more other documents</w:t>
+        <w:t xml:space="preserve">{For a document which is a revision of one or more other documents, check that the project metadata added to the document returned to you by the </w:t>
       </w:r>
       <w:r>
         <w:rPr>
           <w:noProof/>
           <w:color w:val="76923C" w:themeColor="accent3" w:themeShade="BF"/>
-        </w:rPr>
-        <w:t xml:space="preserve">, check that the project metadata added to the document returned to you by the </w:t>
-      </w:r>
-      <w:r>
-        <w:rPr>
-          <w:noProof/>
-          <w:color w:val="76923C" w:themeColor="accent3" w:themeShade="BF"/>
-          <w:highlight w:val="yellow"/>
         </w:rPr>
         <w:t>updating</w:t>
       </w:r>
@@ -1641,7 +1636,7 @@
           <w:tag w:val="introductory_title"/>
           <w:id w:val="33359572"/>
           <w:placeholder>
-            <w:docPart w:val="20A69F33EAFF004AAAE93D7A1993D410"/>
+            <w:docPart w:val="13D29392C50FD44495350D9461B0D053"/>
           </w:placeholder>
           <w:text/>
         </w:sdtPr>
@@ -1670,7 +1665,7 @@
           <w:tag w:val="main_title"/>
           <w:id w:val="33359573"/>
           <w:placeholder>
-            <w:docPart w:val="20A69F33EAFF004AAAE93D7A1993D410"/>
+            <w:docPart w:val="13D29392C50FD44495350D9461B0D053"/>
           </w:placeholder>
           <w:text/>
         </w:sdtPr>
@@ -1699,7 +1694,7 @@
           <w:tag w:val="partNumber"/>
           <w:id w:val="33359574"/>
           <w:placeholder>
-            <w:docPart w:val="20A69F33EAFF004AAAE93D7A1993D410"/>
+            <w:docPart w:val="13D29392C50FD44495350D9461B0D053"/>
           </w:placeholder>
           <w:text/>
         </w:sdtPr>
@@ -1728,7 +1723,7 @@
           <w:tag w:val="complementary_title"/>
           <w:id w:val="33359575"/>
           <w:placeholder>
-            <w:docPart w:val="20A69F33EAFF004AAAE93D7A1993D410"/>
+            <w:docPart w:val="13D29392C50FD44495350D9461B0D053"/>
           </w:placeholder>
           <w:text/>
         </w:sdtPr>
@@ -1912,7 +1907,7 @@
         <w:id w:val="12016349"/>
         <w:lock w:val="sdtLocked"/>
         <w:placeholder>
-          <w:docPart w:val="C63CA88FE71B154297C61AE8869CFF66"/>
+          <w:docPart w:val="B8C2B49441F48649BC47C4F55A1790AC"/>
         </w:placeholder>
         <w:text/>
       </w:sdtPr>
@@ -1962,7 +1957,7 @@
         <w:id w:val="12016350"/>
         <w:lock w:val="sdtLocked"/>
         <w:placeholder>
-          <w:docPart w:val="8E6538F0CE1ECD478F6B78E83A5E2798"/>
+          <w:docPart w:val="2621649BD978474A928F70BE6A5399CA"/>
         </w:placeholder>
         <w:dropDownList>
           <w:listItem w:displayText="International Standard" w:value="International Standard"/>
@@ -2021,7 +2016,7 @@
         <w:id w:val="12016351"/>
         <w:lock w:val="sdtLocked"/>
         <w:placeholder>
-          <w:docPart w:val="8E6538F0CE1ECD478F6B78E83A5E2798"/>
+          <w:docPart w:val="2621649BD978474A928F70BE6A5399CA"/>
         </w:placeholder>
         <w:dropDownList>
           <w:listItem w:displayText="Amendment" w:value="Amendment"/>
@@ -2072,7 +2067,7 @@
         <w:id w:val="12016352"/>
         <w:lock w:val="sdtLocked"/>
         <w:placeholder>
-          <w:docPart w:val="8E6538F0CE1ECD478F6B78E83A5E2798"/>
+          <w:docPart w:val="2621649BD978474A928F70BE6A5399CA"/>
         </w:placeholder>
         <w:dropDownList>
           <w:listItem w:displayText="(00) Preliminary" w:value="00"/>
@@ -2125,7 +2120,7 @@
         <w:id w:val="12016353"/>
         <w:lock w:val="sdtLocked"/>
         <w:placeholder>
-          <w:docPart w:val="8E6538F0CE1ECD478F6B78E83A5E2798"/>
+          <w:docPart w:val="2621649BD978474A928F70BE6A5399CA"/>
         </w:placeholder>
         <w:dropDownList>
           <w:listItem w:displayText="E" w:value="EN"/>
@@ -2175,7 +2170,7 @@
         <w:rPr>
           <w:noProof/>
         </w:rPr>
-        <w:t>Iso_Template_v4.dotx</w:t>
+        <w:t>Iso_Template_v1_5_0.dotx</w:t>
       </w:r>
     </w:fldSimple>
     <w:r>
@@ -2202,7 +2197,7 @@
       <w:rPr>
         <w:noProof/>
       </w:rPr>
-      <w:t>2009-11-12</w:t>
+      <w:t>2009-12-04</w:t>
     </w:r>
     <w:r>
       <w:fldChar w:fldCharType="end"/>
@@ -2230,8 +2225,9 @@
       <w:tblLook w:val="0000"/>
     </w:tblPr>
     <w:tblGrid>
-      <w:gridCol w:w="4876"/>
-      <w:gridCol w:w="4876"/>
+      <w:gridCol w:w="1814"/>
+      <w:gridCol w:w="2835"/>
+      <w:gridCol w:w="5103"/>
     </w:tblGrid>
     <w:tr>
       <w:trPr>
@@ -2240,12 +2236,14 @@
       </w:trPr>
       <w:tc>
         <w:tcPr>
-          <w:tcW w:w="4876" w:type="dxa"/>
+          <w:tcW w:w="1814" w:type="dxa"/>
+          <w:vAlign w:val="bottom"/>
         </w:tcPr>
         <w:p>
           <w:pPr>
             <w:pStyle w:val="Footer"/>
             <w:spacing w:before="540"/>
+            <w:jc w:val="left"/>
             <w:rPr>
               <w:lang w:val="fr-FR"/>
             </w:rPr>
@@ -2255,14 +2253,32 @@
               <w:rPr>
                 <w:noProof/>
               </w:rPr>
-              <w:t>ii</w:t>
+              <w:t>iv</w:t>
             </w:r>
           </w:fldSimple>
         </w:p>
       </w:tc>
       <w:tc>
         <w:tcPr>
-          <w:tcW w:w="4876" w:type="dxa"/>
+          <w:tcW w:w="2835" w:type="dxa"/>
+          <w:vAlign w:val="bottom"/>
+        </w:tcPr>
+        <w:p>
+          <w:pPr>
+            <w:pStyle w:val="Footer"/>
+            <w:spacing w:before="540"/>
+            <w:jc w:val="center"/>
+            <w:rPr>
+              <w:b/>
+              <w:lang w:val="fr-FR"/>
+            </w:rPr>
+          </w:pPr>
+        </w:p>
+      </w:tc>
+      <w:tc>
+        <w:tcPr>
+          <w:tcW w:w="5103" w:type="dxa"/>
+          <w:vAlign w:val="bottom"/>
         </w:tcPr>
         <w:p>
           <w:pPr>
@@ -2332,8 +2348,9 @@
       <w:tblLook w:val="0000"/>
     </w:tblPr>
     <w:tblGrid>
-      <w:gridCol w:w="4876"/>
-      <w:gridCol w:w="4876"/>
+      <w:gridCol w:w="5103"/>
+      <w:gridCol w:w="2835"/>
+      <w:gridCol w:w="1814"/>
     </w:tblGrid>
     <w:tr>
       <w:trPr>
@@ -2342,12 +2359,14 @@
       </w:trPr>
       <w:tc>
         <w:tcPr>
-          <w:tcW w:w="4876" w:type="dxa"/>
+          <w:tcW w:w="5103" w:type="dxa"/>
+          <w:vAlign w:val="bottom"/>
         </w:tcPr>
         <w:p>
           <w:pPr>
             <w:pStyle w:val="Footer"/>
             <w:spacing w:before="540"/>
+            <w:jc w:val="left"/>
             <w:rPr>
               <w:b/>
               <w:sz w:val="16"/>
@@ -2389,7 +2408,24 @@
       </w:tc>
       <w:tc>
         <w:tcPr>
-          <w:tcW w:w="4876" w:type="dxa"/>
+          <w:tcW w:w="2835" w:type="dxa"/>
+          <w:vAlign w:val="bottom"/>
+        </w:tcPr>
+        <w:p>
+          <w:pPr>
+            <w:pStyle w:val="Footer"/>
+            <w:spacing w:before="540"/>
+            <w:jc w:val="center"/>
+            <w:rPr>
+              <w:b/>
+            </w:rPr>
+          </w:pPr>
+        </w:p>
+      </w:tc>
+      <w:tc>
+        <w:tcPr>
+          <w:tcW w:w="1814" w:type="dxa"/>
+          <w:vAlign w:val="bottom"/>
         </w:tcPr>
         <w:p>
           <w:pPr>
@@ -2432,8 +2468,9 @@
       <w:tblLook w:val="0000"/>
     </w:tblPr>
     <w:tblGrid>
-      <w:gridCol w:w="4876"/>
-      <w:gridCol w:w="4876"/>
+      <w:gridCol w:w="1814"/>
+      <w:gridCol w:w="2835"/>
+      <w:gridCol w:w="5103"/>
     </w:tblGrid>
     <w:tr>
       <w:trPr>
@@ -2442,12 +2479,14 @@
       </w:trPr>
       <w:tc>
         <w:tcPr>
-          <w:tcW w:w="4876" w:type="dxa"/>
+          <w:tcW w:w="1814" w:type="dxa"/>
+          <w:vAlign w:val="bottom"/>
         </w:tcPr>
         <w:p>
           <w:pPr>
             <w:pStyle w:val="Footer"/>
             <w:spacing w:before="540"/>
+            <w:jc w:val="left"/>
             <w:rPr>
               <w:b/>
               <w:sz w:val="22"/>
@@ -2496,7 +2535,24 @@
       </w:tc>
       <w:tc>
         <w:tcPr>
-          <w:tcW w:w="4876" w:type="dxa"/>
+          <w:tcW w:w="2835" w:type="dxa"/>
+          <w:vAlign w:val="bottom"/>
+        </w:tcPr>
+        <w:p>
+          <w:pPr>
+            <w:pStyle w:val="Footer"/>
+            <w:spacing w:before="540"/>
+            <w:jc w:val="center"/>
+            <w:rPr>
+              <w:b/>
+            </w:rPr>
+          </w:pPr>
+        </w:p>
+      </w:tc>
+      <w:tc>
+        <w:tcPr>
+          <w:tcW w:w="5103" w:type="dxa"/>
+          <w:vAlign w:val="bottom"/>
         </w:tcPr>
         <w:p>
           <w:pPr>
@@ -2566,8 +2622,9 @@
       <w:tblLook w:val="0000"/>
     </w:tblPr>
     <w:tblGrid>
-      <w:gridCol w:w="4876"/>
-      <w:gridCol w:w="4876"/>
+      <w:gridCol w:w="5103"/>
+      <w:gridCol w:w="2835"/>
+      <w:gridCol w:w="1814"/>
     </w:tblGrid>
     <w:tr>
       <w:trPr>
@@ -2576,12 +2633,14 @@
       </w:trPr>
       <w:tc>
         <w:tcPr>
-          <w:tcW w:w="4876" w:type="dxa"/>
+          <w:tcW w:w="5103" w:type="dxa"/>
+          <w:vAlign w:val="bottom"/>
         </w:tcPr>
         <w:p>
           <w:pPr>
             <w:pStyle w:val="Footer"/>
             <w:spacing w:before="540"/>
+            <w:jc w:val="left"/>
             <w:rPr>
               <w:b/>
               <w:sz w:val="16"/>
@@ -2623,7 +2682,24 @@
       </w:tc>
       <w:tc>
         <w:tcPr>
-          <w:tcW w:w="4876" w:type="dxa"/>
+          <w:tcW w:w="2835" w:type="dxa"/>
+          <w:vAlign w:val="bottom"/>
+        </w:tcPr>
+        <w:p>
+          <w:pPr>
+            <w:pStyle w:val="Footer"/>
+            <w:spacing w:before="540"/>
+            <w:jc w:val="center"/>
+            <w:rPr>
+              <w:b/>
+            </w:rPr>
+          </w:pPr>
+        </w:p>
+      </w:tc>
+      <w:tc>
+        <w:tcPr>
+          <w:tcW w:w="1814" w:type="dxa"/>
+          <w:vAlign w:val="bottom"/>
         </w:tcPr>
         <w:p>
           <w:pPr>
@@ -2698,8 +2774,9 @@
       <w:tblLook w:val="0000"/>
     </w:tblPr>
     <w:tblGrid>
-      <w:gridCol w:w="4876"/>
-      <w:gridCol w:w="4876"/>
+      <w:gridCol w:w="5103"/>
+      <w:gridCol w:w="2835"/>
+      <w:gridCol w:w="1814"/>
     </w:tblGrid>
     <w:tr>
       <w:trPr>
@@ -2708,12 +2785,14 @@
       </w:trPr>
       <w:tc>
         <w:tcPr>
-          <w:tcW w:w="4876" w:type="dxa"/>
+          <w:tcW w:w="5103" w:type="dxa"/>
+          <w:vAlign w:val="bottom"/>
         </w:tcPr>
         <w:p>
           <w:pPr>
             <w:pStyle w:val="Footer"/>
             <w:spacing w:before="540"/>
+            <w:jc w:val="left"/>
             <w:rPr>
               <w:b/>
               <w:sz w:val="16"/>
@@ -2755,7 +2834,24 @@
       </w:tc>
       <w:tc>
         <w:tcPr>
-          <w:tcW w:w="4876" w:type="dxa"/>
+          <w:tcW w:w="2835" w:type="dxa"/>
+          <w:vAlign w:val="bottom"/>
+        </w:tcPr>
+        <w:p>
+          <w:pPr>
+            <w:pStyle w:val="Footer"/>
+            <w:spacing w:before="540"/>
+            <w:jc w:val="center"/>
+            <w:rPr>
+              <w:b/>
+            </w:rPr>
+          </w:pPr>
+        </w:p>
+      </w:tc>
+      <w:tc>
+        <w:tcPr>
+          <w:tcW w:w="1814" w:type="dxa"/>
+          <w:vAlign w:val="bottom"/>
         </w:tcPr>
         <w:p>
           <w:pPr>
@@ -2859,7 +2955,7 @@
         <w:id w:val="869302"/>
         <w:lock w:val="sdtLocked"/>
         <w:placeholder>
-          <w:docPart w:val="71BB046D8C036A488242B0EB22426364"/>
+          <w:docPart w:val="10E6DDC7ED020941BF3C9B9D8895DAD7"/>
         </w:placeholder>
         <w:text/>
       </w:sdtPr>
@@ -2898,7 +2994,7 @@
         <w:id w:val="869303"/>
         <w:lock w:val="sdtLocked"/>
         <w:placeholder>
-          <w:docPart w:val="D7233C9FE06A144287354D7F601854C3"/>
+          <w:docPart w:val="7F5CBC8D83F68445ABDBB5B7AB5C5365"/>
         </w:placeholder>
         <w:text/>
       </w:sdtPr>
@@ -2936,7 +3032,7 @@
         <w:id w:val="869306"/>
         <w:lock w:val="sdtLocked"/>
         <w:placeholder>
-          <w:docPart w:val="2539BC795E8C854582A3BE93C16AFD0E"/>
+          <w:docPart w:val="49B43DE9CD1415448586294B1ADD5899"/>
         </w:placeholder>
         <w:text/>
       </w:sdtPr>
@@ -2975,7 +3071,7 @@
         <w:id w:val="869309"/>
         <w:lock w:val="sdtLocked"/>
         <w:placeholder>
-          <w:docPart w:val="291061DEBE103C428B966156B4F8B797"/>
+          <w:docPart w:val="AD34F527B1BEE94ABF911E9A47BC85F7"/>
         </w:placeholder>
         <w:text/>
       </w:sdtPr>
@@ -3075,7 +3171,7 @@
               <w:id w:val="1837626368"/>
               <w:lock w:val="sdtLocked"/>
               <w:placeholder>
-                <w:docPart w:val="C905B56281227F4F9C1E245B35EF80C4"/>
+                <w:docPart w:val="DB8021F4D288D64E937E7D16E48AA260"/>
               </w:placeholder>
               <w:text/>
             </w:sdtPr>
@@ -3175,6 +3271,131 @@
     </w:lvl>
   </w:abstractNum>
   <w:abstractNum w:abstractNumId="4">
+    <w:nsid w:val="024F4900"/>
+    <w:multiLevelType w:val="multilevel"/>
+    <w:tmpl w:val="3E32566A"/>
+    <w:lvl w:ilvl="0">
+      <w:start w:val="1"/>
+      <w:numFmt w:val="decimal"/>
+      <w:pStyle w:val="Figuretitle"/>
+      <w:suff w:val="space"/>
+      <w:lvlText w:val="Figure %1"/>
+      <w:lvlJc w:val="left"/>
+      <w:pPr>
+        <w:ind w:left="0" w:firstLine="0"/>
+      </w:pPr>
+      <w:rPr>
+        <w:rFonts w:hint="default"/>
+        <w:b/>
+        <w:i w:val="0"/>
+      </w:rPr>
+    </w:lvl>
+    <w:lvl w:ilvl="1">
+      <w:start w:val="1"/>
+      <w:numFmt w:val="none"/>
+      <w:suff w:val="nothing"/>
+      <w:lvlText w:val=""/>
+      <w:lvlJc w:val="left"/>
+      <w:pPr>
+        <w:ind w:left="0" w:firstLine="0"/>
+      </w:pPr>
+      <w:rPr>
+        <w:rFonts w:hint="default"/>
+      </w:rPr>
+    </w:lvl>
+    <w:lvl w:ilvl="2">
+      <w:start w:val="1"/>
+      <w:numFmt w:val="none"/>
+      <w:suff w:val="nothing"/>
+      <w:lvlText w:val=""/>
+      <w:lvlJc w:val="left"/>
+      <w:pPr>
+        <w:ind w:left="0" w:firstLine="0"/>
+      </w:pPr>
+      <w:rPr>
+        <w:rFonts w:hint="default"/>
+      </w:rPr>
+    </w:lvl>
+    <w:lvl w:ilvl="3">
+      <w:start w:val="1"/>
+      <w:numFmt w:val="none"/>
+      <w:suff w:val="nothing"/>
+      <w:lvlText w:val=""/>
+      <w:lvlJc w:val="left"/>
+      <w:pPr>
+        <w:ind w:left="0" w:firstLine="0"/>
+      </w:pPr>
+      <w:rPr>
+        <w:rFonts w:hint="default"/>
+      </w:rPr>
+    </w:lvl>
+    <w:lvl w:ilvl="4">
+      <w:start w:val="1"/>
+      <w:numFmt w:val="none"/>
+      <w:suff w:val="nothing"/>
+      <w:lvlText w:val=""/>
+      <w:lvlJc w:val="left"/>
+      <w:pPr>
+        <w:ind w:left="0" w:firstLine="0"/>
+      </w:pPr>
+      <w:rPr>
+        <w:rFonts w:hint="default"/>
+      </w:rPr>
+    </w:lvl>
+    <w:lvl w:ilvl="5">
+      <w:start w:val="1"/>
+      <w:numFmt w:val="none"/>
+      <w:suff w:val="nothing"/>
+      <w:lvlText w:val=""/>
+      <w:lvlJc w:val="left"/>
+      <w:pPr>
+        <w:ind w:left="0" w:firstLine="0"/>
+      </w:pPr>
+      <w:rPr>
+        <w:rFonts w:hint="default"/>
+      </w:rPr>
+    </w:lvl>
+    <w:lvl w:ilvl="6">
+      <w:start w:val="1"/>
+      <w:numFmt w:val="none"/>
+      <w:suff w:val="nothing"/>
+      <w:lvlText w:val=""/>
+      <w:lvlJc w:val="left"/>
+      <w:pPr>
+        <w:ind w:left="0" w:firstLine="0"/>
+      </w:pPr>
+      <w:rPr>
+        <w:rFonts w:hint="default"/>
+      </w:rPr>
+    </w:lvl>
+    <w:lvl w:ilvl="7">
+      <w:start w:val="1"/>
+      <w:numFmt w:val="none"/>
+      <w:suff w:val="nothing"/>
+      <w:lvlText w:val=""/>
+      <w:lvlJc w:val="left"/>
+      <w:pPr>
+        <w:ind w:left="0" w:firstLine="0"/>
+      </w:pPr>
+      <w:rPr>
+        <w:rFonts w:hint="default"/>
+      </w:rPr>
+    </w:lvl>
+    <w:lvl w:ilvl="8">
+      <w:start w:val="1"/>
+      <w:numFmt w:val="none"/>
+      <w:suff w:val="nothing"/>
+      <w:lvlText w:val=""/>
+      <w:lvlJc w:val="left"/>
+      <w:pPr>
+        <w:ind w:left="0" w:firstLine="0"/>
+      </w:pPr>
+      <w:rPr>
+        <w:rFonts w:hint="default"/>
+      </w:rPr>
+    </w:lvl>
+  </w:abstractNum>
+  <w:abstractNum w:abstractNumId="5">
     <w:nsid w:val="05F252BD"/>
     <w:multiLevelType w:val="singleLevel"/>
     <w:tmpl w:val="074C56F8"/>
@@ -3192,7 +3413,7 @@
       </w:pPr>
     </w:lvl>
   </w:abstractNum>
-  <w:abstractNum w:abstractNumId="5">
+  <w:abstractNum w:abstractNumId="6">
     <w:nsid w:val="08A55008"/>
     <w:multiLevelType w:val="multilevel"/>
     <w:tmpl w:val="B150B872"/>
@@ -3349,7 +3570,7 @@
       </w:rPr>
     </w:lvl>
   </w:abstractNum>
-  <w:abstractNum w:abstractNumId="6">
+  <w:abstractNum w:abstractNumId="7">
     <w:nsid w:val="100959BD"/>
     <w:multiLevelType w:val="multilevel"/>
     <w:tmpl w:val="5036824E"/>
@@ -3463,7 +3684,130 @@
       </w:rPr>
     </w:lvl>
   </w:abstractNum>
-  <w:abstractNum w:abstractNumId="7">
+  <w:abstractNum w:abstractNumId="8">
+    <w:nsid w:val="12823AEE"/>
+    <w:multiLevelType w:val="multilevel"/>
+    <w:tmpl w:val="FF8E871C"/>
+    <w:lvl w:ilvl="0">
+      <w:start w:val="1"/>
+      <w:numFmt w:val="decimal"/>
+      <w:pStyle w:val="Tabletitle"/>
+      <w:suff w:val="space"/>
+      <w:lvlText w:val="Table %1"/>
+      <w:lvlJc w:val="left"/>
+      <w:pPr>
+        <w:ind w:left="0" w:firstLine="0"/>
+      </w:pPr>
+      <w:rPr>
+        <w:rFonts w:hint="default"/>
+      </w:rPr>
+    </w:lvl>
+    <w:lvl w:ilvl="1">
+      <w:start w:val="1"/>
+      <w:numFmt w:val="none"/>
+      <w:suff w:val="nothing"/>
+      <w:lvlText w:val=""/>
+      <w:lvlJc w:val="left"/>
+      <w:pPr>
+        <w:ind w:left="0" w:firstLine="0"/>
+      </w:pPr>
+      <w:rPr>
+        <w:rFonts w:hint="default"/>
+      </w:rPr>
+    </w:lvl>
+    <w:lvl w:ilvl="2">
+      <w:start w:val="1"/>
+      <w:numFmt w:val="none"/>
+      <w:suff w:val="nothing"/>
+      <w:lvlText w:val=""/>
+      <w:lvlJc w:val="left"/>
+      <w:pPr>
+        <w:ind w:left="0" w:firstLine="0"/>
+      </w:pPr>
+      <w:rPr>
+        <w:rFonts w:hint="default"/>
+      </w:rPr>
+    </w:lvl>
+    <w:lvl w:ilvl="3">
+      <w:start w:val="1"/>
+      <w:numFmt w:val="none"/>
+      <w:suff w:val="nothing"/>
+      <w:lvlText w:val=""/>
+      <w:lvlJc w:val="left"/>
+      <w:pPr>
+        <w:ind w:left="0" w:firstLine="0"/>
+      </w:pPr>
+      <w:rPr>
+        <w:rFonts w:hint="default"/>
+      </w:rPr>
+    </w:lvl>
+    <w:lvl w:ilvl="4">
+      <w:start w:val="1"/>
+      <w:numFmt w:val="none"/>
+      <w:suff w:val="nothing"/>
+      <w:lvlText w:val=""/>
+      <w:lvlJc w:val="left"/>
+      <w:pPr>
+        <w:ind w:left="0" w:firstLine="0"/>
+      </w:pPr>
+      <w:rPr>
+        <w:rFonts w:hint="default"/>
+      </w:rPr>
+    </w:lvl>
+    <w:lvl w:ilvl="5">
+      <w:start w:val="1"/>
+      <w:numFmt w:val="none"/>
+      <w:suff w:val="nothing"/>
+      <w:lvlText w:val=""/>
+      <w:lvlJc w:val="left"/>
+      <w:pPr>
+        <w:ind w:left="0" w:firstLine="0"/>
+      </w:pPr>
+      <w:rPr>
+        <w:rFonts w:hint="default"/>
+      </w:rPr>
+    </w:lvl>
+    <w:lvl w:ilvl="6">
+      <w:start w:val="1"/>
+      <w:numFmt w:val="none"/>
+      <w:suff w:val="nothing"/>
+      <w:lvlText w:val=""/>
+      <w:lvlJc w:val="left"/>
+      <w:pPr>
+        <w:ind w:left="0" w:firstLine="0"/>
+      </w:pPr>
+      <w:rPr>
+        <w:rFonts w:hint="default"/>
+      </w:rPr>
+    </w:lvl>
+    <w:lvl w:ilvl="7">
+      <w:start w:val="1"/>
+      <w:numFmt w:val="none"/>
+      <w:suff w:val="nothing"/>
+      <w:lvlText w:val=""/>
+      <w:lvlJc w:val="left"/>
+      <w:pPr>
+        <w:ind w:left="0" w:firstLine="0"/>
+      </w:pPr>
+      <w:rPr>
+        <w:rFonts w:hint="default"/>
+      </w:rPr>
+    </w:lvl>
+    <w:lvl w:ilvl="8">
+      <w:start w:val="1"/>
+      <w:numFmt w:val="none"/>
+      <w:suff w:val="nothing"/>
+      <w:lvlText w:val=""/>
+      <w:lvlJc w:val="left"/>
+      <w:pPr>
+        <w:ind w:left="0" w:firstLine="0"/>
+      </w:pPr>
+      <w:rPr>
+        <w:rFonts w:hint="default"/>
+      </w:rPr>
+    </w:lvl>
+  </w:abstractNum>
+  <w:abstractNum w:abstractNumId="9">
     <w:nsid w:val="149B391D"/>
     <w:multiLevelType w:val="hybridMultilevel"/>
     <w:tmpl w:val="A644EB16"/>
@@ -3578,7 +3922,7 @@
       </w:rPr>
     </w:lvl>
   </w:abstractNum>
-  <w:abstractNum w:abstractNumId="8">
+  <w:abstractNum w:abstractNumId="10">
     <w:nsid w:val="33AC7EB8"/>
     <w:multiLevelType w:val="multilevel"/>
     <w:tmpl w:val="75DA861C"/>
@@ -3724,7 +4068,7 @@
       </w:pPr>
     </w:lvl>
   </w:abstractNum>
-  <w:abstractNum w:abstractNumId="9">
+  <w:abstractNum w:abstractNumId="11">
     <w:nsid w:val="387D4433"/>
     <w:multiLevelType w:val="multilevel"/>
     <w:tmpl w:val="EF029DE6"/>
@@ -3831,7 +4175,7 @@
       </w:pPr>
     </w:lvl>
   </w:abstractNum>
-  <w:abstractNum w:abstractNumId="10">
+  <w:abstractNum w:abstractNumId="12">
     <w:nsid w:val="3AEA6BBC"/>
     <w:multiLevelType w:val="multilevel"/>
     <w:tmpl w:val="791EE6E4"/>
@@ -3968,7 +4312,7 @@
       </w:pPr>
     </w:lvl>
   </w:abstractNum>
-  <w:abstractNum w:abstractNumId="11">
+  <w:abstractNum w:abstractNumId="13">
     <w:nsid w:val="3EE2258E"/>
     <w:multiLevelType w:val="hybridMultilevel"/>
     <w:tmpl w:val="615807C4"/>
@@ -4058,7 +4402,7 @@
       </w:pPr>
     </w:lvl>
   </w:abstractNum>
-  <w:abstractNum w:abstractNumId="12">
+  <w:abstractNum w:abstractNumId="14">
     <w:nsid w:val="523D3C88"/>
     <w:multiLevelType w:val="hybridMultilevel"/>
     <w:tmpl w:val="FDF08BF4"/>
@@ -4145,7 +4489,7 @@
       </w:pPr>
     </w:lvl>
   </w:abstractNum>
-  <w:abstractNum w:abstractNumId="13">
+  <w:abstractNum w:abstractNumId="15">
     <w:nsid w:val="55E57ED6"/>
     <w:multiLevelType w:val="hybridMultilevel"/>
     <w:tmpl w:val="102CB138"/>
@@ -4234,7 +4578,7 @@
       </w:pPr>
     </w:lvl>
   </w:abstractNum>
-  <w:abstractNum w:abstractNumId="14">
+  <w:abstractNum w:abstractNumId="16">
     <w:nsid w:val="58A1630A"/>
     <w:multiLevelType w:val="hybridMultilevel"/>
     <w:tmpl w:val="6A7473A0"/>
@@ -4347,7 +4691,7 @@
       </w:rPr>
     </w:lvl>
   </w:abstractNum>
-  <w:abstractNum w:abstractNumId="15">
+  <w:abstractNum w:abstractNumId="17">
     <w:nsid w:val="669D70E5"/>
     <w:multiLevelType w:val="multilevel"/>
     <w:tmpl w:val="8AF2C724"/>
@@ -4462,7 +4806,7 @@
       </w:rPr>
     </w:lvl>
   </w:abstractNum>
-  <w:abstractNum w:abstractNumId="16">
+  <w:abstractNum w:abstractNumId="18">
     <w:nsid w:val="72880A28"/>
     <w:multiLevelType w:val="multilevel"/>
     <w:tmpl w:val="9F5AB1AE"/>
@@ -4580,7 +4924,7 @@
     </w:lvl>
   </w:abstractNum>
   <w:num w:numId="1">
-    <w:abstractNumId w:val="14"/>
+    <w:abstractNumId w:val="16"/>
   </w:num>
   <w:num w:numId="2">
     <w:abstractNumId w:val="3"/>
@@ -4589,45 +4933,51 @@
     <w:abstractNumId w:val="0"/>
   </w:num>
   <w:num w:numId="4">
-    <w:abstractNumId w:val="7"/>
+    <w:abstractNumId w:val="9"/>
   </w:num>
   <w:num w:numId="5">
-    <w:abstractNumId w:val="12"/>
+    <w:abstractNumId w:val="14"/>
   </w:num>
   <w:num w:numId="6">
-    <w:abstractNumId w:val="11"/>
+    <w:abstractNumId w:val="13"/>
   </w:num>
   <w:num w:numId="7">
-    <w:abstractNumId w:val="13"/>
+    <w:abstractNumId w:val="15"/>
   </w:num>
   <w:num w:numId="8">
     <w:abstractNumId w:val="3"/>
   </w:num>
   <w:num w:numId="9">
+    <w:abstractNumId w:val="6"/>
+  </w:num>
+  <w:num w:numId="10">
+    <w:abstractNumId w:val="10"/>
+  </w:num>
+  <w:num w:numId="11">
+    <w:abstractNumId w:val="11"/>
+  </w:num>
+  <w:num w:numId="12">
+    <w:abstractNumId w:val="18"/>
+  </w:num>
+  <w:num w:numId="13">
+    <w:abstractNumId w:val="7"/>
+  </w:num>
+  <w:num w:numId="14">
     <w:abstractNumId w:val="5"/>
   </w:num>
-  <w:num w:numId="10">
-    <w:abstractNumId w:val="8"/>
+  <w:num w:numId="15">
+    <w:abstractNumId w:val="12"/>
   </w:num>
-  <w:num w:numId="11">
-    <w:abstractNumId w:val="9"/>
+  <w:num w:numId="16">
+    <w:abstractNumId w:val="10"/>
   </w:num>
-  <w:num w:numId="12">
-    <w:abstractNumId w:val="16"/>
+  <w:num w:numId="17">
+    <w:abstractNumId w:val="10"/>
   </w:num>
-  <w:num w:numId="13">
-    <w:abstractNumId w:val="6"/>
-  </w:num>
-  <w:num w:numId="14">
+  <w:num w:numId="18">
     <w:abstractNumId w:val="4"/>
   </w:num>
-  <w:num w:numId="15">
-    <w:abstractNumId w:val="10"/>
-  </w:num>
-  <w:num w:numId="16">
-    <w:abstractNumId w:val="8"/>
-  </w:num>
-  <w:num w:numId="17">
+  <w:num w:numId="19">
     <w:abstractNumId w:val="8"/>
   </w:num>
   <w:numIdMacAtCleanup w:val="12"/>
@@ -5367,13 +5717,6 @@
       <w:color w:val="0000FF"/>
     </w:rPr>
   </w:style>
-  <w:style w:type="character" w:customStyle="1" w:styleId="zzForewordContent">
-    <w:name w:val="zzForewordContent"/>
-    <w:basedOn w:val="workingreferencenumber"/>
-    <w:uiPriority w:val="1"/>
-    <w:qFormat/>
-    <w:rsid w:val="00390E4E"/>
-  </w:style>
   <w:style w:type="paragraph" w:customStyle="1" w:styleId="zzHelp">
     <w:name w:val="zzHelp"/>
     <w:basedOn w:val="Normal"/>
@@ -5435,7 +5778,6 @@
   <w:style w:type="paragraph" w:customStyle="1" w:styleId="RefNorm">
     <w:name w:val="RefNorm"/>
     <w:basedOn w:val="Normal"/>
-    <w:next w:val="Normal"/>
     <w:rsid w:val="00491A92"/>
   </w:style>
   <w:style w:type="character" w:customStyle="1" w:styleId="Heading1Char">
@@ -5915,9 +6257,13 @@
     <w:name w:val="Figure title"/>
     <w:basedOn w:val="Normal"/>
     <w:next w:val="Figuretext"/>
-    <w:rsid w:val="00394D77"/>
+    <w:qFormat/>
+    <w:rsid w:val="004D4C0A"/>
     <w:pPr>
       <w:keepNext/>
+      <w:numPr>
+        <w:numId w:val="18"/>
+      </w:numPr>
       <w:suppressAutoHyphens/>
       <w:spacing w:before="120" w:after="120" w:line="230" w:lineRule="exact"/>
       <w:jc w:val="center"/>
@@ -5962,9 +6308,13 @@
     <w:name w:val="Table title"/>
     <w:basedOn w:val="Normal"/>
     <w:next w:val="Tabletext9"/>
-    <w:rsid w:val="00491A92"/>
+    <w:qFormat/>
+    <w:rsid w:val="004D4C0A"/>
     <w:pPr>
       <w:keepNext/>
+      <w:numPr>
+        <w:numId w:val="19"/>
+      </w:numPr>
       <w:suppressAutoHyphens/>
       <w:spacing w:before="120" w:after="120" w:line="230" w:lineRule="exact"/>
       <w:jc w:val="center"/>
@@ -6018,12 +6368,11 @@
     <w:name w:val="Formula"/>
     <w:basedOn w:val="Normal"/>
     <w:next w:val="Normal"/>
-    <w:rsid w:val="00491A92"/>
+    <w:rsid w:val="00672AE9"/>
     <w:pPr>
       <w:tabs>
         <w:tab w:val="right" w:pos="9752"/>
       </w:tabs>
-      <w:spacing w:after="220"/>
       <w:ind w:left="403"/>
     </w:pPr>
   </w:style>
@@ -7177,7 +7526,7 @@
   <w:docParts>
     <w:docPart>
       <w:docPartPr>
-        <w:name w:val="C905B56281227F4F9C1E245B35EF80C4"/>
+        <w:name w:val="DB8021F4D288D64E937E7D16E48AA260"/>
         <w:category>
           <w:name w:val="General"/>
           <w:gallery w:val="placeholder"/>
@@ -7188,12 +7537,12 @@
         <w:behaviors>
           <w:behavior w:val="content"/>
         </w:behaviors>
-        <w:guid w:val="{3BBDAC4D-3FA1-CA48-B9EB-B1333EE2BE5A}"/>
+        <w:guid w:val="{D7D8B6AA-E5ED-9C49-9947-EAD2256ED126}"/>
       </w:docPartPr>
       <w:docPartBody>
         <w:p>
           <w:pPr>
-            <w:pStyle w:val="C905B56281227F4F9C1E245B35EF80C4"/>
+            <w:pStyle w:val="DB8021F4D288D64E937E7D16E48AA260"/>
           </w:pPr>
           <w:r>
             <w:rPr>
@@ -7206,7 +7555,7 @@
     </w:docPart>
     <w:docPart>
       <w:docPartPr>
-        <w:name w:val="B4BC82B56C28C9448030280826E9FF91"/>
+        <w:name w:val="43DCA10AFA577A43BF3502F119597F57"/>
         <w:category>
           <w:name w:val="General"/>
           <w:gallery w:val="placeholder"/>
@@ -7217,12 +7566,12 @@
         <w:behaviors>
           <w:behavior w:val="content"/>
         </w:behaviors>
-        <w:guid w:val="{19EE1749-E71D-5847-958B-F59FE08B9995}"/>
+        <w:guid w:val="{1B911E48-BD36-7F48-B806-8B09687F0C1D}"/>
       </w:docPartPr>
       <w:docPartBody>
         <w:p>
           <w:pPr>
-            <w:pStyle w:val="B4BC82B56C28C9448030280826E9FF91"/>
+            <w:pStyle w:val="43DCA10AFA577A43BF3502F119597F57"/>
           </w:pPr>
           <w:r>
             <w:rPr>
@@ -7235,7 +7584,7 @@
     </w:docPart>
     <w:docPart>
       <w:docPartPr>
-        <w:name w:val="B52368769030674BA3A193741D01B82B"/>
+        <w:name w:val="3F2A2069DF50E146BBD071CE3455B857"/>
         <w:category>
           <w:name w:val="General"/>
           <w:gallery w:val="placeholder"/>
@@ -7246,12 +7595,12 @@
         <w:behaviors>
           <w:behavior w:val="content"/>
         </w:behaviors>
-        <w:guid w:val="{84E610B4-0CF2-CA49-A4EF-EDFEE1BD2048}"/>
+        <w:guid w:val="{3BE9B2D9-7BBA-7A49-91D5-3A9F2A660AFA}"/>
       </w:docPartPr>
       <w:docPartBody>
         <w:p>
           <w:pPr>
-            <w:pStyle w:val="B52368769030674BA3A193741D01B82B"/>
+            <w:pStyle w:val="3F2A2069DF50E146BBD071CE3455B857"/>
           </w:pPr>
           <w:r>
             <w:rPr>
@@ -7266,7 +7615,7 @@
     </w:docPart>
     <w:docPart>
       <w:docPartPr>
-        <w:name w:val="B695677D31C2FE47AA841454251E6786"/>
+        <w:name w:val="CD608F03F7A6BF448D966ACCBBC6E326"/>
         <w:category>
           <w:name w:val="General"/>
           <w:gallery w:val="placeholder"/>
@@ -7277,12 +7626,12 @@
         <w:behaviors>
           <w:behavior w:val="content"/>
         </w:behaviors>
-        <w:guid w:val="{A153F75D-6F66-514B-B199-732FAB506EE9}"/>
+        <w:guid w:val="{4E51BE03-8E8F-034F-954F-7749A6E51C78}"/>
       </w:docPartPr>
       <w:docPartBody>
         <w:p>
           <w:pPr>
-            <w:pStyle w:val="B695677D31C2FE47AA841454251E6786"/>
+            <w:pStyle w:val="CD608F03F7A6BF448D966ACCBBC6E326"/>
           </w:pPr>
           <w:r>
             <w:rPr>
@@ -7295,7 +7644,7 @@
     </w:docPart>
     <w:docPart>
       <w:docPartPr>
-        <w:name w:val="20A69F33EAFF004AAAE93D7A1993D410"/>
+        <w:name w:val="13D29392C50FD44495350D9461B0D053"/>
         <w:category>
           <w:name w:val="General"/>
           <w:gallery w:val="placeholder"/>
@@ -7306,12 +7655,12 @@
         <w:behaviors>
           <w:behavior w:val="content"/>
         </w:behaviors>
-        <w:guid w:val="{C3746FC0-3A31-A546-8073-6FE2776287AF}"/>
+        <w:guid w:val="{5989CEB0-7188-FB43-89DC-03E485A200A5}"/>
       </w:docPartPr>
       <w:docPartBody>
         <w:p>
           <w:pPr>
-            <w:pStyle w:val="20A69F33EAFF004AAAE93D7A1993D410"/>
+            <w:pStyle w:val="13D29392C50FD44495350D9461B0D053"/>
           </w:pPr>
           <w:r>
             <w:rPr>
@@ -7324,7 +7673,7 @@
     </w:docPart>
     <w:docPart>
       <w:docPartPr>
-        <w:name w:val="71BB046D8C036A488242B0EB22426364"/>
+        <w:name w:val="10E6DDC7ED020941BF3C9B9D8895DAD7"/>
         <w:category>
           <w:name w:val="General"/>
           <w:gallery w:val="placeholder"/>
@@ -7335,12 +7684,12 @@
         <w:behaviors>
           <w:behavior w:val="content"/>
         </w:behaviors>
-        <w:guid w:val="{99E3753E-1ACC-7F45-852A-DB5BC037B77A}"/>
+        <w:guid w:val="{42AC23BF-87C9-CB44-B13C-376ABAF9D240}"/>
       </w:docPartPr>
       <w:docPartBody>
         <w:p>
           <w:pPr>
-            <w:pStyle w:val="71BB046D8C036A488242B0EB22426364"/>
+            <w:pStyle w:val="10E6DDC7ED020941BF3C9B9D8895DAD7"/>
           </w:pPr>
           <w:r>
             <w:rPr>
@@ -7353,7 +7702,7 @@
     </w:docPart>
     <w:docPart>
       <w:docPartPr>
-        <w:name w:val="D7233C9FE06A144287354D7F601854C3"/>
+        <w:name w:val="7F5CBC8D83F68445ABDBB5B7AB5C5365"/>
         <w:category>
           <w:name w:val="General"/>
           <w:gallery w:val="placeholder"/>
@@ -7364,12 +7713,12 @@
         <w:behaviors>
           <w:behavior w:val="content"/>
         </w:behaviors>
-        <w:guid w:val="{F9D49F38-F648-FD4B-8400-D301A7E3B05D}"/>
+        <w:guid w:val="{91CA5758-8F60-3A47-A06A-4D106B0FFDFB}"/>
       </w:docPartPr>
       <w:docPartBody>
         <w:p>
           <w:pPr>
-            <w:pStyle w:val="D7233C9FE06A144287354D7F601854C3"/>
+            <w:pStyle w:val="7F5CBC8D83F68445ABDBB5B7AB5C5365"/>
           </w:pPr>
           <w:r>
             <w:rPr>
@@ -7382,7 +7731,7 @@
     </w:docPart>
     <w:docPart>
       <w:docPartPr>
-        <w:name w:val="C63CA88FE71B154297C61AE8869CFF66"/>
+        <w:name w:val="B8C2B49441F48649BC47C4F55A1790AC"/>
         <w:category>
           <w:name w:val="General"/>
           <w:gallery w:val="placeholder"/>
@@ -7393,12 +7742,12 @@
         <w:behaviors>
           <w:behavior w:val="content"/>
         </w:behaviors>
-        <w:guid w:val="{EF22FE1B-E7AB-2A4A-AA52-972D7AC0A7C4}"/>
+        <w:guid w:val="{4522A32F-F58C-F04B-BECB-7ED411480D9A}"/>
       </w:docPartPr>
       <w:docPartBody>
         <w:p>
           <w:pPr>
-            <w:pStyle w:val="C63CA88FE71B154297C61AE8869CFF66"/>
+            <w:pStyle w:val="B8C2B49441F48649BC47C4F55A1790AC"/>
           </w:pPr>
           <w:r>
             <w:rPr>
@@ -7411,7 +7760,7 @@
     </w:docPart>
     <w:docPart>
       <w:docPartPr>
-        <w:name w:val="8E6538F0CE1ECD478F6B78E83A5E2798"/>
+        <w:name w:val="2621649BD978474A928F70BE6A5399CA"/>
         <w:category>
           <w:name w:val="General"/>
           <w:gallery w:val="placeholder"/>
@@ -7422,12 +7771,12 @@
         <w:behaviors>
           <w:behavior w:val="content"/>
         </w:behaviors>
-        <w:guid w:val="{475AE5B7-504B-804B-88E1-A65FC036CA52}"/>
+        <w:guid w:val="{8EFBF5C3-F28F-844E-AD31-B50FF08B011B}"/>
       </w:docPartPr>
       <w:docPartBody>
         <w:p>
           <w:pPr>
-            <w:pStyle w:val="8E6538F0CE1ECD478F6B78E83A5E2798"/>
+            <w:pStyle w:val="2621649BD978474A928F70BE6A5399CA"/>
           </w:pPr>
           <w:r>
             <w:rPr>
@@ -7442,7 +7791,7 @@
     </w:docPart>
     <w:docPart>
       <w:docPartPr>
-        <w:name w:val="2539BC795E8C854582A3BE93C16AFD0E"/>
+        <w:name w:val="49B43DE9CD1415448586294B1ADD5899"/>
         <w:category>
           <w:name w:val="General"/>
           <w:gallery w:val="placeholder"/>
@@ -7453,12 +7802,12 @@
         <w:behaviors>
           <w:behavior w:val="content"/>
         </w:behaviors>
-        <w:guid w:val="{28EA6189-6EA6-7145-8C74-48B719370535}"/>
+        <w:guid w:val="{5730F0B3-235D-1C41-893D-489C43418A81}"/>
       </w:docPartPr>
       <w:docPartBody>
         <w:p>
           <w:pPr>
-            <w:pStyle w:val="2539BC795E8C854582A3BE93C16AFD0E"/>
+            <w:pStyle w:val="49B43DE9CD1415448586294B1ADD5899"/>
           </w:pPr>
           <w:r>
             <w:rPr>
@@ -7471,7 +7820,7 @@
     </w:docPart>
     <w:docPart>
       <w:docPartPr>
-        <w:name w:val="291061DEBE103C428B966156B4F8B797"/>
+        <w:name w:val="AD34F527B1BEE94ABF911E9A47BC85F7"/>
         <w:category>
           <w:name w:val="General"/>
           <w:gallery w:val="placeholder"/>
@@ -7482,12 +7831,12 @@
         <w:behaviors>
           <w:behavior w:val="content"/>
         </w:behaviors>
-        <w:guid w:val="{0E33EFF2-AFAF-A543-ADB1-417025B69600}"/>
+        <w:guid w:val="{0D3F126D-175A-B448-9B4C-68ED8B150D42}"/>
       </w:docPartPr>
       <w:docPartBody>
         <w:p>
           <w:pPr>
-            <w:pStyle w:val="291061DEBE103C428B966156B4F8B797"/>
+            <w:pStyle w:val="AD34F527B1BEE94ABF911E9A47BC85F7"/>
           </w:pPr>
           <w:r>
             <w:rPr>
@@ -7519,12 +7868,10 @@
     <w:sig w:usb0="00000000" w:usb1="00000000" w:usb2="00010000" w:usb3="00000000" w:csb0="80000000" w:csb1="00000000"/>
   </w:font>
   <w:font w:name="Calibri">
-    <w:altName w:val="Arial"/>
-    <w:panose1 w:val="00000000000000000000"/>
-    <w:charset w:val="4D"/>
-    <w:family w:val="roman"/>
-    <w:notTrueType/>
-    <w:pitch w:val="default"/>
+    <w:panose1 w:val="020F0502020204030204"/>
+    <w:charset w:val="00"/>
+    <w:family w:val="auto"/>
+    <w:pitch w:val="variable"/>
     <w:sig w:usb0="00000003" w:usb1="00000000" w:usb2="00000000" w:usb3="00000000" w:csb0="00000001" w:csb1="00000000"/>
   </w:font>
   <w:font w:name="Courier New">
@@ -7535,7 +7882,7 @@
     <w:sig w:usb0="00000003" w:usb1="00000000" w:usb2="00000000" w:usb3="00000000" w:csb0="00000001" w:csb1="00000000"/>
   </w:font>
   <w:font w:name="Wingdings">
-    <w:panose1 w:val="05000000000000000000"/>
+    <w:panose1 w:val="05020102010804080708"/>
     <w:charset w:val="02"/>
     <w:family w:val="auto"/>
     <w:pitch w:val="variable"/>
@@ -7556,12 +7903,10 @@
     <w:sig w:usb0="E00002FF" w:usb1="6AC7FDFB" w:usb2="00000012" w:usb3="00000000" w:csb0="0002009F" w:csb1="00000000"/>
   </w:font>
   <w:font w:name="Cambria">
-    <w:altName w:val="Times New Roman"/>
-    <w:panose1 w:val="00000000000000000000"/>
-    <w:charset w:val="4D"/>
-    <w:family w:val="roman"/>
-    <w:notTrueType/>
-    <w:pitch w:val="default"/>
+    <w:panose1 w:val="02040503050406030204"/>
+    <w:charset w:val="00"/>
+    <w:family w:val="auto"/>
+    <w:pitch w:val="variable"/>
     <w:sig w:usb0="00000003" w:usb1="00000000" w:usb2="00000000" w:usb3="00000000" w:csb0="00000001" w:csb1="00000000"/>
   </w:font>
   <w:font w:name="Tahoma">
@@ -7579,7 +7924,7 @@
     <w:sig w:usb0="B00002AF" w:usb1="69D77CFB" w:usb2="00000030" w:usb3="00000000" w:csb0="0008009F" w:csb1="00000000"/>
   </w:font>
   <w:font w:name="Cambria Math">
-    <w:altName w:val="Geneva"/>
+    <w:altName w:val="Cambria"/>
     <w:panose1 w:val="00000000000000000000"/>
     <w:charset w:val="4D"/>
     <w:family w:val="roman"/>
@@ -7816,38 +8161,38 @@
     <w:uiPriority w:val="99"/>
     <w:semiHidden/>
   </w:style>
-  <w:style w:type="paragraph" w:customStyle="1" w:styleId="C905B56281227F4F9C1E245B35EF80C4">
-    <w:name w:val="C905B56281227F4F9C1E245B35EF80C4"/>
-  </w:style>
-  <w:style w:type="paragraph" w:customStyle="1" w:styleId="B4BC82B56C28C9448030280826E9FF91">
-    <w:name w:val="B4BC82B56C28C9448030280826E9FF91"/>
-  </w:style>
-  <w:style w:type="paragraph" w:customStyle="1" w:styleId="B52368769030674BA3A193741D01B82B">
-    <w:name w:val="B52368769030674BA3A193741D01B82B"/>
-  </w:style>
-  <w:style w:type="paragraph" w:customStyle="1" w:styleId="B695677D31C2FE47AA841454251E6786">
-    <w:name w:val="B695677D31C2FE47AA841454251E6786"/>
-  </w:style>
-  <w:style w:type="paragraph" w:customStyle="1" w:styleId="20A69F33EAFF004AAAE93D7A1993D410">
-    <w:name w:val="20A69F33EAFF004AAAE93D7A1993D410"/>
-  </w:style>
-  <w:style w:type="paragraph" w:customStyle="1" w:styleId="71BB046D8C036A488242B0EB22426364">
-    <w:name w:val="71BB046D8C036A488242B0EB22426364"/>
-  </w:style>
-  <w:style w:type="paragraph" w:customStyle="1" w:styleId="D7233C9FE06A144287354D7F601854C3">
-    <w:name w:val="D7233C9FE06A144287354D7F601854C3"/>
-  </w:style>
-  <w:style w:type="paragraph" w:customStyle="1" w:styleId="C63CA88FE71B154297C61AE8869CFF66">
-    <w:name w:val="C63CA88FE71B154297C61AE8869CFF66"/>
-  </w:style>
-  <w:style w:type="paragraph" w:customStyle="1" w:styleId="8E6538F0CE1ECD478F6B78E83A5E2798">
-    <w:name w:val="8E6538F0CE1ECD478F6B78E83A5E2798"/>
-  </w:style>
-  <w:style w:type="paragraph" w:customStyle="1" w:styleId="2539BC795E8C854582A3BE93C16AFD0E">
-    <w:name w:val="2539BC795E8C854582A3BE93C16AFD0E"/>
-  </w:style>
-  <w:style w:type="paragraph" w:customStyle="1" w:styleId="291061DEBE103C428B966156B4F8B797">
-    <w:name w:val="291061DEBE103C428B966156B4F8B797"/>
+  <w:style w:type="paragraph" w:customStyle="1" w:styleId="DB8021F4D288D64E937E7D16E48AA260">
+    <w:name w:val="DB8021F4D288D64E937E7D16E48AA260"/>
+  </w:style>
+  <w:style w:type="paragraph" w:customStyle="1" w:styleId="43DCA10AFA577A43BF3502F119597F57">
+    <w:name w:val="43DCA10AFA577A43BF3502F119597F57"/>
+  </w:style>
+  <w:style w:type="paragraph" w:customStyle="1" w:styleId="3F2A2069DF50E146BBD071CE3455B857">
+    <w:name w:val="3F2A2069DF50E146BBD071CE3455B857"/>
+  </w:style>
+  <w:style w:type="paragraph" w:customStyle="1" w:styleId="CD608F03F7A6BF448D966ACCBBC6E326">
+    <w:name w:val="CD608F03F7A6BF448D966ACCBBC6E326"/>
+  </w:style>
+  <w:style w:type="paragraph" w:customStyle="1" w:styleId="13D29392C50FD44495350D9461B0D053">
+    <w:name w:val="13D29392C50FD44495350D9461B0D053"/>
+  </w:style>
+  <w:style w:type="paragraph" w:customStyle="1" w:styleId="10E6DDC7ED020941BF3C9B9D8895DAD7">
+    <w:name w:val="10E6DDC7ED020941BF3C9B9D8895DAD7"/>
+  </w:style>
+  <w:style w:type="paragraph" w:customStyle="1" w:styleId="7F5CBC8D83F68445ABDBB5B7AB5C5365">
+    <w:name w:val="7F5CBC8D83F68445ABDBB5B7AB5C5365"/>
+  </w:style>
+  <w:style w:type="paragraph" w:customStyle="1" w:styleId="B8C2B49441F48649BC47C4F55A1790AC">
+    <w:name w:val="B8C2B49441F48649BC47C4F55A1790AC"/>
+  </w:style>
+  <w:style w:type="paragraph" w:customStyle="1" w:styleId="2621649BD978474A928F70BE6A5399CA">
+    <w:name w:val="2621649BD978474A928F70BE6A5399CA"/>
+  </w:style>
+  <w:style w:type="paragraph" w:customStyle="1" w:styleId="49B43DE9CD1415448586294B1ADD5899">
+    <w:name w:val="49B43DE9CD1415448586294B1ADD5899"/>
+  </w:style>
+  <w:style w:type="paragraph" w:customStyle="1" w:styleId="AD34F527B1BEE94ABF911E9A47BC85F7">
+    <w:name w:val="AD34F527B1BEE94ABF911E9A47BC85F7"/>
   </w:style>
 </w:styles>
 </file>
@@ -8159,7 +8504,7 @@
 </file>
 
 <file path=customXml/itemProps2.xml><?xml version="1.0" encoding="utf-8"?>
-<ds:datastoreItem xmlns:ds="http://schemas.openxmlformats.org/officeDocument/2006/customXml" ds:itemID="{1A0EE329-6ACD-4046-A24E-390BB07CB9D3}">
+<ds:datastoreItem xmlns:ds="http://schemas.openxmlformats.org/officeDocument/2006/customXml" ds:itemID="{EDC058D3-52E5-1142-B595-0A0E8725D548}">
   <ds:schemaRefs>
     <ds:schemaRef ds:uri="http://schemas.openxmlformats.org/officeDocument/2006/bibliography"/>
   </ds:schemaRefs>

</xml_diff>

<commit_message>
ISO: new annex headless section styles; new template
git-svn-id: svn://svn.code.sf.net/p/tei/code/trunk/Stylesheets@7608 e5332ce4-a50f-0410-b94b-d658400b0204
</commit_message>
<xml_diff>
--- a/profiles/iso/docx/template.docx
+++ b/profiles/iso/docx/template.docx
@@ -22,22 +22,13 @@
           <w:tag w:val="committeeReference"/>
           <w:id w:val="680634442"/>
           <w:placeholder>
-            <w:docPart w:val="0A3B803DD1E5498D847B40886A3CA3FB"/>
+            <w:docPart w:val="AEE67C99EA684186BB7B5BDAB0002CE9"/>
           </w:placeholder>
           <w:text/>
         </w:sdtPr>
         <w:sdtContent>
           <w:r>
-            <w:t>ISO/TC </w:t>
-          </w:r>
-          <w:r>
-            <w:t>120</w:t>
-          </w:r>
-          <w:r>
-            <w:t>/SC </w:t>
-          </w:r>
-          <w:r>
-            <w:t>2</w:t>
+            <w:t>ISO/TC ###/SC #</w:t>
           </w:r>
         </w:sdtContent>
       </w:sdt>
@@ -45,13 +36,7 @@
         <w:rPr>
           <w:color w:val="auto"/>
         </w:rPr>
-        <w:t xml:space="preserve"> N</w:t>
-      </w:r>
-      <w:r>
-        <w:rPr>
-          <w:color w:val="auto"/>
-        </w:rPr>
-        <w:t> </w:t>
+        <w:t xml:space="preserve"> N </w:t>
       </w:r>
       <w:sdt>
         <w:sdtPr>
@@ -59,7 +44,7 @@
           <w:tag w:val="serialNumber"/>
           <w:id w:val="680634444"/>
           <w:placeholder>
-            <w:docPart w:val="0A3B803DD1E5498D847B40886A3CA3FB"/>
+            <w:docPart w:val="AEE67C99EA684186BB7B5BDAB0002CE9"/>
           </w:placeholder>
           <w:text/>
         </w:sdtPr>
@@ -90,9 +75,9 @@
           <w:tag w:val="docDate"/>
           <w:id w:val="680634480"/>
           <w:placeholder>
-            <w:docPart w:val="7860CC41BDE44FFD8F019DBD87E1497F"/>
+            <w:docPart w:val="7A4F3B89D2F240EE924CD1F897891B04"/>
           </w:placeholder>
-          <w:date w:fullDate="2010-05-03T00:00:00Z">
+          <w:date>
             <w:dateFormat w:val="yyyy-MM-dd"/>
             <w:lid w:val="en-US"/>
             <w:storeMappedDataAs w:val="dateTime"/>
@@ -101,10 +86,7 @@
         </w:sdtPr>
         <w:sdtContent>
           <w:r>
-            <w:rPr>
-              <w:lang w:val="en-US"/>
-            </w:rPr>
-            <w:t>2010-05-03</w:t>
+            <w:t>####-##-##</w:t>
           </w:r>
         </w:sdtContent>
       </w:sdt>
@@ -129,13 +111,13 @@
           <w:tag w:val="docNumber"/>
           <w:id w:val="680634449"/>
           <w:placeholder>
-            <w:docPart w:val="0A3B803DD1E5498D847B40886A3CA3FB"/>
+            <w:docPart w:val="AEE67C99EA684186BB7B5BDAB0002CE9"/>
           </w:placeholder>
           <w:text/>
         </w:sdtPr>
         <w:sdtContent>
           <w:r>
-            <w:t>5432</w:t>
+            <w:t>###</w:t>
           </w:r>
         </w:sdtContent>
       </w:sdt>
@@ -160,13 +142,13 @@
           <w:tag w:val="docPartNumber"/>
           <w:id w:val="518288714"/>
           <w:placeholder>
-            <w:docPart w:val="038CBD3BE5294B59986F78BDC150B926"/>
+            <w:docPart w:val="0B9962F362E3439083A5D076B36E1971"/>
           </w:placeholder>
           <w:text/>
         </w:sdtPr>
         <w:sdtContent>
           <w:r>
-            <w:t>1</w:t>
+            <w:t>#</w:t>
           </w:r>
         </w:sdtContent>
       </w:sdt>
@@ -191,28 +173,13 @@
           <w:tag w:val="committeeReference"/>
           <w:id w:val="680634453"/>
           <w:placeholder>
-            <w:docPart w:val="0A3B803DD1E5498D847B40886A3CA3FB"/>
+            <w:docPart w:val="AEE67C99EA684186BB7B5BDAB0002CE9"/>
           </w:placeholder>
           <w:text/>
         </w:sdtPr>
         <w:sdtContent>
           <w:r>
-            <w:t>ISO/TC </w:t>
-          </w:r>
-          <w:r>
-            <w:t>120</w:t>
-          </w:r>
-          <w:r>
-            <w:t>/SC </w:t>
-          </w:r>
-          <w:r>
-            <w:t>2</w:t>
-          </w:r>
-          <w:r>
-            <w:t>/WG </w:t>
-          </w:r>
-          <w:r>
-            <w:t>#</w:t>
+            <w:t>ISO/TC ###/SC #/WG #</w:t>
           </w:r>
         </w:sdtContent>
       </w:sdt>
@@ -237,13 +204,13 @@
           <w:tag w:val="secretariat"/>
           <w:id w:val="680634456"/>
           <w:placeholder>
-            <w:docPart w:val="0A3B803DD1E5498D847B40886A3CA3FB"/>
+            <w:docPart w:val="AEE67C99EA684186BB7B5BDAB0002CE9"/>
           </w:placeholder>
           <w:text/>
         </w:sdtPr>
         <w:sdtContent>
           <w:r>
-            <w:t>BIS</w:t>
+            <w:t>XXXX</w:t>
           </w:r>
         </w:sdtContent>
       </w:sdt>
@@ -268,7 +235,7 @@
           <w:tag w:val="organization"/>
           <w:id w:val="520554015"/>
           <w:placeholder>
-            <w:docPart w:val="F0FE695B2D234D42B3D356C89076656D"/>
+            <w:docPart w:val="C3975BCB794B4E0780273AC1A9B5910C"/>
           </w:placeholder>
           <w:text/>
         </w:sdtPr>
@@ -298,12 +265,21 @@
           <w:tag w:val="fullTitle"/>
           <w:id w:val="520554041"/>
           <w:placeholder>
-            <w:docPart w:val="8CFA8331F9664E669BB8A750AD2CE3AA"/>
+            <w:docPart w:val="1DAFFDAFDE2F454E98B355B5E4B1BEF7"/>
           </w:placeholder>
         </w:sdtPr>
         <w:sdtContent>
           <w:r>
-            <w:t>Test for roundtrip</w:t>
+            <w:t>Introductory element — Main element — Co</w:t>
+          </w:r>
+          <w:r>
+            <w:rPr>
+              <w:color w:val="1F497D" w:themeColor="text2"/>
+            </w:rPr>
+            <w:t>m</w:t>
+          </w:r>
+          <w:r>
+            <w:t>plementary element [Part #: Part title]</w:t>
           </w:r>
         </w:sdtContent>
       </w:sdt>
@@ -333,7 +309,7 @@
           <w:tag w:val="fullTitle_fr"/>
           <w:id w:val="520554068"/>
           <w:placeholder>
-            <w:docPart w:val="0B7A98E3842546179C3B0D602DFA4113"/>
+            <w:docPart w:val="59ABA7D3C25B49D4ACD735EB1B8945D0"/>
           </w:placeholder>
         </w:sdtPr>
         <w:sdtContent>
@@ -345,77 +321,7 @@
               <w:szCs w:val="24"/>
               <w:lang w:val="fr-FR"/>
             </w:rPr>
-            <w:t xml:space="preserve">Élément introductif — Élément </w:t>
-          </w:r>
-          <w:r>
-            <w:rPr>
-              <w:b w:val="0"/>
-              <w:i/>
-              <w:sz w:val="24"/>
-              <w:szCs w:val="24"/>
-              <w:lang w:val="fr-FR"/>
-            </w:rPr>
-            <w:t>central</w:t>
-          </w:r>
-          <w:r>
-            <w:rPr>
-              <w:b w:val="0"/>
-              <w:i/>
-              <w:sz w:val="24"/>
-              <w:szCs w:val="24"/>
-              <w:lang w:val="fr-FR"/>
-            </w:rPr>
-            <w:t xml:space="preserve"> — </w:t>
-          </w:r>
-          <w:r>
-            <w:rPr>
-              <w:b w:val="0"/>
-              <w:i/>
-              <w:sz w:val="24"/>
-              <w:szCs w:val="24"/>
-              <w:lang w:val="fr-FR"/>
-            </w:rPr>
-            <w:t>Élément complémentaire [</w:t>
-          </w:r>
-          <w:r>
-            <w:rPr>
-              <w:b w:val="0"/>
-              <w:i/>
-              <w:sz w:val="24"/>
-              <w:szCs w:val="24"/>
-              <w:lang w:val="fr-FR"/>
-            </w:rPr>
-            <w:t>Partie </w:t>
-          </w:r>
-          <w:r>
-            <w:rPr>
-              <w:b w:val="0"/>
-              <w:i/>
-              <w:sz w:val="24"/>
-              <w:szCs w:val="24"/>
-              <w:lang w:val="fr-FR"/>
-            </w:rPr>
-            <w:t>#</w:t>
-          </w:r>
-          <w:r>
-            <w:rPr>
-              <w:b w:val="0"/>
-              <w:i/>
-              <w:sz w:val="24"/>
-              <w:szCs w:val="24"/>
-              <w:lang w:val="fr-FR"/>
-            </w:rPr>
-            <w:t>: Titre de la partie</w:t>
-          </w:r>
-          <w:r>
-            <w:rPr>
-              <w:b w:val="0"/>
-              <w:i/>
-              <w:sz w:val="24"/>
-              <w:szCs w:val="24"/>
-              <w:lang w:val="fr-FR"/>
-            </w:rPr>
-            <w:t>]</w:t>
+            <w:t>Élément introductif — Élément central — Élément complémentaire [Partie #: Titre de la partie]</w:t>
           </w:r>
         </w:sdtContent>
       </w:sdt>
@@ -433,10 +339,7 @@
         <w:pStyle w:val="coverwarning"/>
       </w:pPr>
       <w:r>
-        <w:t>This document is not an ISO International Standard. It is distributed for review and comment. It is subject to change without notice and may not be referred t</w:t>
-      </w:r>
-      <w:r>
-        <w:t>o as an International Standard.</w:t>
+        <w:t>This document is not an ISO International Standard. It is distributed for review and comment. It is subject to change without notice and may not be referred to as an International Standard.</w:t>
       </w:r>
     </w:p>
     <w:p>
@@ -452,18 +355,12 @@
     <w:p>
       <w:pPr>
         <w:pStyle w:val="zzCopyright"/>
-        <w:jc w:val="center"/>
-        <w:rPr>
-          <w:b/>
-          <w:sz w:val="24"/>
-          <w:szCs w:val="24"/>
-        </w:rPr>
         <w:sectPr>
-          <w:headerReference w:type="even" r:id="rId9"/>
-          <w:headerReference w:type="default" r:id="rId10"/>
-          <w:footerReference w:type="even" r:id="rId11"/>
-          <w:footerReference w:type="default" r:id="rId12"/>
-          <w:footerReference w:type="first" r:id="rId13"/>
+          <w:headerReference w:type="even" r:id="rId10"/>
+          <w:headerReference w:type="default" r:id="rId11"/>
+          <w:footerReference w:type="even" r:id="rId12"/>
+          <w:footerReference w:type="default" r:id="rId13"/>
+          <w:footerReference w:type="first" r:id="rId14"/>
           <w:type w:val="oddPage"/>
           <w:pgSz w:w="11907" w:h="16840" w:code="9"/>
           <w:pgMar w:top="652" w:right="737" w:bottom="567" w:left="851" w:header="709" w:footer="284" w:gutter="567"/>
@@ -490,15 +387,7 @@
           <w:sz w:val="24"/>
           <w:szCs w:val="24"/>
         </w:rPr>
-        <w:t>Copyright n</w:t>
-      </w:r>
-      <w:r>
-        <w:rPr>
-          <w:b/>
-          <w:sz w:val="24"/>
-          <w:szCs w:val="24"/>
-        </w:rPr>
-        <w:t>otice</w:t>
+        <w:t>Copyright notice</w:t>
       </w:r>
     </w:p>
     <w:p>
@@ -535,16 +424,7 @@
         </w:sdtContent>
       </w:sdt>
       <w:r>
-        <w:t xml:space="preserve"> and is copy</w:t>
-      </w:r>
-      <w:r>
-        <w:t>right</w:t>
-      </w:r>
-      <w:r>
-        <w:t>-protected by ISO. While the reproduction of</w:t>
-      </w:r>
-      <w:r>
-        <w:t xml:space="preserve"> </w:t>
+        <w:t xml:space="preserve"> and is copyright-protected by ISO. While the reproduction of </w:t>
       </w:r>
       <w:sdt>
         <w:sdtPr>
@@ -572,16 +452,7 @@
         </w:sdtContent>
       </w:sdt>
       <w:r>
-        <w:t xml:space="preserve"> </w:t>
-      </w:r>
-      <w:r>
-        <w:t xml:space="preserve">in any form for use by participants in the ISO standards development process is permitted without prior permission </w:t>
-      </w:r>
-      <w:r>
-        <w:t>from</w:t>
-      </w:r>
-      <w:r>
-        <w:t xml:space="preserve"> ISO, neither this document nor any extract from it may be reproduced, stored or transmitted in any form for any other purpose without prior written permission from ISO.</w:t>
+        <w:t xml:space="preserve"> in any form for use by participants in the ISO standards development process is permitted without prior permission from ISO, neither this document nor any extract from it may be reproduced, stored or transmitted in any form for any other purpose without prior written permission from ISO.</w:t>
       </w:r>
     </w:p>
     <w:p>
@@ -590,13 +461,7 @@
         <w:ind w:left="102" w:right="102"/>
       </w:pPr>
       <w:r>
-        <w:t>Requests for permission to reproduce this document for the purpose of selling it should be addressed as shown below or to ISO</w:t>
-      </w:r>
-      <w:r>
-        <w:t>'</w:t>
-      </w:r>
-      <w:r>
-        <w:t>s member body in the country of the requester:</w:t>
+        <w:t>Requests for permission to reproduce this document for the purpose of selling it should be addressed as shown below or to ISO's member body in the country of the requester:</w:t>
       </w:r>
     </w:p>
     <w:p>
@@ -677,21 +542,7 @@
           <w:rStyle w:val="copyrightdetails"/>
           <w:color w:val="1F497D" w:themeColor="text2"/>
         </w:rPr>
-        <w:t>Tel.</w:t>
-      </w:r>
-      <w:r>
-        <w:rPr>
-          <w:rStyle w:val="copyrightdetails"/>
-          <w:color w:val="1F497D" w:themeColor="text2"/>
-        </w:rPr>
-        <w:t>  </w:t>
-      </w:r>
-      <w:r>
-        <w:rPr>
-          <w:rStyle w:val="copyrightdetails"/>
-          <w:color w:val="1F497D" w:themeColor="text2"/>
-        </w:rPr>
-        <w:t>+ 41 22 749 01 11</w:t>
+        <w:t>Tel.  + 41 22 749 01 11</w:t>
       </w:r>
     </w:p>
     <w:p>
@@ -708,21 +559,7 @@
           <w:rStyle w:val="copyrightdetails"/>
           <w:color w:val="1F497D" w:themeColor="text2"/>
         </w:rPr>
-        <w:t>Fax</w:t>
-      </w:r>
-      <w:r>
-        <w:rPr>
-          <w:rStyle w:val="copyrightdetails"/>
-          <w:color w:val="1F497D" w:themeColor="text2"/>
-        </w:rPr>
-        <w:t>  </w:t>
-      </w:r>
-      <w:r>
-        <w:rPr>
-          <w:rStyle w:val="copyrightdetails"/>
-          <w:color w:val="1F497D" w:themeColor="text2"/>
-        </w:rPr>
-        <w:t>+ 41 22 749 09 47</w:t>
+        <w:t>Fax  + 41 22 749 09 47</w:t>
       </w:r>
     </w:p>
     <w:p>
@@ -747,21 +584,7 @@
           <w:rStyle w:val="copyrightdetails"/>
           <w:color w:val="1F497D" w:themeColor="text2"/>
         </w:rPr>
-        <w:t>mail</w:t>
-      </w:r>
-      <w:r>
-        <w:rPr>
-          <w:rStyle w:val="copyrightdetails"/>
-          <w:color w:val="1F497D" w:themeColor="text2"/>
-        </w:rPr>
-        <w:t>  </w:t>
-      </w:r>
-      <w:r>
-        <w:rPr>
-          <w:rStyle w:val="copyrightdetails"/>
-          <w:color w:val="1F497D" w:themeColor="text2"/>
-        </w:rPr>
-        <w:t>copyright@iso.org</w:t>
+        <w:t>mail  copyright@iso.org</w:t>
       </w:r>
       <w:proofErr w:type="gramEnd"/>
     </w:p>
@@ -780,21 +603,7 @@
           <w:rStyle w:val="copyrightdetails"/>
           <w:color w:val="1F497D" w:themeColor="text2"/>
         </w:rPr>
-        <w:t>Web</w:t>
-      </w:r>
-      <w:r>
-        <w:rPr>
-          <w:rStyle w:val="copyrightdetails"/>
-          <w:color w:val="1F497D" w:themeColor="text2"/>
-        </w:rPr>
-        <w:t>  </w:t>
-      </w:r>
-      <w:r>
-        <w:rPr>
-          <w:rStyle w:val="copyrightdetails"/>
-          <w:color w:val="1F497D" w:themeColor="text2"/>
-        </w:rPr>
-        <w:t>www.iso.org</w:t>
+        <w:t>Web  www.iso.org</w:t>
       </w:r>
       <w:proofErr w:type="gramEnd"/>
     </w:p>
@@ -829,10 +638,10 @@
     <w:p/>
     <w:p/>
     <w:sectPr>
-      <w:footerReference w:type="even" r:id="rId14"/>
-      <w:footerReference w:type="default" r:id="rId15"/>
-      <w:headerReference w:type="first" r:id="rId16"/>
-      <w:footerReference w:type="first" r:id="rId17"/>
+      <w:footerReference w:type="even" r:id="rId15"/>
+      <w:footerReference w:type="default" r:id="rId16"/>
+      <w:headerReference w:type="first" r:id="rId17"/>
+      <w:footerReference w:type="first" r:id="rId18"/>
       <w:type w:val="oddPage"/>
       <w:pgSz w:w="11907" w:h="16840" w:code="9"/>
       <w:pgMar w:top="794" w:right="737" w:bottom="567" w:left="851" w:header="709" w:footer="284" w:gutter="567"/>
@@ -842,6 +651,1338 @@
     </w:sectPr>
   </w:body>
 </w:document>
+</file>
+
+<file path=word/customizations.xml><?xml version="1.0" encoding="utf-8"?>
+<wne:tcg xmlns:r="http://schemas.openxmlformats.org/officeDocument/2006/relationships" xmlns:wne="http://schemas.microsoft.com/office/word/2006/wordml">
+  <wne:keymaps>
+    <wne:keymap wne:kcmPrimary="0232">
+      <wne:acd wne:acdName="acd0"/>
+    </wne:keymap>
+    <wne:keymap wne:kcmPrimary="0233">
+      <wne:acd wne:acdName="acd1"/>
+    </wne:keymap>
+    <wne:keymap wne:kcmPrimary="0234">
+      <wne:acd wne:acdName="acd2"/>
+    </wne:keymap>
+    <wne:keymap wne:kcmPrimary="0235">
+      <wne:acd wne:acdName="acd3"/>
+    </wne:keymap>
+    <wne:keymap wne:kcmPrimary="0236">
+      <wne:acd wne:acdName="acd4"/>
+    </wne:keymap>
+    <wne:keymap wne:kcmPrimary="0331">
+      <wne:acd wne:acdName="acd5"/>
+    </wne:keymap>
+    <wne:keymap wne:kcmPrimary="0332">
+      <wne:acd wne:acdName="acd6"/>
+    </wne:keymap>
+    <wne:keymap wne:kcmPrimary="0333">
+      <wne:acd wne:acdName="acd7"/>
+    </wne:keymap>
+    <wne:keymap wne:kcmPrimary="0334">
+      <wne:acd wne:acdName="acd8"/>
+    </wne:keymap>
+    <wne:keymap wne:kcmPrimary="0335">
+      <wne:acd wne:acdName="acd9"/>
+    </wne:keymap>
+    <wne:keymap wne:kcmPrimary="0336">
+      <wne:acd wne:acdName="acd10"/>
+    </wne:keymap>
+  </wne:keymaps>
+  <wne:toolbars>
+    <wne:acdManifest>
+      <wne:acdEntry wne:acdName="acd0"/>
+      <wne:acdEntry wne:acdName="acd1"/>
+      <wne:acdEntry wne:acdName="acd2"/>
+      <wne:acdEntry wne:acdName="acd3"/>
+      <wne:acdEntry wne:acdName="acd4"/>
+      <wne:acdEntry wne:acdName="acd5"/>
+      <wne:acdEntry wne:acdName="acd6"/>
+      <wne:acdEntry wne:acdName="acd7"/>
+      <wne:acdEntry wne:acdName="acd8"/>
+      <wne:acdEntry wne:acdName="acd9"/>
+      <wne:acdEntry wne:acdName="acd10"/>
+    </wne:acdManifest>
+    <wne:toolbarData r:id="rId1"/>
+  </wne:toolbars>
+  <wne:acds>
+    <wne:acd wne:argValue="AgBhADIA" wne:acdName="acd0" wne:fciIndexBasedOn="0065"/>
+    <wne:acd wne:argValue="AgBhADMA" wne:acdName="acd1" wne:fciIndexBasedOn="0065"/>
+    <wne:acd wne:argValue="AgBhADQA" wne:acdName="acd2" wne:fciIndexBasedOn="0065"/>
+    <wne:acd wne:argValue="AgBhADUA" wne:acdName="acd3" wne:fciIndexBasedOn="0065"/>
+    <wne:acd wne:argValue="AgBhADYA" wne:acdName="acd4" wne:fciIndexBasedOn="0065"/>
+    <wne:acd wne:argValue="AQAAAAEA" wne:acdName="acd5" wne:fciIndexBasedOn="0065"/>
+    <wne:acd wne:argValue="AQAAAAIA" wne:acdName="acd6" wne:fciIndexBasedOn="0065"/>
+    <wne:acd wne:argValue="AQAAAAMA" wne:acdName="acd7" wne:fciIndexBasedOn="0065"/>
+    <wne:acd wne:argValue="AQAAAAQA" wne:acdName="acd8" wne:fciIndexBasedOn="0065"/>
+    <wne:acd wne:argValue="AQAAAAUA" wne:acdName="acd9" wne:fciIndexBasedOn="0065"/>
+    <wne:acd wne:argValue="AQAAAAYA" wne:acdName="acd10" wne:fciIndexBasedOn="0065"/>
+  </wne:acds>
+</wne:tcg>
+</file>
+
+<file path=word/endnotes.xml><?xml version="1.0" encoding="utf-8"?>
+<w:endnotes xmlns:mo="http://schemas.microsoft.com/office/mac/office/2008/main" xmlns:ve="http://schemas.openxmlformats.org/markup-compatibility/2006" xmlns:mv="urn:schemas-microsoft-com:mac:vml" xmlns:o="urn:schemas-microsoft-com:office:office" xmlns:r="http://schemas.openxmlformats.org/officeDocument/2006/relationships" xmlns:m="http://schemas.openxmlformats.org/officeDocument/2006/math" xmlns:v="urn:schemas-microsoft-com:vml" xmlns:wp="http://schemas.openxmlformats.org/drawingml/2006/wordprocessingDrawing" xmlns:w10="urn:schemas-microsoft-com:office:word" xmlns:w="http://schemas.openxmlformats.org/wordprocessingml/2006/main" xmlns:wne="http://schemas.microsoft.com/office/word/2006/wordml">
+  <w:endnote w:type="separator" w:id="-1">
+    <w:p>
+      <w:r>
+        <w:separator/>
+      </w:r>
+    </w:p>
+    <w:p/>
+    <w:p/>
+  </w:endnote>
+  <w:endnote w:type="continuationSeparator" w:id="0">
+    <w:p>
+      <w:r>
+        <w:continuationSeparator/>
+      </w:r>
+    </w:p>
+    <w:p/>
+    <w:p/>
+  </w:endnote>
+</w:endnotes>
+</file>
+
+<file path=word/footer1.xml><?xml version="1.0" encoding="utf-8"?>
+<w:ftr xmlns:mo="http://schemas.microsoft.com/office/mac/office/2008/main" xmlns:ve="http://schemas.openxmlformats.org/markup-compatibility/2006" xmlns:mv="urn:schemas-microsoft-com:mac:vml" xmlns:o="urn:schemas-microsoft-com:office:office" xmlns:r="http://schemas.openxmlformats.org/officeDocument/2006/relationships" xmlns:m="http://schemas.openxmlformats.org/officeDocument/2006/math" xmlns:v="urn:schemas-microsoft-com:vml" xmlns:wp="http://schemas.openxmlformats.org/drawingml/2006/wordprocessingDrawing" xmlns:w10="urn:schemas-microsoft-com:office:word" xmlns:w="http://schemas.openxmlformats.org/wordprocessingml/2006/main" xmlns:wne="http://schemas.microsoft.com/office/word/2006/wordml">
+  <w:tbl>
+    <w:tblPr>
+      <w:tblW w:w="0" w:type="auto"/>
+      <w:jc w:val="center"/>
+      <w:tblLayout w:type="fixed"/>
+      <w:tblCellMar>
+        <w:left w:w="0" w:type="dxa"/>
+        <w:right w:w="0" w:type="dxa"/>
+      </w:tblCellMar>
+      <w:tblLook w:val="0000"/>
+    </w:tblPr>
+    <w:tblGrid>
+      <w:gridCol w:w="1814"/>
+      <w:gridCol w:w="2835"/>
+      <w:gridCol w:w="5103"/>
+    </w:tblGrid>
+    <w:tr>
+      <w:trPr>
+        <w:cantSplit/>
+        <w:jc w:val="center"/>
+      </w:trPr>
+      <w:tc>
+        <w:tcPr>
+          <w:tcW w:w="1814" w:type="dxa"/>
+          <w:vAlign w:val="bottom"/>
+        </w:tcPr>
+        <w:p>
+          <w:pPr>
+            <w:pStyle w:val="Footer"/>
+          </w:pPr>
+          <w:fldSimple w:instr=" PAGE   \* MERGEFORMAT ">
+            <w:r>
+              <w:rPr>
+                <w:noProof/>
+              </w:rPr>
+              <w:t>ii</w:t>
+            </w:r>
+          </w:fldSimple>
+        </w:p>
+      </w:tc>
+      <w:tc>
+        <w:tcPr>
+          <w:tcW w:w="2835" w:type="dxa"/>
+          <w:vAlign w:val="bottom"/>
+        </w:tcPr>
+        <w:p>
+          <w:pPr>
+            <w:pStyle w:val="Footer"/>
+          </w:pPr>
+        </w:p>
+      </w:tc>
+      <w:tc>
+        <w:tcPr>
+          <w:tcW w:w="5103" w:type="dxa"/>
+          <w:vAlign w:val="bottom"/>
+        </w:tcPr>
+        <w:p>
+          <w:pPr>
+            <w:pStyle w:val="Footer"/>
+            <w:rPr>
+              <w:szCs w:val="16"/>
+            </w:rPr>
+          </w:pPr>
+          <w:sdt>
+            <w:sdtPr>
+              <w:alias w:val="copyright"/>
+              <w:tag w:val="copyright"/>
+              <w:id w:val="1202512"/>
+              <w:text/>
+            </w:sdtPr>
+            <w:sdtContent>
+              <w:r>
+                <w:t>© ISO 2010 – All rights reserved</w:t>
+              </w:r>
+            </w:sdtContent>
+          </w:sdt>
+        </w:p>
+      </w:tc>
+    </w:tr>
+  </w:tbl>
+  <w:p>
+    <w:pPr>
+      <w:pStyle w:val="Footer"/>
+      <w:rPr>
+        <w:lang w:val="en-US"/>
+      </w:rPr>
+    </w:pPr>
+  </w:p>
+</w:ftr>
+</file>
+
+<file path=word/footer2.xml><?xml version="1.0" encoding="utf-8"?>
+<w:ftr xmlns:mo="http://schemas.microsoft.com/office/mac/office/2008/main" xmlns:ve="http://schemas.openxmlformats.org/markup-compatibility/2006" xmlns:mv="urn:schemas-microsoft-com:mac:vml" xmlns:o="urn:schemas-microsoft-com:office:office" xmlns:r="http://schemas.openxmlformats.org/officeDocument/2006/relationships" xmlns:m="http://schemas.openxmlformats.org/officeDocument/2006/math" xmlns:v="urn:schemas-microsoft-com:vml" xmlns:wp="http://schemas.openxmlformats.org/drawingml/2006/wordprocessingDrawing" xmlns:w10="urn:schemas-microsoft-com:office:word" xmlns:w="http://schemas.openxmlformats.org/wordprocessingml/2006/main" xmlns:wne="http://schemas.microsoft.com/office/word/2006/wordml">
+  <w:tbl>
+    <w:tblPr>
+      <w:tblW w:w="0" w:type="auto"/>
+      <w:jc w:val="center"/>
+      <w:tblLayout w:type="fixed"/>
+      <w:tblCellMar>
+        <w:left w:w="0" w:type="dxa"/>
+        <w:right w:w="0" w:type="dxa"/>
+      </w:tblCellMar>
+      <w:tblLook w:val="0000"/>
+    </w:tblPr>
+    <w:tblGrid>
+      <w:gridCol w:w="5103"/>
+      <w:gridCol w:w="2835"/>
+      <w:gridCol w:w="1814"/>
+    </w:tblGrid>
+    <w:tr>
+      <w:trPr>
+        <w:cantSplit/>
+        <w:jc w:val="center"/>
+      </w:trPr>
+      <w:tc>
+        <w:tcPr>
+          <w:tcW w:w="5103" w:type="dxa"/>
+          <w:vAlign w:val="bottom"/>
+        </w:tcPr>
+        <w:p>
+          <w:pPr>
+            <w:pStyle w:val="Footer"/>
+            <w:rPr>
+              <w:b/>
+              <w:szCs w:val="16"/>
+            </w:rPr>
+          </w:pPr>
+          <w:sdt>
+            <w:sdtPr>
+              <w:alias w:val="copyright"/>
+              <w:tag w:val="copyright"/>
+              <w:id w:val="1202513"/>
+              <w:text/>
+            </w:sdtPr>
+            <w:sdtContent>
+              <w:r>
+                <w:t>©</w:t>
+              </w:r>
+              <w:r>
+                <w:t> </w:t>
+              </w:r>
+              <w:r>
+                <w:t>ISO</w:t>
+              </w:r>
+              <w:r>
+                <w:t> </w:t>
+              </w:r>
+              <w:r>
+                <w:t>2010</w:t>
+              </w:r>
+              <w:r>
+                <w:t> </w:t>
+              </w:r>
+              <w:r>
+                <w:t>– All rights reserved</w:t>
+              </w:r>
+            </w:sdtContent>
+          </w:sdt>
+        </w:p>
+      </w:tc>
+      <w:tc>
+        <w:tcPr>
+          <w:tcW w:w="2835" w:type="dxa"/>
+          <w:vAlign w:val="bottom"/>
+        </w:tcPr>
+        <w:p>
+          <w:pPr>
+            <w:pStyle w:val="Footer"/>
+          </w:pPr>
+        </w:p>
+      </w:tc>
+      <w:tc>
+        <w:tcPr>
+          <w:tcW w:w="1814" w:type="dxa"/>
+          <w:vAlign w:val="bottom"/>
+        </w:tcPr>
+        <w:p>
+          <w:pPr>
+            <w:pStyle w:val="Footer"/>
+          </w:pPr>
+          <w:fldSimple w:instr=" PAGE   \* MERGEFORMAT ">
+            <w:r>
+              <w:rPr>
+                <w:noProof/>
+              </w:rPr>
+              <w:t>iii</w:t>
+            </w:r>
+          </w:fldSimple>
+        </w:p>
+      </w:tc>
+    </w:tr>
+  </w:tbl>
+  <w:p>
+    <w:pPr>
+      <w:pStyle w:val="Footer"/>
+    </w:pPr>
+  </w:p>
+</w:ftr>
+</file>
+
+<file path=word/footer3.xml><?xml version="1.0" encoding="utf-8"?>
+<w:ftr xmlns:mo="http://schemas.microsoft.com/office/mac/office/2008/main" xmlns:ve="http://schemas.openxmlformats.org/markup-compatibility/2006" xmlns:mv="urn:schemas-microsoft-com:mac:vml" xmlns:o="urn:schemas-microsoft-com:office:office" xmlns:r="http://schemas.openxmlformats.org/officeDocument/2006/relationships" xmlns:m="http://schemas.openxmlformats.org/officeDocument/2006/math" xmlns:v="urn:schemas-microsoft-com:vml" xmlns:wp="http://schemas.openxmlformats.org/drawingml/2006/wordprocessingDrawing" xmlns:w10="urn:schemas-microsoft-com:office:word" xmlns:w="http://schemas.openxmlformats.org/wordprocessingml/2006/main" xmlns:wne="http://schemas.microsoft.com/office/word/2006/wordml">
+  <w:p>
+    <w:pPr>
+      <w:pStyle w:val="zzCover"/>
+      <w:rPr>
+        <w:color w:val="auto"/>
+      </w:rPr>
+    </w:pPr>
+    <w:r>
+      <w:rPr>
+        <w:color w:val="auto"/>
+      </w:rPr>
+      <w:t xml:space="preserve">Document draft number: </w:t>
+    </w:r>
+    <w:sdt>
+      <w:sdtPr>
+        <w:rPr>
+          <w:color w:val="auto"/>
+        </w:rPr>
+        <w:alias w:val="draftNumber"/>
+        <w:tag w:val="draftNumber"/>
+        <w:id w:val="12016349"/>
+        <w:showingPlcHdr/>
+        <w:text/>
+      </w:sdtPr>
+      <w:sdtContent>
+        <w:r>
+          <w:t>Click here to enter text.</w:t>
+        </w:r>
+      </w:sdtContent>
+    </w:sdt>
+  </w:p>
+  <w:p>
+    <w:pPr>
+      <w:pStyle w:val="zzCover"/>
+      <w:rPr>
+        <w:color w:val="auto"/>
+      </w:rPr>
+    </w:pPr>
+    <w:r>
+      <w:rPr>
+        <w:color w:val="auto"/>
+      </w:rPr>
+      <w:t xml:space="preserve">Document type: </w:t>
+    </w:r>
+    <w:sdt>
+      <w:sdtPr>
+        <w:alias w:val="docType"/>
+        <w:tag w:val="docType"/>
+        <w:id w:val="12016350"/>
+        <w:dropDownList>
+          <w:listItem w:displayText="International Standard" w:value="IS"/>
+          <w:listItem w:displayText="International Standardized Profile" w:value="ISP"/>
+          <w:listItem w:displayText="Technical Report" w:value="TR"/>
+          <w:listItem w:displayText="Publicly Available Specification" w:value="PAS"/>
+          <w:listItem w:displayText="Technical Specification" w:value="TS"/>
+          <w:listItem w:displayText="Guide" w:value="GUIDE"/>
+          <w:listItem w:displayText="International Workshop Agreement" w:value="IWA"/>
+          <w:listItem w:displayText="Technology Trends Assessment" w:value="TTA"/>
+        </w:dropDownList>
+      </w:sdtPr>
+      <w:sdtContent>
+        <w:r>
+          <w:t>International Standard</w:t>
+        </w:r>
+      </w:sdtContent>
+    </w:sdt>
+  </w:p>
+  <w:p>
+    <w:pPr>
+      <w:pStyle w:val="zzCover"/>
+      <w:rPr>
+        <w:color w:val="auto"/>
+      </w:rPr>
+    </w:pPr>
+    <w:r>
+      <w:rPr>
+        <w:color w:val="auto"/>
+      </w:rPr>
+      <w:t xml:space="preserve">Document subtype: </w:t>
+    </w:r>
+    <w:sdt>
+      <w:sdtPr>
+        <w:rPr>
+          <w:color w:val="auto"/>
+        </w:rPr>
+        <w:alias w:val="docSubtype"/>
+        <w:tag w:val="docSubtype"/>
+        <w:id w:val="12016351"/>
+        <w:dropDownList>
+          <w:listItem w:displayText="Amendment" w:value="AMD"/>
+          <w:listItem w:displayText="Technical Corrigendum" w:value="COR"/>
+          <w:listItem w:displayText=" " w:value=" "/>
+        </w:dropDownList>
+      </w:sdtPr>
+      <w:sdtContent>
+        <w:r>
+          <w:rPr>
+            <w:color w:val="auto"/>
+          </w:rPr>
+          <w:t xml:space="preserve"> </w:t>
+        </w:r>
+      </w:sdtContent>
+    </w:sdt>
+  </w:p>
+  <w:p>
+    <w:pPr>
+      <w:pStyle w:val="zzCover"/>
+      <w:rPr>
+        <w:color w:val="auto"/>
+      </w:rPr>
+    </w:pPr>
+    <w:r>
+      <w:rPr>
+        <w:color w:val="auto"/>
+      </w:rPr>
+      <w:t xml:space="preserve">Document stage: </w:t>
+    </w:r>
+    <w:sdt>
+      <w:sdtPr>
+        <w:alias w:val="docStage"/>
+        <w:tag w:val="docStage"/>
+        <w:id w:val="12016352"/>
+        <w:dropDownList>
+          <w:listItem w:displayText="(00) Preliminary" w:value="00"/>
+          <w:listItem w:displayText="(20) Preparatory" w:value="20"/>
+          <w:listItem w:displayText="(30) Committee" w:value="30"/>
+          <w:listItem w:displayText="(40) Enquiry" w:value="40"/>
+          <w:listItem w:displayText="(50) Approval" w:value="50"/>
+          <w:listItem w:displayText="(60) Publication" w:value="60"/>
+        </w:dropDownList>
+      </w:sdtPr>
+      <w:sdtContent>
+        <w:r>
+          <w:t>(20) Preparatory</w:t>
+        </w:r>
+      </w:sdtContent>
+    </w:sdt>
+  </w:p>
+  <w:p>
+    <w:pPr>
+      <w:pStyle w:val="zzCover"/>
+      <w:rPr>
+        <w:color w:val="auto"/>
+      </w:rPr>
+    </w:pPr>
+    <w:r>
+      <w:rPr>
+        <w:color w:val="auto"/>
+      </w:rPr>
+      <w:t xml:space="preserve">Document language: </w:t>
+    </w:r>
+    <w:sdt>
+      <w:sdtPr>
+        <w:alias w:val="docLanguage"/>
+        <w:tag w:val="docLanguage"/>
+        <w:id w:val="12016353"/>
+        <w:dropDownList>
+          <w:listItem w:displayText="en" w:value="en"/>
+          <w:listItem w:displayText="fr" w:value="fr"/>
+        </w:dropDownList>
+      </w:sdtPr>
+      <w:sdtContent>
+        <w:r>
+          <w:t>en</w:t>
+        </w:r>
+      </w:sdtContent>
+    </w:sdt>
+  </w:p>
+  <w:p>
+    <w:pPr>
+      <w:pStyle w:val="Footer"/>
+    </w:pPr>
+  </w:p>
+  <w:p>
+    <w:pPr>
+      <w:pStyle w:val="Footer"/>
+    </w:pPr>
+    <w:fldSimple w:instr=" FILENAME  \p  \* MERGEFORMAT ">
+      <w:r>
+        <w:rPr>
+          <w:noProof/>
+        </w:rPr>
+        <w:t>O:\tools\ISO Templates\XML template\Source files\dotx_development\STD_3_0_3_en - Copy.dotx</w:t>
+      </w:r>
+    </w:fldSimple>
+    <w:r>
+      <w:t xml:space="preserve"> </w:t>
+    </w:r>
+    <w:fldSimple w:instr=" TEMPLATE   \* MERGEFORMAT ">
+      <w:r>
+        <w:rPr>
+          <w:noProof/>
+        </w:rPr>
+        <w:t>Normal.dotm</w:t>
+      </w:r>
+    </w:fldSimple>
+    <w:r>
+      <w:t xml:space="preserve"> </w:t>
+    </w:r>
+    <w:fldSimple w:instr=" DOCPROPERTY  &quot;Document number&quot;  \* MERGEFORMAT ">
+      <w:r>
+        <w:t>3.0</w:t>
+      </w:r>
+    </w:fldSimple>
+    <w:r>
+      <w:t xml:space="preserve"> </w:t>
+    </w:r>
+    <w:fldSimple w:instr=" DATE  \@ &quot;yyyy-MM-dd&quot;  \* MERGEFORMAT ">
+      <w:r>
+        <w:rPr>
+          <w:noProof/>
+        </w:rPr>
+        <w:t>2010-05-24</w:t>
+      </w:r>
+    </w:fldSimple>
+  </w:p>
+  <w:p>
+    <w:pPr>
+      <w:pStyle w:val="Footer"/>
+    </w:pPr>
+  </w:p>
+</w:ftr>
+</file>
+
+<file path=word/footer4.xml><?xml version="1.0" encoding="utf-8"?>
+<w:ftr xmlns:mo="http://schemas.microsoft.com/office/mac/office/2008/main" xmlns:ve="http://schemas.openxmlformats.org/markup-compatibility/2006" xmlns:mv="urn:schemas-microsoft-com:mac:vml" xmlns:o="urn:schemas-microsoft-com:office:office" xmlns:r="http://schemas.openxmlformats.org/officeDocument/2006/relationships" xmlns:m="http://schemas.openxmlformats.org/officeDocument/2006/math" xmlns:v="urn:schemas-microsoft-com:vml" xmlns:wp="http://schemas.openxmlformats.org/drawingml/2006/wordprocessingDrawing" xmlns:w10="urn:schemas-microsoft-com:office:word" xmlns:w="http://schemas.openxmlformats.org/wordprocessingml/2006/main" xmlns:wne="http://schemas.microsoft.com/office/word/2006/wordml">
+  <w:tbl>
+    <w:tblPr>
+      <w:tblW w:w="0" w:type="auto"/>
+      <w:jc w:val="center"/>
+      <w:tblLayout w:type="fixed"/>
+      <w:tblCellMar>
+        <w:left w:w="0" w:type="dxa"/>
+        <w:right w:w="0" w:type="dxa"/>
+      </w:tblCellMar>
+      <w:tblLook w:val="0000"/>
+    </w:tblPr>
+    <w:tblGrid>
+      <w:gridCol w:w="1814"/>
+      <w:gridCol w:w="2835"/>
+      <w:gridCol w:w="5103"/>
+    </w:tblGrid>
+    <w:tr>
+      <w:trPr>
+        <w:cantSplit/>
+        <w:jc w:val="center"/>
+      </w:trPr>
+      <w:tc>
+        <w:tcPr>
+          <w:tcW w:w="1814" w:type="dxa"/>
+          <w:vAlign w:val="bottom"/>
+        </w:tcPr>
+        <w:p>
+          <w:pPr>
+            <w:pStyle w:val="Footer"/>
+            <w:spacing w:before="540"/>
+            <w:jc w:val="left"/>
+            <w:rPr>
+              <w:b/>
+              <w:sz w:val="22"/>
+              <w:lang w:val="fr-FR"/>
+            </w:rPr>
+          </w:pPr>
+          <w:r>
+            <w:rPr>
+              <w:b/>
+              <w:sz w:val="22"/>
+            </w:rPr>
+            <w:fldChar w:fldCharType="begin"/>
+          </w:r>
+          <w:r>
+            <w:rPr>
+              <w:b/>
+              <w:sz w:val="22"/>
+              <w:lang w:val="fr-FR"/>
+            </w:rPr>
+            <w:instrText xml:space="preserve">PAGE \* ARABIC \* CHARFORMAT </w:instrText>
+          </w:r>
+          <w:r>
+            <w:rPr>
+              <w:b/>
+              <w:sz w:val="22"/>
+            </w:rPr>
+            <w:fldChar w:fldCharType="separate"/>
+          </w:r>
+          <w:r>
+            <w:rPr>
+              <w:b/>
+              <w:noProof/>
+              <w:sz w:val="22"/>
+              <w:lang w:val="fr-FR"/>
+            </w:rPr>
+            <w:t>2</w:t>
+          </w:r>
+          <w:r>
+            <w:rPr>
+              <w:b/>
+              <w:sz w:val="22"/>
+            </w:rPr>
+            <w:fldChar w:fldCharType="end"/>
+          </w:r>
+        </w:p>
+      </w:tc>
+      <w:tc>
+        <w:tcPr>
+          <w:tcW w:w="2835" w:type="dxa"/>
+          <w:vAlign w:val="bottom"/>
+        </w:tcPr>
+        <w:p>
+          <w:pPr>
+            <w:pStyle w:val="Footer"/>
+            <w:spacing w:before="540"/>
+            <w:jc w:val="center"/>
+            <w:rPr>
+              <w:b/>
+            </w:rPr>
+          </w:pPr>
+          <w:sdt>
+            <w:sdtPr>
+              <w:rPr>
+                <w:b/>
+                <w:color w:val="1F497D" w:themeColor="text2"/>
+              </w:rPr>
+              <w:alias w:val="docIsProof"/>
+              <w:tag w:val="docIsProof"/>
+              <w:id w:val="8587471"/>
+              <w:dropDownList>
+                <w:listItem w:displayText=" " w:value="FALSE"/>
+                <w:listItem w:displayText="PROOF/ÉPREUVE" w:value="TRUE"/>
+              </w:dropDownList>
+            </w:sdtPr>
+            <w:sdtContent>
+              <w:r>
+                <w:rPr>
+                  <w:b/>
+                  <w:color w:val="1F497D" w:themeColor="text2"/>
+                </w:rPr>
+                <w:t xml:space="preserve"> </w:t>
+              </w:r>
+            </w:sdtContent>
+          </w:sdt>
+        </w:p>
+      </w:tc>
+      <w:tc>
+        <w:tcPr>
+          <w:tcW w:w="5103" w:type="dxa"/>
+          <w:vAlign w:val="bottom"/>
+        </w:tcPr>
+        <w:p>
+          <w:pPr>
+            <w:pStyle w:val="Footer"/>
+            <w:spacing w:before="540"/>
+            <w:jc w:val="right"/>
+            <w:rPr>
+              <w:sz w:val="16"/>
+              <w:szCs w:val="16"/>
+            </w:rPr>
+          </w:pPr>
+          <w:sdt>
+            <w:sdtPr>
+              <w:rPr>
+                <w:color w:val="1F497D" w:themeColor="text2"/>
+                <w:sz w:val="16"/>
+              </w:rPr>
+              <w:alias w:val="copyright"/>
+              <w:tag w:val="copyright"/>
+              <w:id w:val="520553990"/>
+              <w:text/>
+            </w:sdtPr>
+            <w:sdtContent>
+              <w:r>
+                <w:rPr>
+                  <w:color w:val="1F497D" w:themeColor="text2"/>
+                  <w:sz w:val="16"/>
+                </w:rPr>
+                <w:t>© ISO </w:t>
+              </w:r>
+              <w:r>
+                <w:rPr>
+                  <w:color w:val="1F497D" w:themeColor="text2"/>
+                  <w:sz w:val="16"/>
+                </w:rPr>
+                <w:t>####</w:t>
+              </w:r>
+              <w:r>
+                <w:rPr>
+                  <w:color w:val="1F497D" w:themeColor="text2"/>
+                  <w:sz w:val="16"/>
+                </w:rPr>
+                <w:t> – All rights reserved</w:t>
+              </w:r>
+            </w:sdtContent>
+          </w:sdt>
+        </w:p>
+      </w:tc>
+    </w:tr>
+  </w:tbl>
+  <w:p>
+    <w:pPr>
+      <w:pStyle w:val="Footer"/>
+      <w:rPr>
+        <w:lang w:val="en-US"/>
+      </w:rPr>
+    </w:pPr>
+  </w:p>
+</w:ftr>
+</file>
+
+<file path=word/footer5.xml><?xml version="1.0" encoding="utf-8"?>
+<w:ftr xmlns:mo="http://schemas.microsoft.com/office/mac/office/2008/main" xmlns:ve="http://schemas.openxmlformats.org/markup-compatibility/2006" xmlns:mv="urn:schemas-microsoft-com:mac:vml" xmlns:o="urn:schemas-microsoft-com:office:office" xmlns:r="http://schemas.openxmlformats.org/officeDocument/2006/relationships" xmlns:m="http://schemas.openxmlformats.org/officeDocument/2006/math" xmlns:v="urn:schemas-microsoft-com:vml" xmlns:wp="http://schemas.openxmlformats.org/drawingml/2006/wordprocessingDrawing" xmlns:w10="urn:schemas-microsoft-com:office:word" xmlns:w="http://schemas.openxmlformats.org/wordprocessingml/2006/main" xmlns:wne="http://schemas.microsoft.com/office/word/2006/wordml">
+  <w:tbl>
+    <w:tblPr>
+      <w:tblW w:w="0" w:type="auto"/>
+      <w:jc w:val="center"/>
+      <w:tblLayout w:type="fixed"/>
+      <w:tblCellMar>
+        <w:left w:w="0" w:type="dxa"/>
+        <w:right w:w="0" w:type="dxa"/>
+      </w:tblCellMar>
+      <w:tblLook w:val="0000"/>
+    </w:tblPr>
+    <w:tblGrid>
+      <w:gridCol w:w="5103"/>
+      <w:gridCol w:w="2835"/>
+      <w:gridCol w:w="1814"/>
+    </w:tblGrid>
+    <w:tr>
+      <w:trPr>
+        <w:cantSplit/>
+        <w:jc w:val="center"/>
+      </w:trPr>
+      <w:tc>
+        <w:tcPr>
+          <w:tcW w:w="5103" w:type="dxa"/>
+          <w:vAlign w:val="bottom"/>
+        </w:tcPr>
+        <w:p>
+          <w:pPr>
+            <w:pStyle w:val="Footer"/>
+            <w:spacing w:before="540"/>
+            <w:jc w:val="left"/>
+            <w:rPr>
+              <w:b/>
+              <w:sz w:val="16"/>
+              <w:szCs w:val="16"/>
+            </w:rPr>
+          </w:pPr>
+          <w:sdt>
+            <w:sdtPr>
+              <w:rPr>
+                <w:color w:val="1F497D" w:themeColor="text2"/>
+                <w:sz w:val="16"/>
+              </w:rPr>
+              <w:alias w:val="copyright"/>
+              <w:tag w:val="copyright"/>
+              <w:id w:val="2361375"/>
+              <w:text/>
+            </w:sdtPr>
+            <w:sdtContent>
+              <w:r>
+                <w:rPr>
+                  <w:color w:val="1F497D" w:themeColor="text2"/>
+                  <w:sz w:val="16"/>
+                </w:rPr>
+                <w:t>© ISO </w:t>
+              </w:r>
+              <w:r>
+                <w:rPr>
+                  <w:color w:val="1F497D" w:themeColor="text2"/>
+                  <w:sz w:val="16"/>
+                </w:rPr>
+                <w:t>####</w:t>
+              </w:r>
+              <w:r>
+                <w:rPr>
+                  <w:color w:val="1F497D" w:themeColor="text2"/>
+                  <w:sz w:val="16"/>
+                </w:rPr>
+                <w:t> – All rights reserved</w:t>
+              </w:r>
+            </w:sdtContent>
+          </w:sdt>
+        </w:p>
+      </w:tc>
+      <w:tc>
+        <w:tcPr>
+          <w:tcW w:w="2835" w:type="dxa"/>
+          <w:vAlign w:val="bottom"/>
+        </w:tcPr>
+        <w:p>
+          <w:pPr>
+            <w:pStyle w:val="Footer"/>
+            <w:spacing w:before="540"/>
+            <w:jc w:val="center"/>
+            <w:rPr>
+              <w:b/>
+            </w:rPr>
+          </w:pPr>
+          <w:sdt>
+            <w:sdtPr>
+              <w:rPr>
+                <w:b/>
+                <w:color w:val="1F497D" w:themeColor="text2"/>
+              </w:rPr>
+              <w:alias w:val="docIsProof"/>
+              <w:tag w:val="docIsProof"/>
+              <w:id w:val="2361376"/>
+              <w:dropDownList>
+                <w:listItem w:displayText=" " w:value="FALSE"/>
+                <w:listItem w:displayText="PROOF/ÉPREUVE" w:value="TRUE"/>
+              </w:dropDownList>
+            </w:sdtPr>
+            <w:sdtContent>
+              <w:r>
+                <w:rPr>
+                  <w:b/>
+                  <w:color w:val="1F497D" w:themeColor="text2"/>
+                </w:rPr>
+                <w:t xml:space="preserve"> </w:t>
+              </w:r>
+            </w:sdtContent>
+          </w:sdt>
+        </w:p>
+      </w:tc>
+      <w:tc>
+        <w:tcPr>
+          <w:tcW w:w="1814" w:type="dxa"/>
+          <w:vAlign w:val="bottom"/>
+        </w:tcPr>
+        <w:p>
+          <w:pPr>
+            <w:pStyle w:val="Footer"/>
+            <w:spacing w:before="540"/>
+            <w:jc w:val="right"/>
+            <w:rPr>
+              <w:b/>
+              <w:sz w:val="22"/>
+              <w:szCs w:val="22"/>
+            </w:rPr>
+          </w:pPr>
+          <w:r>
+            <w:rPr>
+              <w:b/>
+              <w:sz w:val="22"/>
+              <w:szCs w:val="22"/>
+            </w:rPr>
+            <w:fldChar w:fldCharType="begin"/>
+          </w:r>
+          <w:r>
+            <w:rPr>
+              <w:b/>
+              <w:sz w:val="22"/>
+              <w:szCs w:val="22"/>
+            </w:rPr>
+            <w:instrText xml:space="preserve">PAGE \* ARABIC \* CHARFORMAT </w:instrText>
+          </w:r>
+          <w:r>
+            <w:rPr>
+              <w:b/>
+              <w:sz w:val="22"/>
+              <w:szCs w:val="22"/>
+            </w:rPr>
+            <w:fldChar w:fldCharType="separate"/>
+          </w:r>
+          <w:r>
+            <w:rPr>
+              <w:b/>
+              <w:noProof/>
+              <w:sz w:val="22"/>
+              <w:szCs w:val="22"/>
+            </w:rPr>
+            <w:t>3</w:t>
+          </w:r>
+          <w:r>
+            <w:rPr>
+              <w:b/>
+              <w:sz w:val="22"/>
+              <w:szCs w:val="22"/>
+            </w:rPr>
+            <w:fldChar w:fldCharType="end"/>
+          </w:r>
+        </w:p>
+      </w:tc>
+    </w:tr>
+  </w:tbl>
+  <w:p>
+    <w:pPr>
+      <w:pStyle w:val="Footer"/>
+      <w:jc w:val="right"/>
+    </w:pPr>
+  </w:p>
+</w:ftr>
+</file>
+
+<file path=word/footer6.xml><?xml version="1.0" encoding="utf-8"?>
+<w:ftr xmlns:mo="http://schemas.microsoft.com/office/mac/office/2008/main" xmlns:ve="http://schemas.openxmlformats.org/markup-compatibility/2006" xmlns:mv="urn:schemas-microsoft-com:mac:vml" xmlns:o="urn:schemas-microsoft-com:office:office" xmlns:r="http://schemas.openxmlformats.org/officeDocument/2006/relationships" xmlns:m="http://schemas.openxmlformats.org/officeDocument/2006/math" xmlns:v="urn:schemas-microsoft-com:vml" xmlns:wp="http://schemas.openxmlformats.org/drawingml/2006/wordprocessingDrawing" xmlns:w10="urn:schemas-microsoft-com:office:word" xmlns:w="http://schemas.openxmlformats.org/wordprocessingml/2006/main" xmlns:wne="http://schemas.microsoft.com/office/word/2006/wordml">
+  <w:tbl>
+    <w:tblPr>
+      <w:tblW w:w="0" w:type="auto"/>
+      <w:jc w:val="center"/>
+      <w:tblLayout w:type="fixed"/>
+      <w:tblCellMar>
+        <w:left w:w="0" w:type="dxa"/>
+        <w:right w:w="0" w:type="dxa"/>
+      </w:tblCellMar>
+      <w:tblLook w:val="0000"/>
+    </w:tblPr>
+    <w:tblGrid>
+      <w:gridCol w:w="5103"/>
+      <w:gridCol w:w="2835"/>
+      <w:gridCol w:w="1814"/>
+    </w:tblGrid>
+    <w:tr>
+      <w:trPr>
+        <w:cantSplit/>
+        <w:jc w:val="center"/>
+      </w:trPr>
+      <w:tc>
+        <w:tcPr>
+          <w:tcW w:w="5103" w:type="dxa"/>
+          <w:vAlign w:val="bottom"/>
+        </w:tcPr>
+        <w:p>
+          <w:pPr>
+            <w:pStyle w:val="Footer"/>
+            <w:spacing w:before="540"/>
+            <w:jc w:val="left"/>
+            <w:rPr>
+              <w:b/>
+              <w:sz w:val="16"/>
+              <w:szCs w:val="16"/>
+            </w:rPr>
+          </w:pPr>
+          <w:sdt>
+            <w:sdtPr>
+              <w:rPr>
+                <w:color w:val="1F497D" w:themeColor="text2"/>
+                <w:sz w:val="16"/>
+              </w:rPr>
+              <w:alias w:val="copyright"/>
+              <w:tag w:val="copyright"/>
+              <w:id w:val="520553980"/>
+              <w:text/>
+            </w:sdtPr>
+            <w:sdtContent>
+              <w:r>
+                <w:rPr>
+                  <w:color w:val="1F497D" w:themeColor="text2"/>
+                  <w:sz w:val="16"/>
+                </w:rPr>
+                <w:t>© ISO </w:t>
+              </w:r>
+              <w:r>
+                <w:rPr>
+                  <w:color w:val="1F497D" w:themeColor="text2"/>
+                  <w:sz w:val="16"/>
+                </w:rPr>
+                <w:t>####</w:t>
+              </w:r>
+              <w:r>
+                <w:rPr>
+                  <w:color w:val="1F497D" w:themeColor="text2"/>
+                  <w:sz w:val="16"/>
+                </w:rPr>
+                <w:t> – All rights reserved</w:t>
+              </w:r>
+            </w:sdtContent>
+          </w:sdt>
+        </w:p>
+      </w:tc>
+      <w:tc>
+        <w:tcPr>
+          <w:tcW w:w="2835" w:type="dxa"/>
+          <w:vAlign w:val="bottom"/>
+        </w:tcPr>
+        <w:p>
+          <w:pPr>
+            <w:pStyle w:val="Footer"/>
+            <w:spacing w:before="540"/>
+            <w:jc w:val="center"/>
+            <w:rPr>
+              <w:b/>
+            </w:rPr>
+          </w:pPr>
+          <w:sdt>
+            <w:sdtPr>
+              <w:rPr>
+                <w:b/>
+                <w:color w:val="1F497D" w:themeColor="text2"/>
+              </w:rPr>
+              <w:alias w:val="docIsProof"/>
+              <w:tag w:val="docIsProof"/>
+              <w:id w:val="8587470"/>
+              <w:dropDownList>
+                <w:listItem w:displayText=" " w:value="FALSE"/>
+                <w:listItem w:displayText="PROOF/ÉPREUVE" w:value="TRUE"/>
+              </w:dropDownList>
+            </w:sdtPr>
+            <w:sdtContent>
+              <w:r>
+                <w:rPr>
+                  <w:b/>
+                  <w:color w:val="1F497D" w:themeColor="text2"/>
+                </w:rPr>
+                <w:t xml:space="preserve"> </w:t>
+              </w:r>
+            </w:sdtContent>
+          </w:sdt>
+        </w:p>
+      </w:tc>
+      <w:tc>
+        <w:tcPr>
+          <w:tcW w:w="1814" w:type="dxa"/>
+          <w:vAlign w:val="bottom"/>
+        </w:tcPr>
+        <w:p>
+          <w:pPr>
+            <w:pStyle w:val="Footer"/>
+            <w:spacing w:before="540"/>
+            <w:jc w:val="right"/>
+            <w:rPr>
+              <w:b/>
+              <w:sz w:val="22"/>
+              <w:szCs w:val="22"/>
+            </w:rPr>
+          </w:pPr>
+          <w:r>
+            <w:rPr>
+              <w:b/>
+              <w:sz w:val="22"/>
+              <w:szCs w:val="22"/>
+            </w:rPr>
+            <w:fldChar w:fldCharType="begin"/>
+          </w:r>
+          <w:r>
+            <w:rPr>
+              <w:b/>
+              <w:sz w:val="22"/>
+              <w:szCs w:val="22"/>
+            </w:rPr>
+            <w:instrText xml:space="preserve">PAGE \* ARABIC \* CHARFORMAT </w:instrText>
+          </w:r>
+          <w:r>
+            <w:rPr>
+              <w:b/>
+              <w:sz w:val="22"/>
+              <w:szCs w:val="22"/>
+            </w:rPr>
+            <w:fldChar w:fldCharType="separate"/>
+          </w:r>
+          <w:r>
+            <w:rPr>
+              <w:b/>
+              <w:noProof/>
+              <w:sz w:val="22"/>
+              <w:szCs w:val="22"/>
+            </w:rPr>
+            <w:t>1</w:t>
+          </w:r>
+          <w:r>
+            <w:rPr>
+              <w:b/>
+              <w:sz w:val="22"/>
+              <w:szCs w:val="22"/>
+            </w:rPr>
+            <w:fldChar w:fldCharType="end"/>
+          </w:r>
+        </w:p>
+      </w:tc>
+    </w:tr>
+  </w:tbl>
+  <w:p>
+    <w:pPr>
+      <w:pStyle w:val="Footer"/>
+      <w:jc w:val="right"/>
+    </w:pPr>
+  </w:p>
+</w:ftr>
+</file>
+
+<file path=word/footnotes.xml><?xml version="1.0" encoding="utf-8"?>
+<w:footnotes xmlns:mo="http://schemas.microsoft.com/office/mac/office/2008/main" xmlns:ve="http://schemas.openxmlformats.org/markup-compatibility/2006" xmlns:mv="urn:schemas-microsoft-com:mac:vml" xmlns:o="urn:schemas-microsoft-com:office:office" xmlns:r="http://schemas.openxmlformats.org/officeDocument/2006/relationships" xmlns:m="http://schemas.openxmlformats.org/officeDocument/2006/math" xmlns:v="urn:schemas-microsoft-com:vml" xmlns:wp="http://schemas.openxmlformats.org/drawingml/2006/wordprocessingDrawing" xmlns:w10="urn:schemas-microsoft-com:office:word" xmlns:w="http://schemas.openxmlformats.org/wordprocessingml/2006/main" xmlns:wne="http://schemas.microsoft.com/office/word/2006/wordml">
+  <w:footnote w:type="separator" w:id="-1">
+    <w:p>
+      <w:r>
+        <w:separator/>
+      </w:r>
+    </w:p>
+  </w:footnote>
+  <w:footnote w:type="continuationSeparator" w:id="0">
+    <w:p>
+      <w:r>
+        <w:continuationSeparator/>
+      </w:r>
+    </w:p>
+    <w:p/>
+    <w:p/>
+  </w:footnote>
+</w:footnotes>
+</file>
+
+<file path=word/header1.xml><?xml version="1.0" encoding="utf-8"?>
+<w:hdr xmlns:mo="http://schemas.microsoft.com/office/mac/office/2008/main" xmlns:ve="http://schemas.openxmlformats.org/markup-compatibility/2006" xmlns:mv="urn:schemas-microsoft-com:mac:vml" xmlns:o="urn:schemas-microsoft-com:office:office" xmlns:r="http://schemas.openxmlformats.org/officeDocument/2006/relationships" xmlns:m="http://schemas.openxmlformats.org/officeDocument/2006/math" xmlns:v="urn:schemas-microsoft-com:vml" xmlns:wp="http://schemas.openxmlformats.org/drawingml/2006/wordprocessingDrawing" xmlns:w10="urn:schemas-microsoft-com:office:word" xmlns:w="http://schemas.openxmlformats.org/wordprocessingml/2006/main" xmlns:wne="http://schemas.microsoft.com/office/word/2006/wordml">
+  <w:p>
+    <w:pPr>
+      <w:pStyle w:val="Header"/>
+    </w:pPr>
+    <w:sdt>
+      <w:sdtPr>
+        <w:alias w:val="docReference"/>
+        <w:tag w:val="docReference"/>
+        <w:id w:val="13928987"/>
+        <w:text/>
+      </w:sdtPr>
+      <w:sdtContent>
+        <w:r>
+          <w:t>ISO/</w:t>
+        </w:r>
+        <w:r>
+          <w:t>W</w:t>
+        </w:r>
+        <w:r>
+          <w:t>D </w:t>
+        </w:r>
+        <w:proofErr w:type="spellStart"/>
+        <w:r>
+          <w:t>nnn</w:t>
+        </w:r>
+        <w:proofErr w:type="spellEnd"/>
+        <w:r>
+          <w:t>-</w:t>
+        </w:r>
+        <w:proofErr w:type="gramStart"/>
+        <w:r>
+          <w:t>n(</w:t>
+        </w:r>
+        <w:proofErr w:type="gramEnd"/>
+        <w:r>
+          <w:t>en)</w:t>
+        </w:r>
+      </w:sdtContent>
+    </w:sdt>
+  </w:p>
+</w:hdr>
+</file>
+
+<file path=word/header2.xml><?xml version="1.0" encoding="utf-8"?>
+<w:hdr xmlns:mo="http://schemas.microsoft.com/office/mac/office/2008/main" xmlns:ve="http://schemas.openxmlformats.org/markup-compatibility/2006" xmlns:mv="urn:schemas-microsoft-com:mac:vml" xmlns:o="urn:schemas-microsoft-com:office:office" xmlns:r="http://schemas.openxmlformats.org/officeDocument/2006/relationships" xmlns:m="http://schemas.openxmlformats.org/officeDocument/2006/math" xmlns:v="urn:schemas-microsoft-com:vml" xmlns:wp="http://schemas.openxmlformats.org/drawingml/2006/wordprocessingDrawing" xmlns:w10="urn:schemas-microsoft-com:office:word" xmlns:w="http://schemas.openxmlformats.org/wordprocessingml/2006/main" xmlns:wne="http://schemas.microsoft.com/office/word/2006/wordml">
+  <w:p>
+    <w:pPr>
+      <w:pStyle w:val="Header"/>
+    </w:pPr>
+    <w:sdt>
+      <w:sdtPr>
+        <w:alias w:val="docReference"/>
+        <w:tag w:val="docReference"/>
+        <w:id w:val="2378045"/>
+        <w:text/>
+      </w:sdtPr>
+      <w:sdtContent>
+        <w:r>
+          <w:t>ISO/</w:t>
+        </w:r>
+        <w:r>
+          <w:t>W</w:t>
+        </w:r>
+        <w:r>
+          <w:t>D</w:t>
+        </w:r>
+        <w:r>
+          <w:t> </w:t>
+        </w:r>
+        <w:proofErr w:type="spellStart"/>
+        <w:r>
+          <w:t>nnn</w:t>
+        </w:r>
+        <w:proofErr w:type="spellEnd"/>
+        <w:r>
+          <w:t>-</w:t>
+        </w:r>
+        <w:proofErr w:type="gramStart"/>
+        <w:r>
+          <w:t>n(</w:t>
+        </w:r>
+        <w:proofErr w:type="gramEnd"/>
+        <w:r>
+          <w:t>en)</w:t>
+        </w:r>
+      </w:sdtContent>
+    </w:sdt>
+  </w:p>
+</w:hdr>
+</file>
+
+<file path=word/header3.xml><?xml version="1.0" encoding="utf-8"?>
+<w:hdr xmlns:mo="http://schemas.microsoft.com/office/mac/office/2008/main" xmlns:ve="http://schemas.openxmlformats.org/markup-compatibility/2006" xmlns:mv="urn:schemas-microsoft-com:mac:vml" xmlns:o="urn:schemas-microsoft-com:office:office" xmlns:r="http://schemas.openxmlformats.org/officeDocument/2006/relationships" xmlns:m="http://schemas.openxmlformats.org/officeDocument/2006/math" xmlns:v="urn:schemas-microsoft-com:vml" xmlns:wp="http://schemas.openxmlformats.org/drawingml/2006/wordprocessingDrawing" xmlns:w10="urn:schemas-microsoft-com:office:word" xmlns:w="http://schemas.openxmlformats.org/wordprocessingml/2006/main" xmlns:wne="http://schemas.microsoft.com/office/word/2006/wordml">
+  <w:tbl>
+    <w:tblPr>
+      <w:tblW w:w="0" w:type="auto"/>
+      <w:jc w:val="center"/>
+      <w:tblInd w:w="8" w:type="dxa"/>
+      <w:tblLayout w:type="fixed"/>
+      <w:tblCellMar>
+        <w:left w:w="0" w:type="dxa"/>
+        <w:right w:w="0" w:type="dxa"/>
+      </w:tblCellMar>
+      <w:tblLook w:val="0000"/>
+    </w:tblPr>
+    <w:tblGrid>
+      <w:gridCol w:w="5387"/>
+      <w:gridCol w:w="4366"/>
+    </w:tblGrid>
+    <w:tr>
+      <w:trPr>
+        <w:cantSplit/>
+        <w:jc w:val="center"/>
+      </w:trPr>
+      <w:tc>
+        <w:tcPr>
+          <w:tcW w:w="5387" w:type="dxa"/>
+          <w:tcBorders>
+            <w:top w:val="single" w:sz="18" w:space="0" w:color="auto"/>
+            <w:bottom w:val="single" w:sz="18" w:space="0" w:color="auto"/>
+          </w:tcBorders>
+        </w:tcPr>
+        <w:p>
+          <w:pPr>
+            <w:pStyle w:val="Header"/>
+            <w:spacing w:before="120" w:after="120"/>
+            <w:jc w:val="left"/>
+            <w:rPr>
+              <w:lang w:val="en-US"/>
+            </w:rPr>
+          </w:pPr>
+          <w:sdt>
+            <w:sdtPr>
+              <w:rPr>
+                <w:color w:val="1F497D" w:themeColor="text2"/>
+              </w:rPr>
+              <w:alias w:val="docTypeFull"/>
+              <w:tag w:val="docTypeFull"/>
+              <w:id w:val="1921093690"/>
+              <w:text/>
+            </w:sdtPr>
+            <w:sdtContent>
+              <w:r>
+                <w:rPr>
+                  <w:color w:val="1F497D" w:themeColor="text2"/>
+                </w:rPr>
+                <w:t>WORKING DRAFT</w:t>
+              </w:r>
+            </w:sdtContent>
+          </w:sdt>
+        </w:p>
+      </w:tc>
+      <w:tc>
+        <w:tcPr>
+          <w:tcW w:w="4366" w:type="dxa"/>
+          <w:tcBorders>
+            <w:top w:val="single" w:sz="18" w:space="0" w:color="auto"/>
+            <w:bottom w:val="single" w:sz="18" w:space="0" w:color="auto"/>
+          </w:tcBorders>
+        </w:tcPr>
+        <w:p>
+          <w:pPr>
+            <w:pStyle w:val="Header"/>
+            <w:spacing w:before="120" w:after="120"/>
+            <w:jc w:val="right"/>
+            <w:rPr>
+              <w:lang w:val="fr-CH"/>
+            </w:rPr>
+          </w:pPr>
+          <w:sdt>
+            <w:sdtPr>
+              <w:rPr>
+                <w:color w:val="1F497D" w:themeColor="text2"/>
+                <w:lang w:val="fr-CH"/>
+              </w:rPr>
+              <w:alias w:val="docReference"/>
+              <w:tag w:val="docReference"/>
+              <w:id w:val="1837626368"/>
+              <w:text/>
+            </w:sdtPr>
+            <w:sdtContent>
+              <w:r>
+                <w:rPr>
+                  <w:color w:val="1F497D" w:themeColor="text2"/>
+                  <w:lang w:val="fr-CH"/>
+                </w:rPr>
+                <w:t>ISO/WD </w:t>
+              </w:r>
+              <w:r>
+                <w:rPr>
+                  <w:color w:val="1F497D" w:themeColor="text2"/>
+                  <w:lang w:val="fr-CH"/>
+                </w:rPr>
+                <w:t>###</w:t>
+              </w:r>
+              <w:r>
+                <w:rPr>
+                  <w:color w:val="1F497D" w:themeColor="text2"/>
+                  <w:lang w:val="fr-CH"/>
+                </w:rPr>
+                <w:t>-</w:t>
+              </w:r>
+              <w:r>
+                <w:rPr>
+                  <w:color w:val="1F497D" w:themeColor="text2"/>
+                  <w:lang w:val="fr-CH"/>
+                </w:rPr>
+                <w:t>#</w:t>
+              </w:r>
+              <w:r>
+                <w:rPr>
+                  <w:color w:val="1F497D" w:themeColor="text2"/>
+                  <w:lang w:val="fr-CH"/>
+                </w:rPr>
+                <w:t>(en)</w:t>
+              </w:r>
+            </w:sdtContent>
+          </w:sdt>
+        </w:p>
+      </w:tc>
+    </w:tr>
+  </w:tbl>
+  <w:p>
+    <w:pPr>
+      <w:pStyle w:val="Header"/>
+      <w:rPr>
+        <w:lang w:val="fr-CH"/>
+      </w:rPr>
+    </w:pPr>
+  </w:p>
+</w:hdr>
 </file>
 
 <file path=word/numbering.xml><?xml version="1.0" encoding="utf-8"?>
@@ -4136,216 +5277,6 @@
   <w:num w:numId="25">
     <w:abstractNumId w:val="26"/>
   </w:num>
-  <w:num w:numId="26">
-    <w:abstractNumId w:val="13"/>
-    <w:lvlOverride w:ilvl="0">
-      <w:startOverride w:val="1"/>
-    </w:lvlOverride>
-    <w:lvlOverride w:ilvl="1">
-      <w:startOverride w:val="1"/>
-    </w:lvlOverride>
-    <w:lvlOverride w:ilvl="2">
-      <w:startOverride w:val="1"/>
-    </w:lvlOverride>
-    <w:lvlOverride w:ilvl="3">
-      <w:startOverride w:val="1"/>
-    </w:lvlOverride>
-    <w:lvlOverride w:ilvl="4">
-      <w:startOverride w:val="1"/>
-    </w:lvlOverride>
-    <w:lvlOverride w:ilvl="5">
-      <w:startOverride w:val="1"/>
-    </w:lvlOverride>
-    <w:lvlOverride w:ilvl="6">
-      <w:startOverride w:val="1"/>
-    </w:lvlOverride>
-    <w:lvlOverride w:ilvl="7">
-      <w:startOverride w:val="1"/>
-    </w:lvlOverride>
-    <w:lvlOverride w:ilvl="8">
-      <w:startOverride w:val="1"/>
-    </w:lvlOverride>
-  </w:num>
-  <w:num w:numId="27">
-    <w:abstractNumId w:val="15"/>
-    <w:lvlOverride w:ilvl="0">
-      <w:startOverride w:val="1"/>
-    </w:lvlOverride>
-    <w:lvlOverride w:ilvl="1">
-      <w:startOverride w:val="1"/>
-    </w:lvlOverride>
-    <w:lvlOverride w:ilvl="2">
-      <w:startOverride w:val="1"/>
-    </w:lvlOverride>
-    <w:lvlOverride w:ilvl="3">
-      <w:startOverride w:val="1"/>
-    </w:lvlOverride>
-    <w:lvlOverride w:ilvl="4">
-      <w:startOverride w:val="1"/>
-    </w:lvlOverride>
-    <w:lvlOverride w:ilvl="5">
-      <w:startOverride w:val="1"/>
-    </w:lvlOverride>
-    <w:lvlOverride w:ilvl="6">
-      <w:startOverride w:val="1"/>
-    </w:lvlOverride>
-    <w:lvlOverride w:ilvl="7">
-      <w:startOverride w:val="1"/>
-    </w:lvlOverride>
-    <w:lvlOverride w:ilvl="8">
-      <w:startOverride w:val="1"/>
-    </w:lvlOverride>
-  </w:num>
-  <w:num w:numId="28">
-    <w:abstractNumId w:val="18"/>
-    <w:lvlOverride w:ilvl="0">
-      <w:startOverride w:val="1"/>
-    </w:lvlOverride>
-    <w:lvlOverride w:ilvl="1">
-      <w:startOverride w:val="1"/>
-    </w:lvlOverride>
-    <w:lvlOverride w:ilvl="2">
-      <w:startOverride w:val="1"/>
-    </w:lvlOverride>
-    <w:lvlOverride w:ilvl="3">
-      <w:startOverride w:val="1"/>
-    </w:lvlOverride>
-    <w:lvlOverride w:ilvl="4">
-      <w:startOverride w:val="1"/>
-    </w:lvlOverride>
-    <w:lvlOverride w:ilvl="5">
-      <w:startOverride w:val="1"/>
-    </w:lvlOverride>
-    <w:lvlOverride w:ilvl="6">
-      <w:startOverride w:val="1"/>
-    </w:lvlOverride>
-    <w:lvlOverride w:ilvl="7">
-      <w:startOverride w:val="1"/>
-    </w:lvlOverride>
-    <w:lvlOverride w:ilvl="8">
-      <w:startOverride w:val="1"/>
-    </w:lvlOverride>
-  </w:num>
-  <w:num w:numId="29">
-    <w:abstractNumId w:val="18"/>
-    <w:lvlOverride w:ilvl="0">
-      <w:startOverride w:val="1"/>
-    </w:lvlOverride>
-    <w:lvlOverride w:ilvl="1">
-      <w:startOverride w:val="1"/>
-    </w:lvlOverride>
-    <w:lvlOverride w:ilvl="2">
-      <w:startOverride w:val="1"/>
-    </w:lvlOverride>
-    <w:lvlOverride w:ilvl="3">
-      <w:startOverride w:val="1"/>
-    </w:lvlOverride>
-    <w:lvlOverride w:ilvl="4">
-      <w:startOverride w:val="1"/>
-    </w:lvlOverride>
-    <w:lvlOverride w:ilvl="5">
-      <w:startOverride w:val="1"/>
-    </w:lvlOverride>
-    <w:lvlOverride w:ilvl="6">
-      <w:startOverride w:val="1"/>
-    </w:lvlOverride>
-    <w:lvlOverride w:ilvl="7">
-      <w:startOverride w:val="1"/>
-    </w:lvlOverride>
-    <w:lvlOverride w:ilvl="8">
-      <w:startOverride w:val="1"/>
-    </w:lvlOverride>
-  </w:num>
-  <w:num w:numId="30">
-    <w:abstractNumId w:val="28"/>
-    <w:lvlOverride w:ilvl="0">
-      <w:startOverride w:val="1"/>
-    </w:lvlOverride>
-    <w:lvlOverride w:ilvl="1">
-      <w:startOverride w:val="1"/>
-    </w:lvlOverride>
-    <w:lvlOverride w:ilvl="2">
-      <w:startOverride w:val="1"/>
-    </w:lvlOverride>
-    <w:lvlOverride w:ilvl="3">
-      <w:startOverride w:val="1"/>
-    </w:lvlOverride>
-    <w:lvlOverride w:ilvl="4">
-      <w:startOverride w:val="1"/>
-    </w:lvlOverride>
-    <w:lvlOverride w:ilvl="5">
-      <w:startOverride w:val="1"/>
-    </w:lvlOverride>
-    <w:lvlOverride w:ilvl="6">
-      <w:startOverride w:val="1"/>
-    </w:lvlOverride>
-    <w:lvlOverride w:ilvl="7">
-      <w:startOverride w:val="1"/>
-    </w:lvlOverride>
-    <w:lvlOverride w:ilvl="8">
-      <w:startOverride w:val="1"/>
-    </w:lvlOverride>
-  </w:num>
-  <w:num w:numId="31">
-    <w:abstractNumId w:val="28"/>
-    <w:lvlOverride w:ilvl="0">
-      <w:startOverride w:val="1"/>
-    </w:lvlOverride>
-    <w:lvlOverride w:ilvl="1">
-      <w:startOverride w:val="1"/>
-    </w:lvlOverride>
-    <w:lvlOverride w:ilvl="2">
-      <w:startOverride w:val="1"/>
-    </w:lvlOverride>
-    <w:lvlOverride w:ilvl="3">
-      <w:startOverride w:val="1"/>
-    </w:lvlOverride>
-    <w:lvlOverride w:ilvl="4">
-      <w:startOverride w:val="1"/>
-    </w:lvlOverride>
-    <w:lvlOverride w:ilvl="5">
-      <w:startOverride w:val="1"/>
-    </w:lvlOverride>
-    <w:lvlOverride w:ilvl="6">
-      <w:startOverride w:val="1"/>
-    </w:lvlOverride>
-    <w:lvlOverride w:ilvl="7">
-      <w:startOverride w:val="1"/>
-    </w:lvlOverride>
-    <w:lvlOverride w:ilvl="8">
-      <w:startOverride w:val="1"/>
-    </w:lvlOverride>
-  </w:num>
-  <w:num w:numId="32">
-    <w:abstractNumId w:val="28"/>
-    <w:lvlOverride w:ilvl="0">
-      <w:startOverride w:val="1"/>
-    </w:lvlOverride>
-    <w:lvlOverride w:ilvl="1">
-      <w:startOverride w:val="1"/>
-    </w:lvlOverride>
-    <w:lvlOverride w:ilvl="2">
-      <w:startOverride w:val="1"/>
-    </w:lvlOverride>
-    <w:lvlOverride w:ilvl="3">
-      <w:startOverride w:val="1"/>
-    </w:lvlOverride>
-    <w:lvlOverride w:ilvl="4">
-      <w:startOverride w:val="1"/>
-    </w:lvlOverride>
-    <w:lvlOverride w:ilvl="5">
-      <w:startOverride w:val="1"/>
-    </w:lvlOverride>
-    <w:lvlOverride w:ilvl="6">
-      <w:startOverride w:val="1"/>
-    </w:lvlOverride>
-    <w:lvlOverride w:ilvl="7">
-      <w:startOverride w:val="1"/>
-    </w:lvlOverride>
-    <w:lvlOverride w:ilvl="8">
-      <w:startOverride w:val="1"/>
-    </w:lvlOverride>
-  </w:num>
   <w:numIdMacAtCleanup w:val="19"/>
 </w:numbering>
 </file>
@@ -4387,7 +5318,7 @@
     <w:lsdException w:name="index 8" w:unhideWhenUsed="1"/>
     <w:lsdException w:name="index 9" w:unhideWhenUsed="1"/>
     <w:lsdException w:name="toc 1" w:uiPriority="39" w:unhideWhenUsed="1" w:qFormat="1"/>
-    <w:lsdException w:name="toc 2" w:uiPriority="39" w:unhideWhenUsed="1" w:qFormat="1"/>
+    <w:lsdException w:name="toc 2" w:uiPriority="0" w:unhideWhenUsed="1" w:qFormat="1"/>
     <w:lsdException w:name="toc 3" w:uiPriority="0" w:unhideWhenUsed="1" w:qFormat="1"/>
     <w:lsdException w:name="toc 4" w:uiPriority="0" w:unhideWhenUsed="1"/>
     <w:lsdException w:name="toc 5" w:uiPriority="0" w:unhideWhenUsed="1"/>
@@ -4595,7 +5526,7 @@
   <w:style w:type="paragraph" w:default="1" w:styleId="Normal">
     <w:name w:val="Normal"/>
     <w:qFormat/>
-    <w:rsid w:val="003E089A"/>
+    <w:rsid w:val="00C622AE"/>
     <w:rPr>
       <w:rFonts w:eastAsia="MS Mincho" w:cs="Times New Roman"/>
       <w:lang w:val="en-GB" w:eastAsia="ja-JP"/>
@@ -4612,7 +5543,7 @@
     <w:pPr>
       <w:keepNext/>
       <w:numPr>
-        <w:numId w:val="1"/>
+        <w:numId w:val="9"/>
       </w:numPr>
       <w:tabs>
         <w:tab w:val="clear" w:pos="432"/>
@@ -4620,6 +5551,7 @@
         <w:tab w:val="left" w:pos="560"/>
       </w:tabs>
       <w:suppressAutoHyphens/>
+      <w:spacing w:before="270" w:line="270" w:lineRule="exact"/>
       <w:ind w:left="0" w:firstLine="0"/>
       <w:jc w:val="left"/>
       <w:outlineLvl w:val="0"/>
@@ -4648,6 +5580,7 @@
         <w:tab w:val="left" w:pos="540"/>
         <w:tab w:val="left" w:pos="700"/>
       </w:tabs>
+      <w:spacing w:before="60" w:line="250" w:lineRule="exact"/>
       <w:outlineLvl w:val="1"/>
     </w:pPr>
     <w:rPr>
@@ -4673,6 +5606,7 @@
         <w:tab w:val="left" w:pos="660"/>
         <w:tab w:val="left" w:pos="880"/>
       </w:tabs>
+      <w:spacing w:before="60" w:line="240" w:lineRule="exact"/>
       <w:outlineLvl w:val="2"/>
     </w:pPr>
     <w:rPr>
@@ -4750,6 +5684,7 @@
       <w:numPr>
         <w:ilvl w:val="6"/>
       </w:numPr>
+      <w:spacing w:after="0"/>
       <w:outlineLvl w:val="6"/>
     </w:pPr>
     <w:rPr>
@@ -4772,6 +5707,7 @@
         <w:ilvl w:val="7"/>
         <w:numId w:val="9"/>
       </w:numPr>
+      <w:spacing w:before="200" w:after="0"/>
       <w:outlineLvl w:val="7"/>
     </w:pPr>
     <w:rPr>
@@ -4795,6 +5731,7 @@
         <w:ilvl w:val="8"/>
         <w:numId w:val="9"/>
       </w:numPr>
+      <w:spacing w:before="200" w:after="0"/>
       <w:outlineLvl w:val="8"/>
     </w:pPr>
     <w:rPr>
@@ -5105,7 +6042,7 @@
     <w:rsid w:val="00EF3060"/>
     <w:pPr>
       <w:numPr>
-        <w:numId w:val="9"/>
+        <w:numId w:val="1"/>
       </w:numPr>
       <w:contextualSpacing/>
     </w:pPr>
@@ -5177,14 +6114,25 @@
   </w:style>
   <w:style w:type="paragraph" w:customStyle="1" w:styleId="p2">
     <w:name w:val="p2"/>
-    <w:basedOn w:val="Normal"/>
+    <w:basedOn w:val="Heading2"/>
     <w:next w:val="Normal"/>
-    <w:rsid w:val="00491A92"/>
-    <w:pPr>
+    <w:qFormat/>
+    <w:rsid w:val="00AE196B"/>
+    <w:pPr>
+      <w:keepNext w:val="0"/>
       <w:tabs>
-        <w:tab w:val="left" w:pos="560"/>
+        <w:tab w:val="clear" w:pos="540"/>
+        <w:tab w:val="clear" w:pos="700"/>
+        <w:tab w:val="left" w:pos="624"/>
       </w:tabs>
-    </w:pPr>
+      <w:suppressAutoHyphens w:val="0"/>
+      <w:spacing w:before="0" w:line="240" w:lineRule="atLeast"/>
+      <w:jc w:val="both"/>
+    </w:pPr>
+    <w:rPr>
+      <w:b w:val="0"/>
+      <w:sz w:val="20"/>
+    </w:rPr>
   </w:style>
   <w:style w:type="character" w:customStyle="1" w:styleId="Heading4Char">
     <w:name w:val="Heading 4 Char"/>
@@ -5243,47 +6191,85 @@
   </w:style>
   <w:style w:type="paragraph" w:customStyle="1" w:styleId="p3">
     <w:name w:val="p3"/>
-    <w:basedOn w:val="Normal"/>
+    <w:basedOn w:val="Heading3"/>
     <w:next w:val="Normal"/>
-    <w:rsid w:val="00491A92"/>
-    <w:pPr>
+    <w:qFormat/>
+    <w:rsid w:val="00AE196B"/>
+    <w:pPr>
+      <w:keepNext w:val="0"/>
       <w:tabs>
+        <w:tab w:val="clear" w:pos="660"/>
+        <w:tab w:val="clear" w:pos="880"/>
         <w:tab w:val="left" w:pos="720"/>
       </w:tabs>
-    </w:pPr>
+      <w:suppressAutoHyphens w:val="0"/>
+      <w:spacing w:before="0" w:line="240" w:lineRule="atLeast"/>
+      <w:jc w:val="both"/>
+    </w:pPr>
+    <w:rPr>
+      <w:b w:val="0"/>
+    </w:rPr>
   </w:style>
   <w:style w:type="paragraph" w:customStyle="1" w:styleId="p4">
     <w:name w:val="p4"/>
-    <w:basedOn w:val="Normal"/>
+    <w:basedOn w:val="Heading4"/>
     <w:next w:val="Normal"/>
-    <w:rsid w:val="00491A92"/>
-    <w:pPr>
+    <w:qFormat/>
+    <w:rsid w:val="00AE196B"/>
+    <w:pPr>
+      <w:keepNext w:val="0"/>
       <w:tabs>
-        <w:tab w:val="left" w:pos="1100"/>
+        <w:tab w:val="clear" w:pos="940"/>
+        <w:tab w:val="clear" w:pos="1140"/>
+        <w:tab w:val="clear" w:pos="1360"/>
+        <w:tab w:val="left" w:pos="1077"/>
       </w:tabs>
-    </w:pPr>
+      <w:suppressAutoHyphens w:val="0"/>
+      <w:spacing w:before="0" w:line="240" w:lineRule="atLeast"/>
+      <w:jc w:val="both"/>
+    </w:pPr>
+    <w:rPr>
+      <w:b w:val="0"/>
+    </w:rPr>
   </w:style>
   <w:style w:type="paragraph" w:customStyle="1" w:styleId="p5">
     <w:name w:val="p5"/>
-    <w:basedOn w:val="Normal"/>
+    <w:basedOn w:val="Heading5"/>
     <w:next w:val="Normal"/>
-    <w:rsid w:val="00491A92"/>
-    <w:pPr>
+    <w:qFormat/>
+    <w:rsid w:val="00AE196B"/>
+    <w:pPr>
+      <w:keepNext w:val="0"/>
       <w:tabs>
-        <w:tab w:val="left" w:pos="1100"/>
+        <w:tab w:val="clear" w:pos="1080"/>
+        <w:tab w:val="left" w:pos="1191"/>
       </w:tabs>
-    </w:pPr>
+      <w:suppressAutoHyphens w:val="0"/>
+      <w:spacing w:before="0" w:line="240" w:lineRule="atLeast"/>
+      <w:jc w:val="both"/>
+    </w:pPr>
+    <w:rPr>
+      <w:b w:val="0"/>
+    </w:rPr>
   </w:style>
   <w:style w:type="paragraph" w:customStyle="1" w:styleId="p6">
     <w:name w:val="p6"/>
-    <w:basedOn w:val="Normal"/>
+    <w:basedOn w:val="Heading6"/>
     <w:next w:val="Normal"/>
-    <w:rsid w:val="00491A92"/>
-    <w:pPr>
+    <w:qFormat/>
+    <w:rsid w:val="00AE196B"/>
+    <w:pPr>
+      <w:keepNext w:val="0"/>
       <w:tabs>
         <w:tab w:val="left" w:pos="1440"/>
       </w:tabs>
-    </w:pPr>
+      <w:suppressAutoHyphens w:val="0"/>
+      <w:spacing w:before="0" w:line="240" w:lineRule="atLeast"/>
+      <w:jc w:val="both"/>
+    </w:pPr>
+    <w:rPr>
+      <w:b w:val="0"/>
+    </w:rPr>
   </w:style>
   <w:style w:type="paragraph" w:styleId="ListContinue">
     <w:name w:val="List Continue"/>
@@ -5344,8 +6330,8 @@
     <w:rsid w:val="00526946"/>
     <w:pPr>
       <w:numPr>
-        <w:ilvl w:val="3"/>
-        <w:numId w:val="8"/>
+        <w:ilvl w:val="2"/>
+        <w:numId w:val="7"/>
       </w:numPr>
     </w:pPr>
   </w:style>
@@ -5379,7 +6365,7 @@
     <w:rsid w:val="00A41E7B"/>
     <w:pPr>
       <w:numPr>
-        <w:numId w:val="8"/>
+        <w:numId w:val="7"/>
       </w:numPr>
     </w:pPr>
   </w:style>
@@ -5389,8 +6375,8 @@
     <w:rsid w:val="00526946"/>
     <w:pPr>
       <w:numPr>
-        <w:ilvl w:val="2"/>
-        <w:numId w:val="8"/>
+        <w:ilvl w:val="1"/>
+        <w:numId w:val="7"/>
       </w:numPr>
     </w:pPr>
   </w:style>
@@ -5446,8 +6432,7 @@
     <w:rsid w:val="003E072A"/>
     <w:pPr>
       <w:numPr>
-        <w:ilvl w:val="5"/>
-        <w:numId w:val="8"/>
+        <w:numId w:val="2"/>
       </w:numPr>
       <w:contextualSpacing/>
     </w:pPr>
@@ -5458,8 +6443,8 @@
     <w:rsid w:val="00526946"/>
     <w:pPr>
       <w:numPr>
-        <w:ilvl w:val="4"/>
-        <w:numId w:val="8"/>
+        <w:ilvl w:val="3"/>
+        <w:numId w:val="7"/>
       </w:numPr>
     </w:pPr>
   </w:style>
@@ -5627,7 +6612,7 @@
     <w:pPr>
       <w:keepNext/>
       <w:numPr>
-        <w:numId w:val="5"/>
+        <w:numId w:val="10"/>
       </w:numPr>
       <w:suppressAutoHyphens/>
       <w:spacing w:before="120" w:after="120" w:line="240" w:lineRule="exact"/>
@@ -5703,8 +6688,9 @@
       <w:keepNext/>
       <w:pageBreakBefore/>
       <w:numPr>
-        <w:numId w:val="3"/>
+        <w:numId w:val="5"/>
       </w:numPr>
+      <w:spacing w:after="760" w:line="310" w:lineRule="exact"/>
       <w:jc w:val="center"/>
       <w:outlineLvl w:val="0"/>
     </w:pPr>
@@ -5720,8 +6706,7 @@
     <w:rsid w:val="0068716A"/>
     <w:pPr>
       <w:numPr>
-        <w:ilvl w:val="1"/>
-        <w:numId w:val="3"/>
+        <w:numId w:val="5"/>
       </w:numPr>
       <w:tabs>
         <w:tab w:val="clear" w:pos="540"/>
@@ -5729,6 +6714,7 @@
         <w:tab w:val="left" w:pos="500"/>
         <w:tab w:val="left" w:pos="720"/>
       </w:tabs>
+      <w:spacing w:before="270" w:line="270" w:lineRule="exact"/>
     </w:pPr>
     <w:rPr>
       <w:bCs/>
@@ -5742,13 +6728,13 @@
     <w:rsid w:val="00E600C4"/>
     <w:pPr>
       <w:numPr>
-        <w:ilvl w:val="2"/>
-        <w:numId w:val="3"/>
+        <w:numId w:val="5"/>
       </w:numPr>
       <w:tabs>
         <w:tab w:val="clear" w:pos="660"/>
         <w:tab w:val="left" w:pos="640"/>
       </w:tabs>
+      <w:spacing w:line="250" w:lineRule="exact"/>
     </w:pPr>
     <w:rPr>
       <w:bCs/>
@@ -5762,8 +6748,7 @@
     <w:rsid w:val="00A8257D"/>
     <w:pPr>
       <w:numPr>
-        <w:ilvl w:val="3"/>
-        <w:numId w:val="3"/>
+        <w:numId w:val="5"/>
       </w:numPr>
       <w:tabs>
         <w:tab w:val="clear" w:pos="940"/>
@@ -5784,8 +6769,7 @@
     <w:rsid w:val="00A8257D"/>
     <w:pPr>
       <w:numPr>
-        <w:ilvl w:val="4"/>
-        <w:numId w:val="3"/>
+        <w:numId w:val="5"/>
       </w:numPr>
       <w:tabs>
         <w:tab w:val="left" w:pos="1140"/>
@@ -5804,8 +6788,7 @@
     <w:rsid w:val="00A8257D"/>
     <w:pPr>
       <w:numPr>
-        <w:ilvl w:val="5"/>
-        <w:numId w:val="3"/>
+        <w:numId w:val="5"/>
       </w:numPr>
       <w:tabs>
         <w:tab w:val="left" w:pos="1140"/>
@@ -5838,7 +6821,7 @@
     <w:rsid w:val="0068716A"/>
     <w:pPr>
       <w:numPr>
-        <w:numId w:val="6"/>
+        <w:numId w:val="8"/>
       </w:numPr>
       <w:tabs>
         <w:tab w:val="left" w:pos="658"/>
@@ -6016,7 +6999,7 @@
     <w:name w:val="toc 2"/>
     <w:basedOn w:val="TOC1"/>
     <w:next w:val="Normal"/>
-    <w:uiPriority w:val="39"/>
+    <w:semiHidden/>
     <w:rsid w:val="00491A92"/>
     <w:pPr>
       <w:spacing w:before="0"/>
@@ -6855,7 +7838,7 @@
     <w:rsid w:val="00E17865"/>
     <w:pPr>
       <w:numPr>
-        <w:numId w:val="7"/>
+        <w:numId w:val="13"/>
       </w:numPr>
       <w:spacing w:before="240" w:after="360" w:line="240" w:lineRule="exact"/>
       <w:contextualSpacing w:val="0"/>
@@ -6948,25 +7931,2007 @@
       <w:b/>
     </w:rPr>
   </w:style>
-  <w:style w:type="character" w:styleId="FollowedHyperlink">
-    <w:name w:val="FollowedHyperlink"/>
+  <w:style w:type="paragraph" w:customStyle="1" w:styleId="pA3">
+    <w:name w:val="pA3"/>
+    <w:basedOn w:val="a3"/>
+    <w:next w:val="Normal"/>
+    <w:qFormat/>
+    <w:rsid w:val="00975FB8"/>
+    <w:pPr>
+      <w:keepNext w:val="0"/>
+      <w:tabs>
+        <w:tab w:val="clear" w:pos="640"/>
+        <w:tab w:val="clear" w:pos="880"/>
+        <w:tab w:val="left" w:pos="720"/>
+      </w:tabs>
+      <w:suppressAutoHyphens w:val="0"/>
+      <w:spacing w:before="0" w:line="240" w:lineRule="atLeast"/>
+      <w:jc w:val="both"/>
+    </w:pPr>
+    <w:rPr>
+      <w:b w:val="0"/>
+      <w:sz w:val="20"/>
+    </w:rPr>
+  </w:style>
+  <w:style w:type="paragraph" w:customStyle="1" w:styleId="pA4">
+    <w:name w:val="pA4"/>
+    <w:basedOn w:val="a4"/>
+    <w:next w:val="Normal"/>
+    <w:qFormat/>
+    <w:rsid w:val="00975FB8"/>
+    <w:pPr>
+      <w:keepNext w:val="0"/>
+      <w:tabs>
+        <w:tab w:val="clear" w:pos="880"/>
+        <w:tab w:val="clear" w:pos="1080"/>
+        <w:tab w:val="left" w:pos="1077"/>
+      </w:tabs>
+      <w:suppressAutoHyphens w:val="0"/>
+      <w:spacing w:before="0" w:line="240" w:lineRule="atLeast"/>
+      <w:jc w:val="both"/>
+    </w:pPr>
+    <w:rPr>
+      <w:b w:val="0"/>
+    </w:rPr>
+  </w:style>
+  <w:style w:type="paragraph" w:customStyle="1" w:styleId="pA5">
+    <w:name w:val="pA5"/>
+    <w:basedOn w:val="a5"/>
+    <w:next w:val="Normal"/>
+    <w:qFormat/>
+    <w:rsid w:val="00975FB8"/>
+    <w:pPr>
+      <w:keepNext w:val="0"/>
+      <w:tabs>
+        <w:tab w:val="clear" w:pos="1080"/>
+        <w:tab w:val="clear" w:pos="1140"/>
+        <w:tab w:val="clear" w:pos="1360"/>
+        <w:tab w:val="left" w:pos="1191"/>
+      </w:tabs>
+      <w:suppressAutoHyphens w:val="0"/>
+      <w:spacing w:before="0" w:line="240" w:lineRule="atLeast"/>
+      <w:jc w:val="both"/>
+    </w:pPr>
+    <w:rPr>
+      <w:b w:val="0"/>
+    </w:rPr>
+  </w:style>
+  <w:style w:type="paragraph" w:customStyle="1" w:styleId="pA6">
+    <w:name w:val="pA6"/>
+    <w:basedOn w:val="a6"/>
+    <w:next w:val="Normal"/>
+    <w:qFormat/>
+    <w:rsid w:val="00975FB8"/>
+    <w:pPr>
+      <w:keepNext w:val="0"/>
+      <w:tabs>
+        <w:tab w:val="clear" w:pos="1140"/>
+        <w:tab w:val="clear" w:pos="1360"/>
+        <w:tab w:val="left" w:pos="1440"/>
+      </w:tabs>
+      <w:suppressAutoHyphens w:val="0"/>
+      <w:spacing w:before="0" w:line="240" w:lineRule="atLeast"/>
+      <w:jc w:val="both"/>
+    </w:pPr>
+    <w:rPr>
+      <w:b w:val="0"/>
+    </w:rPr>
+  </w:style>
+  <w:style w:type="paragraph" w:customStyle="1" w:styleId="pA2">
+    <w:name w:val="pA2"/>
+    <w:basedOn w:val="a2"/>
+    <w:next w:val="Normal"/>
+    <w:qFormat/>
+    <w:rsid w:val="00975FB8"/>
+    <w:pPr>
+      <w:keepNext w:val="0"/>
+      <w:tabs>
+        <w:tab w:val="clear" w:pos="0"/>
+        <w:tab w:val="clear" w:pos="500"/>
+        <w:tab w:val="clear" w:pos="720"/>
+        <w:tab w:val="left" w:pos="624"/>
+      </w:tabs>
+      <w:suppressAutoHyphens w:val="0"/>
+      <w:spacing w:before="0" w:line="240" w:lineRule="atLeast"/>
+      <w:jc w:val="both"/>
+    </w:pPr>
+    <w:rPr>
+      <w:b w:val="0"/>
+      <w:sz w:val="20"/>
+    </w:rPr>
+  </w:style>
+  <w:style w:type="character" w:customStyle="1" w:styleId="source">
+    <w:name w:val="source"/>
+    <w:basedOn w:val="DefaultParagraphFont"/>
+    <w:uiPriority w:val="1"/>
+    <w:qFormat/>
+    <w:rsid w:val="00D34161"/>
+  </w:style>
+</w:styles>
+</file>
+
+<file path=word/glossary/document.xml><?xml version="1.0" encoding="utf-8"?>
+<w:glossaryDocument xmlns:mo="http://schemas.microsoft.com/office/mac/office/2008/main" xmlns:ve="http://schemas.openxmlformats.org/markup-compatibility/2006" xmlns:mv="urn:schemas-microsoft-com:mac:vml" xmlns:o="urn:schemas-microsoft-com:office:office" xmlns:r="http://schemas.openxmlformats.org/officeDocument/2006/relationships" xmlns:m="http://schemas.openxmlformats.org/officeDocument/2006/math" xmlns:v="urn:schemas-microsoft-com:vml" xmlns:wp="http://schemas.openxmlformats.org/drawingml/2006/wordprocessingDrawing" xmlns:w10="urn:schemas-microsoft-com:office:word" xmlns:w="http://schemas.openxmlformats.org/wordprocessingml/2006/main" xmlns:wne="http://schemas.microsoft.com/office/word/2006/wordml">
+  <w:docParts>
+    <w:docPart>
+      <w:docPartPr>
+        <w:name w:val="AEE67C99EA684186BB7B5BDAB0002CE9"/>
+        <w:category>
+          <w:name w:val="General"/>
+          <w:gallery w:val="placeholder"/>
+        </w:category>
+        <w:types>
+          <w:type w:val="bbPlcHdr"/>
+        </w:types>
+        <w:behaviors>
+          <w:behavior w:val="content"/>
+        </w:behaviors>
+        <w:guid w:val="{67D58FED-DC5C-44DC-9164-4901F0051F0A}"/>
+      </w:docPartPr>
+      <w:docPartBody>
+        <w:p>
+          <w:pPr>
+            <w:pStyle w:val="AEE67C99EA684186BB7B5BDAB0002CE9"/>
+          </w:pPr>
+          <w:r>
+            <w:t>Click here to enter text.</w:t>
+          </w:r>
+        </w:p>
+      </w:docPartBody>
+    </w:docPart>
+    <w:docPart>
+      <w:docPartPr>
+        <w:name w:val="7A4F3B89D2F240EE924CD1F897891B04"/>
+        <w:category>
+          <w:name w:val="General"/>
+          <w:gallery w:val="placeholder"/>
+        </w:category>
+        <w:types>
+          <w:type w:val="bbPlcHdr"/>
+        </w:types>
+        <w:behaviors>
+          <w:behavior w:val="content"/>
+        </w:behaviors>
+        <w:guid w:val="{5CF13D19-55A2-49B6-8E80-AF7DCFE330EB}"/>
+      </w:docPartPr>
+      <w:docPartBody>
+        <w:p>
+          <w:pPr>
+            <w:pStyle w:val="7A4F3B89D2F240EE924CD1F897891B04"/>
+          </w:pPr>
+          <w:r>
+            <w:t>Click here to enter a date.</w:t>
+          </w:r>
+        </w:p>
+      </w:docPartBody>
+    </w:docPart>
+    <w:docPart>
+      <w:docPartPr>
+        <w:name w:val="0B9962F362E3439083A5D076B36E1971"/>
+        <w:category>
+          <w:name w:val="General"/>
+          <w:gallery w:val="placeholder"/>
+        </w:category>
+        <w:types>
+          <w:type w:val="bbPlcHdr"/>
+        </w:types>
+        <w:behaviors>
+          <w:behavior w:val="content"/>
+        </w:behaviors>
+        <w:guid w:val="{E27668A8-B723-4458-A893-9FB406C30EB7}"/>
+      </w:docPartPr>
+      <w:docPartBody>
+        <w:p>
+          <w:pPr>
+            <w:pStyle w:val="0B9962F362E3439083A5D076B36E1971"/>
+          </w:pPr>
+          <w:r>
+            <w:t>Click here to enter text.</w:t>
+          </w:r>
+        </w:p>
+      </w:docPartBody>
+    </w:docPart>
+    <w:docPart>
+      <w:docPartPr>
+        <w:name w:val="C3975BCB794B4E0780273AC1A9B5910C"/>
+        <w:category>
+          <w:name w:val="General"/>
+          <w:gallery w:val="placeholder"/>
+        </w:category>
+        <w:types>
+          <w:type w:val="bbPlcHdr"/>
+        </w:types>
+        <w:behaviors>
+          <w:behavior w:val="content"/>
+        </w:behaviors>
+        <w:guid w:val="{D1100A0A-EEC3-49BF-B082-5EC8D1560E77}"/>
+      </w:docPartPr>
+      <w:docPartBody>
+        <w:p>
+          <w:pPr>
+            <w:pStyle w:val="C3975BCB794B4E0780273AC1A9B5910C"/>
+          </w:pPr>
+          <w:r>
+            <w:rPr>
+              <w:rStyle w:val="PlaceholderText"/>
+            </w:rPr>
+            <w:t>Click here to enter text.</w:t>
+          </w:r>
+        </w:p>
+      </w:docPartBody>
+    </w:docPart>
+    <w:docPart>
+      <w:docPartPr>
+        <w:name w:val="1DAFFDAFDE2F454E98B355B5E4B1BEF7"/>
+        <w:category>
+          <w:name w:val="General"/>
+          <w:gallery w:val="placeholder"/>
+        </w:category>
+        <w:types>
+          <w:type w:val="bbPlcHdr"/>
+        </w:types>
+        <w:behaviors>
+          <w:behavior w:val="content"/>
+        </w:behaviors>
+        <w:guid w:val="{DA1855E8-B5E3-469B-A7E6-5C6845A0D5DF}"/>
+      </w:docPartPr>
+      <w:docPartBody>
+        <w:p>
+          <w:pPr>
+            <w:pStyle w:val="1DAFFDAFDE2F454E98B355B5E4B1BEF7"/>
+          </w:pPr>
+          <w:r>
+            <w:rPr>
+              <w:rStyle w:val="PlaceholderText"/>
+              <w:color w:val="0000FF"/>
+            </w:rPr>
+            <w:t>Click here to enter text.</w:t>
+          </w:r>
+        </w:p>
+      </w:docPartBody>
+    </w:docPart>
+    <w:docPart>
+      <w:docPartPr>
+        <w:name w:val="59ABA7D3C25B49D4ACD735EB1B8945D0"/>
+        <w:category>
+          <w:name w:val="General"/>
+          <w:gallery w:val="placeholder"/>
+        </w:category>
+        <w:types>
+          <w:type w:val="bbPlcHdr"/>
+        </w:types>
+        <w:behaviors>
+          <w:behavior w:val="content"/>
+        </w:behaviors>
+        <w:guid w:val="{4C852C43-7291-4A10-AFDE-914C4A513F4B}"/>
+      </w:docPartPr>
+      <w:docPartBody>
+        <w:p>
+          <w:pPr>
+            <w:pStyle w:val="59ABA7D3C25B49D4ACD735EB1B8945D0"/>
+          </w:pPr>
+          <w:r>
+            <w:rPr>
+              <w:rStyle w:val="PlaceholderText"/>
+              <w:i/>
+              <w:color w:val="0000FF"/>
+              <w:sz w:val="24"/>
+              <w:szCs w:val="24"/>
+            </w:rPr>
+            <w:t>Click here to enter text.</w:t>
+          </w:r>
+        </w:p>
+      </w:docPartBody>
+    </w:docPart>
+  </w:docParts>
+</w:glossaryDocument>
+</file>
+
+<file path=word/glossary/fontTable.xml><?xml version="1.0" encoding="utf-8"?>
+<w:fonts xmlns:r="http://schemas.openxmlformats.org/officeDocument/2006/relationships" xmlns:w="http://schemas.openxmlformats.org/wordprocessingml/2006/main">
+  <w:font w:name="Times New Roman">
+    <w:panose1 w:val="02020603050405020304"/>
+    <w:charset w:val="00"/>
+    <w:family w:val="auto"/>
+    <w:pitch w:val="variable"/>
+    <w:sig w:usb0="00000003" w:usb1="00000000" w:usb2="00000000" w:usb3="00000000" w:csb0="00000001" w:csb1="00000000"/>
+  </w:font>
+  <w:font w:name="Symbol">
+    <w:panose1 w:val="02000500000000000000"/>
+    <w:charset w:val="02"/>
+    <w:family w:val="auto"/>
+    <w:pitch w:val="variable"/>
+    <w:sig w:usb0="00000000" w:usb1="00000000" w:usb2="00010000" w:usb3="00000000" w:csb0="80000000" w:csb1="00000000"/>
+  </w:font>
+  <w:font w:name="Courier New">
+    <w:panose1 w:val="02070309020205020404"/>
+    <w:charset w:val="00"/>
+    <w:family w:val="auto"/>
+    <w:pitch w:val="variable"/>
+    <w:sig w:usb0="00000003" w:usb1="00000000" w:usb2="00000000" w:usb3="00000000" w:csb0="00000001" w:csb1="00000000"/>
+  </w:font>
+  <w:font w:name="Wingdings">
+    <w:panose1 w:val="05000000000000000000"/>
+    <w:charset w:val="02"/>
+    <w:family w:val="auto"/>
+    <w:pitch w:val="variable"/>
+    <w:sig w:usb0="00000000" w:usb1="00000000" w:usb2="00010000" w:usb3="00000000" w:csb0="80000000" w:csb1="00000000"/>
+  </w:font>
+  <w:font w:name="Calibri">
+    <w:altName w:val="Arial"/>
+    <w:panose1 w:val="00000000000000000000"/>
+    <w:charset w:val="4D"/>
+    <w:family w:val="roman"/>
+    <w:notTrueType/>
+    <w:pitch w:val="default"/>
+    <w:sig w:usb0="00000003" w:usb1="00000000" w:usb2="00000000" w:usb3="00000000" w:csb0="00000001" w:csb1="00000000"/>
+  </w:font>
+  <w:font w:name="Arial">
+    <w:panose1 w:val="020B0604020202020204"/>
+    <w:charset w:val="00"/>
+    <w:family w:val="auto"/>
+    <w:pitch w:val="variable"/>
+    <w:sig w:usb0="00000003" w:usb1="00000000" w:usb2="00000000" w:usb3="00000000" w:csb0="00000001" w:csb1="00000000"/>
+  </w:font>
+  <w:font w:name="MS Mincho">
+    <w:altName w:val="ＭＳ 明朝"/>
+    <w:charset w:val="80"/>
+    <w:family w:val="modern"/>
+    <w:pitch w:val="fixed"/>
+    <w:sig w:usb0="E00002FF" w:usb1="6AC7FDFB" w:usb2="00000012" w:usb3="00000000" w:csb0="0002009F" w:csb1="00000000"/>
+  </w:font>
+  <w:font w:name="Cambria">
+    <w:altName w:val="Times New Roman"/>
+    <w:panose1 w:val="00000000000000000000"/>
+    <w:charset w:val="4D"/>
+    <w:family w:val="roman"/>
+    <w:notTrueType/>
+    <w:pitch w:val="default"/>
+    <w:sig w:usb0="00000003" w:usb1="00000000" w:usb2="00000000" w:usb3="00000000" w:csb0="00000001" w:csb1="00000000"/>
+  </w:font>
+  <w:font w:name="Tahoma">
+    <w:panose1 w:val="020B0604030504040204"/>
+    <w:charset w:val="00"/>
+    <w:family w:val="auto"/>
+    <w:pitch w:val="variable"/>
+    <w:sig w:usb0="00000003" w:usb1="00000000" w:usb2="00000000" w:usb3="00000000" w:csb0="00000001" w:csb1="00000000"/>
+  </w:font>
+  <w:font w:name="Batang">
+    <w:altName w:val="바탕"/>
+    <w:charset w:val="81"/>
+    <w:family w:val="roman"/>
+    <w:pitch w:val="variable"/>
+    <w:sig w:usb0="B00002AF" w:usb1="69D77CFB" w:usb2="00000030" w:usb3="00000000" w:csb0="0008009F" w:csb1="00000000"/>
+  </w:font>
+</w:fonts>
+</file>
+
+<file path=word/glossary/numbering.xml><?xml version="1.0" encoding="utf-8"?>
+<w:numbering xmlns:mo="http://schemas.microsoft.com/office/mac/office/2008/main" xmlns:ve="http://schemas.openxmlformats.org/markup-compatibility/2006" xmlns:mv="urn:schemas-microsoft-com:mac:vml" xmlns:o="urn:schemas-microsoft-com:office:office" xmlns:r="http://schemas.openxmlformats.org/officeDocument/2006/relationships" xmlns:m="http://schemas.openxmlformats.org/officeDocument/2006/math" xmlns:v="urn:schemas-microsoft-com:vml" xmlns:wp="http://schemas.openxmlformats.org/drawingml/2006/wordprocessingDrawing" xmlns:w10="urn:schemas-microsoft-com:office:word" xmlns:w="http://schemas.openxmlformats.org/wordprocessingml/2006/main" xmlns:wne="http://schemas.microsoft.com/office/word/2006/wordml">
+  <w:abstractNum w:abstractNumId="0">
+    <w:nsid w:val="046A1281"/>
+    <w:multiLevelType w:val="multilevel"/>
+    <w:tmpl w:val="1E9CA2DE"/>
+    <w:lvl w:ilvl="0">
+      <w:start w:val="1"/>
+      <w:numFmt w:val="decimal"/>
+      <w:lvlText w:val="%1."/>
+      <w:lvlJc w:val="left"/>
+      <w:pPr>
+        <w:tabs>
+          <w:tab w:val="num" w:pos="720"/>
+        </w:tabs>
+        <w:ind w:left="720" w:hanging="720"/>
+      </w:pPr>
+    </w:lvl>
+    <w:lvl w:ilvl="1">
+      <w:start w:val="1"/>
+      <w:numFmt w:val="decimal"/>
+      <w:lvlText w:val="%2."/>
+      <w:lvlJc w:val="left"/>
+      <w:pPr>
+        <w:tabs>
+          <w:tab w:val="num" w:pos="1440"/>
+        </w:tabs>
+        <w:ind w:left="1440" w:hanging="720"/>
+      </w:pPr>
+    </w:lvl>
+    <w:lvl w:ilvl="2">
+      <w:start w:val="1"/>
+      <w:numFmt w:val="decimal"/>
+      <w:lvlText w:val="%3."/>
+      <w:lvlJc w:val="left"/>
+      <w:pPr>
+        <w:tabs>
+          <w:tab w:val="num" w:pos="2160"/>
+        </w:tabs>
+        <w:ind w:left="2160" w:hanging="720"/>
+      </w:pPr>
+    </w:lvl>
+    <w:lvl w:ilvl="3">
+      <w:start w:val="1"/>
+      <w:numFmt w:val="decimal"/>
+      <w:lvlText w:val="%4."/>
+      <w:lvlJc w:val="left"/>
+      <w:pPr>
+        <w:tabs>
+          <w:tab w:val="num" w:pos="2880"/>
+        </w:tabs>
+        <w:ind w:left="2880" w:hanging="720"/>
+      </w:pPr>
+    </w:lvl>
+    <w:lvl w:ilvl="4">
+      <w:start w:val="1"/>
+      <w:numFmt w:val="decimal"/>
+      <w:lvlText w:val="%5."/>
+      <w:lvlJc w:val="left"/>
+      <w:pPr>
+        <w:tabs>
+          <w:tab w:val="num" w:pos="3600"/>
+        </w:tabs>
+        <w:ind w:left="3600" w:hanging="720"/>
+      </w:pPr>
+    </w:lvl>
+    <w:lvl w:ilvl="5">
+      <w:start w:val="1"/>
+      <w:numFmt w:val="decimal"/>
+      <w:lvlText w:val="%6."/>
+      <w:lvlJc w:val="left"/>
+      <w:pPr>
+        <w:tabs>
+          <w:tab w:val="num" w:pos="4320"/>
+        </w:tabs>
+        <w:ind w:left="4320" w:hanging="720"/>
+      </w:pPr>
+    </w:lvl>
+    <w:lvl w:ilvl="6">
+      <w:start w:val="1"/>
+      <w:numFmt w:val="decimal"/>
+      <w:lvlText w:val="%7."/>
+      <w:lvlJc w:val="left"/>
+      <w:pPr>
+        <w:tabs>
+          <w:tab w:val="num" w:pos="5040"/>
+        </w:tabs>
+        <w:ind w:left="5040" w:hanging="720"/>
+      </w:pPr>
+    </w:lvl>
+    <w:lvl w:ilvl="7">
+      <w:start w:val="1"/>
+      <w:numFmt w:val="decimal"/>
+      <w:lvlText w:val="%8."/>
+      <w:lvlJc w:val="left"/>
+      <w:pPr>
+        <w:tabs>
+          <w:tab w:val="num" w:pos="5760"/>
+        </w:tabs>
+        <w:ind w:left="5760" w:hanging="720"/>
+      </w:pPr>
+    </w:lvl>
+    <w:lvl w:ilvl="8">
+      <w:start w:val="1"/>
+      <w:numFmt w:val="decimal"/>
+      <w:lvlText w:val="%9."/>
+      <w:lvlJc w:val="left"/>
+      <w:pPr>
+        <w:tabs>
+          <w:tab w:val="num" w:pos="6480"/>
+        </w:tabs>
+        <w:ind w:left="6480" w:hanging="720"/>
+      </w:pPr>
+    </w:lvl>
+  </w:abstractNum>
+  <w:num w:numId="1">
+    <w:abstractNumId w:val="0"/>
+  </w:num>
+  <w:num w:numId="2">
+    <w:abstractNumId w:val="0"/>
+    <w:lvlOverride w:ilvl="0">
+      <w:startOverride w:val="1"/>
+    </w:lvlOverride>
+    <w:lvlOverride w:ilvl="1">
+      <w:startOverride w:val="1"/>
+    </w:lvlOverride>
+    <w:lvlOverride w:ilvl="2">
+      <w:startOverride w:val="1"/>
+    </w:lvlOverride>
+    <w:lvlOverride w:ilvl="3">
+      <w:startOverride w:val="1"/>
+    </w:lvlOverride>
+    <w:lvlOverride w:ilvl="4">
+      <w:startOverride w:val="1"/>
+    </w:lvlOverride>
+    <w:lvlOverride w:ilvl="5">
+      <w:startOverride w:val="1"/>
+    </w:lvlOverride>
+    <w:lvlOverride w:ilvl="6">
+      <w:startOverride w:val="1"/>
+    </w:lvlOverride>
+    <w:lvlOverride w:ilvl="7">
+      <w:startOverride w:val="1"/>
+    </w:lvlOverride>
+    <w:lvlOverride w:ilvl="8">
+      <w:startOverride w:val="1"/>
+    </w:lvlOverride>
+  </w:num>
+  <w:num w:numId="3">
+    <w:abstractNumId w:val="0"/>
+    <w:lvlOverride w:ilvl="0">
+      <w:startOverride w:val="1"/>
+    </w:lvlOverride>
+    <w:lvlOverride w:ilvl="1">
+      <w:startOverride w:val="1"/>
+    </w:lvlOverride>
+    <w:lvlOverride w:ilvl="2">
+      <w:startOverride w:val="1"/>
+    </w:lvlOverride>
+    <w:lvlOverride w:ilvl="3">
+      <w:startOverride w:val="1"/>
+    </w:lvlOverride>
+    <w:lvlOverride w:ilvl="4">
+      <w:startOverride w:val="1"/>
+    </w:lvlOverride>
+    <w:lvlOverride w:ilvl="5">
+      <w:startOverride w:val="1"/>
+    </w:lvlOverride>
+    <w:lvlOverride w:ilvl="6">
+      <w:startOverride w:val="1"/>
+    </w:lvlOverride>
+    <w:lvlOverride w:ilvl="7">
+      <w:startOverride w:val="1"/>
+    </w:lvlOverride>
+    <w:lvlOverride w:ilvl="8">
+      <w:startOverride w:val="1"/>
+    </w:lvlOverride>
+  </w:num>
+  <w:num w:numId="4">
+    <w:abstractNumId w:val="0"/>
+    <w:lvlOverride w:ilvl="0">
+      <w:startOverride w:val="1"/>
+    </w:lvlOverride>
+    <w:lvlOverride w:ilvl="1">
+      <w:startOverride w:val="1"/>
+    </w:lvlOverride>
+    <w:lvlOverride w:ilvl="2">
+      <w:startOverride w:val="1"/>
+    </w:lvlOverride>
+    <w:lvlOverride w:ilvl="3">
+      <w:startOverride w:val="1"/>
+    </w:lvlOverride>
+    <w:lvlOverride w:ilvl="4">
+      <w:startOverride w:val="1"/>
+    </w:lvlOverride>
+    <w:lvlOverride w:ilvl="5">
+      <w:startOverride w:val="1"/>
+    </w:lvlOverride>
+    <w:lvlOverride w:ilvl="6">
+      <w:startOverride w:val="1"/>
+    </w:lvlOverride>
+    <w:lvlOverride w:ilvl="7">
+      <w:startOverride w:val="1"/>
+    </w:lvlOverride>
+    <w:lvlOverride w:ilvl="8">
+      <w:startOverride w:val="1"/>
+    </w:lvlOverride>
+  </w:num>
+</w:numbering>
+</file>
+
+<file path=word/glossary/settings.xml><?xml version="1.0" encoding="utf-8"?>
+<w:settings xmlns:o="urn:schemas-microsoft-com:office:office" xmlns:r="http://schemas.openxmlformats.org/officeDocument/2006/relationships" xmlns:m="http://schemas.openxmlformats.org/officeDocument/2006/math" xmlns:v="urn:schemas-microsoft-com:vml" xmlns:w10="urn:schemas-microsoft-com:office:word" xmlns:w="http://schemas.openxmlformats.org/wordprocessingml/2006/main" xmlns:sl="http://schemas.openxmlformats.org/schemaLibrary/2006/main">
+  <w:view w:val="normal"/>
+  <w:doNotTrackMoves/>
+  <w:defaultTabStop w:val="720"/>
+  <w:hyphenationZone w:val="425"/>
+  <w:characterSpacingControl w:val="doNotCompress"/>
+  <w:compat>
+    <w:useFELayout/>
+  </w:compat>
+  <w:rsids>
+    <w:rsidRoot w:val="00C37F41"/>
+    <w:rsid w:val="00014ED2"/>
+    <w:rsid w:val="00015EF2"/>
+    <w:rsid w:val="00023C73"/>
+    <w:rsid w:val="00031A83"/>
+    <w:rsid w:val="00033618"/>
+    <w:rsid w:val="000445C5"/>
+    <w:rsid w:val="00074214"/>
+    <w:rsid w:val="000B22A8"/>
+    <w:rsid w:val="000B3176"/>
+    <w:rsid w:val="000C1EE7"/>
+    <w:rsid w:val="000D779F"/>
+    <w:rsid w:val="000D7AB5"/>
+    <w:rsid w:val="000F57CF"/>
+    <w:rsid w:val="001129E2"/>
+    <w:rsid w:val="001202CB"/>
+    <w:rsid w:val="00155615"/>
+    <w:rsid w:val="00157194"/>
+    <w:rsid w:val="00160851"/>
+    <w:rsid w:val="0017402D"/>
+    <w:rsid w:val="00177161"/>
+    <w:rsid w:val="00182E78"/>
+    <w:rsid w:val="001A1E83"/>
+    <w:rsid w:val="001B1FEC"/>
+    <w:rsid w:val="001C0842"/>
+    <w:rsid w:val="001D242C"/>
+    <w:rsid w:val="001D592F"/>
+    <w:rsid w:val="00212496"/>
+    <w:rsid w:val="00224D1A"/>
+    <w:rsid w:val="002546A0"/>
+    <w:rsid w:val="00262D19"/>
+    <w:rsid w:val="002727BD"/>
+    <w:rsid w:val="00276856"/>
+    <w:rsid w:val="002C0D77"/>
+    <w:rsid w:val="002D1B13"/>
+    <w:rsid w:val="002D4456"/>
+    <w:rsid w:val="002F2C48"/>
+    <w:rsid w:val="00301BF3"/>
+    <w:rsid w:val="00362DC3"/>
+    <w:rsid w:val="003A3C9B"/>
+    <w:rsid w:val="003B3C40"/>
+    <w:rsid w:val="003D1611"/>
+    <w:rsid w:val="003E0B4E"/>
+    <w:rsid w:val="003E2294"/>
+    <w:rsid w:val="003E28D0"/>
+    <w:rsid w:val="003E7601"/>
+    <w:rsid w:val="00430F48"/>
+    <w:rsid w:val="0044111E"/>
+    <w:rsid w:val="00444056"/>
+    <w:rsid w:val="00461071"/>
+    <w:rsid w:val="00471F88"/>
+    <w:rsid w:val="0049612E"/>
+    <w:rsid w:val="004A22C7"/>
+    <w:rsid w:val="004B2846"/>
+    <w:rsid w:val="004D0A26"/>
+    <w:rsid w:val="004E10F7"/>
+    <w:rsid w:val="004E7EB4"/>
+    <w:rsid w:val="004F0BA7"/>
+    <w:rsid w:val="004F2945"/>
+    <w:rsid w:val="004F42ED"/>
+    <w:rsid w:val="004F42F1"/>
+    <w:rsid w:val="005026E2"/>
+    <w:rsid w:val="00535B1C"/>
+    <w:rsid w:val="00540AFF"/>
+    <w:rsid w:val="00563289"/>
+    <w:rsid w:val="00573C30"/>
+    <w:rsid w:val="00574F9C"/>
+    <w:rsid w:val="00580100"/>
+    <w:rsid w:val="005B0C54"/>
+    <w:rsid w:val="005D7B86"/>
+    <w:rsid w:val="0062464B"/>
+    <w:rsid w:val="00646198"/>
+    <w:rsid w:val="006B5622"/>
+    <w:rsid w:val="006C33B8"/>
+    <w:rsid w:val="006E34B6"/>
+    <w:rsid w:val="006F5104"/>
+    <w:rsid w:val="00705842"/>
+    <w:rsid w:val="0070745B"/>
+    <w:rsid w:val="00707F6D"/>
+    <w:rsid w:val="00710963"/>
+    <w:rsid w:val="00715A6F"/>
+    <w:rsid w:val="00720BD6"/>
+    <w:rsid w:val="00756727"/>
+    <w:rsid w:val="007735CB"/>
+    <w:rsid w:val="00782AEC"/>
+    <w:rsid w:val="007A2909"/>
+    <w:rsid w:val="007B48B3"/>
+    <w:rsid w:val="007B49CC"/>
+    <w:rsid w:val="007F19EE"/>
+    <w:rsid w:val="00801983"/>
+    <w:rsid w:val="0083708C"/>
+    <w:rsid w:val="00852C49"/>
+    <w:rsid w:val="0085379C"/>
+    <w:rsid w:val="00877F71"/>
+    <w:rsid w:val="00881CA7"/>
+    <w:rsid w:val="00895218"/>
+    <w:rsid w:val="008B58BC"/>
+    <w:rsid w:val="008E25D9"/>
+    <w:rsid w:val="0094742D"/>
+    <w:rsid w:val="00952E83"/>
+    <w:rsid w:val="009741B0"/>
+    <w:rsid w:val="00996F67"/>
+    <w:rsid w:val="009A14FC"/>
+    <w:rsid w:val="009B2CBA"/>
+    <w:rsid w:val="009C6A74"/>
+    <w:rsid w:val="009C7468"/>
+    <w:rsid w:val="009F24E8"/>
+    <w:rsid w:val="00A00D57"/>
+    <w:rsid w:val="00A11029"/>
+    <w:rsid w:val="00A27C75"/>
+    <w:rsid w:val="00A35631"/>
+    <w:rsid w:val="00A55D9F"/>
+    <w:rsid w:val="00A63F54"/>
+    <w:rsid w:val="00A84936"/>
+    <w:rsid w:val="00AC5A5D"/>
+    <w:rsid w:val="00AD217A"/>
+    <w:rsid w:val="00B37E23"/>
+    <w:rsid w:val="00B37EAD"/>
+    <w:rsid w:val="00B47931"/>
+    <w:rsid w:val="00B52C0B"/>
+    <w:rsid w:val="00B70897"/>
+    <w:rsid w:val="00B7144B"/>
+    <w:rsid w:val="00B83773"/>
+    <w:rsid w:val="00B86E07"/>
+    <w:rsid w:val="00B94A3A"/>
+    <w:rsid w:val="00BE50A0"/>
+    <w:rsid w:val="00C144CB"/>
+    <w:rsid w:val="00C15633"/>
+    <w:rsid w:val="00C21E88"/>
+    <w:rsid w:val="00C37F41"/>
+    <w:rsid w:val="00C66A37"/>
+    <w:rsid w:val="00C8038D"/>
+    <w:rsid w:val="00C81AC7"/>
+    <w:rsid w:val="00C86503"/>
+    <w:rsid w:val="00C9327F"/>
+    <w:rsid w:val="00CB5B53"/>
+    <w:rsid w:val="00CD0F53"/>
+    <w:rsid w:val="00CF15EA"/>
+    <w:rsid w:val="00D14BA7"/>
+    <w:rsid w:val="00D26952"/>
+    <w:rsid w:val="00D354F0"/>
+    <w:rsid w:val="00D4010F"/>
+    <w:rsid w:val="00D430A9"/>
+    <w:rsid w:val="00D4441C"/>
+    <w:rsid w:val="00D50BB4"/>
+    <w:rsid w:val="00D563C6"/>
+    <w:rsid w:val="00D61D1F"/>
+    <w:rsid w:val="00D714C1"/>
+    <w:rsid w:val="00D767AC"/>
+    <w:rsid w:val="00D86CAA"/>
+    <w:rsid w:val="00D9559E"/>
+    <w:rsid w:val="00DA1C6F"/>
+    <w:rsid w:val="00DA72FC"/>
+    <w:rsid w:val="00E15BE6"/>
+    <w:rsid w:val="00E33F1B"/>
+    <w:rsid w:val="00E46E46"/>
+    <w:rsid w:val="00E56917"/>
+    <w:rsid w:val="00E56B40"/>
+    <w:rsid w:val="00E62C94"/>
+    <w:rsid w:val="00E67BF9"/>
+    <w:rsid w:val="00E7189E"/>
+    <w:rsid w:val="00E726E5"/>
+    <w:rsid w:val="00E913FD"/>
+    <w:rsid w:val="00ED3A8F"/>
+    <w:rsid w:val="00ED3E59"/>
+    <w:rsid w:val="00ED5592"/>
+    <w:rsid w:val="00EE037D"/>
+    <w:rsid w:val="00EE6ECB"/>
+    <w:rsid w:val="00F11ABA"/>
+    <w:rsid w:val="00F12BAC"/>
+    <w:rsid w:val="00F32353"/>
+    <w:rsid w:val="00F76809"/>
+    <w:rsid w:val="00F86B1F"/>
+    <w:rsid w:val="00FC264A"/>
+    <w:rsid w:val="00FD17EE"/>
+    <w:rsid w:val="00FE3239"/>
+    <w:rsid w:val="00FF19ED"/>
+  </w:rsids>
+  <m:mathPr>
+    <m:mathFont m:val="Adobe Pi Std"/>
+    <m:brkBin m:val="before"/>
+    <m:brkBinSub m:val="--"/>
+    <m:smallFrac m:val="off"/>
+    <m:dispDef/>
+    <m:lMargin m:val="0"/>
+    <m:rMargin m:val="0"/>
+    <m:defJc m:val="centerGroup"/>
+    <m:wrapIndent m:val="1440"/>
+    <m:intLim m:val="subSup"/>
+    <m:naryLim m:val="undOvr"/>
+  </m:mathPr>
+  <w:themeFontLang w:val="en-US" w:bidi="ar-SA"/>
+  <w:clrSchemeMapping w:bg1="light1" w:t1="dark1" w:bg2="light2" w:t2="dark2" w:accent1="accent1" w:accent2="accent2" w:accent3="accent3" w:accent4="accent4" w:accent5="accent5" w:accent6="accent6" w:hyperlink="hyperlink" w:followedHyperlink="followedHyperlink"/>
+  <w:decimalSymbol w:val="."/>
+  <w:listSeparator w:val=","/>
+</w:settings>
+</file>
+
+<file path=word/glossary/styles.xml><?xml version="1.0" encoding="utf-8"?>
+<w:styles xmlns:r="http://schemas.openxmlformats.org/officeDocument/2006/relationships" xmlns:w="http://schemas.openxmlformats.org/wordprocessingml/2006/main">
+  <w:docDefaults>
+    <w:rPrDefault>
+      <w:rPr>
+        <w:rFonts w:asciiTheme="minorHAnsi" w:eastAsiaTheme="minorEastAsia" w:hAnsiTheme="minorHAnsi" w:cstheme="minorBidi"/>
+        <w:sz w:val="22"/>
+        <w:szCs w:val="22"/>
+        <w:lang w:val="en-US" w:eastAsia="en-US" w:bidi="ar-SA"/>
+      </w:rPr>
+    </w:rPrDefault>
+    <w:pPrDefault>
+      <w:pPr>
+        <w:spacing w:after="200" w:line="276" w:lineRule="auto"/>
+      </w:pPr>
+    </w:pPrDefault>
+  </w:docDefaults>
+  <w:latentStyles w:defLockedState="0" w:defUIPriority="99" w:defSemiHidden="1" w:defUnhideWhenUsed="1" w:defQFormat="0" w:count="276">
+    <w:lsdException w:name="Normal" w:semiHidden="0" w:uiPriority="0" w:unhideWhenUsed="0" w:qFormat="1"/>
+    <w:lsdException w:name="heading 1" w:semiHidden="0" w:uiPriority="9" w:unhideWhenUsed="0" w:qFormat="1"/>
+    <w:lsdException w:name="heading 2" w:uiPriority="9" w:qFormat="1"/>
+    <w:lsdException w:name="heading 3" w:uiPriority="9" w:qFormat="1"/>
+    <w:lsdException w:name="heading 4" w:uiPriority="9" w:qFormat="1"/>
+    <w:lsdException w:name="heading 5" w:uiPriority="9" w:qFormat="1"/>
+    <w:lsdException w:name="heading 6" w:uiPriority="9" w:qFormat="1"/>
+    <w:lsdException w:name="heading 7" w:uiPriority="9" w:qFormat="1"/>
+    <w:lsdException w:name="heading 8" w:uiPriority="9" w:qFormat="1"/>
+    <w:lsdException w:name="heading 9" w:uiPriority="9" w:qFormat="1"/>
+    <w:lsdException w:name="toc 1" w:uiPriority="39"/>
+    <w:lsdException w:name="toc 2" w:uiPriority="39"/>
+    <w:lsdException w:name="toc 3" w:uiPriority="39"/>
+    <w:lsdException w:name="toc 4" w:uiPriority="39"/>
+    <w:lsdException w:name="toc 5" w:uiPriority="39"/>
+    <w:lsdException w:name="toc 6" w:uiPriority="39"/>
+    <w:lsdException w:name="toc 7" w:uiPriority="39"/>
+    <w:lsdException w:name="toc 8" w:uiPriority="39"/>
+    <w:lsdException w:name="toc 9" w:uiPriority="39"/>
+    <w:lsdException w:name="caption" w:uiPriority="35" w:qFormat="1"/>
+    <w:lsdException w:name="Title" w:semiHidden="0" w:uiPriority="10" w:unhideWhenUsed="0" w:qFormat="1"/>
+    <w:lsdException w:name="Default Paragraph Font" w:uiPriority="1"/>
+    <w:lsdException w:name="Subtitle" w:semiHidden="0" w:uiPriority="11" w:unhideWhenUsed="0" w:qFormat="1"/>
+    <w:lsdException w:name="Strong" w:semiHidden="0" w:uiPriority="22" w:unhideWhenUsed="0" w:qFormat="1"/>
+    <w:lsdException w:name="Emphasis" w:semiHidden="0" w:uiPriority="20" w:unhideWhenUsed="0" w:qFormat="1"/>
+    <w:lsdException w:name="Table Grid" w:semiHidden="0" w:uiPriority="59" w:unhideWhenUsed="0"/>
+    <w:lsdException w:name="Placeholder Text" w:unhideWhenUsed="0"/>
+    <w:lsdException w:name="No Spacing" w:semiHidden="0" w:uiPriority="1" w:unhideWhenUsed="0" w:qFormat="1"/>
+    <w:lsdException w:name="Light Shading" w:semiHidden="0" w:uiPriority="60" w:unhideWhenUsed="0"/>
+    <w:lsdException w:name="Light List" w:semiHidden="0" w:uiPriority="61" w:unhideWhenUsed="0"/>
+    <w:lsdException w:name="Light Grid" w:semiHidden="0" w:uiPriority="62" w:unhideWhenUsed="0"/>
+    <w:lsdException w:name="Medium Shading 1" w:semiHidden="0" w:uiPriority="63" w:unhideWhenUsed="0"/>
+    <w:lsdException w:name="Medium Shading 2" w:semiHidden="0" w:uiPriority="64" w:unhideWhenUsed="0"/>
+    <w:lsdException w:name="Medium List 1" w:semiHidden="0" w:uiPriority="65" w:unhideWhenUsed="0"/>
+    <w:lsdException w:name="Medium List 2" w:semiHidden="0" w:uiPriority="66" w:unhideWhenUsed="0"/>
+    <w:lsdException w:name="Medium Grid 1" w:semiHidden="0" w:uiPriority="67" w:unhideWhenUsed="0"/>
+    <w:lsdException w:name="Medium Grid 2" w:semiHidden="0" w:uiPriority="68" w:unhideWhenUsed="0"/>
+    <w:lsdException w:name="Medium Grid 3" w:semiHidden="0" w:uiPriority="69" w:unhideWhenUsed="0"/>
+    <w:lsdException w:name="Dark List" w:semiHidden="0" w:uiPriority="70" w:unhideWhenUsed="0"/>
+    <w:lsdException w:name="Colorful Shading" w:semiHidden="0" w:uiPriority="71" w:unhideWhenUsed="0"/>
+    <w:lsdException w:name="Colorful List" w:semiHidden="0" w:uiPriority="72" w:unhideWhenUsed="0"/>
+    <w:lsdException w:name="Colorful Grid" w:semiHidden="0" w:uiPriority="73" w:unhideWhenUsed="0"/>
+    <w:lsdException w:name="Light Shading Accent 1" w:semiHidden="0" w:uiPriority="60" w:unhideWhenUsed="0"/>
+    <w:lsdException w:name="Light List Accent 1" w:semiHidden="0" w:uiPriority="61" w:unhideWhenUsed="0"/>
+    <w:lsdException w:name="Light Grid Accent 1" w:semiHidden="0" w:uiPriority="62" w:unhideWhenUsed="0"/>
+    <w:lsdException w:name="Medium Shading 1 Accent 1" w:semiHidden="0" w:uiPriority="63" w:unhideWhenUsed="0"/>
+    <w:lsdException w:name="Medium Shading 2 Accent 1" w:semiHidden="0" w:uiPriority="64" w:unhideWhenUsed="0"/>
+    <w:lsdException w:name="Medium List 1 Accent 1" w:semiHidden="0" w:uiPriority="65" w:unhideWhenUsed="0"/>
+    <w:lsdException w:name="Revision" w:unhideWhenUsed="0"/>
+    <w:lsdException w:name="List Paragraph" w:semiHidden="0" w:uiPriority="34" w:unhideWhenUsed="0" w:qFormat="1"/>
+    <w:lsdException w:name="Quote" w:semiHidden="0" w:uiPriority="29" w:unhideWhenUsed="0" w:qFormat="1"/>
+    <w:lsdException w:name="Intense Quote" w:semiHidden="0" w:uiPriority="30" w:unhideWhenUsed="0" w:qFormat="1"/>
+    <w:lsdException w:name="Medium List 2 Accent 1" w:semiHidden="0" w:uiPriority="66" w:unhideWhenUsed="0"/>
+    <w:lsdException w:name="Medium Grid 1 Accent 1" w:semiHidden="0" w:uiPriority="67" w:unhideWhenUsed="0"/>
+    <w:lsdException w:name="Medium Grid 2 Accent 1" w:semiHidden="0" w:uiPriority="68" w:unhideWhenUsed="0"/>
+    <w:lsdException w:name="Medium Grid 3 Accent 1" w:semiHidden="0" w:uiPriority="69" w:unhideWhenUsed="0"/>
+    <w:lsdException w:name="Dark List Accent 1" w:semiHidden="0" w:uiPriority="70" w:unhideWhenUsed="0"/>
+    <w:lsdException w:name="Colorful Shading Accent 1" w:semiHidden="0" w:uiPriority="71" w:unhideWhenUsed="0"/>
+    <w:lsdException w:name="Colorful List Accent 1" w:semiHidden="0" w:uiPriority="72" w:unhideWhenUsed="0"/>
+    <w:lsdException w:name="Colorful Grid Accent 1" w:semiHidden="0" w:uiPriority="73" w:unhideWhenUsed="0"/>
+    <w:lsdException w:name="Light Shading Accent 2" w:semiHidden="0" w:uiPriority="60" w:unhideWhenUsed="0"/>
+    <w:lsdException w:name="Light List Accent 2" w:semiHidden="0" w:uiPriority="61" w:unhideWhenUsed="0"/>
+    <w:lsdException w:name="Light Grid Accent 2" w:semiHidden="0" w:uiPriority="62" w:unhideWhenUsed="0"/>
+    <w:lsdException w:name="Medium Shading 1 Accent 2" w:semiHidden="0" w:uiPriority="63" w:unhideWhenUsed="0"/>
+    <w:lsdException w:name="Medium Shading 2 Accent 2" w:semiHidden="0" w:uiPriority="64" w:unhideWhenUsed="0"/>
+    <w:lsdException w:name="Medium List 1 Accent 2" w:semiHidden="0" w:uiPriority="65" w:unhideWhenUsed="0"/>
+    <w:lsdException w:name="Medium List 2 Accent 2" w:semiHidden="0" w:uiPriority="66" w:unhideWhenUsed="0"/>
+    <w:lsdException w:name="Medium Grid 1 Accent 2" w:semiHidden="0" w:uiPriority="67" w:unhideWhenUsed="0"/>
+    <w:lsdException w:name="Medium Grid 2 Accent 2" w:semiHidden="0" w:uiPriority="68" w:unhideWhenUsed="0"/>
+    <w:lsdException w:name="Medium Grid 3 Accent 2" w:semiHidden="0" w:uiPriority="69" w:unhideWhenUsed="0"/>
+    <w:lsdException w:name="Dark List Accent 2" w:semiHidden="0" w:uiPriority="70" w:unhideWhenUsed="0"/>
+    <w:lsdException w:name="Colorful Shading Accent 2" w:semiHidden="0" w:uiPriority="71" w:unhideWhenUsed="0"/>
+    <w:lsdException w:name="Colorful List Accent 2" w:semiHidden="0" w:uiPriority="72" w:unhideWhenUsed="0"/>
+    <w:lsdException w:name="Colorful Grid Accent 2" w:semiHidden="0" w:uiPriority="73" w:unhideWhenUsed="0"/>
+    <w:lsdException w:name="Light Shading Accent 3" w:semiHidden="0" w:uiPriority="60" w:unhideWhenUsed="0"/>
+    <w:lsdException w:name="Light List Accent 3" w:semiHidden="0" w:uiPriority="61" w:unhideWhenUsed="0"/>
+    <w:lsdException w:name="Light Grid Accent 3" w:semiHidden="0" w:uiPriority="62" w:unhideWhenUsed="0"/>
+    <w:lsdException w:name="Medium Shading 1 Accent 3" w:semiHidden="0" w:uiPriority="63" w:unhideWhenUsed="0"/>
+    <w:lsdException w:name="Medium Shading 2 Accent 3" w:semiHidden="0" w:uiPriority="64" w:unhideWhenUsed="0"/>
+    <w:lsdException w:name="Medium List 1 Accent 3" w:semiHidden="0" w:uiPriority="65" w:unhideWhenUsed="0"/>
+    <w:lsdException w:name="Medium List 2 Accent 3" w:semiHidden="0" w:uiPriority="66" w:unhideWhenUsed="0"/>
+    <w:lsdException w:name="Medium Grid 1 Accent 3" w:semiHidden="0" w:uiPriority="67" w:unhideWhenUsed="0"/>
+    <w:lsdException w:name="Medium Grid 2 Accent 3" w:semiHidden="0" w:uiPriority="68" w:unhideWhenUsed="0"/>
+    <w:lsdException w:name="Medium Grid 3 Accent 3" w:semiHidden="0" w:uiPriority="69" w:unhideWhenUsed="0"/>
+    <w:lsdException w:name="Dark List Accent 3" w:semiHidden="0" w:uiPriority="70" w:unhideWhenUsed="0"/>
+    <w:lsdException w:name="Colorful Shading Accent 3" w:semiHidden="0" w:uiPriority="71" w:unhideWhenUsed="0"/>
+    <w:lsdException w:name="Colorful List Accent 3" w:semiHidden="0" w:uiPriority="72" w:unhideWhenUsed="0"/>
+    <w:lsdException w:name="Colorful Grid Accent 3" w:semiHidden="0" w:uiPriority="73" w:unhideWhenUsed="0"/>
+    <w:lsdException w:name="Light Shading Accent 4" w:semiHidden="0" w:uiPriority="60" w:unhideWhenUsed="0"/>
+    <w:lsdException w:name="Light List Accent 4" w:semiHidden="0" w:uiPriority="61" w:unhideWhenUsed="0"/>
+    <w:lsdException w:name="Light Grid Accent 4" w:semiHidden="0" w:uiPriority="62" w:unhideWhenUsed="0"/>
+    <w:lsdException w:name="Medium Shading 1 Accent 4" w:semiHidden="0" w:uiPriority="63" w:unhideWhenUsed="0"/>
+    <w:lsdException w:name="Medium Shading 2 Accent 4" w:semiHidden="0" w:uiPriority="64" w:unhideWhenUsed="0"/>
+    <w:lsdException w:name="Medium List 1 Accent 4" w:semiHidden="0" w:uiPriority="65" w:unhideWhenUsed="0"/>
+    <w:lsdException w:name="Medium List 2 Accent 4" w:semiHidden="0" w:uiPriority="66" w:unhideWhenUsed="0"/>
+    <w:lsdException w:name="Medium Grid 1 Accent 4" w:semiHidden="0" w:uiPriority="67" w:unhideWhenUsed="0"/>
+    <w:lsdException w:name="Medium Grid 2 Accent 4" w:semiHidden="0" w:uiPriority="68" w:unhideWhenUsed="0"/>
+    <w:lsdException w:name="Medium Grid 3 Accent 4" w:semiHidden="0" w:uiPriority="69" w:unhideWhenUsed="0"/>
+    <w:lsdException w:name="Dark List Accent 4" w:semiHidden="0" w:uiPriority="70" w:unhideWhenUsed="0"/>
+    <w:lsdException w:name="Colorful Shading Accent 4" w:semiHidden="0" w:uiPriority="71" w:unhideWhenUsed="0"/>
+    <w:lsdException w:name="Colorful List Accent 4" w:semiHidden="0" w:uiPriority="72" w:unhideWhenUsed="0"/>
+    <w:lsdException w:name="Colorful Grid Accent 4" w:semiHidden="0" w:uiPriority="73" w:unhideWhenUsed="0"/>
+    <w:lsdException w:name="Light Shading Accent 5" w:semiHidden="0" w:uiPriority="60" w:unhideWhenUsed="0"/>
+    <w:lsdException w:name="Light List Accent 5" w:semiHidden="0" w:uiPriority="61" w:unhideWhenUsed="0"/>
+    <w:lsdException w:name="Light Grid Accent 5" w:semiHidden="0" w:uiPriority="62" w:unhideWhenUsed="0"/>
+    <w:lsdException w:name="Medium Shading 1 Accent 5" w:semiHidden="0" w:uiPriority="63" w:unhideWhenUsed="0"/>
+    <w:lsdException w:name="Medium Shading 2 Accent 5" w:semiHidden="0" w:uiPriority="64" w:unhideWhenUsed="0"/>
+    <w:lsdException w:name="Medium List 1 Accent 5" w:semiHidden="0" w:uiPriority="65" w:unhideWhenUsed="0"/>
+    <w:lsdException w:name="Medium List 2 Accent 5" w:semiHidden="0" w:uiPriority="66" w:unhideWhenUsed="0"/>
+    <w:lsdException w:name="Medium Grid 1 Accent 5" w:semiHidden="0" w:uiPriority="67" w:unhideWhenUsed="0"/>
+    <w:lsdException w:name="Medium Grid 2 Accent 5" w:semiHidden="0" w:uiPriority="68" w:unhideWhenUsed="0"/>
+    <w:lsdException w:name="Medium Grid 3 Accent 5" w:semiHidden="0" w:uiPriority="69" w:unhideWhenUsed="0"/>
+    <w:lsdException w:name="Dark List Accent 5" w:semiHidden="0" w:uiPriority="70" w:unhideWhenUsed="0"/>
+    <w:lsdException w:name="Colorful Shading Accent 5" w:semiHidden="0" w:uiPriority="71" w:unhideWhenUsed="0"/>
+    <w:lsdException w:name="Colorful List Accent 5" w:semiHidden="0" w:uiPriority="72" w:unhideWhenUsed="0"/>
+    <w:lsdException w:name="Colorful Grid Accent 5" w:semiHidden="0" w:uiPriority="73" w:unhideWhenUsed="0"/>
+    <w:lsdException w:name="Light Shading Accent 6" w:semiHidden="0" w:uiPriority="60" w:unhideWhenUsed="0"/>
+    <w:lsdException w:name="Light List Accent 6" w:semiHidden="0" w:uiPriority="61" w:unhideWhenUsed="0"/>
+    <w:lsdException w:name="Light Grid Accent 6" w:semiHidden="0" w:uiPriority="62" w:unhideWhenUsed="0"/>
+    <w:lsdException w:name="Medium Shading 1 Accent 6" w:semiHidden="0" w:uiPriority="63" w:unhideWhenUsed="0"/>
+    <w:lsdException w:name="Medium Shading 2 Accent 6" w:semiHidden="0" w:uiPriority="64" w:unhideWhenUsed="0"/>
+    <w:lsdException w:name="Medium List 1 Accent 6" w:semiHidden="0" w:uiPriority="65" w:unhideWhenUsed="0"/>
+    <w:lsdException w:name="Medium List 2 Accent 6" w:semiHidden="0" w:uiPriority="66" w:unhideWhenUsed="0"/>
+    <w:lsdException w:name="Medium Grid 1 Accent 6" w:semiHidden="0" w:uiPriority="67" w:unhideWhenUsed="0"/>
+    <w:lsdException w:name="Medium Grid 2 Accent 6" w:semiHidden="0" w:uiPriority="68" w:unhideWhenUsed="0"/>
+    <w:lsdException w:name="Medium Grid 3 Accent 6" w:semiHidden="0" w:uiPriority="69" w:unhideWhenUsed="0"/>
+    <w:lsdException w:name="Dark List Accent 6" w:semiHidden="0" w:uiPriority="70" w:unhideWhenUsed="0"/>
+    <w:lsdException w:name="Colorful Shading Accent 6" w:semiHidden="0" w:uiPriority="71" w:unhideWhenUsed="0"/>
+    <w:lsdException w:name="Colorful List Accent 6" w:semiHidden="0" w:uiPriority="72" w:unhideWhenUsed="0"/>
+    <w:lsdException w:name="Colorful Grid Accent 6" w:semiHidden="0" w:uiPriority="73" w:unhideWhenUsed="0"/>
+    <w:lsdException w:name="Subtle Emphasis" w:semiHidden="0" w:uiPriority="19" w:unhideWhenUsed="0" w:qFormat="1"/>
+    <w:lsdException w:name="Intense Emphasis" w:semiHidden="0" w:uiPriority="21" w:unhideWhenUsed="0" w:qFormat="1"/>
+    <w:lsdException w:name="Subtle Reference" w:semiHidden="0" w:uiPriority="31" w:unhideWhenUsed="0" w:qFormat="1"/>
+    <w:lsdException w:name="Intense Reference" w:semiHidden="0" w:uiPriority="32" w:unhideWhenUsed="0" w:qFormat="1"/>
+    <w:lsdException w:name="Book Title" w:semiHidden="0" w:uiPriority="33" w:unhideWhenUsed="0" w:qFormat="1"/>
+    <w:lsdException w:name="Bibliography" w:uiPriority="37"/>
+    <w:lsdException w:name="TOC Heading" w:uiPriority="39" w:qFormat="1"/>
+  </w:latentStyles>
+  <w:style w:type="paragraph" w:default="1" w:styleId="Normal">
+    <w:name w:val="Normal"/>
+    <w:qFormat/>
+    <w:rsid w:val="00DA72FC"/>
+  </w:style>
+  <w:style w:type="character" w:default="1" w:styleId="DefaultParagraphFont">
+    <w:name w:val="Default Paragraph Font"/>
+    <w:semiHidden/>
+    <w:unhideWhenUsed/>
+  </w:style>
+  <w:style w:type="table" w:default="1" w:styleId="TableNormal">
+    <w:name w:val="Normal Table"/>
+    <w:semiHidden/>
+    <w:unhideWhenUsed/>
+    <w:qFormat/>
+    <w:tblPr>
+      <w:tblInd w:w="0" w:type="dxa"/>
+      <w:tblCellMar>
+        <w:top w:w="0" w:type="dxa"/>
+        <w:left w:w="108" w:type="dxa"/>
+        <w:bottom w:w="0" w:type="dxa"/>
+        <w:right w:w="108" w:type="dxa"/>
+      </w:tblCellMar>
+    </w:tblPr>
+  </w:style>
+  <w:style w:type="numbering" w:default="1" w:styleId="NoList">
+    <w:name w:val="No List"/>
+    <w:semiHidden/>
+    <w:unhideWhenUsed/>
+  </w:style>
+  <w:style w:type="character" w:styleId="PlaceholderText">
+    <w:name w:val="Placeholder Text"/>
     <w:basedOn w:val="DefaultParagraphFont"/>
     <w:uiPriority w:val="99"/>
     <w:semiHidden/>
-    <w:rsid w:val="000C3F9B"/>
-    <w:rPr>
-      <w:color w:val="800080" w:themeColor="followedHyperlink"/>
-      <w:u w:val="single"/>
-    </w:rPr>
-  </w:style>
-  <w:style w:type="paragraph" w:customStyle="1" w:styleId="egXML">
-    <w:name w:val="egXML"/>
-    <w:basedOn w:val="Normal"/>
-    <w:qFormat/>
-    <w:rPr>
-      <w:rFonts w:ascii="Courier" w:hAnsi="Courier"/>
-      <w:sz w:val="20"/>
-    </w:rPr>
+    <w:rsid w:val="00C144CB"/>
+    <w:rPr>
+      <w:color w:val="808080"/>
+    </w:rPr>
+  </w:style>
+  <w:style w:type="paragraph" w:customStyle="1" w:styleId="FC84A64AA5A944F1A0151E8959738539">
+    <w:name w:val="FC84A64AA5A944F1A0151E8959738539"/>
+    <w:rsid w:val="00DA72FC"/>
+  </w:style>
+  <w:style w:type="paragraph" w:customStyle="1" w:styleId="7F9CF41775154EFE9F47224B3C4D980F">
+    <w:name w:val="7F9CF41775154EFE9F47224B3C4D980F"/>
+    <w:rsid w:val="00DA72FC"/>
+  </w:style>
+  <w:style w:type="paragraph" w:customStyle="1" w:styleId="FDCE5149D2B94297A251C6BA97855089">
+    <w:name w:val="FDCE5149D2B94297A251C6BA97855089"/>
+    <w:rsid w:val="00C37F41"/>
+  </w:style>
+  <w:style w:type="paragraph" w:customStyle="1" w:styleId="7F9CF41775154EFE9F47224B3C4D980F1">
+    <w:name w:val="7F9CF41775154EFE9F47224B3C4D980F1"/>
+    <w:rsid w:val="00C37F41"/>
+    <w:rPr>
+      <w:rFonts w:eastAsiaTheme="minorHAnsi"/>
+      <w:color w:val="1F497D" w:themeColor="text2"/>
+      <w:sz w:val="24"/>
+    </w:rPr>
+  </w:style>
+  <w:style w:type="paragraph" w:customStyle="1" w:styleId="91E3D61DE1034DB0B75DE0F94B49FC2C">
+    <w:name w:val="91E3D61DE1034DB0B75DE0F94B49FC2C"/>
+    <w:rsid w:val="00C86503"/>
+  </w:style>
+  <w:style w:type="paragraph" w:customStyle="1" w:styleId="58C08CDCC60A48829268B8860B630607">
+    <w:name w:val="58C08CDCC60A48829268B8860B630607"/>
+    <w:rsid w:val="0083708C"/>
+  </w:style>
+  <w:style w:type="paragraph" w:customStyle="1" w:styleId="86462ECBD6134A35B61C11270C4815C1">
+    <w:name w:val="86462ECBD6134A35B61C11270C4815C1"/>
+    <w:rsid w:val="0017402D"/>
+  </w:style>
+  <w:style w:type="paragraph" w:customStyle="1" w:styleId="0449FF9D65514859A1144DA7224BC1F9">
+    <w:name w:val="0449FF9D65514859A1144DA7224BC1F9"/>
+    <w:rsid w:val="0017402D"/>
+  </w:style>
+  <w:style w:type="paragraph" w:customStyle="1" w:styleId="95A6F136ABD34B54893996ADA2D06792">
+    <w:name w:val="95A6F136ABD34B54893996ADA2D06792"/>
+    <w:rsid w:val="0017402D"/>
+  </w:style>
+  <w:style w:type="paragraph" w:customStyle="1" w:styleId="0904B683BB3D448592DF4F09244A96F7">
+    <w:name w:val="0904B683BB3D448592DF4F09244A96F7"/>
+    <w:rsid w:val="0017402D"/>
+  </w:style>
+  <w:style w:type="paragraph" w:customStyle="1" w:styleId="1CDDF7ECCB7F4855984E299CC7A4F5C2">
+    <w:name w:val="1CDDF7ECCB7F4855984E299CC7A4F5C2"/>
+    <w:rsid w:val="002727BD"/>
+  </w:style>
+  <w:style w:type="paragraph" w:customStyle="1" w:styleId="A0233FB35C404F75BA561FFD54FEEB74">
+    <w:name w:val="A0233FB35C404F75BA561FFD54FEEB74"/>
+    <w:rsid w:val="002727BD"/>
+  </w:style>
+  <w:style w:type="paragraph" w:customStyle="1" w:styleId="1102E8CDCEF34C88B5C93405C396CDFB">
+    <w:name w:val="1102E8CDCEF34C88B5C93405C396CDFB"/>
+    <w:rsid w:val="002727BD"/>
+  </w:style>
+  <w:style w:type="paragraph" w:customStyle="1" w:styleId="99F197213D9249B683E5D004FC969FF1">
+    <w:name w:val="99F197213D9249B683E5D004FC969FF1"/>
+    <w:rsid w:val="002727BD"/>
+  </w:style>
+  <w:style w:type="paragraph" w:customStyle="1" w:styleId="815ADC3FF2DF4EA4BB33A30D6C28D53A">
+    <w:name w:val="815ADC3FF2DF4EA4BB33A30D6C28D53A"/>
+    <w:rsid w:val="002727BD"/>
+  </w:style>
+  <w:style w:type="paragraph" w:customStyle="1" w:styleId="02BB8F99C83748B7BB4D958213A5B47E">
+    <w:name w:val="02BB8F99C83748B7BB4D958213A5B47E"/>
+    <w:rsid w:val="002727BD"/>
+  </w:style>
+  <w:style w:type="paragraph" w:customStyle="1" w:styleId="C7C0DEC995D7410BABDCF35AEC437999">
+    <w:name w:val="C7C0DEC995D7410BABDCF35AEC437999"/>
+    <w:rsid w:val="002727BD"/>
+  </w:style>
+  <w:style w:type="paragraph" w:customStyle="1" w:styleId="DA5F4C57C44E45ED927411AF4AB1D28B">
+    <w:name w:val="DA5F4C57C44E45ED927411AF4AB1D28B"/>
+    <w:rsid w:val="002727BD"/>
+  </w:style>
+  <w:style w:type="paragraph" w:customStyle="1" w:styleId="31E25FBCDEA54D03AA8928CF4009807C">
+    <w:name w:val="31E25FBCDEA54D03AA8928CF4009807C"/>
+    <w:rsid w:val="002727BD"/>
+  </w:style>
+  <w:style w:type="paragraph" w:customStyle="1" w:styleId="7FF51EA590044FCBA0104E16CEC73636">
+    <w:name w:val="7FF51EA590044FCBA0104E16CEC73636"/>
+    <w:rsid w:val="002727BD"/>
+  </w:style>
+  <w:style w:type="paragraph" w:customStyle="1" w:styleId="02E81FF2271C497295B55ADC03EA6A7A">
+    <w:name w:val="02E81FF2271C497295B55ADC03EA6A7A"/>
+    <w:rsid w:val="002727BD"/>
+  </w:style>
+  <w:style w:type="paragraph" w:customStyle="1" w:styleId="9A7E85AF7DDF4EBF800D7B20D1B9043D">
+    <w:name w:val="9A7E85AF7DDF4EBF800D7B20D1B9043D"/>
+    <w:rsid w:val="002727BD"/>
+  </w:style>
+  <w:style w:type="paragraph" w:customStyle="1" w:styleId="0F1A18B20BAD4C26B7125C5B5C56DBB7">
+    <w:name w:val="0F1A18B20BAD4C26B7125C5B5C56DBB7"/>
+    <w:rsid w:val="00AC5A5D"/>
+    <w:pPr>
+      <w:jc w:val="right"/>
+    </w:pPr>
+    <w:rPr>
+      <w:rFonts w:eastAsiaTheme="minorHAnsi"/>
+      <w:b/>
+      <w:color w:val="1F497D" w:themeColor="text2"/>
+      <w:sz w:val="24"/>
+    </w:rPr>
+  </w:style>
+  <w:style w:type="paragraph" w:customStyle="1" w:styleId="7F9CF41775154EFE9F47224B3C4D980F2">
+    <w:name w:val="7F9CF41775154EFE9F47224B3C4D980F2"/>
+    <w:rsid w:val="00AC5A5D"/>
+    <w:rPr>
+      <w:rFonts w:eastAsiaTheme="minorHAnsi"/>
+      <w:color w:val="1F497D" w:themeColor="text2"/>
+      <w:sz w:val="24"/>
+    </w:rPr>
+  </w:style>
+  <w:style w:type="paragraph" w:customStyle="1" w:styleId="0F1A18B20BAD4C26B7125C5B5C56DBB71">
+    <w:name w:val="0F1A18B20BAD4C26B7125C5B5C56DBB71"/>
+    <w:rsid w:val="00015EF2"/>
+    <w:pPr>
+      <w:jc w:val="right"/>
+    </w:pPr>
+    <w:rPr>
+      <w:rFonts w:eastAsiaTheme="minorHAnsi"/>
+      <w:b/>
+      <w:color w:val="1F497D" w:themeColor="text2"/>
+      <w:sz w:val="24"/>
+    </w:rPr>
+  </w:style>
+  <w:style w:type="paragraph" w:customStyle="1" w:styleId="7F9CF41775154EFE9F47224B3C4D980F3">
+    <w:name w:val="7F9CF41775154EFE9F47224B3C4D980F3"/>
+    <w:rsid w:val="00015EF2"/>
+    <w:rPr>
+      <w:rFonts w:eastAsiaTheme="minorHAnsi"/>
+      <w:color w:val="1F497D" w:themeColor="text2"/>
+      <w:sz w:val="24"/>
+    </w:rPr>
+  </w:style>
+  <w:style w:type="paragraph" w:customStyle="1" w:styleId="D5B92E39A7AB4FDAB2C42E048B67F401">
+    <w:name w:val="D5B92E39A7AB4FDAB2C42E048B67F401"/>
+    <w:rsid w:val="00E33F1B"/>
+  </w:style>
+  <w:style w:type="paragraph" w:customStyle="1" w:styleId="1118D2860F6B479990044EE83DD09A4B">
+    <w:name w:val="1118D2860F6B479990044EE83DD09A4B"/>
+    <w:rsid w:val="00E33F1B"/>
+  </w:style>
+  <w:style w:type="paragraph" w:customStyle="1" w:styleId="D81863CAF7424EB6AD97E1A006EAEDD4">
+    <w:name w:val="D81863CAF7424EB6AD97E1A006EAEDD4"/>
+    <w:rsid w:val="00E33F1B"/>
+  </w:style>
+  <w:style w:type="paragraph" w:customStyle="1" w:styleId="D629DFA795EF437DAE597A36B74171E8">
+    <w:name w:val="D629DFA795EF437DAE597A36B74171E8"/>
+    <w:rsid w:val="00E33F1B"/>
+  </w:style>
+  <w:style w:type="paragraph" w:customStyle="1" w:styleId="7CF7C0F0D29D47DAAA4E5CE04D6C617E">
+    <w:name w:val="7CF7C0F0D29D47DAAA4E5CE04D6C617E"/>
+    <w:rsid w:val="00E33F1B"/>
+  </w:style>
+  <w:style w:type="paragraph" w:customStyle="1" w:styleId="C348B154F90044419EB2D631B6DAB2FD">
+    <w:name w:val="C348B154F90044419EB2D631B6DAB2FD"/>
+    <w:rsid w:val="00E33F1B"/>
+  </w:style>
+  <w:style w:type="paragraph" w:customStyle="1" w:styleId="98F6DB8F078242B086896EF4DDE27220">
+    <w:name w:val="98F6DB8F078242B086896EF4DDE27220"/>
+    <w:rsid w:val="0044111E"/>
+  </w:style>
+  <w:style w:type="paragraph" w:customStyle="1" w:styleId="C649C1F79DC44A58BEB1383A772FE60F">
+    <w:name w:val="C649C1F79DC44A58BEB1383A772FE60F"/>
+    <w:rsid w:val="0044111E"/>
+  </w:style>
+  <w:style w:type="paragraph" w:customStyle="1" w:styleId="58EF66C366A24A6CA51F9DD5C53DF950">
+    <w:name w:val="58EF66C366A24A6CA51F9DD5C53DF950"/>
+    <w:rsid w:val="0044111E"/>
+  </w:style>
+  <w:style w:type="paragraph" w:customStyle="1" w:styleId="84F8F39D2A8A4C89989972FED90E5D28">
+    <w:name w:val="84F8F39D2A8A4C89989972FED90E5D28"/>
+    <w:rsid w:val="0044111E"/>
+  </w:style>
+  <w:style w:type="paragraph" w:customStyle="1" w:styleId="F666DE779BB248FF9B26DE2DF17F4F65">
+    <w:name w:val="F666DE779BB248FF9B26DE2DF17F4F65"/>
+    <w:rsid w:val="0044111E"/>
+  </w:style>
+  <w:style w:type="paragraph" w:customStyle="1" w:styleId="0F1A18B20BAD4C26B7125C5B5C56DBB72">
+    <w:name w:val="0F1A18B20BAD4C26B7125C5B5C56DBB72"/>
+    <w:rsid w:val="0044111E"/>
+    <w:pPr>
+      <w:jc w:val="right"/>
+    </w:pPr>
+    <w:rPr>
+      <w:rFonts w:eastAsiaTheme="minorHAnsi"/>
+      <w:b/>
+      <w:color w:val="1F497D" w:themeColor="text2"/>
+      <w:sz w:val="24"/>
+    </w:rPr>
+  </w:style>
+  <w:style w:type="paragraph" w:customStyle="1" w:styleId="7F9CF41775154EFE9F47224B3C4D980F4">
+    <w:name w:val="7F9CF41775154EFE9F47224B3C4D980F4"/>
+    <w:rsid w:val="0044111E"/>
+    <w:rPr>
+      <w:rFonts w:eastAsiaTheme="minorHAnsi"/>
+      <w:color w:val="1F497D" w:themeColor="text2"/>
+      <w:sz w:val="24"/>
+    </w:rPr>
+  </w:style>
+  <w:style w:type="paragraph" w:customStyle="1" w:styleId="0F1A18B20BAD4C26B7125C5B5C56DBB73">
+    <w:name w:val="0F1A18B20BAD4C26B7125C5B5C56DBB73"/>
+    <w:rsid w:val="00182E78"/>
+    <w:pPr>
+      <w:jc w:val="right"/>
+    </w:pPr>
+    <w:rPr>
+      <w:rFonts w:eastAsiaTheme="minorHAnsi"/>
+      <w:b/>
+      <w:color w:val="1F497D" w:themeColor="text2"/>
+      <w:sz w:val="24"/>
+    </w:rPr>
+  </w:style>
+  <w:style w:type="paragraph" w:customStyle="1" w:styleId="7F9CF41775154EFE9F47224B3C4D980F5">
+    <w:name w:val="7F9CF41775154EFE9F47224B3C4D980F5"/>
+    <w:rsid w:val="00182E78"/>
+    <w:rPr>
+      <w:rFonts w:eastAsiaTheme="minorHAnsi"/>
+      <w:color w:val="1F497D" w:themeColor="text2"/>
+      <w:sz w:val="24"/>
+    </w:rPr>
+  </w:style>
+  <w:style w:type="paragraph" w:customStyle="1" w:styleId="3EB8C3206FA242B18E2BDDEF6F925FDA">
+    <w:name w:val="3EB8C3206FA242B18E2BDDEF6F925FDA"/>
+    <w:rsid w:val="00A84936"/>
+    <w:rPr>
+      <w:lang w:val="en-GB" w:eastAsia="en-GB"/>
+    </w:rPr>
+  </w:style>
+  <w:style w:type="paragraph" w:customStyle="1" w:styleId="89A11D7A70C443B7B59A1A02370FBDCA">
+    <w:name w:val="89A11D7A70C443B7B59A1A02370FBDCA"/>
+    <w:rsid w:val="00C81AC7"/>
+    <w:rPr>
+      <w:lang w:val="en-GB" w:eastAsia="en-GB"/>
+    </w:rPr>
+  </w:style>
+  <w:style w:type="paragraph" w:customStyle="1" w:styleId="3121FF53EC7F492ABAEFC04CD78B7C39">
+    <w:name w:val="3121FF53EC7F492ABAEFC04CD78B7C39"/>
+    <w:rsid w:val="003E7601"/>
+    <w:rPr>
+      <w:lang w:val="fr-CH" w:eastAsia="fr-CH"/>
+    </w:rPr>
+  </w:style>
+  <w:style w:type="paragraph" w:customStyle="1" w:styleId="51E1BC52707D413FB042C213799464B2">
+    <w:name w:val="51E1BC52707D413FB042C213799464B2"/>
+    <w:rsid w:val="003E7601"/>
+    <w:rPr>
+      <w:lang w:val="fr-CH" w:eastAsia="fr-CH"/>
+    </w:rPr>
+  </w:style>
+  <w:style w:type="paragraph" w:customStyle="1" w:styleId="32555785B3E64514A29CA7B58203E50E">
+    <w:name w:val="32555785B3E64514A29CA7B58203E50E"/>
+    <w:rsid w:val="00D9559E"/>
+    <w:rPr>
+      <w:lang w:val="fr-CH" w:eastAsia="fr-CH"/>
+    </w:rPr>
+  </w:style>
+  <w:style w:type="paragraph" w:customStyle="1" w:styleId="5896FA6492D947D4B82849CEEC044715">
+    <w:name w:val="5896FA6492D947D4B82849CEEC044715"/>
+    <w:rsid w:val="00D9559E"/>
+    <w:rPr>
+      <w:lang w:val="fr-CH" w:eastAsia="fr-CH"/>
+    </w:rPr>
+  </w:style>
+  <w:style w:type="paragraph" w:customStyle="1" w:styleId="B14DA1AAE84E4B85AA320FA942DD58F8">
+    <w:name w:val="B14DA1AAE84E4B85AA320FA942DD58F8"/>
+    <w:rsid w:val="00BE50A0"/>
+    <w:rPr>
+      <w:lang w:val="fr-CH" w:eastAsia="fr-CH"/>
+    </w:rPr>
+  </w:style>
+  <w:style w:type="paragraph" w:customStyle="1" w:styleId="86C2C45AB43F4493BAB06162D7C693D8">
+    <w:name w:val="86C2C45AB43F4493BAB06162D7C693D8"/>
+    <w:rsid w:val="00BE50A0"/>
+    <w:rPr>
+      <w:lang w:val="fr-CH" w:eastAsia="fr-CH"/>
+    </w:rPr>
+  </w:style>
+  <w:style w:type="paragraph" w:customStyle="1" w:styleId="4FBA4848FCA74EA89DBE1299A5D70227">
+    <w:name w:val="4FBA4848FCA74EA89DBE1299A5D70227"/>
+    <w:rsid w:val="00877F71"/>
+    <w:rPr>
+      <w:lang w:val="fr-CH" w:eastAsia="fr-CH"/>
+    </w:rPr>
+  </w:style>
+  <w:style w:type="paragraph" w:customStyle="1" w:styleId="F2A6B18B29A340C1912DCF2604B22F08">
+    <w:name w:val="F2A6B18B29A340C1912DCF2604B22F08"/>
+    <w:rsid w:val="00877F71"/>
+    <w:rPr>
+      <w:lang w:val="fr-CH" w:eastAsia="fr-CH"/>
+    </w:rPr>
+  </w:style>
+  <w:style w:type="paragraph" w:customStyle="1" w:styleId="8F8DD847D7BC4657961571BF5F248C46">
+    <w:name w:val="8F8DD847D7BC4657961571BF5F248C46"/>
+    <w:rsid w:val="00877F71"/>
+    <w:rPr>
+      <w:lang w:val="fr-CH" w:eastAsia="fr-CH"/>
+    </w:rPr>
+  </w:style>
+  <w:style w:type="paragraph" w:customStyle="1" w:styleId="D429E65D21D54BA587F9C4EEC39FAC68">
+    <w:name w:val="D429E65D21D54BA587F9C4EEC39FAC68"/>
+    <w:rsid w:val="00877F71"/>
+    <w:rPr>
+      <w:lang w:val="fr-CH" w:eastAsia="fr-CH"/>
+    </w:rPr>
+  </w:style>
+  <w:style w:type="paragraph" w:customStyle="1" w:styleId="D429E65D21D54BA587F9C4EEC39FAC681">
+    <w:name w:val="D429E65D21D54BA587F9C4EEC39FAC681"/>
+    <w:rsid w:val="00877F71"/>
+    <w:pPr>
+      <w:spacing w:after="240" w:line="230" w:lineRule="atLeast"/>
+      <w:jc w:val="both"/>
+    </w:pPr>
+    <w:rPr>
+      <w:rFonts w:eastAsia="MS Mincho" w:cs="Times New Roman"/>
+      <w:b/>
+      <w:color w:val="1F497D" w:themeColor="text2"/>
+      <w:sz w:val="24"/>
+      <w:szCs w:val="20"/>
+      <w:lang w:val="en-GB" w:eastAsia="ja-JP"/>
+    </w:rPr>
+  </w:style>
+  <w:style w:type="paragraph" w:customStyle="1" w:styleId="D429E65D21D54BA587F9C4EEC39FAC682">
+    <w:name w:val="D429E65D21D54BA587F9C4EEC39FAC682"/>
+    <w:rsid w:val="00877F71"/>
+    <w:pPr>
+      <w:spacing w:after="240" w:line="230" w:lineRule="atLeast"/>
+      <w:jc w:val="both"/>
+    </w:pPr>
+    <w:rPr>
+      <w:rFonts w:eastAsia="MS Mincho" w:cs="Times New Roman"/>
+      <w:b/>
+      <w:color w:val="1F497D" w:themeColor="text2"/>
+      <w:sz w:val="24"/>
+      <w:szCs w:val="20"/>
+      <w:lang w:val="en-GB" w:eastAsia="ja-JP"/>
+    </w:rPr>
+  </w:style>
+  <w:style w:type="paragraph" w:customStyle="1" w:styleId="BFFC39BE0BDC4912BAE18FA1291CD12D">
+    <w:name w:val="BFFC39BE0BDC4912BAE18FA1291CD12D"/>
+    <w:rsid w:val="00877F71"/>
+    <w:rPr>
+      <w:lang w:val="fr-CH" w:eastAsia="fr-CH"/>
+    </w:rPr>
+  </w:style>
+  <w:style w:type="paragraph" w:customStyle="1" w:styleId="D429E65D21D54BA587F9C4EEC39FAC683">
+    <w:name w:val="D429E65D21D54BA587F9C4EEC39FAC683"/>
+    <w:rsid w:val="00877F71"/>
+    <w:pPr>
+      <w:spacing w:after="240" w:line="230" w:lineRule="atLeast"/>
+      <w:jc w:val="both"/>
+    </w:pPr>
+    <w:rPr>
+      <w:rFonts w:eastAsia="MS Mincho" w:cs="Times New Roman"/>
+      <w:b/>
+      <w:color w:val="1F497D" w:themeColor="text2"/>
+      <w:sz w:val="24"/>
+      <w:szCs w:val="20"/>
+      <w:lang w:val="en-GB" w:eastAsia="ja-JP"/>
+    </w:rPr>
+  </w:style>
+  <w:style w:type="paragraph" w:customStyle="1" w:styleId="13B07792143D4E30948929BA23F703D5">
+    <w:name w:val="13B07792143D4E30948929BA23F703D5"/>
+    <w:rsid w:val="00877F71"/>
+    <w:rPr>
+      <w:lang w:val="fr-CH" w:eastAsia="fr-CH"/>
+    </w:rPr>
+  </w:style>
+  <w:style w:type="paragraph" w:customStyle="1" w:styleId="9A658C803AE442439B4238C319C6040D">
+    <w:name w:val="9A658C803AE442439B4238C319C6040D"/>
+    <w:rsid w:val="00877F71"/>
+    <w:rPr>
+      <w:lang w:val="fr-CH" w:eastAsia="fr-CH"/>
+    </w:rPr>
+  </w:style>
+  <w:style w:type="paragraph" w:customStyle="1" w:styleId="4B40DE47BFED4171B8A06797B0B1706C">
+    <w:name w:val="4B40DE47BFED4171B8A06797B0B1706C"/>
+    <w:rsid w:val="00877F71"/>
+    <w:rPr>
+      <w:lang w:val="fr-CH" w:eastAsia="fr-CH"/>
+    </w:rPr>
+  </w:style>
+  <w:style w:type="paragraph" w:customStyle="1" w:styleId="D429E65D21D54BA587F9C4EEC39FAC684">
+    <w:name w:val="D429E65D21D54BA587F9C4EEC39FAC684"/>
+    <w:rsid w:val="00877F71"/>
+    <w:pPr>
+      <w:spacing w:after="240" w:line="230" w:lineRule="atLeast"/>
+      <w:jc w:val="both"/>
+    </w:pPr>
+    <w:rPr>
+      <w:rFonts w:eastAsia="MS Mincho" w:cs="Times New Roman"/>
+      <w:b/>
+      <w:color w:val="1F497D" w:themeColor="text2"/>
+      <w:sz w:val="24"/>
+      <w:szCs w:val="20"/>
+      <w:lang w:val="en-GB" w:eastAsia="ja-JP"/>
+    </w:rPr>
+  </w:style>
+  <w:style w:type="paragraph" w:customStyle="1" w:styleId="13B07792143D4E30948929BA23F703D51">
+    <w:name w:val="13B07792143D4E30948929BA23F703D51"/>
+    <w:rsid w:val="00877F71"/>
+    <w:pPr>
+      <w:spacing w:after="240" w:line="230" w:lineRule="atLeast"/>
+      <w:jc w:val="both"/>
+    </w:pPr>
+    <w:rPr>
+      <w:rFonts w:eastAsia="MS Mincho" w:cs="Times New Roman"/>
+      <w:b/>
+      <w:color w:val="1F497D" w:themeColor="text2"/>
+      <w:sz w:val="24"/>
+      <w:szCs w:val="20"/>
+      <w:lang w:val="en-GB" w:eastAsia="ja-JP"/>
+    </w:rPr>
+  </w:style>
+  <w:style w:type="paragraph" w:customStyle="1" w:styleId="F928A6593679433BAAC097FF26A5987D">
+    <w:name w:val="F928A6593679433BAAC097FF26A5987D"/>
+    <w:rsid w:val="00877F71"/>
+    <w:rPr>
+      <w:lang w:val="fr-CH" w:eastAsia="fr-CH"/>
+    </w:rPr>
+  </w:style>
+  <w:style w:type="paragraph" w:customStyle="1" w:styleId="D429E65D21D54BA587F9C4EEC39FAC685">
+    <w:name w:val="D429E65D21D54BA587F9C4EEC39FAC685"/>
+    <w:rsid w:val="00877F71"/>
+    <w:pPr>
+      <w:spacing w:after="240" w:line="230" w:lineRule="atLeast"/>
+      <w:jc w:val="both"/>
+    </w:pPr>
+    <w:rPr>
+      <w:rFonts w:eastAsia="MS Mincho" w:cs="Times New Roman"/>
+      <w:b/>
+      <w:color w:val="1F497D" w:themeColor="text2"/>
+      <w:sz w:val="24"/>
+      <w:szCs w:val="20"/>
+      <w:lang w:val="en-GB" w:eastAsia="ja-JP"/>
+    </w:rPr>
+  </w:style>
+  <w:style w:type="paragraph" w:customStyle="1" w:styleId="13B07792143D4E30948929BA23F703D52">
+    <w:name w:val="13B07792143D4E30948929BA23F703D52"/>
+    <w:rsid w:val="00877F71"/>
+    <w:pPr>
+      <w:spacing w:after="240" w:line="230" w:lineRule="atLeast"/>
+      <w:jc w:val="both"/>
+    </w:pPr>
+    <w:rPr>
+      <w:rFonts w:eastAsia="MS Mincho" w:cs="Times New Roman"/>
+      <w:b/>
+      <w:color w:val="1F497D" w:themeColor="text2"/>
+      <w:sz w:val="24"/>
+      <w:szCs w:val="20"/>
+      <w:lang w:val="en-GB" w:eastAsia="ja-JP"/>
+    </w:rPr>
+  </w:style>
+  <w:style w:type="paragraph" w:customStyle="1" w:styleId="19C9FA7996454E1BA15672FC34326C7A">
+    <w:name w:val="19C9FA7996454E1BA15672FC34326C7A"/>
+    <w:rsid w:val="00877F71"/>
+    <w:rPr>
+      <w:lang w:val="fr-CH" w:eastAsia="fr-CH"/>
+    </w:rPr>
+  </w:style>
+  <w:style w:type="paragraph" w:customStyle="1" w:styleId="D429E65D21D54BA587F9C4EEC39FAC686">
+    <w:name w:val="D429E65D21D54BA587F9C4EEC39FAC686"/>
+    <w:rsid w:val="00877F71"/>
+    <w:pPr>
+      <w:spacing w:after="240" w:line="230" w:lineRule="atLeast"/>
+      <w:jc w:val="both"/>
+    </w:pPr>
+    <w:rPr>
+      <w:rFonts w:eastAsia="MS Mincho" w:cs="Times New Roman"/>
+      <w:b/>
+      <w:color w:val="1F497D" w:themeColor="text2"/>
+      <w:sz w:val="24"/>
+      <w:szCs w:val="20"/>
+      <w:lang w:val="en-GB" w:eastAsia="ja-JP"/>
+    </w:rPr>
+  </w:style>
+  <w:style w:type="paragraph" w:customStyle="1" w:styleId="13B07792143D4E30948929BA23F703D53">
+    <w:name w:val="13B07792143D4E30948929BA23F703D53"/>
+    <w:rsid w:val="00877F71"/>
+    <w:pPr>
+      <w:spacing w:after="240" w:line="230" w:lineRule="atLeast"/>
+      <w:jc w:val="both"/>
+    </w:pPr>
+    <w:rPr>
+      <w:rFonts w:eastAsia="MS Mincho" w:cs="Times New Roman"/>
+      <w:b/>
+      <w:color w:val="1F497D" w:themeColor="text2"/>
+      <w:sz w:val="24"/>
+      <w:szCs w:val="20"/>
+      <w:lang w:val="en-GB" w:eastAsia="ja-JP"/>
+    </w:rPr>
+  </w:style>
+  <w:style w:type="paragraph" w:customStyle="1" w:styleId="D429E65D21D54BA587F9C4EEC39FAC687">
+    <w:name w:val="D429E65D21D54BA587F9C4EEC39FAC687"/>
+    <w:rsid w:val="00877F71"/>
+    <w:pPr>
+      <w:spacing w:after="240" w:line="230" w:lineRule="atLeast"/>
+      <w:jc w:val="both"/>
+    </w:pPr>
+    <w:rPr>
+      <w:rFonts w:eastAsia="MS Mincho" w:cs="Times New Roman"/>
+      <w:b/>
+      <w:color w:val="1F497D" w:themeColor="text2"/>
+      <w:sz w:val="24"/>
+      <w:szCs w:val="20"/>
+      <w:lang w:val="en-GB" w:eastAsia="ja-JP"/>
+    </w:rPr>
+  </w:style>
+  <w:style w:type="paragraph" w:customStyle="1" w:styleId="13B07792143D4E30948929BA23F703D54">
+    <w:name w:val="13B07792143D4E30948929BA23F703D54"/>
+    <w:rsid w:val="00877F71"/>
+    <w:pPr>
+      <w:spacing w:after="240" w:line="230" w:lineRule="atLeast"/>
+      <w:jc w:val="both"/>
+    </w:pPr>
+    <w:rPr>
+      <w:rFonts w:eastAsia="MS Mincho" w:cs="Times New Roman"/>
+      <w:b/>
+      <w:color w:val="1F497D" w:themeColor="text2"/>
+      <w:sz w:val="24"/>
+      <w:szCs w:val="20"/>
+      <w:lang w:val="en-GB" w:eastAsia="ja-JP"/>
+    </w:rPr>
+  </w:style>
+  <w:style w:type="paragraph" w:customStyle="1" w:styleId="70BE44267439471485C3605130719C67">
+    <w:name w:val="70BE44267439471485C3605130719C67"/>
+    <w:rsid w:val="00877F71"/>
+    <w:rPr>
+      <w:lang w:val="fr-CH" w:eastAsia="fr-CH"/>
+    </w:rPr>
+  </w:style>
+  <w:style w:type="paragraph" w:customStyle="1" w:styleId="C3B92C145D40438595F4F88DEA23C733">
+    <w:name w:val="C3B92C145D40438595F4F88DEA23C733"/>
+    <w:rsid w:val="00877F71"/>
+    <w:rPr>
+      <w:lang w:val="fr-CH" w:eastAsia="fr-CH"/>
+    </w:rPr>
+  </w:style>
+  <w:style w:type="paragraph" w:customStyle="1" w:styleId="D429E65D21D54BA587F9C4EEC39FAC688">
+    <w:name w:val="D429E65D21D54BA587F9C4EEC39FAC688"/>
+    <w:rsid w:val="00877F71"/>
+    <w:pPr>
+      <w:spacing w:after="240" w:line="230" w:lineRule="atLeast"/>
+      <w:jc w:val="both"/>
+    </w:pPr>
+    <w:rPr>
+      <w:rFonts w:eastAsia="MS Mincho" w:cs="Times New Roman"/>
+      <w:b/>
+      <w:color w:val="1F497D" w:themeColor="text2"/>
+      <w:sz w:val="24"/>
+      <w:szCs w:val="20"/>
+      <w:lang w:val="en-GB" w:eastAsia="ja-JP"/>
+    </w:rPr>
+  </w:style>
+  <w:style w:type="paragraph" w:customStyle="1" w:styleId="13B07792143D4E30948929BA23F703D55">
+    <w:name w:val="13B07792143D4E30948929BA23F703D55"/>
+    <w:rsid w:val="00877F71"/>
+    <w:pPr>
+      <w:spacing w:after="240" w:line="230" w:lineRule="atLeast"/>
+      <w:jc w:val="both"/>
+    </w:pPr>
+    <w:rPr>
+      <w:rFonts w:eastAsia="MS Mincho" w:cs="Times New Roman"/>
+      <w:b/>
+      <w:color w:val="1F497D" w:themeColor="text2"/>
+      <w:sz w:val="24"/>
+      <w:szCs w:val="20"/>
+      <w:lang w:val="en-GB" w:eastAsia="ja-JP"/>
+    </w:rPr>
+  </w:style>
+  <w:style w:type="paragraph" w:customStyle="1" w:styleId="70BE44267439471485C3605130719C671">
+    <w:name w:val="70BE44267439471485C3605130719C671"/>
+    <w:rsid w:val="00877F71"/>
+    <w:pPr>
+      <w:spacing w:after="740" w:line="220" w:lineRule="exact"/>
+      <w:jc w:val="both"/>
+    </w:pPr>
+    <w:rPr>
+      <w:rFonts w:eastAsia="MS Mincho" w:cs="Times New Roman"/>
+      <w:b/>
+      <w:szCs w:val="20"/>
+      <w:lang w:val="en-GB" w:eastAsia="ja-JP"/>
+    </w:rPr>
+  </w:style>
+  <w:style w:type="paragraph" w:customStyle="1" w:styleId="DA33F82815284B8DA8AC2C9E25915868">
+    <w:name w:val="DA33F82815284B8DA8AC2C9E25915868"/>
+    <w:rsid w:val="00877F71"/>
+    <w:rPr>
+      <w:lang w:val="fr-CH" w:eastAsia="fr-CH"/>
+    </w:rPr>
+  </w:style>
+  <w:style w:type="paragraph" w:customStyle="1" w:styleId="9FD595CAF85747BE94C3B4DE9D531FB2">
+    <w:name w:val="9FD595CAF85747BE94C3B4DE9D531FB2"/>
+    <w:rsid w:val="00877F71"/>
+    <w:rPr>
+      <w:lang w:val="fr-CH" w:eastAsia="fr-CH"/>
+    </w:rPr>
+  </w:style>
+  <w:style w:type="paragraph" w:customStyle="1" w:styleId="447C3BD3CEAD4EFCACD3EAF2E1FDE9E1">
+    <w:name w:val="447C3BD3CEAD4EFCACD3EAF2E1FDE9E1"/>
+    <w:rsid w:val="00FD17EE"/>
+    <w:rPr>
+      <w:lang w:val="fr-CH" w:eastAsia="fr-CH"/>
+    </w:rPr>
+  </w:style>
+  <w:style w:type="paragraph" w:customStyle="1" w:styleId="85E7BC88131341F89DA7AB64B242C03B">
+    <w:name w:val="85E7BC88131341F89DA7AB64B242C03B"/>
+    <w:rsid w:val="00FD17EE"/>
+    <w:rPr>
+      <w:lang w:val="fr-CH" w:eastAsia="fr-CH"/>
+    </w:rPr>
+  </w:style>
+  <w:style w:type="paragraph" w:customStyle="1" w:styleId="0FBB194234934AA4B954691CBC2A2722">
+    <w:name w:val="0FBB194234934AA4B954691CBC2A2722"/>
+    <w:rsid w:val="00FD17EE"/>
+    <w:rPr>
+      <w:lang w:val="fr-CH" w:eastAsia="fr-CH"/>
+    </w:rPr>
+  </w:style>
+  <w:style w:type="paragraph" w:customStyle="1" w:styleId="E90479E421374B8995A0068C78929C64">
+    <w:name w:val="E90479E421374B8995A0068C78929C64"/>
+    <w:rsid w:val="00FD17EE"/>
+    <w:rPr>
+      <w:lang w:val="fr-CH" w:eastAsia="fr-CH"/>
+    </w:rPr>
+  </w:style>
+  <w:style w:type="paragraph" w:customStyle="1" w:styleId="BB8326F3B0EF46F18F5A7E13B0AAC301">
+    <w:name w:val="BB8326F3B0EF46F18F5A7E13B0AAC301"/>
+    <w:rsid w:val="00FD17EE"/>
+    <w:rPr>
+      <w:lang w:val="fr-CH" w:eastAsia="fr-CH"/>
+    </w:rPr>
+  </w:style>
+  <w:style w:type="paragraph" w:customStyle="1" w:styleId="0C67B2E6B9C04449BE938606F297D61B">
+    <w:name w:val="0C67B2E6B9C04449BE938606F297D61B"/>
+    <w:rsid w:val="00FD17EE"/>
+    <w:rPr>
+      <w:lang w:val="fr-CH" w:eastAsia="fr-CH"/>
+    </w:rPr>
+  </w:style>
+  <w:style w:type="paragraph" w:customStyle="1" w:styleId="D72AAF3B769F4C0697FC58E772DF5998">
+    <w:name w:val="D72AAF3B769F4C0697FC58E772DF5998"/>
+    <w:rsid w:val="00FD17EE"/>
+    <w:rPr>
+      <w:lang w:val="fr-CH" w:eastAsia="fr-CH"/>
+    </w:rPr>
+  </w:style>
+  <w:style w:type="paragraph" w:customStyle="1" w:styleId="154E978916144672B5F0219F418FC878">
+    <w:name w:val="154E978916144672B5F0219F418FC878"/>
+    <w:rsid w:val="00FD17EE"/>
+    <w:rPr>
+      <w:lang w:val="fr-CH" w:eastAsia="fr-CH"/>
+    </w:rPr>
+  </w:style>
+  <w:style w:type="paragraph" w:customStyle="1" w:styleId="32ED7AB2A31E419BB6CBDA81AB2AD191">
+    <w:name w:val="32ED7AB2A31E419BB6CBDA81AB2AD191"/>
+    <w:rsid w:val="004F0BA7"/>
+    <w:pPr>
+      <w:spacing w:after="240" w:line="240" w:lineRule="atLeast"/>
+      <w:jc w:val="both"/>
+    </w:pPr>
+    <w:rPr>
+      <w:rFonts w:eastAsia="MS Mincho" w:cs="Times New Roman"/>
+      <w:b/>
+      <w:color w:val="1F497D" w:themeColor="text2"/>
+      <w:sz w:val="24"/>
+      <w:szCs w:val="20"/>
+      <w:lang w:val="en-GB" w:eastAsia="ja-JP"/>
+    </w:rPr>
+  </w:style>
+  <w:style w:type="paragraph" w:customStyle="1" w:styleId="AEE67C99EA684186BB7B5BDAB0002CE9">
+    <w:name w:val="AEE67C99EA684186BB7B5BDAB0002CE9"/>
+    <w:rsid w:val="00B94A3A"/>
+  </w:style>
+  <w:style w:type="paragraph" w:customStyle="1" w:styleId="7A4F3B89D2F240EE924CD1F897891B04">
+    <w:name w:val="7A4F3B89D2F240EE924CD1F897891B04"/>
+    <w:rsid w:val="00B94A3A"/>
+  </w:style>
+  <w:style w:type="paragraph" w:customStyle="1" w:styleId="0B9962F362E3439083A5D076B36E1971">
+    <w:name w:val="0B9962F362E3439083A5D076B36E1971"/>
+    <w:rsid w:val="00B94A3A"/>
+  </w:style>
+  <w:style w:type="paragraph" w:customStyle="1" w:styleId="C3975BCB794B4E0780273AC1A9B5910C">
+    <w:name w:val="C3975BCB794B4E0780273AC1A9B5910C"/>
+    <w:rsid w:val="00B94A3A"/>
+  </w:style>
+  <w:style w:type="paragraph" w:customStyle="1" w:styleId="1DAFFDAFDE2F454E98B355B5E4B1BEF7">
+    <w:name w:val="1DAFFDAFDE2F454E98B355B5E4B1BEF7"/>
+    <w:rsid w:val="00B94A3A"/>
+  </w:style>
+  <w:style w:type="paragraph" w:customStyle="1" w:styleId="59ABA7D3C25B49D4ACD735EB1B8945D0">
+    <w:name w:val="59ABA7D3C25B49D4ACD735EB1B8945D0"/>
+    <w:rsid w:val="00B94A3A"/>
   </w:style>
 </w:styles>
+</file>
+
+<file path=word/glossary/webSettings.xml><?xml version="1.0" encoding="utf-8"?>
+<w:webSettings xmlns:r="http://schemas.openxmlformats.org/officeDocument/2006/relationships" xmlns:w="http://schemas.openxmlformats.org/wordprocessingml/2006/main">
+  <w:optimizeForBrowser/>
+  <w:doNotSaveAsSingleFile/>
+</w:webSettings>
+</file>
+
+<file path=word/theme/theme1.xml><?xml version="1.0" encoding="utf-8"?>
+<a:theme xmlns:a="http://schemas.openxmlformats.org/drawingml/2006/main" name="Office Theme">
+  <a:themeElements>
+    <a:clrScheme name="Office">
+      <a:dk1>
+        <a:sysClr val="windowText" lastClr="000000"/>
+      </a:dk1>
+      <a:lt1>
+        <a:sysClr val="window" lastClr="FFFFFF"/>
+      </a:lt1>
+      <a:dk2>
+        <a:srgbClr val="1F497D"/>
+      </a:dk2>
+      <a:lt2>
+        <a:srgbClr val="EEECE1"/>
+      </a:lt2>
+      <a:accent1>
+        <a:srgbClr val="4F81BD"/>
+      </a:accent1>
+      <a:accent2>
+        <a:srgbClr val="C0504D"/>
+      </a:accent2>
+      <a:accent3>
+        <a:srgbClr val="9BBB59"/>
+      </a:accent3>
+      <a:accent4>
+        <a:srgbClr val="8064A2"/>
+      </a:accent4>
+      <a:accent5>
+        <a:srgbClr val="4BACC6"/>
+      </a:accent5>
+      <a:accent6>
+        <a:srgbClr val="F79646"/>
+      </a:accent6>
+      <a:hlink>
+        <a:srgbClr val="0000FF"/>
+      </a:hlink>
+      <a:folHlink>
+        <a:srgbClr val="800080"/>
+      </a:folHlink>
+    </a:clrScheme>
+    <a:fontScheme name="Office">
+      <a:majorFont>
+        <a:latin typeface="Cambria"/>
+        <a:ea typeface=""/>
+        <a:cs typeface=""/>
+        <a:font script="Jpan" typeface="ＭＳ ゴシック"/>
+        <a:font script="Hang" typeface="맑은 고딕"/>
+        <a:font script="Hans" typeface="宋体"/>
+        <a:font script="Hant" typeface="新細明體"/>
+        <a:font script="Arab" typeface="Times New Roman"/>
+        <a:font script="Hebr" typeface="Times New Roman"/>
+        <a:font script="Thai" typeface="Angsana New"/>
+        <a:font script="Ethi" typeface="Nyala"/>
+        <a:font script="Beng" typeface="Vrinda"/>
+        <a:font script="Gujr" typeface="Shruti"/>
+        <a:font script="Khmr" typeface="MoolBoran"/>
+        <a:font script="Knda" typeface="Tunga"/>
+        <a:font script="Guru" typeface="Raavi"/>
+        <a:font script="Cans" typeface="Euphemia"/>
+        <a:font script="Cher" typeface="Plantagenet Cherokee"/>
+        <a:font script="Yiii" typeface="Microsoft Yi Baiti"/>
+        <a:font script="Tibt" typeface="Microsoft Himalaya"/>
+        <a:font script="Thaa" typeface="MV Boli"/>
+        <a:font script="Deva" typeface="Mangal"/>
+        <a:font script="Telu" typeface="Gautami"/>
+        <a:font script="Taml" typeface="Latha"/>
+        <a:font script="Syrc" typeface="Estrangelo Edessa"/>
+        <a:font script="Orya" typeface="Kalinga"/>
+        <a:font script="Mlym" typeface="Kartika"/>
+        <a:font script="Laoo" typeface="DokChampa"/>
+        <a:font script="Sinh" typeface="Iskoola Pota"/>
+        <a:font script="Mong" typeface="Mongolian Baiti"/>
+        <a:font script="Viet" typeface="Times New Roman"/>
+        <a:font script="Uigh" typeface="Microsoft Uighur"/>
+      </a:majorFont>
+      <a:minorFont>
+        <a:latin typeface="Calibri"/>
+        <a:ea typeface=""/>
+        <a:cs typeface=""/>
+        <a:font script="Jpan" typeface="ＭＳ 明朝"/>
+        <a:font script="Hang" typeface="맑은 고딕"/>
+        <a:font script="Hans" typeface="宋体"/>
+        <a:font script="Hant" typeface="新細明體"/>
+        <a:font script="Arab" typeface="Arial"/>
+        <a:font script="Hebr" typeface="Arial"/>
+        <a:font script="Thai" typeface="Cordia New"/>
+        <a:font script="Ethi" typeface="Nyala"/>
+        <a:font script="Beng" typeface="Vrinda"/>
+        <a:font script="Gujr" typeface="Shruti"/>
+        <a:font script="Khmr" typeface="DaunPenh"/>
+        <a:font script="Knda" typeface="Tunga"/>
+        <a:font script="Guru" typeface="Raavi"/>
+        <a:font script="Cans" typeface="Euphemia"/>
+        <a:font script="Cher" typeface="Plantagenet Cherokee"/>
+        <a:font script="Yiii" typeface="Microsoft Yi Baiti"/>
+        <a:font script="Tibt" typeface="Microsoft Himalaya"/>
+        <a:font script="Thaa" typeface="MV Boli"/>
+        <a:font script="Deva" typeface="Mangal"/>
+        <a:font script="Telu" typeface="Gautami"/>
+        <a:font script="Taml" typeface="Latha"/>
+        <a:font script="Syrc" typeface="Estrangelo Edessa"/>
+        <a:font script="Orya" typeface="Kalinga"/>
+        <a:font script="Mlym" typeface="Kartika"/>
+        <a:font script="Laoo" typeface="DokChampa"/>
+        <a:font script="Sinh" typeface="Iskoola Pota"/>
+        <a:font script="Mong" typeface="Mongolian Baiti"/>
+        <a:font script="Viet" typeface="Arial"/>
+        <a:font script="Uigh" typeface="Microsoft Uighur"/>
+      </a:minorFont>
+    </a:fontScheme>
+    <a:fmtScheme name="Office">
+      <a:fillStyleLst>
+        <a:solidFill>
+          <a:schemeClr val="phClr"/>
+        </a:solidFill>
+        <a:gradFill rotWithShape="1">
+          <a:gsLst>
+            <a:gs pos="0">
+              <a:schemeClr val="phClr">
+                <a:tint val="50000"/>
+                <a:satMod val="300000"/>
+              </a:schemeClr>
+            </a:gs>
+            <a:gs pos="35000">
+              <a:schemeClr val="phClr">
+                <a:tint val="37000"/>
+                <a:satMod val="300000"/>
+              </a:schemeClr>
+            </a:gs>
+            <a:gs pos="100000">
+              <a:schemeClr val="phClr">
+                <a:tint val="15000"/>
+                <a:satMod val="350000"/>
+              </a:schemeClr>
+            </a:gs>
+          </a:gsLst>
+          <a:lin ang="16200000" scaled="1"/>
+        </a:gradFill>
+        <a:gradFill rotWithShape="1">
+          <a:gsLst>
+            <a:gs pos="0">
+              <a:schemeClr val="phClr">
+                <a:shade val="51000"/>
+                <a:satMod val="130000"/>
+              </a:schemeClr>
+            </a:gs>
+            <a:gs pos="80000">
+              <a:schemeClr val="phClr">
+                <a:shade val="93000"/>
+                <a:satMod val="130000"/>
+              </a:schemeClr>
+            </a:gs>
+            <a:gs pos="100000">
+              <a:schemeClr val="phClr">
+                <a:shade val="94000"/>
+                <a:satMod val="135000"/>
+              </a:schemeClr>
+            </a:gs>
+          </a:gsLst>
+          <a:lin ang="16200000" scaled="0"/>
+        </a:gradFill>
+      </a:fillStyleLst>
+      <a:lnStyleLst>
+        <a:ln w="9525" cap="flat" cmpd="sng" algn="ctr">
+          <a:solidFill>
+            <a:schemeClr val="phClr">
+              <a:shade val="95000"/>
+              <a:satMod val="105000"/>
+            </a:schemeClr>
+          </a:solidFill>
+          <a:prstDash val="solid"/>
+        </a:ln>
+        <a:ln w="25400" cap="flat" cmpd="sng" algn="ctr">
+          <a:solidFill>
+            <a:schemeClr val="phClr"/>
+          </a:solidFill>
+          <a:prstDash val="solid"/>
+        </a:ln>
+        <a:ln w="38100" cap="flat" cmpd="sng" algn="ctr">
+          <a:solidFill>
+            <a:schemeClr val="phClr"/>
+          </a:solidFill>
+          <a:prstDash val="solid"/>
+        </a:ln>
+      </a:lnStyleLst>
+      <a:effectStyleLst>
+        <a:effectStyle>
+          <a:effectLst>
+            <a:outerShdw blurRad="40000" dist="20000" dir="5400000" rotWithShape="0">
+              <a:srgbClr val="000000">
+                <a:alpha val="38000"/>
+              </a:srgbClr>
+            </a:outerShdw>
+          </a:effectLst>
+        </a:effectStyle>
+        <a:effectStyle>
+          <a:effectLst>
+            <a:outerShdw blurRad="40000" dist="23000" dir="5400000" rotWithShape="0">
+              <a:srgbClr val="000000">
+                <a:alpha val="35000"/>
+              </a:srgbClr>
+            </a:outerShdw>
+          </a:effectLst>
+        </a:effectStyle>
+        <a:effectStyle>
+          <a:effectLst>
+            <a:outerShdw blurRad="40000" dist="23000" dir="5400000" rotWithShape="0">
+              <a:srgbClr val="000000">
+                <a:alpha val="35000"/>
+              </a:srgbClr>
+            </a:outerShdw>
+          </a:effectLst>
+          <a:scene3d>
+            <a:camera prst="orthographicFront">
+              <a:rot lat="0" lon="0" rev="0"/>
+            </a:camera>
+            <a:lightRig rig="threePt" dir="t">
+              <a:rot lat="0" lon="0" rev="1200000"/>
+            </a:lightRig>
+          </a:scene3d>
+          <a:sp3d>
+            <a:bevelT w="63500" h="25400"/>
+          </a:sp3d>
+        </a:effectStyle>
+      </a:effectStyleLst>
+      <a:bgFillStyleLst>
+        <a:solidFill>
+          <a:schemeClr val="phClr"/>
+        </a:solidFill>
+        <a:gradFill rotWithShape="1">
+          <a:gsLst>
+            <a:gs pos="0">
+              <a:schemeClr val="phClr">
+                <a:tint val="40000"/>
+                <a:satMod val="350000"/>
+              </a:schemeClr>
+            </a:gs>
+            <a:gs pos="40000">
+              <a:schemeClr val="phClr">
+                <a:tint val="45000"/>
+                <a:shade val="99000"/>
+                <a:satMod val="350000"/>
+              </a:schemeClr>
+            </a:gs>
+            <a:gs pos="100000">
+              <a:schemeClr val="phClr">
+                <a:shade val="20000"/>
+                <a:satMod val="255000"/>
+              </a:schemeClr>
+            </a:gs>
+          </a:gsLst>
+          <a:path path="circle">
+            <a:fillToRect l="50000" t="-80000" r="50000" b="180000"/>
+          </a:path>
+        </a:gradFill>
+        <a:gradFill rotWithShape="1">
+          <a:gsLst>
+            <a:gs pos="0">
+              <a:schemeClr val="phClr">
+                <a:tint val="80000"/>
+                <a:satMod val="300000"/>
+              </a:schemeClr>
+            </a:gs>
+            <a:gs pos="100000">
+              <a:schemeClr val="phClr">
+                <a:shade val="30000"/>
+                <a:satMod val="200000"/>
+              </a:schemeClr>
+            </a:gs>
+          </a:gsLst>
+          <a:path path="circle">
+            <a:fillToRect l="50000" t="50000" r="50000" b="50000"/>
+          </a:path>
+        </a:gradFill>
+      </a:bgFillStyleLst>
+    </a:fmtScheme>
+  </a:themeElements>
+  <a:objectDefaults/>
+  <a:extraClrSchemeLst/>
+</a:theme>
+</file>
+
+<file path=customXml/item1.xml><?xml version="1.0" encoding="utf-8"?>
+<cdm:cachedDataManifest xmlns:cdm="http://schemas.microsoft.com/2004/VisualStudio/Tools/Applications/CachedDataManifest.xsd" cdm:revision="1"/>
+</file>
+
+<file path=customXml/item2.xml><?xml version="1.0" encoding="utf-8"?>
+<b:Sources xmlns:b="http://schemas.openxmlformats.org/officeDocument/2006/bibliography" xmlns="http://schemas.openxmlformats.org/officeDocument/2006/bibliography" SelectedStyle="\APA.XSL" StyleName="APA"/>
+</file>
+
+<file path=customXml/itemProps1.xml><?xml version="1.0" encoding="utf-8"?>
+<ds:datastoreItem xmlns:ds="http://schemas.openxmlformats.org/officeDocument/2006/customXml" ds:itemID="{C3A08830-80FC-4168-A15F-B9F608516537}">
+  <ds:schemaRefs>
+    <ds:schemaRef ds:uri="http://schemas.microsoft.com/2004/VisualStudio/Tools/Applications/CachedDataManifest.xsd"/>
+  </ds:schemaRefs>
+</ds:datastoreItem>
+</file>
+
+<file path=customXml/itemProps2.xml><?xml version="1.0" encoding="utf-8"?>
+<ds:datastoreItem xmlns:ds="http://schemas.openxmlformats.org/officeDocument/2006/customXml" ds:itemID="{943B9988-C37E-CA42-A2DB-84E3F073409E}">
+  <ds:schemaRefs>
+    <ds:schemaRef ds:uri="http://schemas.openxmlformats.org/officeDocument/2006/bibliography"/>
+  </ds:schemaRefs>
+</ds:datastoreItem>
 </file>
</xml_diff>

<commit_message>
look at xref again, and make sure online style inside xref is preserved
git-svn-id: svn://svn.code.sf.net/p/tei/code/trunk/Stylesheets@7629 e5332ce4-a50f-0410-b94b-d658400b0204
</commit_message>
<xml_diff>
--- a/profiles/iso/docx/template.docx
+++ b/profiles/iso/docx/template.docx
@@ -720,1269 +720,6 @@
     <wne:acd wne:argValue="AQAAAAYA" wne:acdName="acd10" wne:fciIndexBasedOn="0065"/>
   </wne:acds>
 </wne:tcg>
-</file>
-
-<file path=word/endnotes.xml><?xml version="1.0" encoding="utf-8"?>
-<w:endnotes xmlns:mo="http://schemas.microsoft.com/office/mac/office/2008/main" xmlns:ve="http://schemas.openxmlformats.org/markup-compatibility/2006" xmlns:mv="urn:schemas-microsoft-com:mac:vml" xmlns:o="urn:schemas-microsoft-com:office:office" xmlns:r="http://schemas.openxmlformats.org/officeDocument/2006/relationships" xmlns:m="http://schemas.openxmlformats.org/officeDocument/2006/math" xmlns:v="urn:schemas-microsoft-com:vml" xmlns:wp="http://schemas.openxmlformats.org/drawingml/2006/wordprocessingDrawing" xmlns:w10="urn:schemas-microsoft-com:office:word" xmlns:w="http://schemas.openxmlformats.org/wordprocessingml/2006/main" xmlns:wne="http://schemas.microsoft.com/office/word/2006/wordml">
-  <w:endnote w:type="separator" w:id="-1">
-    <w:p>
-      <w:r>
-        <w:separator/>
-      </w:r>
-    </w:p>
-    <w:p/>
-    <w:p/>
-  </w:endnote>
-  <w:endnote w:type="continuationSeparator" w:id="0">
-    <w:p>
-      <w:r>
-        <w:continuationSeparator/>
-      </w:r>
-    </w:p>
-    <w:p/>
-    <w:p/>
-  </w:endnote>
-</w:endnotes>
-</file>
-
-<file path=word/footer1.xml><?xml version="1.0" encoding="utf-8"?>
-<w:ftr xmlns:mo="http://schemas.microsoft.com/office/mac/office/2008/main" xmlns:ve="http://schemas.openxmlformats.org/markup-compatibility/2006" xmlns:mv="urn:schemas-microsoft-com:mac:vml" xmlns:o="urn:schemas-microsoft-com:office:office" xmlns:r="http://schemas.openxmlformats.org/officeDocument/2006/relationships" xmlns:m="http://schemas.openxmlformats.org/officeDocument/2006/math" xmlns:v="urn:schemas-microsoft-com:vml" xmlns:wp="http://schemas.openxmlformats.org/drawingml/2006/wordprocessingDrawing" xmlns:w10="urn:schemas-microsoft-com:office:word" xmlns:w="http://schemas.openxmlformats.org/wordprocessingml/2006/main" xmlns:wne="http://schemas.microsoft.com/office/word/2006/wordml">
-  <w:tbl>
-    <w:tblPr>
-      <w:tblW w:w="0" w:type="auto"/>
-      <w:jc w:val="center"/>
-      <w:tblLayout w:type="fixed"/>
-      <w:tblCellMar>
-        <w:left w:w="0" w:type="dxa"/>
-        <w:right w:w="0" w:type="dxa"/>
-      </w:tblCellMar>
-      <w:tblLook w:val="0000"/>
-    </w:tblPr>
-    <w:tblGrid>
-      <w:gridCol w:w="1814"/>
-      <w:gridCol w:w="2835"/>
-      <w:gridCol w:w="5103"/>
-    </w:tblGrid>
-    <w:tr>
-      <w:trPr>
-        <w:cantSplit/>
-        <w:jc w:val="center"/>
-      </w:trPr>
-      <w:tc>
-        <w:tcPr>
-          <w:tcW w:w="1814" w:type="dxa"/>
-          <w:vAlign w:val="bottom"/>
-        </w:tcPr>
-        <w:p>
-          <w:pPr>
-            <w:pStyle w:val="Footer"/>
-          </w:pPr>
-          <w:fldSimple w:instr=" PAGE   \* MERGEFORMAT ">
-            <w:r>
-              <w:rPr>
-                <w:noProof/>
-              </w:rPr>
-              <w:t>ii</w:t>
-            </w:r>
-          </w:fldSimple>
-        </w:p>
-      </w:tc>
-      <w:tc>
-        <w:tcPr>
-          <w:tcW w:w="2835" w:type="dxa"/>
-          <w:vAlign w:val="bottom"/>
-        </w:tcPr>
-        <w:p>
-          <w:pPr>
-            <w:pStyle w:val="Footer"/>
-          </w:pPr>
-        </w:p>
-      </w:tc>
-      <w:tc>
-        <w:tcPr>
-          <w:tcW w:w="5103" w:type="dxa"/>
-          <w:vAlign w:val="bottom"/>
-        </w:tcPr>
-        <w:p>
-          <w:pPr>
-            <w:pStyle w:val="Footer"/>
-            <w:rPr>
-              <w:szCs w:val="16"/>
-            </w:rPr>
-          </w:pPr>
-          <w:sdt>
-            <w:sdtPr>
-              <w:alias w:val="copyright"/>
-              <w:tag w:val="copyright"/>
-              <w:id w:val="1202512"/>
-              <w:text/>
-            </w:sdtPr>
-            <w:sdtContent>
-              <w:r>
-                <w:t>© ISO 2010 – All rights reserved</w:t>
-              </w:r>
-            </w:sdtContent>
-          </w:sdt>
-        </w:p>
-      </w:tc>
-    </w:tr>
-  </w:tbl>
-  <w:p>
-    <w:pPr>
-      <w:pStyle w:val="Footer"/>
-      <w:rPr>
-        <w:lang w:val="en-US"/>
-      </w:rPr>
-    </w:pPr>
-  </w:p>
-</w:ftr>
-</file>
-
-<file path=word/footer2.xml><?xml version="1.0" encoding="utf-8"?>
-<w:ftr xmlns:mo="http://schemas.microsoft.com/office/mac/office/2008/main" xmlns:ve="http://schemas.openxmlformats.org/markup-compatibility/2006" xmlns:mv="urn:schemas-microsoft-com:mac:vml" xmlns:o="urn:schemas-microsoft-com:office:office" xmlns:r="http://schemas.openxmlformats.org/officeDocument/2006/relationships" xmlns:m="http://schemas.openxmlformats.org/officeDocument/2006/math" xmlns:v="urn:schemas-microsoft-com:vml" xmlns:wp="http://schemas.openxmlformats.org/drawingml/2006/wordprocessingDrawing" xmlns:w10="urn:schemas-microsoft-com:office:word" xmlns:w="http://schemas.openxmlformats.org/wordprocessingml/2006/main" xmlns:wne="http://schemas.microsoft.com/office/word/2006/wordml">
-  <w:tbl>
-    <w:tblPr>
-      <w:tblW w:w="0" w:type="auto"/>
-      <w:jc w:val="center"/>
-      <w:tblLayout w:type="fixed"/>
-      <w:tblCellMar>
-        <w:left w:w="0" w:type="dxa"/>
-        <w:right w:w="0" w:type="dxa"/>
-      </w:tblCellMar>
-      <w:tblLook w:val="0000"/>
-    </w:tblPr>
-    <w:tblGrid>
-      <w:gridCol w:w="5103"/>
-      <w:gridCol w:w="2835"/>
-      <w:gridCol w:w="1814"/>
-    </w:tblGrid>
-    <w:tr>
-      <w:trPr>
-        <w:cantSplit/>
-        <w:jc w:val="center"/>
-      </w:trPr>
-      <w:tc>
-        <w:tcPr>
-          <w:tcW w:w="5103" w:type="dxa"/>
-          <w:vAlign w:val="bottom"/>
-        </w:tcPr>
-        <w:p>
-          <w:pPr>
-            <w:pStyle w:val="Footer"/>
-            <w:rPr>
-              <w:b/>
-              <w:szCs w:val="16"/>
-            </w:rPr>
-          </w:pPr>
-          <w:sdt>
-            <w:sdtPr>
-              <w:alias w:val="copyright"/>
-              <w:tag w:val="copyright"/>
-              <w:id w:val="1202513"/>
-              <w:text/>
-            </w:sdtPr>
-            <w:sdtContent>
-              <w:r>
-                <w:t>©</w:t>
-              </w:r>
-              <w:r>
-                <w:t> </w:t>
-              </w:r>
-              <w:r>
-                <w:t>ISO</w:t>
-              </w:r>
-              <w:r>
-                <w:t> </w:t>
-              </w:r>
-              <w:r>
-                <w:t>2010</w:t>
-              </w:r>
-              <w:r>
-                <w:t> </w:t>
-              </w:r>
-              <w:r>
-                <w:t>– All rights reserved</w:t>
-              </w:r>
-            </w:sdtContent>
-          </w:sdt>
-        </w:p>
-      </w:tc>
-      <w:tc>
-        <w:tcPr>
-          <w:tcW w:w="2835" w:type="dxa"/>
-          <w:vAlign w:val="bottom"/>
-        </w:tcPr>
-        <w:p>
-          <w:pPr>
-            <w:pStyle w:val="Footer"/>
-          </w:pPr>
-        </w:p>
-      </w:tc>
-      <w:tc>
-        <w:tcPr>
-          <w:tcW w:w="1814" w:type="dxa"/>
-          <w:vAlign w:val="bottom"/>
-        </w:tcPr>
-        <w:p>
-          <w:pPr>
-            <w:pStyle w:val="Footer"/>
-          </w:pPr>
-          <w:fldSimple w:instr=" PAGE   \* MERGEFORMAT ">
-            <w:r>
-              <w:rPr>
-                <w:noProof/>
-              </w:rPr>
-              <w:t>iii</w:t>
-            </w:r>
-          </w:fldSimple>
-        </w:p>
-      </w:tc>
-    </w:tr>
-  </w:tbl>
-  <w:p>
-    <w:pPr>
-      <w:pStyle w:val="Footer"/>
-    </w:pPr>
-  </w:p>
-</w:ftr>
-</file>
-
-<file path=word/footer3.xml><?xml version="1.0" encoding="utf-8"?>
-<w:ftr xmlns:mo="http://schemas.microsoft.com/office/mac/office/2008/main" xmlns:ve="http://schemas.openxmlformats.org/markup-compatibility/2006" xmlns:mv="urn:schemas-microsoft-com:mac:vml" xmlns:o="urn:schemas-microsoft-com:office:office" xmlns:r="http://schemas.openxmlformats.org/officeDocument/2006/relationships" xmlns:m="http://schemas.openxmlformats.org/officeDocument/2006/math" xmlns:v="urn:schemas-microsoft-com:vml" xmlns:wp="http://schemas.openxmlformats.org/drawingml/2006/wordprocessingDrawing" xmlns:w10="urn:schemas-microsoft-com:office:word" xmlns:w="http://schemas.openxmlformats.org/wordprocessingml/2006/main" xmlns:wne="http://schemas.microsoft.com/office/word/2006/wordml">
-  <w:p>
-    <w:pPr>
-      <w:pStyle w:val="zzCover"/>
-      <w:rPr>
-        <w:color w:val="auto"/>
-      </w:rPr>
-    </w:pPr>
-    <w:r>
-      <w:rPr>
-        <w:color w:val="auto"/>
-      </w:rPr>
-      <w:t xml:space="preserve">Document draft number: </w:t>
-    </w:r>
-    <w:sdt>
-      <w:sdtPr>
-        <w:rPr>
-          <w:color w:val="auto"/>
-        </w:rPr>
-        <w:alias w:val="draftNumber"/>
-        <w:tag w:val="draftNumber"/>
-        <w:id w:val="12016349"/>
-        <w:showingPlcHdr/>
-        <w:text/>
-      </w:sdtPr>
-      <w:sdtContent>
-        <w:r>
-          <w:t>Click here to enter text.</w:t>
-        </w:r>
-      </w:sdtContent>
-    </w:sdt>
-  </w:p>
-  <w:p>
-    <w:pPr>
-      <w:pStyle w:val="zzCover"/>
-      <w:rPr>
-        <w:color w:val="auto"/>
-      </w:rPr>
-    </w:pPr>
-    <w:r>
-      <w:rPr>
-        <w:color w:val="auto"/>
-      </w:rPr>
-      <w:t xml:space="preserve">Document type: </w:t>
-    </w:r>
-    <w:sdt>
-      <w:sdtPr>
-        <w:alias w:val="docType"/>
-        <w:tag w:val="docType"/>
-        <w:id w:val="12016350"/>
-        <w:dropDownList>
-          <w:listItem w:displayText="International Standard" w:value="IS"/>
-          <w:listItem w:displayText="International Standardized Profile" w:value="ISP"/>
-          <w:listItem w:displayText="Technical Report" w:value="TR"/>
-          <w:listItem w:displayText="Publicly Available Specification" w:value="PAS"/>
-          <w:listItem w:displayText="Technical Specification" w:value="TS"/>
-          <w:listItem w:displayText="Guide" w:value="GUIDE"/>
-          <w:listItem w:displayText="International Workshop Agreement" w:value="IWA"/>
-          <w:listItem w:displayText="Technology Trends Assessment" w:value="TTA"/>
-        </w:dropDownList>
-      </w:sdtPr>
-      <w:sdtContent>
-        <w:r>
-          <w:t>International Standard</w:t>
-        </w:r>
-      </w:sdtContent>
-    </w:sdt>
-  </w:p>
-  <w:p>
-    <w:pPr>
-      <w:pStyle w:val="zzCover"/>
-      <w:rPr>
-        <w:color w:val="auto"/>
-      </w:rPr>
-    </w:pPr>
-    <w:r>
-      <w:rPr>
-        <w:color w:val="auto"/>
-      </w:rPr>
-      <w:t xml:space="preserve">Document subtype: </w:t>
-    </w:r>
-    <w:sdt>
-      <w:sdtPr>
-        <w:rPr>
-          <w:color w:val="auto"/>
-        </w:rPr>
-        <w:alias w:val="docSubtype"/>
-        <w:tag w:val="docSubtype"/>
-        <w:id w:val="12016351"/>
-        <w:dropDownList>
-          <w:listItem w:displayText="Amendment" w:value="AMD"/>
-          <w:listItem w:displayText="Technical Corrigendum" w:value="COR"/>
-          <w:listItem w:displayText=" " w:value=" "/>
-        </w:dropDownList>
-      </w:sdtPr>
-      <w:sdtContent>
-        <w:r>
-          <w:rPr>
-            <w:color w:val="auto"/>
-          </w:rPr>
-          <w:t xml:space="preserve"> </w:t>
-        </w:r>
-      </w:sdtContent>
-    </w:sdt>
-  </w:p>
-  <w:p>
-    <w:pPr>
-      <w:pStyle w:val="zzCover"/>
-      <w:rPr>
-        <w:color w:val="auto"/>
-      </w:rPr>
-    </w:pPr>
-    <w:r>
-      <w:rPr>
-        <w:color w:val="auto"/>
-      </w:rPr>
-      <w:t xml:space="preserve">Document stage: </w:t>
-    </w:r>
-    <w:sdt>
-      <w:sdtPr>
-        <w:alias w:val="docStage"/>
-        <w:tag w:val="docStage"/>
-        <w:id w:val="12016352"/>
-        <w:dropDownList>
-          <w:listItem w:displayText="(00) Preliminary" w:value="00"/>
-          <w:listItem w:displayText="(20) Preparatory" w:value="20"/>
-          <w:listItem w:displayText="(30) Committee" w:value="30"/>
-          <w:listItem w:displayText="(40) Enquiry" w:value="40"/>
-          <w:listItem w:displayText="(50) Approval" w:value="50"/>
-          <w:listItem w:displayText="(60) Publication" w:value="60"/>
-        </w:dropDownList>
-      </w:sdtPr>
-      <w:sdtContent>
-        <w:r>
-          <w:t>(20) Preparatory</w:t>
-        </w:r>
-      </w:sdtContent>
-    </w:sdt>
-  </w:p>
-  <w:p>
-    <w:pPr>
-      <w:pStyle w:val="zzCover"/>
-      <w:rPr>
-        <w:color w:val="auto"/>
-      </w:rPr>
-    </w:pPr>
-    <w:r>
-      <w:rPr>
-        <w:color w:val="auto"/>
-      </w:rPr>
-      <w:t xml:space="preserve">Document language: </w:t>
-    </w:r>
-    <w:sdt>
-      <w:sdtPr>
-        <w:alias w:val="docLanguage"/>
-        <w:tag w:val="docLanguage"/>
-        <w:id w:val="12016353"/>
-        <w:dropDownList>
-          <w:listItem w:displayText="en" w:value="en"/>
-          <w:listItem w:displayText="fr" w:value="fr"/>
-        </w:dropDownList>
-      </w:sdtPr>
-      <w:sdtContent>
-        <w:r>
-          <w:t>en</w:t>
-        </w:r>
-      </w:sdtContent>
-    </w:sdt>
-  </w:p>
-  <w:p>
-    <w:pPr>
-      <w:pStyle w:val="Footer"/>
-    </w:pPr>
-  </w:p>
-  <w:p>
-    <w:pPr>
-      <w:pStyle w:val="Footer"/>
-    </w:pPr>
-    <w:fldSimple w:instr=" FILENAME  \p  \* MERGEFORMAT ">
-      <w:r>
-        <w:rPr>
-          <w:noProof/>
-        </w:rPr>
-        <w:t>O:\tools\ISO Templates\XML template\Source files\dotx_development\STD_3_0_3_en - Copy.dotx</w:t>
-      </w:r>
-    </w:fldSimple>
-    <w:r>
-      <w:t xml:space="preserve"> </w:t>
-    </w:r>
-    <w:fldSimple w:instr=" TEMPLATE   \* MERGEFORMAT ">
-      <w:r>
-        <w:rPr>
-          <w:noProof/>
-        </w:rPr>
-        <w:t>Normal.dotm</w:t>
-      </w:r>
-    </w:fldSimple>
-    <w:r>
-      <w:t xml:space="preserve"> </w:t>
-    </w:r>
-    <w:fldSimple w:instr=" DOCPROPERTY  &quot;Document number&quot;  \* MERGEFORMAT ">
-      <w:r>
-        <w:t>3.0</w:t>
-      </w:r>
-    </w:fldSimple>
-    <w:r>
-      <w:t xml:space="preserve"> </w:t>
-    </w:r>
-    <w:fldSimple w:instr=" DATE  \@ &quot;yyyy-MM-dd&quot;  \* MERGEFORMAT ">
-      <w:r>
-        <w:rPr>
-          <w:noProof/>
-        </w:rPr>
-        <w:t>2010-05-24</w:t>
-      </w:r>
-    </w:fldSimple>
-  </w:p>
-  <w:p>
-    <w:pPr>
-      <w:pStyle w:val="Footer"/>
-    </w:pPr>
-  </w:p>
-</w:ftr>
-</file>
-
-<file path=word/footer4.xml><?xml version="1.0" encoding="utf-8"?>
-<w:ftr xmlns:mo="http://schemas.microsoft.com/office/mac/office/2008/main" xmlns:ve="http://schemas.openxmlformats.org/markup-compatibility/2006" xmlns:mv="urn:schemas-microsoft-com:mac:vml" xmlns:o="urn:schemas-microsoft-com:office:office" xmlns:r="http://schemas.openxmlformats.org/officeDocument/2006/relationships" xmlns:m="http://schemas.openxmlformats.org/officeDocument/2006/math" xmlns:v="urn:schemas-microsoft-com:vml" xmlns:wp="http://schemas.openxmlformats.org/drawingml/2006/wordprocessingDrawing" xmlns:w10="urn:schemas-microsoft-com:office:word" xmlns:w="http://schemas.openxmlformats.org/wordprocessingml/2006/main" xmlns:wne="http://schemas.microsoft.com/office/word/2006/wordml">
-  <w:tbl>
-    <w:tblPr>
-      <w:tblW w:w="0" w:type="auto"/>
-      <w:jc w:val="center"/>
-      <w:tblLayout w:type="fixed"/>
-      <w:tblCellMar>
-        <w:left w:w="0" w:type="dxa"/>
-        <w:right w:w="0" w:type="dxa"/>
-      </w:tblCellMar>
-      <w:tblLook w:val="0000"/>
-    </w:tblPr>
-    <w:tblGrid>
-      <w:gridCol w:w="1814"/>
-      <w:gridCol w:w="2835"/>
-      <w:gridCol w:w="5103"/>
-    </w:tblGrid>
-    <w:tr>
-      <w:trPr>
-        <w:cantSplit/>
-        <w:jc w:val="center"/>
-      </w:trPr>
-      <w:tc>
-        <w:tcPr>
-          <w:tcW w:w="1814" w:type="dxa"/>
-          <w:vAlign w:val="bottom"/>
-        </w:tcPr>
-        <w:p>
-          <w:pPr>
-            <w:pStyle w:val="Footer"/>
-            <w:spacing w:before="540"/>
-            <w:jc w:val="left"/>
-            <w:rPr>
-              <w:b/>
-              <w:sz w:val="22"/>
-              <w:lang w:val="fr-FR"/>
-            </w:rPr>
-          </w:pPr>
-          <w:r>
-            <w:rPr>
-              <w:b/>
-              <w:sz w:val="22"/>
-            </w:rPr>
-            <w:fldChar w:fldCharType="begin"/>
-          </w:r>
-          <w:r>
-            <w:rPr>
-              <w:b/>
-              <w:sz w:val="22"/>
-              <w:lang w:val="fr-FR"/>
-            </w:rPr>
-            <w:instrText xml:space="preserve">PAGE \* ARABIC \* CHARFORMAT </w:instrText>
-          </w:r>
-          <w:r>
-            <w:rPr>
-              <w:b/>
-              <w:sz w:val="22"/>
-            </w:rPr>
-            <w:fldChar w:fldCharType="separate"/>
-          </w:r>
-          <w:r>
-            <w:rPr>
-              <w:b/>
-              <w:noProof/>
-              <w:sz w:val="22"/>
-              <w:lang w:val="fr-FR"/>
-            </w:rPr>
-            <w:t>2</w:t>
-          </w:r>
-          <w:r>
-            <w:rPr>
-              <w:b/>
-              <w:sz w:val="22"/>
-            </w:rPr>
-            <w:fldChar w:fldCharType="end"/>
-          </w:r>
-        </w:p>
-      </w:tc>
-      <w:tc>
-        <w:tcPr>
-          <w:tcW w:w="2835" w:type="dxa"/>
-          <w:vAlign w:val="bottom"/>
-        </w:tcPr>
-        <w:p>
-          <w:pPr>
-            <w:pStyle w:val="Footer"/>
-            <w:spacing w:before="540"/>
-            <w:jc w:val="center"/>
-            <w:rPr>
-              <w:b/>
-            </w:rPr>
-          </w:pPr>
-          <w:sdt>
-            <w:sdtPr>
-              <w:rPr>
-                <w:b/>
-                <w:color w:val="1F497D" w:themeColor="text2"/>
-              </w:rPr>
-              <w:alias w:val="docIsProof"/>
-              <w:tag w:val="docIsProof"/>
-              <w:id w:val="8587471"/>
-              <w:dropDownList>
-                <w:listItem w:displayText=" " w:value="FALSE"/>
-                <w:listItem w:displayText="PROOF/ÉPREUVE" w:value="TRUE"/>
-              </w:dropDownList>
-            </w:sdtPr>
-            <w:sdtContent>
-              <w:r>
-                <w:rPr>
-                  <w:b/>
-                  <w:color w:val="1F497D" w:themeColor="text2"/>
-                </w:rPr>
-                <w:t xml:space="preserve"> </w:t>
-              </w:r>
-            </w:sdtContent>
-          </w:sdt>
-        </w:p>
-      </w:tc>
-      <w:tc>
-        <w:tcPr>
-          <w:tcW w:w="5103" w:type="dxa"/>
-          <w:vAlign w:val="bottom"/>
-        </w:tcPr>
-        <w:p>
-          <w:pPr>
-            <w:pStyle w:val="Footer"/>
-            <w:spacing w:before="540"/>
-            <w:jc w:val="right"/>
-            <w:rPr>
-              <w:sz w:val="16"/>
-              <w:szCs w:val="16"/>
-            </w:rPr>
-          </w:pPr>
-          <w:sdt>
-            <w:sdtPr>
-              <w:rPr>
-                <w:color w:val="1F497D" w:themeColor="text2"/>
-                <w:sz w:val="16"/>
-              </w:rPr>
-              <w:alias w:val="copyright"/>
-              <w:tag w:val="copyright"/>
-              <w:id w:val="520553990"/>
-              <w:text/>
-            </w:sdtPr>
-            <w:sdtContent>
-              <w:r>
-                <w:rPr>
-                  <w:color w:val="1F497D" w:themeColor="text2"/>
-                  <w:sz w:val="16"/>
-                </w:rPr>
-                <w:t>© ISO </w:t>
-              </w:r>
-              <w:r>
-                <w:rPr>
-                  <w:color w:val="1F497D" w:themeColor="text2"/>
-                  <w:sz w:val="16"/>
-                </w:rPr>
-                <w:t>####</w:t>
-              </w:r>
-              <w:r>
-                <w:rPr>
-                  <w:color w:val="1F497D" w:themeColor="text2"/>
-                  <w:sz w:val="16"/>
-                </w:rPr>
-                <w:t> – All rights reserved</w:t>
-              </w:r>
-            </w:sdtContent>
-          </w:sdt>
-        </w:p>
-      </w:tc>
-    </w:tr>
-  </w:tbl>
-  <w:p>
-    <w:pPr>
-      <w:pStyle w:val="Footer"/>
-      <w:rPr>
-        <w:lang w:val="en-US"/>
-      </w:rPr>
-    </w:pPr>
-  </w:p>
-</w:ftr>
-</file>
-
-<file path=word/footer5.xml><?xml version="1.0" encoding="utf-8"?>
-<w:ftr xmlns:mo="http://schemas.microsoft.com/office/mac/office/2008/main" xmlns:ve="http://schemas.openxmlformats.org/markup-compatibility/2006" xmlns:mv="urn:schemas-microsoft-com:mac:vml" xmlns:o="urn:schemas-microsoft-com:office:office" xmlns:r="http://schemas.openxmlformats.org/officeDocument/2006/relationships" xmlns:m="http://schemas.openxmlformats.org/officeDocument/2006/math" xmlns:v="urn:schemas-microsoft-com:vml" xmlns:wp="http://schemas.openxmlformats.org/drawingml/2006/wordprocessingDrawing" xmlns:w10="urn:schemas-microsoft-com:office:word" xmlns:w="http://schemas.openxmlformats.org/wordprocessingml/2006/main" xmlns:wne="http://schemas.microsoft.com/office/word/2006/wordml">
-  <w:tbl>
-    <w:tblPr>
-      <w:tblW w:w="0" w:type="auto"/>
-      <w:jc w:val="center"/>
-      <w:tblLayout w:type="fixed"/>
-      <w:tblCellMar>
-        <w:left w:w="0" w:type="dxa"/>
-        <w:right w:w="0" w:type="dxa"/>
-      </w:tblCellMar>
-      <w:tblLook w:val="0000"/>
-    </w:tblPr>
-    <w:tblGrid>
-      <w:gridCol w:w="5103"/>
-      <w:gridCol w:w="2835"/>
-      <w:gridCol w:w="1814"/>
-    </w:tblGrid>
-    <w:tr>
-      <w:trPr>
-        <w:cantSplit/>
-        <w:jc w:val="center"/>
-      </w:trPr>
-      <w:tc>
-        <w:tcPr>
-          <w:tcW w:w="5103" w:type="dxa"/>
-          <w:vAlign w:val="bottom"/>
-        </w:tcPr>
-        <w:p>
-          <w:pPr>
-            <w:pStyle w:val="Footer"/>
-            <w:spacing w:before="540"/>
-            <w:jc w:val="left"/>
-            <w:rPr>
-              <w:b/>
-              <w:sz w:val="16"/>
-              <w:szCs w:val="16"/>
-            </w:rPr>
-          </w:pPr>
-          <w:sdt>
-            <w:sdtPr>
-              <w:rPr>
-                <w:color w:val="1F497D" w:themeColor="text2"/>
-                <w:sz w:val="16"/>
-              </w:rPr>
-              <w:alias w:val="copyright"/>
-              <w:tag w:val="copyright"/>
-              <w:id w:val="2361375"/>
-              <w:text/>
-            </w:sdtPr>
-            <w:sdtContent>
-              <w:r>
-                <w:rPr>
-                  <w:color w:val="1F497D" w:themeColor="text2"/>
-                  <w:sz w:val="16"/>
-                </w:rPr>
-                <w:t>© ISO </w:t>
-              </w:r>
-              <w:r>
-                <w:rPr>
-                  <w:color w:val="1F497D" w:themeColor="text2"/>
-                  <w:sz w:val="16"/>
-                </w:rPr>
-                <w:t>####</w:t>
-              </w:r>
-              <w:r>
-                <w:rPr>
-                  <w:color w:val="1F497D" w:themeColor="text2"/>
-                  <w:sz w:val="16"/>
-                </w:rPr>
-                <w:t> – All rights reserved</w:t>
-              </w:r>
-            </w:sdtContent>
-          </w:sdt>
-        </w:p>
-      </w:tc>
-      <w:tc>
-        <w:tcPr>
-          <w:tcW w:w="2835" w:type="dxa"/>
-          <w:vAlign w:val="bottom"/>
-        </w:tcPr>
-        <w:p>
-          <w:pPr>
-            <w:pStyle w:val="Footer"/>
-            <w:spacing w:before="540"/>
-            <w:jc w:val="center"/>
-            <w:rPr>
-              <w:b/>
-            </w:rPr>
-          </w:pPr>
-          <w:sdt>
-            <w:sdtPr>
-              <w:rPr>
-                <w:b/>
-                <w:color w:val="1F497D" w:themeColor="text2"/>
-              </w:rPr>
-              <w:alias w:val="docIsProof"/>
-              <w:tag w:val="docIsProof"/>
-              <w:id w:val="2361376"/>
-              <w:dropDownList>
-                <w:listItem w:displayText=" " w:value="FALSE"/>
-                <w:listItem w:displayText="PROOF/ÉPREUVE" w:value="TRUE"/>
-              </w:dropDownList>
-            </w:sdtPr>
-            <w:sdtContent>
-              <w:r>
-                <w:rPr>
-                  <w:b/>
-                  <w:color w:val="1F497D" w:themeColor="text2"/>
-                </w:rPr>
-                <w:t xml:space="preserve"> </w:t>
-              </w:r>
-            </w:sdtContent>
-          </w:sdt>
-        </w:p>
-      </w:tc>
-      <w:tc>
-        <w:tcPr>
-          <w:tcW w:w="1814" w:type="dxa"/>
-          <w:vAlign w:val="bottom"/>
-        </w:tcPr>
-        <w:p>
-          <w:pPr>
-            <w:pStyle w:val="Footer"/>
-            <w:spacing w:before="540"/>
-            <w:jc w:val="right"/>
-            <w:rPr>
-              <w:b/>
-              <w:sz w:val="22"/>
-              <w:szCs w:val="22"/>
-            </w:rPr>
-          </w:pPr>
-          <w:r>
-            <w:rPr>
-              <w:b/>
-              <w:sz w:val="22"/>
-              <w:szCs w:val="22"/>
-            </w:rPr>
-            <w:fldChar w:fldCharType="begin"/>
-          </w:r>
-          <w:r>
-            <w:rPr>
-              <w:b/>
-              <w:sz w:val="22"/>
-              <w:szCs w:val="22"/>
-            </w:rPr>
-            <w:instrText xml:space="preserve">PAGE \* ARABIC \* CHARFORMAT </w:instrText>
-          </w:r>
-          <w:r>
-            <w:rPr>
-              <w:b/>
-              <w:sz w:val="22"/>
-              <w:szCs w:val="22"/>
-            </w:rPr>
-            <w:fldChar w:fldCharType="separate"/>
-          </w:r>
-          <w:r>
-            <w:rPr>
-              <w:b/>
-              <w:noProof/>
-              <w:sz w:val="22"/>
-              <w:szCs w:val="22"/>
-            </w:rPr>
-            <w:t>3</w:t>
-          </w:r>
-          <w:r>
-            <w:rPr>
-              <w:b/>
-              <w:sz w:val="22"/>
-              <w:szCs w:val="22"/>
-            </w:rPr>
-            <w:fldChar w:fldCharType="end"/>
-          </w:r>
-        </w:p>
-      </w:tc>
-    </w:tr>
-  </w:tbl>
-  <w:p>
-    <w:pPr>
-      <w:pStyle w:val="Footer"/>
-      <w:jc w:val="right"/>
-    </w:pPr>
-  </w:p>
-</w:ftr>
-</file>
-
-<file path=word/footer6.xml><?xml version="1.0" encoding="utf-8"?>
-<w:ftr xmlns:mo="http://schemas.microsoft.com/office/mac/office/2008/main" xmlns:ve="http://schemas.openxmlformats.org/markup-compatibility/2006" xmlns:mv="urn:schemas-microsoft-com:mac:vml" xmlns:o="urn:schemas-microsoft-com:office:office" xmlns:r="http://schemas.openxmlformats.org/officeDocument/2006/relationships" xmlns:m="http://schemas.openxmlformats.org/officeDocument/2006/math" xmlns:v="urn:schemas-microsoft-com:vml" xmlns:wp="http://schemas.openxmlformats.org/drawingml/2006/wordprocessingDrawing" xmlns:w10="urn:schemas-microsoft-com:office:word" xmlns:w="http://schemas.openxmlformats.org/wordprocessingml/2006/main" xmlns:wne="http://schemas.microsoft.com/office/word/2006/wordml">
-  <w:tbl>
-    <w:tblPr>
-      <w:tblW w:w="0" w:type="auto"/>
-      <w:jc w:val="center"/>
-      <w:tblLayout w:type="fixed"/>
-      <w:tblCellMar>
-        <w:left w:w="0" w:type="dxa"/>
-        <w:right w:w="0" w:type="dxa"/>
-      </w:tblCellMar>
-      <w:tblLook w:val="0000"/>
-    </w:tblPr>
-    <w:tblGrid>
-      <w:gridCol w:w="5103"/>
-      <w:gridCol w:w="2835"/>
-      <w:gridCol w:w="1814"/>
-    </w:tblGrid>
-    <w:tr>
-      <w:trPr>
-        <w:cantSplit/>
-        <w:jc w:val="center"/>
-      </w:trPr>
-      <w:tc>
-        <w:tcPr>
-          <w:tcW w:w="5103" w:type="dxa"/>
-          <w:vAlign w:val="bottom"/>
-        </w:tcPr>
-        <w:p>
-          <w:pPr>
-            <w:pStyle w:val="Footer"/>
-            <w:spacing w:before="540"/>
-            <w:jc w:val="left"/>
-            <w:rPr>
-              <w:b/>
-              <w:sz w:val="16"/>
-              <w:szCs w:val="16"/>
-            </w:rPr>
-          </w:pPr>
-          <w:sdt>
-            <w:sdtPr>
-              <w:rPr>
-                <w:color w:val="1F497D" w:themeColor="text2"/>
-                <w:sz w:val="16"/>
-              </w:rPr>
-              <w:alias w:val="copyright"/>
-              <w:tag w:val="copyright"/>
-              <w:id w:val="520553980"/>
-              <w:text/>
-            </w:sdtPr>
-            <w:sdtContent>
-              <w:r>
-                <w:rPr>
-                  <w:color w:val="1F497D" w:themeColor="text2"/>
-                  <w:sz w:val="16"/>
-                </w:rPr>
-                <w:t>© ISO </w:t>
-              </w:r>
-              <w:r>
-                <w:rPr>
-                  <w:color w:val="1F497D" w:themeColor="text2"/>
-                  <w:sz w:val="16"/>
-                </w:rPr>
-                <w:t>####</w:t>
-              </w:r>
-              <w:r>
-                <w:rPr>
-                  <w:color w:val="1F497D" w:themeColor="text2"/>
-                  <w:sz w:val="16"/>
-                </w:rPr>
-                <w:t> – All rights reserved</w:t>
-              </w:r>
-            </w:sdtContent>
-          </w:sdt>
-        </w:p>
-      </w:tc>
-      <w:tc>
-        <w:tcPr>
-          <w:tcW w:w="2835" w:type="dxa"/>
-          <w:vAlign w:val="bottom"/>
-        </w:tcPr>
-        <w:p>
-          <w:pPr>
-            <w:pStyle w:val="Footer"/>
-            <w:spacing w:before="540"/>
-            <w:jc w:val="center"/>
-            <w:rPr>
-              <w:b/>
-            </w:rPr>
-          </w:pPr>
-          <w:sdt>
-            <w:sdtPr>
-              <w:rPr>
-                <w:b/>
-                <w:color w:val="1F497D" w:themeColor="text2"/>
-              </w:rPr>
-              <w:alias w:val="docIsProof"/>
-              <w:tag w:val="docIsProof"/>
-              <w:id w:val="8587470"/>
-              <w:dropDownList>
-                <w:listItem w:displayText=" " w:value="FALSE"/>
-                <w:listItem w:displayText="PROOF/ÉPREUVE" w:value="TRUE"/>
-              </w:dropDownList>
-            </w:sdtPr>
-            <w:sdtContent>
-              <w:r>
-                <w:rPr>
-                  <w:b/>
-                  <w:color w:val="1F497D" w:themeColor="text2"/>
-                </w:rPr>
-                <w:t xml:space="preserve"> </w:t>
-              </w:r>
-            </w:sdtContent>
-          </w:sdt>
-        </w:p>
-      </w:tc>
-      <w:tc>
-        <w:tcPr>
-          <w:tcW w:w="1814" w:type="dxa"/>
-          <w:vAlign w:val="bottom"/>
-        </w:tcPr>
-        <w:p>
-          <w:pPr>
-            <w:pStyle w:val="Footer"/>
-            <w:spacing w:before="540"/>
-            <w:jc w:val="right"/>
-            <w:rPr>
-              <w:b/>
-              <w:sz w:val="22"/>
-              <w:szCs w:val="22"/>
-            </w:rPr>
-          </w:pPr>
-          <w:r>
-            <w:rPr>
-              <w:b/>
-              <w:sz w:val="22"/>
-              <w:szCs w:val="22"/>
-            </w:rPr>
-            <w:fldChar w:fldCharType="begin"/>
-          </w:r>
-          <w:r>
-            <w:rPr>
-              <w:b/>
-              <w:sz w:val="22"/>
-              <w:szCs w:val="22"/>
-            </w:rPr>
-            <w:instrText xml:space="preserve">PAGE \* ARABIC \* CHARFORMAT </w:instrText>
-          </w:r>
-          <w:r>
-            <w:rPr>
-              <w:b/>
-              <w:sz w:val="22"/>
-              <w:szCs w:val="22"/>
-            </w:rPr>
-            <w:fldChar w:fldCharType="separate"/>
-          </w:r>
-          <w:r>
-            <w:rPr>
-              <w:b/>
-              <w:noProof/>
-              <w:sz w:val="22"/>
-              <w:szCs w:val="22"/>
-            </w:rPr>
-            <w:t>1</w:t>
-          </w:r>
-          <w:r>
-            <w:rPr>
-              <w:b/>
-              <w:sz w:val="22"/>
-              <w:szCs w:val="22"/>
-            </w:rPr>
-            <w:fldChar w:fldCharType="end"/>
-          </w:r>
-        </w:p>
-      </w:tc>
-    </w:tr>
-  </w:tbl>
-  <w:p>
-    <w:pPr>
-      <w:pStyle w:val="Footer"/>
-      <w:jc w:val="right"/>
-    </w:pPr>
-  </w:p>
-</w:ftr>
-</file>
-
-<file path=word/footnotes.xml><?xml version="1.0" encoding="utf-8"?>
-<w:footnotes xmlns:mo="http://schemas.microsoft.com/office/mac/office/2008/main" xmlns:ve="http://schemas.openxmlformats.org/markup-compatibility/2006" xmlns:mv="urn:schemas-microsoft-com:mac:vml" xmlns:o="urn:schemas-microsoft-com:office:office" xmlns:r="http://schemas.openxmlformats.org/officeDocument/2006/relationships" xmlns:m="http://schemas.openxmlformats.org/officeDocument/2006/math" xmlns:v="urn:schemas-microsoft-com:vml" xmlns:wp="http://schemas.openxmlformats.org/drawingml/2006/wordprocessingDrawing" xmlns:w10="urn:schemas-microsoft-com:office:word" xmlns:w="http://schemas.openxmlformats.org/wordprocessingml/2006/main" xmlns:wne="http://schemas.microsoft.com/office/word/2006/wordml">
-  <w:footnote w:type="separator" w:id="-1">
-    <w:p>
-      <w:r>
-        <w:separator/>
-      </w:r>
-    </w:p>
-  </w:footnote>
-  <w:footnote w:type="continuationSeparator" w:id="0">
-    <w:p>
-      <w:r>
-        <w:continuationSeparator/>
-      </w:r>
-    </w:p>
-    <w:p/>
-    <w:p/>
-  </w:footnote>
-</w:footnotes>
-</file>
-
-<file path=word/header1.xml><?xml version="1.0" encoding="utf-8"?>
-<w:hdr xmlns:mo="http://schemas.microsoft.com/office/mac/office/2008/main" xmlns:ve="http://schemas.openxmlformats.org/markup-compatibility/2006" xmlns:mv="urn:schemas-microsoft-com:mac:vml" xmlns:o="urn:schemas-microsoft-com:office:office" xmlns:r="http://schemas.openxmlformats.org/officeDocument/2006/relationships" xmlns:m="http://schemas.openxmlformats.org/officeDocument/2006/math" xmlns:v="urn:schemas-microsoft-com:vml" xmlns:wp="http://schemas.openxmlformats.org/drawingml/2006/wordprocessingDrawing" xmlns:w10="urn:schemas-microsoft-com:office:word" xmlns:w="http://schemas.openxmlformats.org/wordprocessingml/2006/main" xmlns:wne="http://schemas.microsoft.com/office/word/2006/wordml">
-  <w:p>
-    <w:pPr>
-      <w:pStyle w:val="Header"/>
-    </w:pPr>
-    <w:sdt>
-      <w:sdtPr>
-        <w:alias w:val="docReference"/>
-        <w:tag w:val="docReference"/>
-        <w:id w:val="13928987"/>
-        <w:text/>
-      </w:sdtPr>
-      <w:sdtContent>
-        <w:r>
-          <w:t>ISO/</w:t>
-        </w:r>
-        <w:r>
-          <w:t>W</w:t>
-        </w:r>
-        <w:r>
-          <w:t>D </w:t>
-        </w:r>
-        <w:proofErr w:type="spellStart"/>
-        <w:r>
-          <w:t>nnn</w:t>
-        </w:r>
-        <w:proofErr w:type="spellEnd"/>
-        <w:r>
-          <w:t>-</w:t>
-        </w:r>
-        <w:proofErr w:type="gramStart"/>
-        <w:r>
-          <w:t>n(</w:t>
-        </w:r>
-        <w:proofErr w:type="gramEnd"/>
-        <w:r>
-          <w:t>en)</w:t>
-        </w:r>
-      </w:sdtContent>
-    </w:sdt>
-  </w:p>
-</w:hdr>
-</file>
-
-<file path=word/header2.xml><?xml version="1.0" encoding="utf-8"?>
-<w:hdr xmlns:mo="http://schemas.microsoft.com/office/mac/office/2008/main" xmlns:ve="http://schemas.openxmlformats.org/markup-compatibility/2006" xmlns:mv="urn:schemas-microsoft-com:mac:vml" xmlns:o="urn:schemas-microsoft-com:office:office" xmlns:r="http://schemas.openxmlformats.org/officeDocument/2006/relationships" xmlns:m="http://schemas.openxmlformats.org/officeDocument/2006/math" xmlns:v="urn:schemas-microsoft-com:vml" xmlns:wp="http://schemas.openxmlformats.org/drawingml/2006/wordprocessingDrawing" xmlns:w10="urn:schemas-microsoft-com:office:word" xmlns:w="http://schemas.openxmlformats.org/wordprocessingml/2006/main" xmlns:wne="http://schemas.microsoft.com/office/word/2006/wordml">
-  <w:p>
-    <w:pPr>
-      <w:pStyle w:val="Header"/>
-    </w:pPr>
-    <w:sdt>
-      <w:sdtPr>
-        <w:alias w:val="docReference"/>
-        <w:tag w:val="docReference"/>
-        <w:id w:val="2378045"/>
-        <w:text/>
-      </w:sdtPr>
-      <w:sdtContent>
-        <w:r>
-          <w:t>ISO/</w:t>
-        </w:r>
-        <w:r>
-          <w:t>W</w:t>
-        </w:r>
-        <w:r>
-          <w:t>D</w:t>
-        </w:r>
-        <w:r>
-          <w:t> </w:t>
-        </w:r>
-        <w:proofErr w:type="spellStart"/>
-        <w:r>
-          <w:t>nnn</w:t>
-        </w:r>
-        <w:proofErr w:type="spellEnd"/>
-        <w:r>
-          <w:t>-</w:t>
-        </w:r>
-        <w:proofErr w:type="gramStart"/>
-        <w:r>
-          <w:t>n(</w:t>
-        </w:r>
-        <w:proofErr w:type="gramEnd"/>
-        <w:r>
-          <w:t>en)</w:t>
-        </w:r>
-      </w:sdtContent>
-    </w:sdt>
-  </w:p>
-</w:hdr>
-</file>
-
-<file path=word/header3.xml><?xml version="1.0" encoding="utf-8"?>
-<w:hdr xmlns:mo="http://schemas.microsoft.com/office/mac/office/2008/main" xmlns:ve="http://schemas.openxmlformats.org/markup-compatibility/2006" xmlns:mv="urn:schemas-microsoft-com:mac:vml" xmlns:o="urn:schemas-microsoft-com:office:office" xmlns:r="http://schemas.openxmlformats.org/officeDocument/2006/relationships" xmlns:m="http://schemas.openxmlformats.org/officeDocument/2006/math" xmlns:v="urn:schemas-microsoft-com:vml" xmlns:wp="http://schemas.openxmlformats.org/drawingml/2006/wordprocessingDrawing" xmlns:w10="urn:schemas-microsoft-com:office:word" xmlns:w="http://schemas.openxmlformats.org/wordprocessingml/2006/main" xmlns:wne="http://schemas.microsoft.com/office/word/2006/wordml">
-  <w:tbl>
-    <w:tblPr>
-      <w:tblW w:w="0" w:type="auto"/>
-      <w:jc w:val="center"/>
-      <w:tblInd w:w="8" w:type="dxa"/>
-      <w:tblLayout w:type="fixed"/>
-      <w:tblCellMar>
-        <w:left w:w="0" w:type="dxa"/>
-        <w:right w:w="0" w:type="dxa"/>
-      </w:tblCellMar>
-      <w:tblLook w:val="0000"/>
-    </w:tblPr>
-    <w:tblGrid>
-      <w:gridCol w:w="5387"/>
-      <w:gridCol w:w="4366"/>
-    </w:tblGrid>
-    <w:tr>
-      <w:trPr>
-        <w:cantSplit/>
-        <w:jc w:val="center"/>
-      </w:trPr>
-      <w:tc>
-        <w:tcPr>
-          <w:tcW w:w="5387" w:type="dxa"/>
-          <w:tcBorders>
-            <w:top w:val="single" w:sz="18" w:space="0" w:color="auto"/>
-            <w:bottom w:val="single" w:sz="18" w:space="0" w:color="auto"/>
-          </w:tcBorders>
-        </w:tcPr>
-        <w:p>
-          <w:pPr>
-            <w:pStyle w:val="Header"/>
-            <w:spacing w:before="120" w:after="120"/>
-            <w:jc w:val="left"/>
-            <w:rPr>
-              <w:lang w:val="en-US"/>
-            </w:rPr>
-          </w:pPr>
-          <w:sdt>
-            <w:sdtPr>
-              <w:rPr>
-                <w:color w:val="1F497D" w:themeColor="text2"/>
-              </w:rPr>
-              <w:alias w:val="docTypeFull"/>
-              <w:tag w:val="docTypeFull"/>
-              <w:id w:val="1921093690"/>
-              <w:text/>
-            </w:sdtPr>
-            <w:sdtContent>
-              <w:r>
-                <w:rPr>
-                  <w:color w:val="1F497D" w:themeColor="text2"/>
-                </w:rPr>
-                <w:t>WORKING DRAFT</w:t>
-              </w:r>
-            </w:sdtContent>
-          </w:sdt>
-        </w:p>
-      </w:tc>
-      <w:tc>
-        <w:tcPr>
-          <w:tcW w:w="4366" w:type="dxa"/>
-          <w:tcBorders>
-            <w:top w:val="single" w:sz="18" w:space="0" w:color="auto"/>
-            <w:bottom w:val="single" w:sz="18" w:space="0" w:color="auto"/>
-          </w:tcBorders>
-        </w:tcPr>
-        <w:p>
-          <w:pPr>
-            <w:pStyle w:val="Header"/>
-            <w:spacing w:before="120" w:after="120"/>
-            <w:jc w:val="right"/>
-            <w:rPr>
-              <w:lang w:val="fr-CH"/>
-            </w:rPr>
-          </w:pPr>
-          <w:sdt>
-            <w:sdtPr>
-              <w:rPr>
-                <w:color w:val="1F497D" w:themeColor="text2"/>
-                <w:lang w:val="fr-CH"/>
-              </w:rPr>
-              <w:alias w:val="docReference"/>
-              <w:tag w:val="docReference"/>
-              <w:id w:val="1837626368"/>
-              <w:text/>
-            </w:sdtPr>
-            <w:sdtContent>
-              <w:r>
-                <w:rPr>
-                  <w:color w:val="1F497D" w:themeColor="text2"/>
-                  <w:lang w:val="fr-CH"/>
-                </w:rPr>
-                <w:t>ISO/WD </w:t>
-              </w:r>
-              <w:r>
-                <w:rPr>
-                  <w:color w:val="1F497D" w:themeColor="text2"/>
-                  <w:lang w:val="fr-CH"/>
-                </w:rPr>
-                <w:t>###</w:t>
-              </w:r>
-              <w:r>
-                <w:rPr>
-                  <w:color w:val="1F497D" w:themeColor="text2"/>
-                  <w:lang w:val="fr-CH"/>
-                </w:rPr>
-                <w:t>-</w:t>
-              </w:r>
-              <w:r>
-                <w:rPr>
-                  <w:color w:val="1F497D" w:themeColor="text2"/>
-                  <w:lang w:val="fr-CH"/>
-                </w:rPr>
-                <w:t>#</w:t>
-              </w:r>
-              <w:r>
-                <w:rPr>
-                  <w:color w:val="1F497D" w:themeColor="text2"/>
-                  <w:lang w:val="fr-CH"/>
-                </w:rPr>
-                <w:t>(en)</w:t>
-              </w:r>
-            </w:sdtContent>
-          </w:sdt>
-        </w:p>
-      </w:tc>
-    </w:tr>
-  </w:tbl>
-  <w:p>
-    <w:pPr>
-      <w:pStyle w:val="Header"/>
-      <w:rPr>
-        <w:lang w:val="fr-CH"/>
-      </w:rPr>
-    </w:pPr>
-  </w:p>
-</w:hdr>
 </file>
 
 <file path=word/numbering.xml><?xml version="1.0" encoding="utf-8"?>
@@ -5543,7 +4280,7 @@
     <w:pPr>
       <w:keepNext/>
       <w:numPr>
-        <w:numId w:val="9"/>
+        <w:numId w:val="1"/>
       </w:numPr>
       <w:tabs>
         <w:tab w:val="clear" w:pos="432"/>
@@ -5551,7 +4288,6 @@
         <w:tab w:val="left" w:pos="560"/>
       </w:tabs>
       <w:suppressAutoHyphens/>
-      <w:spacing w:before="270" w:line="270" w:lineRule="exact"/>
       <w:ind w:left="0" w:firstLine="0"/>
       <w:jc w:val="left"/>
       <w:outlineLvl w:val="0"/>
@@ -5580,7 +4316,6 @@
         <w:tab w:val="left" w:pos="540"/>
         <w:tab w:val="left" w:pos="700"/>
       </w:tabs>
-      <w:spacing w:before="60" w:line="250" w:lineRule="exact"/>
       <w:outlineLvl w:val="1"/>
     </w:pPr>
     <w:rPr>
@@ -5606,7 +4341,6 @@
         <w:tab w:val="left" w:pos="660"/>
         <w:tab w:val="left" w:pos="880"/>
       </w:tabs>
-      <w:spacing w:before="60" w:line="240" w:lineRule="exact"/>
       <w:outlineLvl w:val="2"/>
     </w:pPr>
     <w:rPr>
@@ -5684,7 +4418,6 @@
       <w:numPr>
         <w:ilvl w:val="6"/>
       </w:numPr>
-      <w:spacing w:after="0"/>
       <w:outlineLvl w:val="6"/>
     </w:pPr>
     <w:rPr>
@@ -5707,7 +4440,6 @@
         <w:ilvl w:val="7"/>
         <w:numId w:val="9"/>
       </w:numPr>
-      <w:spacing w:before="200" w:after="0"/>
       <w:outlineLvl w:val="7"/>
     </w:pPr>
     <w:rPr>
@@ -5731,7 +4463,6 @@
         <w:ilvl w:val="8"/>
         <w:numId w:val="9"/>
       </w:numPr>
-      <w:spacing w:before="200" w:after="0"/>
       <w:outlineLvl w:val="8"/>
     </w:pPr>
     <w:rPr>
@@ -6042,7 +4773,7 @@
     <w:rsid w:val="00EF3060"/>
     <w:pPr>
       <w:numPr>
-        <w:numId w:val="1"/>
+        <w:numId w:val="9"/>
       </w:numPr>
       <w:contextualSpacing/>
     </w:pPr>
@@ -6330,8 +5061,8 @@
     <w:rsid w:val="00526946"/>
     <w:pPr>
       <w:numPr>
-        <w:ilvl w:val="2"/>
-        <w:numId w:val="7"/>
+        <w:ilvl w:val="3"/>
+        <w:numId w:val="8"/>
       </w:numPr>
     </w:pPr>
   </w:style>
@@ -6365,7 +5096,7 @@
     <w:rsid w:val="00A41E7B"/>
     <w:pPr>
       <w:numPr>
-        <w:numId w:val="7"/>
+        <w:numId w:val="8"/>
       </w:numPr>
     </w:pPr>
   </w:style>
@@ -6375,8 +5106,8 @@
     <w:rsid w:val="00526946"/>
     <w:pPr>
       <w:numPr>
-        <w:ilvl w:val="1"/>
-        <w:numId w:val="7"/>
+        <w:ilvl w:val="2"/>
+        <w:numId w:val="8"/>
       </w:numPr>
     </w:pPr>
   </w:style>
@@ -6432,7 +5163,8 @@
     <w:rsid w:val="003E072A"/>
     <w:pPr>
       <w:numPr>
-        <w:numId w:val="2"/>
+        <w:ilvl w:val="5"/>
+        <w:numId w:val="8"/>
       </w:numPr>
       <w:contextualSpacing/>
     </w:pPr>
@@ -6443,8 +5175,8 @@
     <w:rsid w:val="00526946"/>
     <w:pPr>
       <w:numPr>
-        <w:ilvl w:val="3"/>
-        <w:numId w:val="7"/>
+        <w:ilvl w:val="4"/>
+        <w:numId w:val="8"/>
       </w:numPr>
     </w:pPr>
   </w:style>
@@ -6612,7 +5344,7 @@
     <w:pPr>
       <w:keepNext/>
       <w:numPr>
-        <w:numId w:val="10"/>
+        <w:numId w:val="5"/>
       </w:numPr>
       <w:suppressAutoHyphens/>
       <w:spacing w:before="120" w:after="120" w:line="240" w:lineRule="exact"/>
@@ -6688,9 +5420,8 @@
       <w:keepNext/>
       <w:pageBreakBefore/>
       <w:numPr>
-        <w:numId w:val="5"/>
+        <w:numId w:val="3"/>
       </w:numPr>
-      <w:spacing w:after="760" w:line="310" w:lineRule="exact"/>
       <w:jc w:val="center"/>
       <w:outlineLvl w:val="0"/>
     </w:pPr>
@@ -6706,7 +5437,8 @@
     <w:rsid w:val="0068716A"/>
     <w:pPr>
       <w:numPr>
-        <w:numId w:val="5"/>
+        <w:ilvl w:val="1"/>
+        <w:numId w:val="3"/>
       </w:numPr>
       <w:tabs>
         <w:tab w:val="clear" w:pos="540"/>
@@ -6714,7 +5446,6 @@
         <w:tab w:val="left" w:pos="500"/>
         <w:tab w:val="left" w:pos="720"/>
       </w:tabs>
-      <w:spacing w:before="270" w:line="270" w:lineRule="exact"/>
     </w:pPr>
     <w:rPr>
       <w:bCs/>
@@ -6728,13 +5459,13 @@
     <w:rsid w:val="00E600C4"/>
     <w:pPr>
       <w:numPr>
-        <w:numId w:val="5"/>
+        <w:ilvl w:val="2"/>
+        <w:numId w:val="3"/>
       </w:numPr>
       <w:tabs>
         <w:tab w:val="clear" w:pos="660"/>
         <w:tab w:val="left" w:pos="640"/>
       </w:tabs>
-      <w:spacing w:line="250" w:lineRule="exact"/>
     </w:pPr>
     <w:rPr>
       <w:bCs/>
@@ -6748,7 +5479,8 @@
     <w:rsid w:val="00A8257D"/>
     <w:pPr>
       <w:numPr>
-        <w:numId w:val="5"/>
+        <w:ilvl w:val="3"/>
+        <w:numId w:val="3"/>
       </w:numPr>
       <w:tabs>
         <w:tab w:val="clear" w:pos="940"/>
@@ -6769,7 +5501,8 @@
     <w:rsid w:val="00A8257D"/>
     <w:pPr>
       <w:numPr>
-        <w:numId w:val="5"/>
+        <w:ilvl w:val="4"/>
+        <w:numId w:val="3"/>
       </w:numPr>
       <w:tabs>
         <w:tab w:val="left" w:pos="1140"/>
@@ -6788,7 +5521,8 @@
     <w:rsid w:val="00A8257D"/>
     <w:pPr>
       <w:numPr>
-        <w:numId w:val="5"/>
+        <w:ilvl w:val="5"/>
+        <w:numId w:val="3"/>
       </w:numPr>
       <w:tabs>
         <w:tab w:val="left" w:pos="1140"/>
@@ -6821,7 +5555,7 @@
     <w:rsid w:val="0068716A"/>
     <w:pPr>
       <w:numPr>
-        <w:numId w:val="8"/>
+        <w:numId w:val="6"/>
       </w:numPr>
       <w:tabs>
         <w:tab w:val="left" w:pos="658"/>
@@ -7838,7 +6572,7 @@
     <w:rsid w:val="00E17865"/>
     <w:pPr>
       <w:numPr>
-        <w:numId w:val="13"/>
+        <w:numId w:val="7"/>
       </w:numPr>
       <w:spacing w:before="240" w:after="360" w:line="240" w:lineRule="exact"/>
       <w:contextualSpacing w:val="0"/>
@@ -8047,1891 +6781,14 @@
     <w:qFormat/>
     <w:rsid w:val="00D34161"/>
   </w:style>
+  <w:style w:type="paragraph" w:customStyle="1" w:styleId="egXML">
+    <w:name w:val="egXML"/>
+    <w:basedOn w:val="Normal"/>
+    <w:qFormat/>
+    <w:rPr>
+      <w:rFonts w:ascii="Courier" w:hAnsi="Courier"/>
+      <w:sz w:val="20"/>
+    </w:rPr>
+  </w:style>
 </w:styles>
-</file>
-
-<file path=word/glossary/document.xml><?xml version="1.0" encoding="utf-8"?>
-<w:glossaryDocument xmlns:mo="http://schemas.microsoft.com/office/mac/office/2008/main" xmlns:ve="http://schemas.openxmlformats.org/markup-compatibility/2006" xmlns:mv="urn:schemas-microsoft-com:mac:vml" xmlns:o="urn:schemas-microsoft-com:office:office" xmlns:r="http://schemas.openxmlformats.org/officeDocument/2006/relationships" xmlns:m="http://schemas.openxmlformats.org/officeDocument/2006/math" xmlns:v="urn:schemas-microsoft-com:vml" xmlns:wp="http://schemas.openxmlformats.org/drawingml/2006/wordprocessingDrawing" xmlns:w10="urn:schemas-microsoft-com:office:word" xmlns:w="http://schemas.openxmlformats.org/wordprocessingml/2006/main" xmlns:wne="http://schemas.microsoft.com/office/word/2006/wordml">
-  <w:docParts>
-    <w:docPart>
-      <w:docPartPr>
-        <w:name w:val="AEE67C99EA684186BB7B5BDAB0002CE9"/>
-        <w:category>
-          <w:name w:val="General"/>
-          <w:gallery w:val="placeholder"/>
-        </w:category>
-        <w:types>
-          <w:type w:val="bbPlcHdr"/>
-        </w:types>
-        <w:behaviors>
-          <w:behavior w:val="content"/>
-        </w:behaviors>
-        <w:guid w:val="{67D58FED-DC5C-44DC-9164-4901F0051F0A}"/>
-      </w:docPartPr>
-      <w:docPartBody>
-        <w:p>
-          <w:pPr>
-            <w:pStyle w:val="AEE67C99EA684186BB7B5BDAB0002CE9"/>
-          </w:pPr>
-          <w:r>
-            <w:t>Click here to enter text.</w:t>
-          </w:r>
-        </w:p>
-      </w:docPartBody>
-    </w:docPart>
-    <w:docPart>
-      <w:docPartPr>
-        <w:name w:val="7A4F3B89D2F240EE924CD1F897891B04"/>
-        <w:category>
-          <w:name w:val="General"/>
-          <w:gallery w:val="placeholder"/>
-        </w:category>
-        <w:types>
-          <w:type w:val="bbPlcHdr"/>
-        </w:types>
-        <w:behaviors>
-          <w:behavior w:val="content"/>
-        </w:behaviors>
-        <w:guid w:val="{5CF13D19-55A2-49B6-8E80-AF7DCFE330EB}"/>
-      </w:docPartPr>
-      <w:docPartBody>
-        <w:p>
-          <w:pPr>
-            <w:pStyle w:val="7A4F3B89D2F240EE924CD1F897891B04"/>
-          </w:pPr>
-          <w:r>
-            <w:t>Click here to enter a date.</w:t>
-          </w:r>
-        </w:p>
-      </w:docPartBody>
-    </w:docPart>
-    <w:docPart>
-      <w:docPartPr>
-        <w:name w:val="0B9962F362E3439083A5D076B36E1971"/>
-        <w:category>
-          <w:name w:val="General"/>
-          <w:gallery w:val="placeholder"/>
-        </w:category>
-        <w:types>
-          <w:type w:val="bbPlcHdr"/>
-        </w:types>
-        <w:behaviors>
-          <w:behavior w:val="content"/>
-        </w:behaviors>
-        <w:guid w:val="{E27668A8-B723-4458-A893-9FB406C30EB7}"/>
-      </w:docPartPr>
-      <w:docPartBody>
-        <w:p>
-          <w:pPr>
-            <w:pStyle w:val="0B9962F362E3439083A5D076B36E1971"/>
-          </w:pPr>
-          <w:r>
-            <w:t>Click here to enter text.</w:t>
-          </w:r>
-        </w:p>
-      </w:docPartBody>
-    </w:docPart>
-    <w:docPart>
-      <w:docPartPr>
-        <w:name w:val="C3975BCB794B4E0780273AC1A9B5910C"/>
-        <w:category>
-          <w:name w:val="General"/>
-          <w:gallery w:val="placeholder"/>
-        </w:category>
-        <w:types>
-          <w:type w:val="bbPlcHdr"/>
-        </w:types>
-        <w:behaviors>
-          <w:behavior w:val="content"/>
-        </w:behaviors>
-        <w:guid w:val="{D1100A0A-EEC3-49BF-B082-5EC8D1560E77}"/>
-      </w:docPartPr>
-      <w:docPartBody>
-        <w:p>
-          <w:pPr>
-            <w:pStyle w:val="C3975BCB794B4E0780273AC1A9B5910C"/>
-          </w:pPr>
-          <w:r>
-            <w:rPr>
-              <w:rStyle w:val="PlaceholderText"/>
-            </w:rPr>
-            <w:t>Click here to enter text.</w:t>
-          </w:r>
-        </w:p>
-      </w:docPartBody>
-    </w:docPart>
-    <w:docPart>
-      <w:docPartPr>
-        <w:name w:val="1DAFFDAFDE2F454E98B355B5E4B1BEF7"/>
-        <w:category>
-          <w:name w:val="General"/>
-          <w:gallery w:val="placeholder"/>
-        </w:category>
-        <w:types>
-          <w:type w:val="bbPlcHdr"/>
-        </w:types>
-        <w:behaviors>
-          <w:behavior w:val="content"/>
-        </w:behaviors>
-        <w:guid w:val="{DA1855E8-B5E3-469B-A7E6-5C6845A0D5DF}"/>
-      </w:docPartPr>
-      <w:docPartBody>
-        <w:p>
-          <w:pPr>
-            <w:pStyle w:val="1DAFFDAFDE2F454E98B355B5E4B1BEF7"/>
-          </w:pPr>
-          <w:r>
-            <w:rPr>
-              <w:rStyle w:val="PlaceholderText"/>
-              <w:color w:val="0000FF"/>
-            </w:rPr>
-            <w:t>Click here to enter text.</w:t>
-          </w:r>
-        </w:p>
-      </w:docPartBody>
-    </w:docPart>
-    <w:docPart>
-      <w:docPartPr>
-        <w:name w:val="59ABA7D3C25B49D4ACD735EB1B8945D0"/>
-        <w:category>
-          <w:name w:val="General"/>
-          <w:gallery w:val="placeholder"/>
-        </w:category>
-        <w:types>
-          <w:type w:val="bbPlcHdr"/>
-        </w:types>
-        <w:behaviors>
-          <w:behavior w:val="content"/>
-        </w:behaviors>
-        <w:guid w:val="{4C852C43-7291-4A10-AFDE-914C4A513F4B}"/>
-      </w:docPartPr>
-      <w:docPartBody>
-        <w:p>
-          <w:pPr>
-            <w:pStyle w:val="59ABA7D3C25B49D4ACD735EB1B8945D0"/>
-          </w:pPr>
-          <w:r>
-            <w:rPr>
-              <w:rStyle w:val="PlaceholderText"/>
-              <w:i/>
-              <w:color w:val="0000FF"/>
-              <w:sz w:val="24"/>
-              <w:szCs w:val="24"/>
-            </w:rPr>
-            <w:t>Click here to enter text.</w:t>
-          </w:r>
-        </w:p>
-      </w:docPartBody>
-    </w:docPart>
-  </w:docParts>
-</w:glossaryDocument>
-</file>
-
-<file path=word/glossary/fontTable.xml><?xml version="1.0" encoding="utf-8"?>
-<w:fonts xmlns:r="http://schemas.openxmlformats.org/officeDocument/2006/relationships" xmlns:w="http://schemas.openxmlformats.org/wordprocessingml/2006/main">
-  <w:font w:name="Times New Roman">
-    <w:panose1 w:val="02020603050405020304"/>
-    <w:charset w:val="00"/>
-    <w:family w:val="auto"/>
-    <w:pitch w:val="variable"/>
-    <w:sig w:usb0="00000003" w:usb1="00000000" w:usb2="00000000" w:usb3="00000000" w:csb0="00000001" w:csb1="00000000"/>
-  </w:font>
-  <w:font w:name="Symbol">
-    <w:panose1 w:val="02000500000000000000"/>
-    <w:charset w:val="02"/>
-    <w:family w:val="auto"/>
-    <w:pitch w:val="variable"/>
-    <w:sig w:usb0="00000000" w:usb1="00000000" w:usb2="00010000" w:usb3="00000000" w:csb0="80000000" w:csb1="00000000"/>
-  </w:font>
-  <w:font w:name="Courier New">
-    <w:panose1 w:val="02070309020205020404"/>
-    <w:charset w:val="00"/>
-    <w:family w:val="auto"/>
-    <w:pitch w:val="variable"/>
-    <w:sig w:usb0="00000003" w:usb1="00000000" w:usb2="00000000" w:usb3="00000000" w:csb0="00000001" w:csb1="00000000"/>
-  </w:font>
-  <w:font w:name="Wingdings">
-    <w:panose1 w:val="05000000000000000000"/>
-    <w:charset w:val="02"/>
-    <w:family w:val="auto"/>
-    <w:pitch w:val="variable"/>
-    <w:sig w:usb0="00000000" w:usb1="00000000" w:usb2="00010000" w:usb3="00000000" w:csb0="80000000" w:csb1="00000000"/>
-  </w:font>
-  <w:font w:name="Calibri">
-    <w:altName w:val="Arial"/>
-    <w:panose1 w:val="00000000000000000000"/>
-    <w:charset w:val="4D"/>
-    <w:family w:val="roman"/>
-    <w:notTrueType/>
-    <w:pitch w:val="default"/>
-    <w:sig w:usb0="00000003" w:usb1="00000000" w:usb2="00000000" w:usb3="00000000" w:csb0="00000001" w:csb1="00000000"/>
-  </w:font>
-  <w:font w:name="Arial">
-    <w:panose1 w:val="020B0604020202020204"/>
-    <w:charset w:val="00"/>
-    <w:family w:val="auto"/>
-    <w:pitch w:val="variable"/>
-    <w:sig w:usb0="00000003" w:usb1="00000000" w:usb2="00000000" w:usb3="00000000" w:csb0="00000001" w:csb1="00000000"/>
-  </w:font>
-  <w:font w:name="MS Mincho">
-    <w:altName w:val="ＭＳ 明朝"/>
-    <w:charset w:val="80"/>
-    <w:family w:val="modern"/>
-    <w:pitch w:val="fixed"/>
-    <w:sig w:usb0="E00002FF" w:usb1="6AC7FDFB" w:usb2="00000012" w:usb3="00000000" w:csb0="0002009F" w:csb1="00000000"/>
-  </w:font>
-  <w:font w:name="Cambria">
-    <w:altName w:val="Times New Roman"/>
-    <w:panose1 w:val="00000000000000000000"/>
-    <w:charset w:val="4D"/>
-    <w:family w:val="roman"/>
-    <w:notTrueType/>
-    <w:pitch w:val="default"/>
-    <w:sig w:usb0="00000003" w:usb1="00000000" w:usb2="00000000" w:usb3="00000000" w:csb0="00000001" w:csb1="00000000"/>
-  </w:font>
-  <w:font w:name="Tahoma">
-    <w:panose1 w:val="020B0604030504040204"/>
-    <w:charset w:val="00"/>
-    <w:family w:val="auto"/>
-    <w:pitch w:val="variable"/>
-    <w:sig w:usb0="00000003" w:usb1="00000000" w:usb2="00000000" w:usb3="00000000" w:csb0="00000001" w:csb1="00000000"/>
-  </w:font>
-  <w:font w:name="Batang">
-    <w:altName w:val="바탕"/>
-    <w:charset w:val="81"/>
-    <w:family w:val="roman"/>
-    <w:pitch w:val="variable"/>
-    <w:sig w:usb0="B00002AF" w:usb1="69D77CFB" w:usb2="00000030" w:usb3="00000000" w:csb0="0008009F" w:csb1="00000000"/>
-  </w:font>
-</w:fonts>
-</file>
-
-<file path=word/glossary/numbering.xml><?xml version="1.0" encoding="utf-8"?>
-<w:numbering xmlns:mo="http://schemas.microsoft.com/office/mac/office/2008/main" xmlns:ve="http://schemas.openxmlformats.org/markup-compatibility/2006" xmlns:mv="urn:schemas-microsoft-com:mac:vml" xmlns:o="urn:schemas-microsoft-com:office:office" xmlns:r="http://schemas.openxmlformats.org/officeDocument/2006/relationships" xmlns:m="http://schemas.openxmlformats.org/officeDocument/2006/math" xmlns:v="urn:schemas-microsoft-com:vml" xmlns:wp="http://schemas.openxmlformats.org/drawingml/2006/wordprocessingDrawing" xmlns:w10="urn:schemas-microsoft-com:office:word" xmlns:w="http://schemas.openxmlformats.org/wordprocessingml/2006/main" xmlns:wne="http://schemas.microsoft.com/office/word/2006/wordml">
-  <w:abstractNum w:abstractNumId="0">
-    <w:nsid w:val="046A1281"/>
-    <w:multiLevelType w:val="multilevel"/>
-    <w:tmpl w:val="1E9CA2DE"/>
-    <w:lvl w:ilvl="0">
-      <w:start w:val="1"/>
-      <w:numFmt w:val="decimal"/>
-      <w:lvlText w:val="%1."/>
-      <w:lvlJc w:val="left"/>
-      <w:pPr>
-        <w:tabs>
-          <w:tab w:val="num" w:pos="720"/>
-        </w:tabs>
-        <w:ind w:left="720" w:hanging="720"/>
-      </w:pPr>
-    </w:lvl>
-    <w:lvl w:ilvl="1">
-      <w:start w:val="1"/>
-      <w:numFmt w:val="decimal"/>
-      <w:lvlText w:val="%2."/>
-      <w:lvlJc w:val="left"/>
-      <w:pPr>
-        <w:tabs>
-          <w:tab w:val="num" w:pos="1440"/>
-        </w:tabs>
-        <w:ind w:left="1440" w:hanging="720"/>
-      </w:pPr>
-    </w:lvl>
-    <w:lvl w:ilvl="2">
-      <w:start w:val="1"/>
-      <w:numFmt w:val="decimal"/>
-      <w:lvlText w:val="%3."/>
-      <w:lvlJc w:val="left"/>
-      <w:pPr>
-        <w:tabs>
-          <w:tab w:val="num" w:pos="2160"/>
-        </w:tabs>
-        <w:ind w:left="2160" w:hanging="720"/>
-      </w:pPr>
-    </w:lvl>
-    <w:lvl w:ilvl="3">
-      <w:start w:val="1"/>
-      <w:numFmt w:val="decimal"/>
-      <w:lvlText w:val="%4."/>
-      <w:lvlJc w:val="left"/>
-      <w:pPr>
-        <w:tabs>
-          <w:tab w:val="num" w:pos="2880"/>
-        </w:tabs>
-        <w:ind w:left="2880" w:hanging="720"/>
-      </w:pPr>
-    </w:lvl>
-    <w:lvl w:ilvl="4">
-      <w:start w:val="1"/>
-      <w:numFmt w:val="decimal"/>
-      <w:lvlText w:val="%5."/>
-      <w:lvlJc w:val="left"/>
-      <w:pPr>
-        <w:tabs>
-          <w:tab w:val="num" w:pos="3600"/>
-        </w:tabs>
-        <w:ind w:left="3600" w:hanging="720"/>
-      </w:pPr>
-    </w:lvl>
-    <w:lvl w:ilvl="5">
-      <w:start w:val="1"/>
-      <w:numFmt w:val="decimal"/>
-      <w:lvlText w:val="%6."/>
-      <w:lvlJc w:val="left"/>
-      <w:pPr>
-        <w:tabs>
-          <w:tab w:val="num" w:pos="4320"/>
-        </w:tabs>
-        <w:ind w:left="4320" w:hanging="720"/>
-      </w:pPr>
-    </w:lvl>
-    <w:lvl w:ilvl="6">
-      <w:start w:val="1"/>
-      <w:numFmt w:val="decimal"/>
-      <w:lvlText w:val="%7."/>
-      <w:lvlJc w:val="left"/>
-      <w:pPr>
-        <w:tabs>
-          <w:tab w:val="num" w:pos="5040"/>
-        </w:tabs>
-        <w:ind w:left="5040" w:hanging="720"/>
-      </w:pPr>
-    </w:lvl>
-    <w:lvl w:ilvl="7">
-      <w:start w:val="1"/>
-      <w:numFmt w:val="decimal"/>
-      <w:lvlText w:val="%8."/>
-      <w:lvlJc w:val="left"/>
-      <w:pPr>
-        <w:tabs>
-          <w:tab w:val="num" w:pos="5760"/>
-        </w:tabs>
-        <w:ind w:left="5760" w:hanging="720"/>
-      </w:pPr>
-    </w:lvl>
-    <w:lvl w:ilvl="8">
-      <w:start w:val="1"/>
-      <w:numFmt w:val="decimal"/>
-      <w:lvlText w:val="%9."/>
-      <w:lvlJc w:val="left"/>
-      <w:pPr>
-        <w:tabs>
-          <w:tab w:val="num" w:pos="6480"/>
-        </w:tabs>
-        <w:ind w:left="6480" w:hanging="720"/>
-      </w:pPr>
-    </w:lvl>
-  </w:abstractNum>
-  <w:num w:numId="1">
-    <w:abstractNumId w:val="0"/>
-  </w:num>
-  <w:num w:numId="2">
-    <w:abstractNumId w:val="0"/>
-    <w:lvlOverride w:ilvl="0">
-      <w:startOverride w:val="1"/>
-    </w:lvlOverride>
-    <w:lvlOverride w:ilvl="1">
-      <w:startOverride w:val="1"/>
-    </w:lvlOverride>
-    <w:lvlOverride w:ilvl="2">
-      <w:startOverride w:val="1"/>
-    </w:lvlOverride>
-    <w:lvlOverride w:ilvl="3">
-      <w:startOverride w:val="1"/>
-    </w:lvlOverride>
-    <w:lvlOverride w:ilvl="4">
-      <w:startOverride w:val="1"/>
-    </w:lvlOverride>
-    <w:lvlOverride w:ilvl="5">
-      <w:startOverride w:val="1"/>
-    </w:lvlOverride>
-    <w:lvlOverride w:ilvl="6">
-      <w:startOverride w:val="1"/>
-    </w:lvlOverride>
-    <w:lvlOverride w:ilvl="7">
-      <w:startOverride w:val="1"/>
-    </w:lvlOverride>
-    <w:lvlOverride w:ilvl="8">
-      <w:startOverride w:val="1"/>
-    </w:lvlOverride>
-  </w:num>
-  <w:num w:numId="3">
-    <w:abstractNumId w:val="0"/>
-    <w:lvlOverride w:ilvl="0">
-      <w:startOverride w:val="1"/>
-    </w:lvlOverride>
-    <w:lvlOverride w:ilvl="1">
-      <w:startOverride w:val="1"/>
-    </w:lvlOverride>
-    <w:lvlOverride w:ilvl="2">
-      <w:startOverride w:val="1"/>
-    </w:lvlOverride>
-    <w:lvlOverride w:ilvl="3">
-      <w:startOverride w:val="1"/>
-    </w:lvlOverride>
-    <w:lvlOverride w:ilvl="4">
-      <w:startOverride w:val="1"/>
-    </w:lvlOverride>
-    <w:lvlOverride w:ilvl="5">
-      <w:startOverride w:val="1"/>
-    </w:lvlOverride>
-    <w:lvlOverride w:ilvl="6">
-      <w:startOverride w:val="1"/>
-    </w:lvlOverride>
-    <w:lvlOverride w:ilvl="7">
-      <w:startOverride w:val="1"/>
-    </w:lvlOverride>
-    <w:lvlOverride w:ilvl="8">
-      <w:startOverride w:val="1"/>
-    </w:lvlOverride>
-  </w:num>
-  <w:num w:numId="4">
-    <w:abstractNumId w:val="0"/>
-    <w:lvlOverride w:ilvl="0">
-      <w:startOverride w:val="1"/>
-    </w:lvlOverride>
-    <w:lvlOverride w:ilvl="1">
-      <w:startOverride w:val="1"/>
-    </w:lvlOverride>
-    <w:lvlOverride w:ilvl="2">
-      <w:startOverride w:val="1"/>
-    </w:lvlOverride>
-    <w:lvlOverride w:ilvl="3">
-      <w:startOverride w:val="1"/>
-    </w:lvlOverride>
-    <w:lvlOverride w:ilvl="4">
-      <w:startOverride w:val="1"/>
-    </w:lvlOverride>
-    <w:lvlOverride w:ilvl="5">
-      <w:startOverride w:val="1"/>
-    </w:lvlOverride>
-    <w:lvlOverride w:ilvl="6">
-      <w:startOverride w:val="1"/>
-    </w:lvlOverride>
-    <w:lvlOverride w:ilvl="7">
-      <w:startOverride w:val="1"/>
-    </w:lvlOverride>
-    <w:lvlOverride w:ilvl="8">
-      <w:startOverride w:val="1"/>
-    </w:lvlOverride>
-  </w:num>
-</w:numbering>
-</file>
-
-<file path=word/glossary/settings.xml><?xml version="1.0" encoding="utf-8"?>
-<w:settings xmlns:o="urn:schemas-microsoft-com:office:office" xmlns:r="http://schemas.openxmlformats.org/officeDocument/2006/relationships" xmlns:m="http://schemas.openxmlformats.org/officeDocument/2006/math" xmlns:v="urn:schemas-microsoft-com:vml" xmlns:w10="urn:schemas-microsoft-com:office:word" xmlns:w="http://schemas.openxmlformats.org/wordprocessingml/2006/main" xmlns:sl="http://schemas.openxmlformats.org/schemaLibrary/2006/main">
-  <w:view w:val="normal"/>
-  <w:doNotTrackMoves/>
-  <w:defaultTabStop w:val="720"/>
-  <w:hyphenationZone w:val="425"/>
-  <w:characterSpacingControl w:val="doNotCompress"/>
-  <w:compat>
-    <w:useFELayout/>
-  </w:compat>
-  <w:rsids>
-    <w:rsidRoot w:val="00C37F41"/>
-    <w:rsid w:val="00014ED2"/>
-    <w:rsid w:val="00015EF2"/>
-    <w:rsid w:val="00023C73"/>
-    <w:rsid w:val="00031A83"/>
-    <w:rsid w:val="00033618"/>
-    <w:rsid w:val="000445C5"/>
-    <w:rsid w:val="00074214"/>
-    <w:rsid w:val="000B22A8"/>
-    <w:rsid w:val="000B3176"/>
-    <w:rsid w:val="000C1EE7"/>
-    <w:rsid w:val="000D779F"/>
-    <w:rsid w:val="000D7AB5"/>
-    <w:rsid w:val="000F57CF"/>
-    <w:rsid w:val="001129E2"/>
-    <w:rsid w:val="001202CB"/>
-    <w:rsid w:val="00155615"/>
-    <w:rsid w:val="00157194"/>
-    <w:rsid w:val="00160851"/>
-    <w:rsid w:val="0017402D"/>
-    <w:rsid w:val="00177161"/>
-    <w:rsid w:val="00182E78"/>
-    <w:rsid w:val="001A1E83"/>
-    <w:rsid w:val="001B1FEC"/>
-    <w:rsid w:val="001C0842"/>
-    <w:rsid w:val="001D242C"/>
-    <w:rsid w:val="001D592F"/>
-    <w:rsid w:val="00212496"/>
-    <w:rsid w:val="00224D1A"/>
-    <w:rsid w:val="002546A0"/>
-    <w:rsid w:val="00262D19"/>
-    <w:rsid w:val="002727BD"/>
-    <w:rsid w:val="00276856"/>
-    <w:rsid w:val="002C0D77"/>
-    <w:rsid w:val="002D1B13"/>
-    <w:rsid w:val="002D4456"/>
-    <w:rsid w:val="002F2C48"/>
-    <w:rsid w:val="00301BF3"/>
-    <w:rsid w:val="00362DC3"/>
-    <w:rsid w:val="003A3C9B"/>
-    <w:rsid w:val="003B3C40"/>
-    <w:rsid w:val="003D1611"/>
-    <w:rsid w:val="003E0B4E"/>
-    <w:rsid w:val="003E2294"/>
-    <w:rsid w:val="003E28D0"/>
-    <w:rsid w:val="003E7601"/>
-    <w:rsid w:val="00430F48"/>
-    <w:rsid w:val="0044111E"/>
-    <w:rsid w:val="00444056"/>
-    <w:rsid w:val="00461071"/>
-    <w:rsid w:val="00471F88"/>
-    <w:rsid w:val="0049612E"/>
-    <w:rsid w:val="004A22C7"/>
-    <w:rsid w:val="004B2846"/>
-    <w:rsid w:val="004D0A26"/>
-    <w:rsid w:val="004E10F7"/>
-    <w:rsid w:val="004E7EB4"/>
-    <w:rsid w:val="004F0BA7"/>
-    <w:rsid w:val="004F2945"/>
-    <w:rsid w:val="004F42ED"/>
-    <w:rsid w:val="004F42F1"/>
-    <w:rsid w:val="005026E2"/>
-    <w:rsid w:val="00535B1C"/>
-    <w:rsid w:val="00540AFF"/>
-    <w:rsid w:val="00563289"/>
-    <w:rsid w:val="00573C30"/>
-    <w:rsid w:val="00574F9C"/>
-    <w:rsid w:val="00580100"/>
-    <w:rsid w:val="005B0C54"/>
-    <w:rsid w:val="005D7B86"/>
-    <w:rsid w:val="0062464B"/>
-    <w:rsid w:val="00646198"/>
-    <w:rsid w:val="006B5622"/>
-    <w:rsid w:val="006C33B8"/>
-    <w:rsid w:val="006E34B6"/>
-    <w:rsid w:val="006F5104"/>
-    <w:rsid w:val="00705842"/>
-    <w:rsid w:val="0070745B"/>
-    <w:rsid w:val="00707F6D"/>
-    <w:rsid w:val="00710963"/>
-    <w:rsid w:val="00715A6F"/>
-    <w:rsid w:val="00720BD6"/>
-    <w:rsid w:val="00756727"/>
-    <w:rsid w:val="007735CB"/>
-    <w:rsid w:val="00782AEC"/>
-    <w:rsid w:val="007A2909"/>
-    <w:rsid w:val="007B48B3"/>
-    <w:rsid w:val="007B49CC"/>
-    <w:rsid w:val="007F19EE"/>
-    <w:rsid w:val="00801983"/>
-    <w:rsid w:val="0083708C"/>
-    <w:rsid w:val="00852C49"/>
-    <w:rsid w:val="0085379C"/>
-    <w:rsid w:val="00877F71"/>
-    <w:rsid w:val="00881CA7"/>
-    <w:rsid w:val="00895218"/>
-    <w:rsid w:val="008B58BC"/>
-    <w:rsid w:val="008E25D9"/>
-    <w:rsid w:val="0094742D"/>
-    <w:rsid w:val="00952E83"/>
-    <w:rsid w:val="009741B0"/>
-    <w:rsid w:val="00996F67"/>
-    <w:rsid w:val="009A14FC"/>
-    <w:rsid w:val="009B2CBA"/>
-    <w:rsid w:val="009C6A74"/>
-    <w:rsid w:val="009C7468"/>
-    <w:rsid w:val="009F24E8"/>
-    <w:rsid w:val="00A00D57"/>
-    <w:rsid w:val="00A11029"/>
-    <w:rsid w:val="00A27C75"/>
-    <w:rsid w:val="00A35631"/>
-    <w:rsid w:val="00A55D9F"/>
-    <w:rsid w:val="00A63F54"/>
-    <w:rsid w:val="00A84936"/>
-    <w:rsid w:val="00AC5A5D"/>
-    <w:rsid w:val="00AD217A"/>
-    <w:rsid w:val="00B37E23"/>
-    <w:rsid w:val="00B37EAD"/>
-    <w:rsid w:val="00B47931"/>
-    <w:rsid w:val="00B52C0B"/>
-    <w:rsid w:val="00B70897"/>
-    <w:rsid w:val="00B7144B"/>
-    <w:rsid w:val="00B83773"/>
-    <w:rsid w:val="00B86E07"/>
-    <w:rsid w:val="00B94A3A"/>
-    <w:rsid w:val="00BE50A0"/>
-    <w:rsid w:val="00C144CB"/>
-    <w:rsid w:val="00C15633"/>
-    <w:rsid w:val="00C21E88"/>
-    <w:rsid w:val="00C37F41"/>
-    <w:rsid w:val="00C66A37"/>
-    <w:rsid w:val="00C8038D"/>
-    <w:rsid w:val="00C81AC7"/>
-    <w:rsid w:val="00C86503"/>
-    <w:rsid w:val="00C9327F"/>
-    <w:rsid w:val="00CB5B53"/>
-    <w:rsid w:val="00CD0F53"/>
-    <w:rsid w:val="00CF15EA"/>
-    <w:rsid w:val="00D14BA7"/>
-    <w:rsid w:val="00D26952"/>
-    <w:rsid w:val="00D354F0"/>
-    <w:rsid w:val="00D4010F"/>
-    <w:rsid w:val="00D430A9"/>
-    <w:rsid w:val="00D4441C"/>
-    <w:rsid w:val="00D50BB4"/>
-    <w:rsid w:val="00D563C6"/>
-    <w:rsid w:val="00D61D1F"/>
-    <w:rsid w:val="00D714C1"/>
-    <w:rsid w:val="00D767AC"/>
-    <w:rsid w:val="00D86CAA"/>
-    <w:rsid w:val="00D9559E"/>
-    <w:rsid w:val="00DA1C6F"/>
-    <w:rsid w:val="00DA72FC"/>
-    <w:rsid w:val="00E15BE6"/>
-    <w:rsid w:val="00E33F1B"/>
-    <w:rsid w:val="00E46E46"/>
-    <w:rsid w:val="00E56917"/>
-    <w:rsid w:val="00E56B40"/>
-    <w:rsid w:val="00E62C94"/>
-    <w:rsid w:val="00E67BF9"/>
-    <w:rsid w:val="00E7189E"/>
-    <w:rsid w:val="00E726E5"/>
-    <w:rsid w:val="00E913FD"/>
-    <w:rsid w:val="00ED3A8F"/>
-    <w:rsid w:val="00ED3E59"/>
-    <w:rsid w:val="00ED5592"/>
-    <w:rsid w:val="00EE037D"/>
-    <w:rsid w:val="00EE6ECB"/>
-    <w:rsid w:val="00F11ABA"/>
-    <w:rsid w:val="00F12BAC"/>
-    <w:rsid w:val="00F32353"/>
-    <w:rsid w:val="00F76809"/>
-    <w:rsid w:val="00F86B1F"/>
-    <w:rsid w:val="00FC264A"/>
-    <w:rsid w:val="00FD17EE"/>
-    <w:rsid w:val="00FE3239"/>
-    <w:rsid w:val="00FF19ED"/>
-  </w:rsids>
-  <m:mathPr>
-    <m:mathFont m:val="Adobe Pi Std"/>
-    <m:brkBin m:val="before"/>
-    <m:brkBinSub m:val="--"/>
-    <m:smallFrac m:val="off"/>
-    <m:dispDef/>
-    <m:lMargin m:val="0"/>
-    <m:rMargin m:val="0"/>
-    <m:defJc m:val="centerGroup"/>
-    <m:wrapIndent m:val="1440"/>
-    <m:intLim m:val="subSup"/>
-    <m:naryLim m:val="undOvr"/>
-  </m:mathPr>
-  <w:themeFontLang w:val="en-US" w:bidi="ar-SA"/>
-  <w:clrSchemeMapping w:bg1="light1" w:t1="dark1" w:bg2="light2" w:t2="dark2" w:accent1="accent1" w:accent2="accent2" w:accent3="accent3" w:accent4="accent4" w:accent5="accent5" w:accent6="accent6" w:hyperlink="hyperlink" w:followedHyperlink="followedHyperlink"/>
-  <w:decimalSymbol w:val="."/>
-  <w:listSeparator w:val=","/>
-</w:settings>
-</file>
-
-<file path=word/glossary/styles.xml><?xml version="1.0" encoding="utf-8"?>
-<w:styles xmlns:r="http://schemas.openxmlformats.org/officeDocument/2006/relationships" xmlns:w="http://schemas.openxmlformats.org/wordprocessingml/2006/main">
-  <w:docDefaults>
-    <w:rPrDefault>
-      <w:rPr>
-        <w:rFonts w:asciiTheme="minorHAnsi" w:eastAsiaTheme="minorEastAsia" w:hAnsiTheme="minorHAnsi" w:cstheme="minorBidi"/>
-        <w:sz w:val="22"/>
-        <w:szCs w:val="22"/>
-        <w:lang w:val="en-US" w:eastAsia="en-US" w:bidi="ar-SA"/>
-      </w:rPr>
-    </w:rPrDefault>
-    <w:pPrDefault>
-      <w:pPr>
-        <w:spacing w:after="200" w:line="276" w:lineRule="auto"/>
-      </w:pPr>
-    </w:pPrDefault>
-  </w:docDefaults>
-  <w:latentStyles w:defLockedState="0" w:defUIPriority="99" w:defSemiHidden="1" w:defUnhideWhenUsed="1" w:defQFormat="0" w:count="276">
-    <w:lsdException w:name="Normal" w:semiHidden="0" w:uiPriority="0" w:unhideWhenUsed="0" w:qFormat="1"/>
-    <w:lsdException w:name="heading 1" w:semiHidden="0" w:uiPriority="9" w:unhideWhenUsed="0" w:qFormat="1"/>
-    <w:lsdException w:name="heading 2" w:uiPriority="9" w:qFormat="1"/>
-    <w:lsdException w:name="heading 3" w:uiPriority="9" w:qFormat="1"/>
-    <w:lsdException w:name="heading 4" w:uiPriority="9" w:qFormat="1"/>
-    <w:lsdException w:name="heading 5" w:uiPriority="9" w:qFormat="1"/>
-    <w:lsdException w:name="heading 6" w:uiPriority="9" w:qFormat="1"/>
-    <w:lsdException w:name="heading 7" w:uiPriority="9" w:qFormat="1"/>
-    <w:lsdException w:name="heading 8" w:uiPriority="9" w:qFormat="1"/>
-    <w:lsdException w:name="heading 9" w:uiPriority="9" w:qFormat="1"/>
-    <w:lsdException w:name="toc 1" w:uiPriority="39"/>
-    <w:lsdException w:name="toc 2" w:uiPriority="39"/>
-    <w:lsdException w:name="toc 3" w:uiPriority="39"/>
-    <w:lsdException w:name="toc 4" w:uiPriority="39"/>
-    <w:lsdException w:name="toc 5" w:uiPriority="39"/>
-    <w:lsdException w:name="toc 6" w:uiPriority="39"/>
-    <w:lsdException w:name="toc 7" w:uiPriority="39"/>
-    <w:lsdException w:name="toc 8" w:uiPriority="39"/>
-    <w:lsdException w:name="toc 9" w:uiPriority="39"/>
-    <w:lsdException w:name="caption" w:uiPriority="35" w:qFormat="1"/>
-    <w:lsdException w:name="Title" w:semiHidden="0" w:uiPriority="10" w:unhideWhenUsed="0" w:qFormat="1"/>
-    <w:lsdException w:name="Default Paragraph Font" w:uiPriority="1"/>
-    <w:lsdException w:name="Subtitle" w:semiHidden="0" w:uiPriority="11" w:unhideWhenUsed="0" w:qFormat="1"/>
-    <w:lsdException w:name="Strong" w:semiHidden="0" w:uiPriority="22" w:unhideWhenUsed="0" w:qFormat="1"/>
-    <w:lsdException w:name="Emphasis" w:semiHidden="0" w:uiPriority="20" w:unhideWhenUsed="0" w:qFormat="1"/>
-    <w:lsdException w:name="Table Grid" w:semiHidden="0" w:uiPriority="59" w:unhideWhenUsed="0"/>
-    <w:lsdException w:name="Placeholder Text" w:unhideWhenUsed="0"/>
-    <w:lsdException w:name="No Spacing" w:semiHidden="0" w:uiPriority="1" w:unhideWhenUsed="0" w:qFormat="1"/>
-    <w:lsdException w:name="Light Shading" w:semiHidden="0" w:uiPriority="60" w:unhideWhenUsed="0"/>
-    <w:lsdException w:name="Light List" w:semiHidden="0" w:uiPriority="61" w:unhideWhenUsed="0"/>
-    <w:lsdException w:name="Light Grid" w:semiHidden="0" w:uiPriority="62" w:unhideWhenUsed="0"/>
-    <w:lsdException w:name="Medium Shading 1" w:semiHidden="0" w:uiPriority="63" w:unhideWhenUsed="0"/>
-    <w:lsdException w:name="Medium Shading 2" w:semiHidden="0" w:uiPriority="64" w:unhideWhenUsed="0"/>
-    <w:lsdException w:name="Medium List 1" w:semiHidden="0" w:uiPriority="65" w:unhideWhenUsed="0"/>
-    <w:lsdException w:name="Medium List 2" w:semiHidden="0" w:uiPriority="66" w:unhideWhenUsed="0"/>
-    <w:lsdException w:name="Medium Grid 1" w:semiHidden="0" w:uiPriority="67" w:unhideWhenUsed="0"/>
-    <w:lsdException w:name="Medium Grid 2" w:semiHidden="0" w:uiPriority="68" w:unhideWhenUsed="0"/>
-    <w:lsdException w:name="Medium Grid 3" w:semiHidden="0" w:uiPriority="69" w:unhideWhenUsed="0"/>
-    <w:lsdException w:name="Dark List" w:semiHidden="0" w:uiPriority="70" w:unhideWhenUsed="0"/>
-    <w:lsdException w:name="Colorful Shading" w:semiHidden="0" w:uiPriority="71" w:unhideWhenUsed="0"/>
-    <w:lsdException w:name="Colorful List" w:semiHidden="0" w:uiPriority="72" w:unhideWhenUsed="0"/>
-    <w:lsdException w:name="Colorful Grid" w:semiHidden="0" w:uiPriority="73" w:unhideWhenUsed="0"/>
-    <w:lsdException w:name="Light Shading Accent 1" w:semiHidden="0" w:uiPriority="60" w:unhideWhenUsed="0"/>
-    <w:lsdException w:name="Light List Accent 1" w:semiHidden="0" w:uiPriority="61" w:unhideWhenUsed="0"/>
-    <w:lsdException w:name="Light Grid Accent 1" w:semiHidden="0" w:uiPriority="62" w:unhideWhenUsed="0"/>
-    <w:lsdException w:name="Medium Shading 1 Accent 1" w:semiHidden="0" w:uiPriority="63" w:unhideWhenUsed="0"/>
-    <w:lsdException w:name="Medium Shading 2 Accent 1" w:semiHidden="0" w:uiPriority="64" w:unhideWhenUsed="0"/>
-    <w:lsdException w:name="Medium List 1 Accent 1" w:semiHidden="0" w:uiPriority="65" w:unhideWhenUsed="0"/>
-    <w:lsdException w:name="Revision" w:unhideWhenUsed="0"/>
-    <w:lsdException w:name="List Paragraph" w:semiHidden="0" w:uiPriority="34" w:unhideWhenUsed="0" w:qFormat="1"/>
-    <w:lsdException w:name="Quote" w:semiHidden="0" w:uiPriority="29" w:unhideWhenUsed="0" w:qFormat="1"/>
-    <w:lsdException w:name="Intense Quote" w:semiHidden="0" w:uiPriority="30" w:unhideWhenUsed="0" w:qFormat="1"/>
-    <w:lsdException w:name="Medium List 2 Accent 1" w:semiHidden="0" w:uiPriority="66" w:unhideWhenUsed="0"/>
-    <w:lsdException w:name="Medium Grid 1 Accent 1" w:semiHidden="0" w:uiPriority="67" w:unhideWhenUsed="0"/>
-    <w:lsdException w:name="Medium Grid 2 Accent 1" w:semiHidden="0" w:uiPriority="68" w:unhideWhenUsed="0"/>
-    <w:lsdException w:name="Medium Grid 3 Accent 1" w:semiHidden="0" w:uiPriority="69" w:unhideWhenUsed="0"/>
-    <w:lsdException w:name="Dark List Accent 1" w:semiHidden="0" w:uiPriority="70" w:unhideWhenUsed="0"/>
-    <w:lsdException w:name="Colorful Shading Accent 1" w:semiHidden="0" w:uiPriority="71" w:unhideWhenUsed="0"/>
-    <w:lsdException w:name="Colorful List Accent 1" w:semiHidden="0" w:uiPriority="72" w:unhideWhenUsed="0"/>
-    <w:lsdException w:name="Colorful Grid Accent 1" w:semiHidden="0" w:uiPriority="73" w:unhideWhenUsed="0"/>
-    <w:lsdException w:name="Light Shading Accent 2" w:semiHidden="0" w:uiPriority="60" w:unhideWhenUsed="0"/>
-    <w:lsdException w:name="Light List Accent 2" w:semiHidden="0" w:uiPriority="61" w:unhideWhenUsed="0"/>
-    <w:lsdException w:name="Light Grid Accent 2" w:semiHidden="0" w:uiPriority="62" w:unhideWhenUsed="0"/>
-    <w:lsdException w:name="Medium Shading 1 Accent 2" w:semiHidden="0" w:uiPriority="63" w:unhideWhenUsed="0"/>
-    <w:lsdException w:name="Medium Shading 2 Accent 2" w:semiHidden="0" w:uiPriority="64" w:unhideWhenUsed="0"/>
-    <w:lsdException w:name="Medium List 1 Accent 2" w:semiHidden="0" w:uiPriority="65" w:unhideWhenUsed="0"/>
-    <w:lsdException w:name="Medium List 2 Accent 2" w:semiHidden="0" w:uiPriority="66" w:unhideWhenUsed="0"/>
-    <w:lsdException w:name="Medium Grid 1 Accent 2" w:semiHidden="0" w:uiPriority="67" w:unhideWhenUsed="0"/>
-    <w:lsdException w:name="Medium Grid 2 Accent 2" w:semiHidden="0" w:uiPriority="68" w:unhideWhenUsed="0"/>
-    <w:lsdException w:name="Medium Grid 3 Accent 2" w:semiHidden="0" w:uiPriority="69" w:unhideWhenUsed="0"/>
-    <w:lsdException w:name="Dark List Accent 2" w:semiHidden="0" w:uiPriority="70" w:unhideWhenUsed="0"/>
-    <w:lsdException w:name="Colorful Shading Accent 2" w:semiHidden="0" w:uiPriority="71" w:unhideWhenUsed="0"/>
-    <w:lsdException w:name="Colorful List Accent 2" w:semiHidden="0" w:uiPriority="72" w:unhideWhenUsed="0"/>
-    <w:lsdException w:name="Colorful Grid Accent 2" w:semiHidden="0" w:uiPriority="73" w:unhideWhenUsed="0"/>
-    <w:lsdException w:name="Light Shading Accent 3" w:semiHidden="0" w:uiPriority="60" w:unhideWhenUsed="0"/>
-    <w:lsdException w:name="Light List Accent 3" w:semiHidden="0" w:uiPriority="61" w:unhideWhenUsed="0"/>
-    <w:lsdException w:name="Light Grid Accent 3" w:semiHidden="0" w:uiPriority="62" w:unhideWhenUsed="0"/>
-    <w:lsdException w:name="Medium Shading 1 Accent 3" w:semiHidden="0" w:uiPriority="63" w:unhideWhenUsed="0"/>
-    <w:lsdException w:name="Medium Shading 2 Accent 3" w:semiHidden="0" w:uiPriority="64" w:unhideWhenUsed="0"/>
-    <w:lsdException w:name="Medium List 1 Accent 3" w:semiHidden="0" w:uiPriority="65" w:unhideWhenUsed="0"/>
-    <w:lsdException w:name="Medium List 2 Accent 3" w:semiHidden="0" w:uiPriority="66" w:unhideWhenUsed="0"/>
-    <w:lsdException w:name="Medium Grid 1 Accent 3" w:semiHidden="0" w:uiPriority="67" w:unhideWhenUsed="0"/>
-    <w:lsdException w:name="Medium Grid 2 Accent 3" w:semiHidden="0" w:uiPriority="68" w:unhideWhenUsed="0"/>
-    <w:lsdException w:name="Medium Grid 3 Accent 3" w:semiHidden="0" w:uiPriority="69" w:unhideWhenUsed="0"/>
-    <w:lsdException w:name="Dark List Accent 3" w:semiHidden="0" w:uiPriority="70" w:unhideWhenUsed="0"/>
-    <w:lsdException w:name="Colorful Shading Accent 3" w:semiHidden="0" w:uiPriority="71" w:unhideWhenUsed="0"/>
-    <w:lsdException w:name="Colorful List Accent 3" w:semiHidden="0" w:uiPriority="72" w:unhideWhenUsed="0"/>
-    <w:lsdException w:name="Colorful Grid Accent 3" w:semiHidden="0" w:uiPriority="73" w:unhideWhenUsed="0"/>
-    <w:lsdException w:name="Light Shading Accent 4" w:semiHidden="0" w:uiPriority="60" w:unhideWhenUsed="0"/>
-    <w:lsdException w:name="Light List Accent 4" w:semiHidden="0" w:uiPriority="61" w:unhideWhenUsed="0"/>
-    <w:lsdException w:name="Light Grid Accent 4" w:semiHidden="0" w:uiPriority="62" w:unhideWhenUsed="0"/>
-    <w:lsdException w:name="Medium Shading 1 Accent 4" w:semiHidden="0" w:uiPriority="63" w:unhideWhenUsed="0"/>
-    <w:lsdException w:name="Medium Shading 2 Accent 4" w:semiHidden="0" w:uiPriority="64" w:unhideWhenUsed="0"/>
-    <w:lsdException w:name="Medium List 1 Accent 4" w:semiHidden="0" w:uiPriority="65" w:unhideWhenUsed="0"/>
-    <w:lsdException w:name="Medium List 2 Accent 4" w:semiHidden="0" w:uiPriority="66" w:unhideWhenUsed="0"/>
-    <w:lsdException w:name="Medium Grid 1 Accent 4" w:semiHidden="0" w:uiPriority="67" w:unhideWhenUsed="0"/>
-    <w:lsdException w:name="Medium Grid 2 Accent 4" w:semiHidden="0" w:uiPriority="68" w:unhideWhenUsed="0"/>
-    <w:lsdException w:name="Medium Grid 3 Accent 4" w:semiHidden="0" w:uiPriority="69" w:unhideWhenUsed="0"/>
-    <w:lsdException w:name="Dark List Accent 4" w:semiHidden="0" w:uiPriority="70" w:unhideWhenUsed="0"/>
-    <w:lsdException w:name="Colorful Shading Accent 4" w:semiHidden="0" w:uiPriority="71" w:unhideWhenUsed="0"/>
-    <w:lsdException w:name="Colorful List Accent 4" w:semiHidden="0" w:uiPriority="72" w:unhideWhenUsed="0"/>
-    <w:lsdException w:name="Colorful Grid Accent 4" w:semiHidden="0" w:uiPriority="73" w:unhideWhenUsed="0"/>
-    <w:lsdException w:name="Light Shading Accent 5" w:semiHidden="0" w:uiPriority="60" w:unhideWhenUsed="0"/>
-    <w:lsdException w:name="Light List Accent 5" w:semiHidden="0" w:uiPriority="61" w:unhideWhenUsed="0"/>
-    <w:lsdException w:name="Light Grid Accent 5" w:semiHidden="0" w:uiPriority="62" w:unhideWhenUsed="0"/>
-    <w:lsdException w:name="Medium Shading 1 Accent 5" w:semiHidden="0" w:uiPriority="63" w:unhideWhenUsed="0"/>
-    <w:lsdException w:name="Medium Shading 2 Accent 5" w:semiHidden="0" w:uiPriority="64" w:unhideWhenUsed="0"/>
-    <w:lsdException w:name="Medium List 1 Accent 5" w:semiHidden="0" w:uiPriority="65" w:unhideWhenUsed="0"/>
-    <w:lsdException w:name="Medium List 2 Accent 5" w:semiHidden="0" w:uiPriority="66" w:unhideWhenUsed="0"/>
-    <w:lsdException w:name="Medium Grid 1 Accent 5" w:semiHidden="0" w:uiPriority="67" w:unhideWhenUsed="0"/>
-    <w:lsdException w:name="Medium Grid 2 Accent 5" w:semiHidden="0" w:uiPriority="68" w:unhideWhenUsed="0"/>
-    <w:lsdException w:name="Medium Grid 3 Accent 5" w:semiHidden="0" w:uiPriority="69" w:unhideWhenUsed="0"/>
-    <w:lsdException w:name="Dark List Accent 5" w:semiHidden="0" w:uiPriority="70" w:unhideWhenUsed="0"/>
-    <w:lsdException w:name="Colorful Shading Accent 5" w:semiHidden="0" w:uiPriority="71" w:unhideWhenUsed="0"/>
-    <w:lsdException w:name="Colorful List Accent 5" w:semiHidden="0" w:uiPriority="72" w:unhideWhenUsed="0"/>
-    <w:lsdException w:name="Colorful Grid Accent 5" w:semiHidden="0" w:uiPriority="73" w:unhideWhenUsed="0"/>
-    <w:lsdException w:name="Light Shading Accent 6" w:semiHidden="0" w:uiPriority="60" w:unhideWhenUsed="0"/>
-    <w:lsdException w:name="Light List Accent 6" w:semiHidden="0" w:uiPriority="61" w:unhideWhenUsed="0"/>
-    <w:lsdException w:name="Light Grid Accent 6" w:semiHidden="0" w:uiPriority="62" w:unhideWhenUsed="0"/>
-    <w:lsdException w:name="Medium Shading 1 Accent 6" w:semiHidden="0" w:uiPriority="63" w:unhideWhenUsed="0"/>
-    <w:lsdException w:name="Medium Shading 2 Accent 6" w:semiHidden="0" w:uiPriority="64" w:unhideWhenUsed="0"/>
-    <w:lsdException w:name="Medium List 1 Accent 6" w:semiHidden="0" w:uiPriority="65" w:unhideWhenUsed="0"/>
-    <w:lsdException w:name="Medium List 2 Accent 6" w:semiHidden="0" w:uiPriority="66" w:unhideWhenUsed="0"/>
-    <w:lsdException w:name="Medium Grid 1 Accent 6" w:semiHidden="0" w:uiPriority="67" w:unhideWhenUsed="0"/>
-    <w:lsdException w:name="Medium Grid 2 Accent 6" w:semiHidden="0" w:uiPriority="68" w:unhideWhenUsed="0"/>
-    <w:lsdException w:name="Medium Grid 3 Accent 6" w:semiHidden="0" w:uiPriority="69" w:unhideWhenUsed="0"/>
-    <w:lsdException w:name="Dark List Accent 6" w:semiHidden="0" w:uiPriority="70" w:unhideWhenUsed="0"/>
-    <w:lsdException w:name="Colorful Shading Accent 6" w:semiHidden="0" w:uiPriority="71" w:unhideWhenUsed="0"/>
-    <w:lsdException w:name="Colorful List Accent 6" w:semiHidden="0" w:uiPriority="72" w:unhideWhenUsed="0"/>
-    <w:lsdException w:name="Colorful Grid Accent 6" w:semiHidden="0" w:uiPriority="73" w:unhideWhenUsed="0"/>
-    <w:lsdException w:name="Subtle Emphasis" w:semiHidden="0" w:uiPriority="19" w:unhideWhenUsed="0" w:qFormat="1"/>
-    <w:lsdException w:name="Intense Emphasis" w:semiHidden="0" w:uiPriority="21" w:unhideWhenUsed="0" w:qFormat="1"/>
-    <w:lsdException w:name="Subtle Reference" w:semiHidden="0" w:uiPriority="31" w:unhideWhenUsed="0" w:qFormat="1"/>
-    <w:lsdException w:name="Intense Reference" w:semiHidden="0" w:uiPriority="32" w:unhideWhenUsed="0" w:qFormat="1"/>
-    <w:lsdException w:name="Book Title" w:semiHidden="0" w:uiPriority="33" w:unhideWhenUsed="0" w:qFormat="1"/>
-    <w:lsdException w:name="Bibliography" w:uiPriority="37"/>
-    <w:lsdException w:name="TOC Heading" w:uiPriority="39" w:qFormat="1"/>
-  </w:latentStyles>
-  <w:style w:type="paragraph" w:default="1" w:styleId="Normal">
-    <w:name w:val="Normal"/>
-    <w:qFormat/>
-    <w:rsid w:val="00DA72FC"/>
-  </w:style>
-  <w:style w:type="character" w:default="1" w:styleId="DefaultParagraphFont">
-    <w:name w:val="Default Paragraph Font"/>
-    <w:semiHidden/>
-    <w:unhideWhenUsed/>
-  </w:style>
-  <w:style w:type="table" w:default="1" w:styleId="TableNormal">
-    <w:name w:val="Normal Table"/>
-    <w:semiHidden/>
-    <w:unhideWhenUsed/>
-    <w:qFormat/>
-    <w:tblPr>
-      <w:tblInd w:w="0" w:type="dxa"/>
-      <w:tblCellMar>
-        <w:top w:w="0" w:type="dxa"/>
-        <w:left w:w="108" w:type="dxa"/>
-        <w:bottom w:w="0" w:type="dxa"/>
-        <w:right w:w="108" w:type="dxa"/>
-      </w:tblCellMar>
-    </w:tblPr>
-  </w:style>
-  <w:style w:type="numbering" w:default="1" w:styleId="NoList">
-    <w:name w:val="No List"/>
-    <w:semiHidden/>
-    <w:unhideWhenUsed/>
-  </w:style>
-  <w:style w:type="character" w:styleId="PlaceholderText">
-    <w:name w:val="Placeholder Text"/>
-    <w:basedOn w:val="DefaultParagraphFont"/>
-    <w:uiPriority w:val="99"/>
-    <w:semiHidden/>
-    <w:rsid w:val="00C144CB"/>
-    <w:rPr>
-      <w:color w:val="808080"/>
-    </w:rPr>
-  </w:style>
-  <w:style w:type="paragraph" w:customStyle="1" w:styleId="FC84A64AA5A944F1A0151E8959738539">
-    <w:name w:val="FC84A64AA5A944F1A0151E8959738539"/>
-    <w:rsid w:val="00DA72FC"/>
-  </w:style>
-  <w:style w:type="paragraph" w:customStyle="1" w:styleId="7F9CF41775154EFE9F47224B3C4D980F">
-    <w:name w:val="7F9CF41775154EFE9F47224B3C4D980F"/>
-    <w:rsid w:val="00DA72FC"/>
-  </w:style>
-  <w:style w:type="paragraph" w:customStyle="1" w:styleId="FDCE5149D2B94297A251C6BA97855089">
-    <w:name w:val="FDCE5149D2B94297A251C6BA97855089"/>
-    <w:rsid w:val="00C37F41"/>
-  </w:style>
-  <w:style w:type="paragraph" w:customStyle="1" w:styleId="7F9CF41775154EFE9F47224B3C4D980F1">
-    <w:name w:val="7F9CF41775154EFE9F47224B3C4D980F1"/>
-    <w:rsid w:val="00C37F41"/>
-    <w:rPr>
-      <w:rFonts w:eastAsiaTheme="minorHAnsi"/>
-      <w:color w:val="1F497D" w:themeColor="text2"/>
-      <w:sz w:val="24"/>
-    </w:rPr>
-  </w:style>
-  <w:style w:type="paragraph" w:customStyle="1" w:styleId="91E3D61DE1034DB0B75DE0F94B49FC2C">
-    <w:name w:val="91E3D61DE1034DB0B75DE0F94B49FC2C"/>
-    <w:rsid w:val="00C86503"/>
-  </w:style>
-  <w:style w:type="paragraph" w:customStyle="1" w:styleId="58C08CDCC60A48829268B8860B630607">
-    <w:name w:val="58C08CDCC60A48829268B8860B630607"/>
-    <w:rsid w:val="0083708C"/>
-  </w:style>
-  <w:style w:type="paragraph" w:customStyle="1" w:styleId="86462ECBD6134A35B61C11270C4815C1">
-    <w:name w:val="86462ECBD6134A35B61C11270C4815C1"/>
-    <w:rsid w:val="0017402D"/>
-  </w:style>
-  <w:style w:type="paragraph" w:customStyle="1" w:styleId="0449FF9D65514859A1144DA7224BC1F9">
-    <w:name w:val="0449FF9D65514859A1144DA7224BC1F9"/>
-    <w:rsid w:val="0017402D"/>
-  </w:style>
-  <w:style w:type="paragraph" w:customStyle="1" w:styleId="95A6F136ABD34B54893996ADA2D06792">
-    <w:name w:val="95A6F136ABD34B54893996ADA2D06792"/>
-    <w:rsid w:val="0017402D"/>
-  </w:style>
-  <w:style w:type="paragraph" w:customStyle="1" w:styleId="0904B683BB3D448592DF4F09244A96F7">
-    <w:name w:val="0904B683BB3D448592DF4F09244A96F7"/>
-    <w:rsid w:val="0017402D"/>
-  </w:style>
-  <w:style w:type="paragraph" w:customStyle="1" w:styleId="1CDDF7ECCB7F4855984E299CC7A4F5C2">
-    <w:name w:val="1CDDF7ECCB7F4855984E299CC7A4F5C2"/>
-    <w:rsid w:val="002727BD"/>
-  </w:style>
-  <w:style w:type="paragraph" w:customStyle="1" w:styleId="A0233FB35C404F75BA561FFD54FEEB74">
-    <w:name w:val="A0233FB35C404F75BA561FFD54FEEB74"/>
-    <w:rsid w:val="002727BD"/>
-  </w:style>
-  <w:style w:type="paragraph" w:customStyle="1" w:styleId="1102E8CDCEF34C88B5C93405C396CDFB">
-    <w:name w:val="1102E8CDCEF34C88B5C93405C396CDFB"/>
-    <w:rsid w:val="002727BD"/>
-  </w:style>
-  <w:style w:type="paragraph" w:customStyle="1" w:styleId="99F197213D9249B683E5D004FC969FF1">
-    <w:name w:val="99F197213D9249B683E5D004FC969FF1"/>
-    <w:rsid w:val="002727BD"/>
-  </w:style>
-  <w:style w:type="paragraph" w:customStyle="1" w:styleId="815ADC3FF2DF4EA4BB33A30D6C28D53A">
-    <w:name w:val="815ADC3FF2DF4EA4BB33A30D6C28D53A"/>
-    <w:rsid w:val="002727BD"/>
-  </w:style>
-  <w:style w:type="paragraph" w:customStyle="1" w:styleId="02BB8F99C83748B7BB4D958213A5B47E">
-    <w:name w:val="02BB8F99C83748B7BB4D958213A5B47E"/>
-    <w:rsid w:val="002727BD"/>
-  </w:style>
-  <w:style w:type="paragraph" w:customStyle="1" w:styleId="C7C0DEC995D7410BABDCF35AEC437999">
-    <w:name w:val="C7C0DEC995D7410BABDCF35AEC437999"/>
-    <w:rsid w:val="002727BD"/>
-  </w:style>
-  <w:style w:type="paragraph" w:customStyle="1" w:styleId="DA5F4C57C44E45ED927411AF4AB1D28B">
-    <w:name w:val="DA5F4C57C44E45ED927411AF4AB1D28B"/>
-    <w:rsid w:val="002727BD"/>
-  </w:style>
-  <w:style w:type="paragraph" w:customStyle="1" w:styleId="31E25FBCDEA54D03AA8928CF4009807C">
-    <w:name w:val="31E25FBCDEA54D03AA8928CF4009807C"/>
-    <w:rsid w:val="002727BD"/>
-  </w:style>
-  <w:style w:type="paragraph" w:customStyle="1" w:styleId="7FF51EA590044FCBA0104E16CEC73636">
-    <w:name w:val="7FF51EA590044FCBA0104E16CEC73636"/>
-    <w:rsid w:val="002727BD"/>
-  </w:style>
-  <w:style w:type="paragraph" w:customStyle="1" w:styleId="02E81FF2271C497295B55ADC03EA6A7A">
-    <w:name w:val="02E81FF2271C497295B55ADC03EA6A7A"/>
-    <w:rsid w:val="002727BD"/>
-  </w:style>
-  <w:style w:type="paragraph" w:customStyle="1" w:styleId="9A7E85AF7DDF4EBF800D7B20D1B9043D">
-    <w:name w:val="9A7E85AF7DDF4EBF800D7B20D1B9043D"/>
-    <w:rsid w:val="002727BD"/>
-  </w:style>
-  <w:style w:type="paragraph" w:customStyle="1" w:styleId="0F1A18B20BAD4C26B7125C5B5C56DBB7">
-    <w:name w:val="0F1A18B20BAD4C26B7125C5B5C56DBB7"/>
-    <w:rsid w:val="00AC5A5D"/>
-    <w:pPr>
-      <w:jc w:val="right"/>
-    </w:pPr>
-    <w:rPr>
-      <w:rFonts w:eastAsiaTheme="minorHAnsi"/>
-      <w:b/>
-      <w:color w:val="1F497D" w:themeColor="text2"/>
-      <w:sz w:val="24"/>
-    </w:rPr>
-  </w:style>
-  <w:style w:type="paragraph" w:customStyle="1" w:styleId="7F9CF41775154EFE9F47224B3C4D980F2">
-    <w:name w:val="7F9CF41775154EFE9F47224B3C4D980F2"/>
-    <w:rsid w:val="00AC5A5D"/>
-    <w:rPr>
-      <w:rFonts w:eastAsiaTheme="minorHAnsi"/>
-      <w:color w:val="1F497D" w:themeColor="text2"/>
-      <w:sz w:val="24"/>
-    </w:rPr>
-  </w:style>
-  <w:style w:type="paragraph" w:customStyle="1" w:styleId="0F1A18B20BAD4C26B7125C5B5C56DBB71">
-    <w:name w:val="0F1A18B20BAD4C26B7125C5B5C56DBB71"/>
-    <w:rsid w:val="00015EF2"/>
-    <w:pPr>
-      <w:jc w:val="right"/>
-    </w:pPr>
-    <w:rPr>
-      <w:rFonts w:eastAsiaTheme="minorHAnsi"/>
-      <w:b/>
-      <w:color w:val="1F497D" w:themeColor="text2"/>
-      <w:sz w:val="24"/>
-    </w:rPr>
-  </w:style>
-  <w:style w:type="paragraph" w:customStyle="1" w:styleId="7F9CF41775154EFE9F47224B3C4D980F3">
-    <w:name w:val="7F9CF41775154EFE9F47224B3C4D980F3"/>
-    <w:rsid w:val="00015EF2"/>
-    <w:rPr>
-      <w:rFonts w:eastAsiaTheme="minorHAnsi"/>
-      <w:color w:val="1F497D" w:themeColor="text2"/>
-      <w:sz w:val="24"/>
-    </w:rPr>
-  </w:style>
-  <w:style w:type="paragraph" w:customStyle="1" w:styleId="D5B92E39A7AB4FDAB2C42E048B67F401">
-    <w:name w:val="D5B92E39A7AB4FDAB2C42E048B67F401"/>
-    <w:rsid w:val="00E33F1B"/>
-  </w:style>
-  <w:style w:type="paragraph" w:customStyle="1" w:styleId="1118D2860F6B479990044EE83DD09A4B">
-    <w:name w:val="1118D2860F6B479990044EE83DD09A4B"/>
-    <w:rsid w:val="00E33F1B"/>
-  </w:style>
-  <w:style w:type="paragraph" w:customStyle="1" w:styleId="D81863CAF7424EB6AD97E1A006EAEDD4">
-    <w:name w:val="D81863CAF7424EB6AD97E1A006EAEDD4"/>
-    <w:rsid w:val="00E33F1B"/>
-  </w:style>
-  <w:style w:type="paragraph" w:customStyle="1" w:styleId="D629DFA795EF437DAE597A36B74171E8">
-    <w:name w:val="D629DFA795EF437DAE597A36B74171E8"/>
-    <w:rsid w:val="00E33F1B"/>
-  </w:style>
-  <w:style w:type="paragraph" w:customStyle="1" w:styleId="7CF7C0F0D29D47DAAA4E5CE04D6C617E">
-    <w:name w:val="7CF7C0F0D29D47DAAA4E5CE04D6C617E"/>
-    <w:rsid w:val="00E33F1B"/>
-  </w:style>
-  <w:style w:type="paragraph" w:customStyle="1" w:styleId="C348B154F90044419EB2D631B6DAB2FD">
-    <w:name w:val="C348B154F90044419EB2D631B6DAB2FD"/>
-    <w:rsid w:val="00E33F1B"/>
-  </w:style>
-  <w:style w:type="paragraph" w:customStyle="1" w:styleId="98F6DB8F078242B086896EF4DDE27220">
-    <w:name w:val="98F6DB8F078242B086896EF4DDE27220"/>
-    <w:rsid w:val="0044111E"/>
-  </w:style>
-  <w:style w:type="paragraph" w:customStyle="1" w:styleId="C649C1F79DC44A58BEB1383A772FE60F">
-    <w:name w:val="C649C1F79DC44A58BEB1383A772FE60F"/>
-    <w:rsid w:val="0044111E"/>
-  </w:style>
-  <w:style w:type="paragraph" w:customStyle="1" w:styleId="58EF66C366A24A6CA51F9DD5C53DF950">
-    <w:name w:val="58EF66C366A24A6CA51F9DD5C53DF950"/>
-    <w:rsid w:val="0044111E"/>
-  </w:style>
-  <w:style w:type="paragraph" w:customStyle="1" w:styleId="84F8F39D2A8A4C89989972FED90E5D28">
-    <w:name w:val="84F8F39D2A8A4C89989972FED90E5D28"/>
-    <w:rsid w:val="0044111E"/>
-  </w:style>
-  <w:style w:type="paragraph" w:customStyle="1" w:styleId="F666DE779BB248FF9B26DE2DF17F4F65">
-    <w:name w:val="F666DE779BB248FF9B26DE2DF17F4F65"/>
-    <w:rsid w:val="0044111E"/>
-  </w:style>
-  <w:style w:type="paragraph" w:customStyle="1" w:styleId="0F1A18B20BAD4C26B7125C5B5C56DBB72">
-    <w:name w:val="0F1A18B20BAD4C26B7125C5B5C56DBB72"/>
-    <w:rsid w:val="0044111E"/>
-    <w:pPr>
-      <w:jc w:val="right"/>
-    </w:pPr>
-    <w:rPr>
-      <w:rFonts w:eastAsiaTheme="minorHAnsi"/>
-      <w:b/>
-      <w:color w:val="1F497D" w:themeColor="text2"/>
-      <w:sz w:val="24"/>
-    </w:rPr>
-  </w:style>
-  <w:style w:type="paragraph" w:customStyle="1" w:styleId="7F9CF41775154EFE9F47224B3C4D980F4">
-    <w:name w:val="7F9CF41775154EFE9F47224B3C4D980F4"/>
-    <w:rsid w:val="0044111E"/>
-    <w:rPr>
-      <w:rFonts w:eastAsiaTheme="minorHAnsi"/>
-      <w:color w:val="1F497D" w:themeColor="text2"/>
-      <w:sz w:val="24"/>
-    </w:rPr>
-  </w:style>
-  <w:style w:type="paragraph" w:customStyle="1" w:styleId="0F1A18B20BAD4C26B7125C5B5C56DBB73">
-    <w:name w:val="0F1A18B20BAD4C26B7125C5B5C56DBB73"/>
-    <w:rsid w:val="00182E78"/>
-    <w:pPr>
-      <w:jc w:val="right"/>
-    </w:pPr>
-    <w:rPr>
-      <w:rFonts w:eastAsiaTheme="minorHAnsi"/>
-      <w:b/>
-      <w:color w:val="1F497D" w:themeColor="text2"/>
-      <w:sz w:val="24"/>
-    </w:rPr>
-  </w:style>
-  <w:style w:type="paragraph" w:customStyle="1" w:styleId="7F9CF41775154EFE9F47224B3C4D980F5">
-    <w:name w:val="7F9CF41775154EFE9F47224B3C4D980F5"/>
-    <w:rsid w:val="00182E78"/>
-    <w:rPr>
-      <w:rFonts w:eastAsiaTheme="minorHAnsi"/>
-      <w:color w:val="1F497D" w:themeColor="text2"/>
-      <w:sz w:val="24"/>
-    </w:rPr>
-  </w:style>
-  <w:style w:type="paragraph" w:customStyle="1" w:styleId="3EB8C3206FA242B18E2BDDEF6F925FDA">
-    <w:name w:val="3EB8C3206FA242B18E2BDDEF6F925FDA"/>
-    <w:rsid w:val="00A84936"/>
-    <w:rPr>
-      <w:lang w:val="en-GB" w:eastAsia="en-GB"/>
-    </w:rPr>
-  </w:style>
-  <w:style w:type="paragraph" w:customStyle="1" w:styleId="89A11D7A70C443B7B59A1A02370FBDCA">
-    <w:name w:val="89A11D7A70C443B7B59A1A02370FBDCA"/>
-    <w:rsid w:val="00C81AC7"/>
-    <w:rPr>
-      <w:lang w:val="en-GB" w:eastAsia="en-GB"/>
-    </w:rPr>
-  </w:style>
-  <w:style w:type="paragraph" w:customStyle="1" w:styleId="3121FF53EC7F492ABAEFC04CD78B7C39">
-    <w:name w:val="3121FF53EC7F492ABAEFC04CD78B7C39"/>
-    <w:rsid w:val="003E7601"/>
-    <w:rPr>
-      <w:lang w:val="fr-CH" w:eastAsia="fr-CH"/>
-    </w:rPr>
-  </w:style>
-  <w:style w:type="paragraph" w:customStyle="1" w:styleId="51E1BC52707D413FB042C213799464B2">
-    <w:name w:val="51E1BC52707D413FB042C213799464B2"/>
-    <w:rsid w:val="003E7601"/>
-    <w:rPr>
-      <w:lang w:val="fr-CH" w:eastAsia="fr-CH"/>
-    </w:rPr>
-  </w:style>
-  <w:style w:type="paragraph" w:customStyle="1" w:styleId="32555785B3E64514A29CA7B58203E50E">
-    <w:name w:val="32555785B3E64514A29CA7B58203E50E"/>
-    <w:rsid w:val="00D9559E"/>
-    <w:rPr>
-      <w:lang w:val="fr-CH" w:eastAsia="fr-CH"/>
-    </w:rPr>
-  </w:style>
-  <w:style w:type="paragraph" w:customStyle="1" w:styleId="5896FA6492D947D4B82849CEEC044715">
-    <w:name w:val="5896FA6492D947D4B82849CEEC044715"/>
-    <w:rsid w:val="00D9559E"/>
-    <w:rPr>
-      <w:lang w:val="fr-CH" w:eastAsia="fr-CH"/>
-    </w:rPr>
-  </w:style>
-  <w:style w:type="paragraph" w:customStyle="1" w:styleId="B14DA1AAE84E4B85AA320FA942DD58F8">
-    <w:name w:val="B14DA1AAE84E4B85AA320FA942DD58F8"/>
-    <w:rsid w:val="00BE50A0"/>
-    <w:rPr>
-      <w:lang w:val="fr-CH" w:eastAsia="fr-CH"/>
-    </w:rPr>
-  </w:style>
-  <w:style w:type="paragraph" w:customStyle="1" w:styleId="86C2C45AB43F4493BAB06162D7C693D8">
-    <w:name w:val="86C2C45AB43F4493BAB06162D7C693D8"/>
-    <w:rsid w:val="00BE50A0"/>
-    <w:rPr>
-      <w:lang w:val="fr-CH" w:eastAsia="fr-CH"/>
-    </w:rPr>
-  </w:style>
-  <w:style w:type="paragraph" w:customStyle="1" w:styleId="4FBA4848FCA74EA89DBE1299A5D70227">
-    <w:name w:val="4FBA4848FCA74EA89DBE1299A5D70227"/>
-    <w:rsid w:val="00877F71"/>
-    <w:rPr>
-      <w:lang w:val="fr-CH" w:eastAsia="fr-CH"/>
-    </w:rPr>
-  </w:style>
-  <w:style w:type="paragraph" w:customStyle="1" w:styleId="F2A6B18B29A340C1912DCF2604B22F08">
-    <w:name w:val="F2A6B18B29A340C1912DCF2604B22F08"/>
-    <w:rsid w:val="00877F71"/>
-    <w:rPr>
-      <w:lang w:val="fr-CH" w:eastAsia="fr-CH"/>
-    </w:rPr>
-  </w:style>
-  <w:style w:type="paragraph" w:customStyle="1" w:styleId="8F8DD847D7BC4657961571BF5F248C46">
-    <w:name w:val="8F8DD847D7BC4657961571BF5F248C46"/>
-    <w:rsid w:val="00877F71"/>
-    <w:rPr>
-      <w:lang w:val="fr-CH" w:eastAsia="fr-CH"/>
-    </w:rPr>
-  </w:style>
-  <w:style w:type="paragraph" w:customStyle="1" w:styleId="D429E65D21D54BA587F9C4EEC39FAC68">
-    <w:name w:val="D429E65D21D54BA587F9C4EEC39FAC68"/>
-    <w:rsid w:val="00877F71"/>
-    <w:rPr>
-      <w:lang w:val="fr-CH" w:eastAsia="fr-CH"/>
-    </w:rPr>
-  </w:style>
-  <w:style w:type="paragraph" w:customStyle="1" w:styleId="D429E65D21D54BA587F9C4EEC39FAC681">
-    <w:name w:val="D429E65D21D54BA587F9C4EEC39FAC681"/>
-    <w:rsid w:val="00877F71"/>
-    <w:pPr>
-      <w:spacing w:after="240" w:line="230" w:lineRule="atLeast"/>
-      <w:jc w:val="both"/>
-    </w:pPr>
-    <w:rPr>
-      <w:rFonts w:eastAsia="MS Mincho" w:cs="Times New Roman"/>
-      <w:b/>
-      <w:color w:val="1F497D" w:themeColor="text2"/>
-      <w:sz w:val="24"/>
-      <w:szCs w:val="20"/>
-      <w:lang w:val="en-GB" w:eastAsia="ja-JP"/>
-    </w:rPr>
-  </w:style>
-  <w:style w:type="paragraph" w:customStyle="1" w:styleId="D429E65D21D54BA587F9C4EEC39FAC682">
-    <w:name w:val="D429E65D21D54BA587F9C4EEC39FAC682"/>
-    <w:rsid w:val="00877F71"/>
-    <w:pPr>
-      <w:spacing w:after="240" w:line="230" w:lineRule="atLeast"/>
-      <w:jc w:val="both"/>
-    </w:pPr>
-    <w:rPr>
-      <w:rFonts w:eastAsia="MS Mincho" w:cs="Times New Roman"/>
-      <w:b/>
-      <w:color w:val="1F497D" w:themeColor="text2"/>
-      <w:sz w:val="24"/>
-      <w:szCs w:val="20"/>
-      <w:lang w:val="en-GB" w:eastAsia="ja-JP"/>
-    </w:rPr>
-  </w:style>
-  <w:style w:type="paragraph" w:customStyle="1" w:styleId="BFFC39BE0BDC4912BAE18FA1291CD12D">
-    <w:name w:val="BFFC39BE0BDC4912BAE18FA1291CD12D"/>
-    <w:rsid w:val="00877F71"/>
-    <w:rPr>
-      <w:lang w:val="fr-CH" w:eastAsia="fr-CH"/>
-    </w:rPr>
-  </w:style>
-  <w:style w:type="paragraph" w:customStyle="1" w:styleId="D429E65D21D54BA587F9C4EEC39FAC683">
-    <w:name w:val="D429E65D21D54BA587F9C4EEC39FAC683"/>
-    <w:rsid w:val="00877F71"/>
-    <w:pPr>
-      <w:spacing w:after="240" w:line="230" w:lineRule="atLeast"/>
-      <w:jc w:val="both"/>
-    </w:pPr>
-    <w:rPr>
-      <w:rFonts w:eastAsia="MS Mincho" w:cs="Times New Roman"/>
-      <w:b/>
-      <w:color w:val="1F497D" w:themeColor="text2"/>
-      <w:sz w:val="24"/>
-      <w:szCs w:val="20"/>
-      <w:lang w:val="en-GB" w:eastAsia="ja-JP"/>
-    </w:rPr>
-  </w:style>
-  <w:style w:type="paragraph" w:customStyle="1" w:styleId="13B07792143D4E30948929BA23F703D5">
-    <w:name w:val="13B07792143D4E30948929BA23F703D5"/>
-    <w:rsid w:val="00877F71"/>
-    <w:rPr>
-      <w:lang w:val="fr-CH" w:eastAsia="fr-CH"/>
-    </w:rPr>
-  </w:style>
-  <w:style w:type="paragraph" w:customStyle="1" w:styleId="9A658C803AE442439B4238C319C6040D">
-    <w:name w:val="9A658C803AE442439B4238C319C6040D"/>
-    <w:rsid w:val="00877F71"/>
-    <w:rPr>
-      <w:lang w:val="fr-CH" w:eastAsia="fr-CH"/>
-    </w:rPr>
-  </w:style>
-  <w:style w:type="paragraph" w:customStyle="1" w:styleId="4B40DE47BFED4171B8A06797B0B1706C">
-    <w:name w:val="4B40DE47BFED4171B8A06797B0B1706C"/>
-    <w:rsid w:val="00877F71"/>
-    <w:rPr>
-      <w:lang w:val="fr-CH" w:eastAsia="fr-CH"/>
-    </w:rPr>
-  </w:style>
-  <w:style w:type="paragraph" w:customStyle="1" w:styleId="D429E65D21D54BA587F9C4EEC39FAC684">
-    <w:name w:val="D429E65D21D54BA587F9C4EEC39FAC684"/>
-    <w:rsid w:val="00877F71"/>
-    <w:pPr>
-      <w:spacing w:after="240" w:line="230" w:lineRule="atLeast"/>
-      <w:jc w:val="both"/>
-    </w:pPr>
-    <w:rPr>
-      <w:rFonts w:eastAsia="MS Mincho" w:cs="Times New Roman"/>
-      <w:b/>
-      <w:color w:val="1F497D" w:themeColor="text2"/>
-      <w:sz w:val="24"/>
-      <w:szCs w:val="20"/>
-      <w:lang w:val="en-GB" w:eastAsia="ja-JP"/>
-    </w:rPr>
-  </w:style>
-  <w:style w:type="paragraph" w:customStyle="1" w:styleId="13B07792143D4E30948929BA23F703D51">
-    <w:name w:val="13B07792143D4E30948929BA23F703D51"/>
-    <w:rsid w:val="00877F71"/>
-    <w:pPr>
-      <w:spacing w:after="240" w:line="230" w:lineRule="atLeast"/>
-      <w:jc w:val="both"/>
-    </w:pPr>
-    <w:rPr>
-      <w:rFonts w:eastAsia="MS Mincho" w:cs="Times New Roman"/>
-      <w:b/>
-      <w:color w:val="1F497D" w:themeColor="text2"/>
-      <w:sz w:val="24"/>
-      <w:szCs w:val="20"/>
-      <w:lang w:val="en-GB" w:eastAsia="ja-JP"/>
-    </w:rPr>
-  </w:style>
-  <w:style w:type="paragraph" w:customStyle="1" w:styleId="F928A6593679433BAAC097FF26A5987D">
-    <w:name w:val="F928A6593679433BAAC097FF26A5987D"/>
-    <w:rsid w:val="00877F71"/>
-    <w:rPr>
-      <w:lang w:val="fr-CH" w:eastAsia="fr-CH"/>
-    </w:rPr>
-  </w:style>
-  <w:style w:type="paragraph" w:customStyle="1" w:styleId="D429E65D21D54BA587F9C4EEC39FAC685">
-    <w:name w:val="D429E65D21D54BA587F9C4EEC39FAC685"/>
-    <w:rsid w:val="00877F71"/>
-    <w:pPr>
-      <w:spacing w:after="240" w:line="230" w:lineRule="atLeast"/>
-      <w:jc w:val="both"/>
-    </w:pPr>
-    <w:rPr>
-      <w:rFonts w:eastAsia="MS Mincho" w:cs="Times New Roman"/>
-      <w:b/>
-      <w:color w:val="1F497D" w:themeColor="text2"/>
-      <w:sz w:val="24"/>
-      <w:szCs w:val="20"/>
-      <w:lang w:val="en-GB" w:eastAsia="ja-JP"/>
-    </w:rPr>
-  </w:style>
-  <w:style w:type="paragraph" w:customStyle="1" w:styleId="13B07792143D4E30948929BA23F703D52">
-    <w:name w:val="13B07792143D4E30948929BA23F703D52"/>
-    <w:rsid w:val="00877F71"/>
-    <w:pPr>
-      <w:spacing w:after="240" w:line="230" w:lineRule="atLeast"/>
-      <w:jc w:val="both"/>
-    </w:pPr>
-    <w:rPr>
-      <w:rFonts w:eastAsia="MS Mincho" w:cs="Times New Roman"/>
-      <w:b/>
-      <w:color w:val="1F497D" w:themeColor="text2"/>
-      <w:sz w:val="24"/>
-      <w:szCs w:val="20"/>
-      <w:lang w:val="en-GB" w:eastAsia="ja-JP"/>
-    </w:rPr>
-  </w:style>
-  <w:style w:type="paragraph" w:customStyle="1" w:styleId="19C9FA7996454E1BA15672FC34326C7A">
-    <w:name w:val="19C9FA7996454E1BA15672FC34326C7A"/>
-    <w:rsid w:val="00877F71"/>
-    <w:rPr>
-      <w:lang w:val="fr-CH" w:eastAsia="fr-CH"/>
-    </w:rPr>
-  </w:style>
-  <w:style w:type="paragraph" w:customStyle="1" w:styleId="D429E65D21D54BA587F9C4EEC39FAC686">
-    <w:name w:val="D429E65D21D54BA587F9C4EEC39FAC686"/>
-    <w:rsid w:val="00877F71"/>
-    <w:pPr>
-      <w:spacing w:after="240" w:line="230" w:lineRule="atLeast"/>
-      <w:jc w:val="both"/>
-    </w:pPr>
-    <w:rPr>
-      <w:rFonts w:eastAsia="MS Mincho" w:cs="Times New Roman"/>
-      <w:b/>
-      <w:color w:val="1F497D" w:themeColor="text2"/>
-      <w:sz w:val="24"/>
-      <w:szCs w:val="20"/>
-      <w:lang w:val="en-GB" w:eastAsia="ja-JP"/>
-    </w:rPr>
-  </w:style>
-  <w:style w:type="paragraph" w:customStyle="1" w:styleId="13B07792143D4E30948929BA23F703D53">
-    <w:name w:val="13B07792143D4E30948929BA23F703D53"/>
-    <w:rsid w:val="00877F71"/>
-    <w:pPr>
-      <w:spacing w:after="240" w:line="230" w:lineRule="atLeast"/>
-      <w:jc w:val="both"/>
-    </w:pPr>
-    <w:rPr>
-      <w:rFonts w:eastAsia="MS Mincho" w:cs="Times New Roman"/>
-      <w:b/>
-      <w:color w:val="1F497D" w:themeColor="text2"/>
-      <w:sz w:val="24"/>
-      <w:szCs w:val="20"/>
-      <w:lang w:val="en-GB" w:eastAsia="ja-JP"/>
-    </w:rPr>
-  </w:style>
-  <w:style w:type="paragraph" w:customStyle="1" w:styleId="D429E65D21D54BA587F9C4EEC39FAC687">
-    <w:name w:val="D429E65D21D54BA587F9C4EEC39FAC687"/>
-    <w:rsid w:val="00877F71"/>
-    <w:pPr>
-      <w:spacing w:after="240" w:line="230" w:lineRule="atLeast"/>
-      <w:jc w:val="both"/>
-    </w:pPr>
-    <w:rPr>
-      <w:rFonts w:eastAsia="MS Mincho" w:cs="Times New Roman"/>
-      <w:b/>
-      <w:color w:val="1F497D" w:themeColor="text2"/>
-      <w:sz w:val="24"/>
-      <w:szCs w:val="20"/>
-      <w:lang w:val="en-GB" w:eastAsia="ja-JP"/>
-    </w:rPr>
-  </w:style>
-  <w:style w:type="paragraph" w:customStyle="1" w:styleId="13B07792143D4E30948929BA23F703D54">
-    <w:name w:val="13B07792143D4E30948929BA23F703D54"/>
-    <w:rsid w:val="00877F71"/>
-    <w:pPr>
-      <w:spacing w:after="240" w:line="230" w:lineRule="atLeast"/>
-      <w:jc w:val="both"/>
-    </w:pPr>
-    <w:rPr>
-      <w:rFonts w:eastAsia="MS Mincho" w:cs="Times New Roman"/>
-      <w:b/>
-      <w:color w:val="1F497D" w:themeColor="text2"/>
-      <w:sz w:val="24"/>
-      <w:szCs w:val="20"/>
-      <w:lang w:val="en-GB" w:eastAsia="ja-JP"/>
-    </w:rPr>
-  </w:style>
-  <w:style w:type="paragraph" w:customStyle="1" w:styleId="70BE44267439471485C3605130719C67">
-    <w:name w:val="70BE44267439471485C3605130719C67"/>
-    <w:rsid w:val="00877F71"/>
-    <w:rPr>
-      <w:lang w:val="fr-CH" w:eastAsia="fr-CH"/>
-    </w:rPr>
-  </w:style>
-  <w:style w:type="paragraph" w:customStyle="1" w:styleId="C3B92C145D40438595F4F88DEA23C733">
-    <w:name w:val="C3B92C145D40438595F4F88DEA23C733"/>
-    <w:rsid w:val="00877F71"/>
-    <w:rPr>
-      <w:lang w:val="fr-CH" w:eastAsia="fr-CH"/>
-    </w:rPr>
-  </w:style>
-  <w:style w:type="paragraph" w:customStyle="1" w:styleId="D429E65D21D54BA587F9C4EEC39FAC688">
-    <w:name w:val="D429E65D21D54BA587F9C4EEC39FAC688"/>
-    <w:rsid w:val="00877F71"/>
-    <w:pPr>
-      <w:spacing w:after="240" w:line="230" w:lineRule="atLeast"/>
-      <w:jc w:val="both"/>
-    </w:pPr>
-    <w:rPr>
-      <w:rFonts w:eastAsia="MS Mincho" w:cs="Times New Roman"/>
-      <w:b/>
-      <w:color w:val="1F497D" w:themeColor="text2"/>
-      <w:sz w:val="24"/>
-      <w:szCs w:val="20"/>
-      <w:lang w:val="en-GB" w:eastAsia="ja-JP"/>
-    </w:rPr>
-  </w:style>
-  <w:style w:type="paragraph" w:customStyle="1" w:styleId="13B07792143D4E30948929BA23F703D55">
-    <w:name w:val="13B07792143D4E30948929BA23F703D55"/>
-    <w:rsid w:val="00877F71"/>
-    <w:pPr>
-      <w:spacing w:after="240" w:line="230" w:lineRule="atLeast"/>
-      <w:jc w:val="both"/>
-    </w:pPr>
-    <w:rPr>
-      <w:rFonts w:eastAsia="MS Mincho" w:cs="Times New Roman"/>
-      <w:b/>
-      <w:color w:val="1F497D" w:themeColor="text2"/>
-      <w:sz w:val="24"/>
-      <w:szCs w:val="20"/>
-      <w:lang w:val="en-GB" w:eastAsia="ja-JP"/>
-    </w:rPr>
-  </w:style>
-  <w:style w:type="paragraph" w:customStyle="1" w:styleId="70BE44267439471485C3605130719C671">
-    <w:name w:val="70BE44267439471485C3605130719C671"/>
-    <w:rsid w:val="00877F71"/>
-    <w:pPr>
-      <w:spacing w:after="740" w:line="220" w:lineRule="exact"/>
-      <w:jc w:val="both"/>
-    </w:pPr>
-    <w:rPr>
-      <w:rFonts w:eastAsia="MS Mincho" w:cs="Times New Roman"/>
-      <w:b/>
-      <w:szCs w:val="20"/>
-      <w:lang w:val="en-GB" w:eastAsia="ja-JP"/>
-    </w:rPr>
-  </w:style>
-  <w:style w:type="paragraph" w:customStyle="1" w:styleId="DA33F82815284B8DA8AC2C9E25915868">
-    <w:name w:val="DA33F82815284B8DA8AC2C9E25915868"/>
-    <w:rsid w:val="00877F71"/>
-    <w:rPr>
-      <w:lang w:val="fr-CH" w:eastAsia="fr-CH"/>
-    </w:rPr>
-  </w:style>
-  <w:style w:type="paragraph" w:customStyle="1" w:styleId="9FD595CAF85747BE94C3B4DE9D531FB2">
-    <w:name w:val="9FD595CAF85747BE94C3B4DE9D531FB2"/>
-    <w:rsid w:val="00877F71"/>
-    <w:rPr>
-      <w:lang w:val="fr-CH" w:eastAsia="fr-CH"/>
-    </w:rPr>
-  </w:style>
-  <w:style w:type="paragraph" w:customStyle="1" w:styleId="447C3BD3CEAD4EFCACD3EAF2E1FDE9E1">
-    <w:name w:val="447C3BD3CEAD4EFCACD3EAF2E1FDE9E1"/>
-    <w:rsid w:val="00FD17EE"/>
-    <w:rPr>
-      <w:lang w:val="fr-CH" w:eastAsia="fr-CH"/>
-    </w:rPr>
-  </w:style>
-  <w:style w:type="paragraph" w:customStyle="1" w:styleId="85E7BC88131341F89DA7AB64B242C03B">
-    <w:name w:val="85E7BC88131341F89DA7AB64B242C03B"/>
-    <w:rsid w:val="00FD17EE"/>
-    <w:rPr>
-      <w:lang w:val="fr-CH" w:eastAsia="fr-CH"/>
-    </w:rPr>
-  </w:style>
-  <w:style w:type="paragraph" w:customStyle="1" w:styleId="0FBB194234934AA4B954691CBC2A2722">
-    <w:name w:val="0FBB194234934AA4B954691CBC2A2722"/>
-    <w:rsid w:val="00FD17EE"/>
-    <w:rPr>
-      <w:lang w:val="fr-CH" w:eastAsia="fr-CH"/>
-    </w:rPr>
-  </w:style>
-  <w:style w:type="paragraph" w:customStyle="1" w:styleId="E90479E421374B8995A0068C78929C64">
-    <w:name w:val="E90479E421374B8995A0068C78929C64"/>
-    <w:rsid w:val="00FD17EE"/>
-    <w:rPr>
-      <w:lang w:val="fr-CH" w:eastAsia="fr-CH"/>
-    </w:rPr>
-  </w:style>
-  <w:style w:type="paragraph" w:customStyle="1" w:styleId="BB8326F3B0EF46F18F5A7E13B0AAC301">
-    <w:name w:val="BB8326F3B0EF46F18F5A7E13B0AAC301"/>
-    <w:rsid w:val="00FD17EE"/>
-    <w:rPr>
-      <w:lang w:val="fr-CH" w:eastAsia="fr-CH"/>
-    </w:rPr>
-  </w:style>
-  <w:style w:type="paragraph" w:customStyle="1" w:styleId="0C67B2E6B9C04449BE938606F297D61B">
-    <w:name w:val="0C67B2E6B9C04449BE938606F297D61B"/>
-    <w:rsid w:val="00FD17EE"/>
-    <w:rPr>
-      <w:lang w:val="fr-CH" w:eastAsia="fr-CH"/>
-    </w:rPr>
-  </w:style>
-  <w:style w:type="paragraph" w:customStyle="1" w:styleId="D72AAF3B769F4C0697FC58E772DF5998">
-    <w:name w:val="D72AAF3B769F4C0697FC58E772DF5998"/>
-    <w:rsid w:val="00FD17EE"/>
-    <w:rPr>
-      <w:lang w:val="fr-CH" w:eastAsia="fr-CH"/>
-    </w:rPr>
-  </w:style>
-  <w:style w:type="paragraph" w:customStyle="1" w:styleId="154E978916144672B5F0219F418FC878">
-    <w:name w:val="154E978916144672B5F0219F418FC878"/>
-    <w:rsid w:val="00FD17EE"/>
-    <w:rPr>
-      <w:lang w:val="fr-CH" w:eastAsia="fr-CH"/>
-    </w:rPr>
-  </w:style>
-  <w:style w:type="paragraph" w:customStyle="1" w:styleId="32ED7AB2A31E419BB6CBDA81AB2AD191">
-    <w:name w:val="32ED7AB2A31E419BB6CBDA81AB2AD191"/>
-    <w:rsid w:val="004F0BA7"/>
-    <w:pPr>
-      <w:spacing w:after="240" w:line="240" w:lineRule="atLeast"/>
-      <w:jc w:val="both"/>
-    </w:pPr>
-    <w:rPr>
-      <w:rFonts w:eastAsia="MS Mincho" w:cs="Times New Roman"/>
-      <w:b/>
-      <w:color w:val="1F497D" w:themeColor="text2"/>
-      <w:sz w:val="24"/>
-      <w:szCs w:val="20"/>
-      <w:lang w:val="en-GB" w:eastAsia="ja-JP"/>
-    </w:rPr>
-  </w:style>
-  <w:style w:type="paragraph" w:customStyle="1" w:styleId="AEE67C99EA684186BB7B5BDAB0002CE9">
-    <w:name w:val="AEE67C99EA684186BB7B5BDAB0002CE9"/>
-    <w:rsid w:val="00B94A3A"/>
-  </w:style>
-  <w:style w:type="paragraph" w:customStyle="1" w:styleId="7A4F3B89D2F240EE924CD1F897891B04">
-    <w:name w:val="7A4F3B89D2F240EE924CD1F897891B04"/>
-    <w:rsid w:val="00B94A3A"/>
-  </w:style>
-  <w:style w:type="paragraph" w:customStyle="1" w:styleId="0B9962F362E3439083A5D076B36E1971">
-    <w:name w:val="0B9962F362E3439083A5D076B36E1971"/>
-    <w:rsid w:val="00B94A3A"/>
-  </w:style>
-  <w:style w:type="paragraph" w:customStyle="1" w:styleId="C3975BCB794B4E0780273AC1A9B5910C">
-    <w:name w:val="C3975BCB794B4E0780273AC1A9B5910C"/>
-    <w:rsid w:val="00B94A3A"/>
-  </w:style>
-  <w:style w:type="paragraph" w:customStyle="1" w:styleId="1DAFFDAFDE2F454E98B355B5E4B1BEF7">
-    <w:name w:val="1DAFFDAFDE2F454E98B355B5E4B1BEF7"/>
-    <w:rsid w:val="00B94A3A"/>
-  </w:style>
-  <w:style w:type="paragraph" w:customStyle="1" w:styleId="59ABA7D3C25B49D4ACD735EB1B8945D0">
-    <w:name w:val="59ABA7D3C25B49D4ACD735EB1B8945D0"/>
-    <w:rsid w:val="00B94A3A"/>
-  </w:style>
-</w:styles>
-</file>
-
-<file path=word/glossary/webSettings.xml><?xml version="1.0" encoding="utf-8"?>
-<w:webSettings xmlns:r="http://schemas.openxmlformats.org/officeDocument/2006/relationships" xmlns:w="http://schemas.openxmlformats.org/wordprocessingml/2006/main">
-  <w:optimizeForBrowser/>
-  <w:doNotSaveAsSingleFile/>
-</w:webSettings>
-</file>
-
-<file path=word/theme/theme1.xml><?xml version="1.0" encoding="utf-8"?>
-<a:theme xmlns:a="http://schemas.openxmlformats.org/drawingml/2006/main" name="Office Theme">
-  <a:themeElements>
-    <a:clrScheme name="Office">
-      <a:dk1>
-        <a:sysClr val="windowText" lastClr="000000"/>
-      </a:dk1>
-      <a:lt1>
-        <a:sysClr val="window" lastClr="FFFFFF"/>
-      </a:lt1>
-      <a:dk2>
-        <a:srgbClr val="1F497D"/>
-      </a:dk2>
-      <a:lt2>
-        <a:srgbClr val="EEECE1"/>
-      </a:lt2>
-      <a:accent1>
-        <a:srgbClr val="4F81BD"/>
-      </a:accent1>
-      <a:accent2>
-        <a:srgbClr val="C0504D"/>
-      </a:accent2>
-      <a:accent3>
-        <a:srgbClr val="9BBB59"/>
-      </a:accent3>
-      <a:accent4>
-        <a:srgbClr val="8064A2"/>
-      </a:accent4>
-      <a:accent5>
-        <a:srgbClr val="4BACC6"/>
-      </a:accent5>
-      <a:accent6>
-        <a:srgbClr val="F79646"/>
-      </a:accent6>
-      <a:hlink>
-        <a:srgbClr val="0000FF"/>
-      </a:hlink>
-      <a:folHlink>
-        <a:srgbClr val="800080"/>
-      </a:folHlink>
-    </a:clrScheme>
-    <a:fontScheme name="Office">
-      <a:majorFont>
-        <a:latin typeface="Cambria"/>
-        <a:ea typeface=""/>
-        <a:cs typeface=""/>
-        <a:font script="Jpan" typeface="ＭＳ ゴシック"/>
-        <a:font script="Hang" typeface="맑은 고딕"/>
-        <a:font script="Hans" typeface="宋体"/>
-        <a:font script="Hant" typeface="新細明體"/>
-        <a:font script="Arab" typeface="Times New Roman"/>
-        <a:font script="Hebr" typeface="Times New Roman"/>
-        <a:font script="Thai" typeface="Angsana New"/>
-        <a:font script="Ethi" typeface="Nyala"/>
-        <a:font script="Beng" typeface="Vrinda"/>
-        <a:font script="Gujr" typeface="Shruti"/>
-        <a:font script="Khmr" typeface="MoolBoran"/>
-        <a:font script="Knda" typeface="Tunga"/>
-        <a:font script="Guru" typeface="Raavi"/>
-        <a:font script="Cans" typeface="Euphemia"/>
-        <a:font script="Cher" typeface="Plantagenet Cherokee"/>
-        <a:font script="Yiii" typeface="Microsoft Yi Baiti"/>
-        <a:font script="Tibt" typeface="Microsoft Himalaya"/>
-        <a:font script="Thaa" typeface="MV Boli"/>
-        <a:font script="Deva" typeface="Mangal"/>
-        <a:font script="Telu" typeface="Gautami"/>
-        <a:font script="Taml" typeface="Latha"/>
-        <a:font script="Syrc" typeface="Estrangelo Edessa"/>
-        <a:font script="Orya" typeface="Kalinga"/>
-        <a:font script="Mlym" typeface="Kartika"/>
-        <a:font script="Laoo" typeface="DokChampa"/>
-        <a:font script="Sinh" typeface="Iskoola Pota"/>
-        <a:font script="Mong" typeface="Mongolian Baiti"/>
-        <a:font script="Viet" typeface="Times New Roman"/>
-        <a:font script="Uigh" typeface="Microsoft Uighur"/>
-      </a:majorFont>
-      <a:minorFont>
-        <a:latin typeface="Calibri"/>
-        <a:ea typeface=""/>
-        <a:cs typeface=""/>
-        <a:font script="Jpan" typeface="ＭＳ 明朝"/>
-        <a:font script="Hang" typeface="맑은 고딕"/>
-        <a:font script="Hans" typeface="宋体"/>
-        <a:font script="Hant" typeface="新細明體"/>
-        <a:font script="Arab" typeface="Arial"/>
-        <a:font script="Hebr" typeface="Arial"/>
-        <a:font script="Thai" typeface="Cordia New"/>
-        <a:font script="Ethi" typeface="Nyala"/>
-        <a:font script="Beng" typeface="Vrinda"/>
-        <a:font script="Gujr" typeface="Shruti"/>
-        <a:font script="Khmr" typeface="DaunPenh"/>
-        <a:font script="Knda" typeface="Tunga"/>
-        <a:font script="Guru" typeface="Raavi"/>
-        <a:font script="Cans" typeface="Euphemia"/>
-        <a:font script="Cher" typeface="Plantagenet Cherokee"/>
-        <a:font script="Yiii" typeface="Microsoft Yi Baiti"/>
-        <a:font script="Tibt" typeface="Microsoft Himalaya"/>
-        <a:font script="Thaa" typeface="MV Boli"/>
-        <a:font script="Deva" typeface="Mangal"/>
-        <a:font script="Telu" typeface="Gautami"/>
-        <a:font script="Taml" typeface="Latha"/>
-        <a:font script="Syrc" typeface="Estrangelo Edessa"/>
-        <a:font script="Orya" typeface="Kalinga"/>
-        <a:font script="Mlym" typeface="Kartika"/>
-        <a:font script="Laoo" typeface="DokChampa"/>
-        <a:font script="Sinh" typeface="Iskoola Pota"/>
-        <a:font script="Mong" typeface="Mongolian Baiti"/>
-        <a:font script="Viet" typeface="Arial"/>
-        <a:font script="Uigh" typeface="Microsoft Uighur"/>
-      </a:minorFont>
-    </a:fontScheme>
-    <a:fmtScheme name="Office">
-      <a:fillStyleLst>
-        <a:solidFill>
-          <a:schemeClr val="phClr"/>
-        </a:solidFill>
-        <a:gradFill rotWithShape="1">
-          <a:gsLst>
-            <a:gs pos="0">
-              <a:schemeClr val="phClr">
-                <a:tint val="50000"/>
-                <a:satMod val="300000"/>
-              </a:schemeClr>
-            </a:gs>
-            <a:gs pos="35000">
-              <a:schemeClr val="phClr">
-                <a:tint val="37000"/>
-                <a:satMod val="300000"/>
-              </a:schemeClr>
-            </a:gs>
-            <a:gs pos="100000">
-              <a:schemeClr val="phClr">
-                <a:tint val="15000"/>
-                <a:satMod val="350000"/>
-              </a:schemeClr>
-            </a:gs>
-          </a:gsLst>
-          <a:lin ang="16200000" scaled="1"/>
-        </a:gradFill>
-        <a:gradFill rotWithShape="1">
-          <a:gsLst>
-            <a:gs pos="0">
-              <a:schemeClr val="phClr">
-                <a:shade val="51000"/>
-                <a:satMod val="130000"/>
-              </a:schemeClr>
-            </a:gs>
-            <a:gs pos="80000">
-              <a:schemeClr val="phClr">
-                <a:shade val="93000"/>
-                <a:satMod val="130000"/>
-              </a:schemeClr>
-            </a:gs>
-            <a:gs pos="100000">
-              <a:schemeClr val="phClr">
-                <a:shade val="94000"/>
-                <a:satMod val="135000"/>
-              </a:schemeClr>
-            </a:gs>
-          </a:gsLst>
-          <a:lin ang="16200000" scaled="0"/>
-        </a:gradFill>
-      </a:fillStyleLst>
-      <a:lnStyleLst>
-        <a:ln w="9525" cap="flat" cmpd="sng" algn="ctr">
-          <a:solidFill>
-            <a:schemeClr val="phClr">
-              <a:shade val="95000"/>
-              <a:satMod val="105000"/>
-            </a:schemeClr>
-          </a:solidFill>
-          <a:prstDash val="solid"/>
-        </a:ln>
-        <a:ln w="25400" cap="flat" cmpd="sng" algn="ctr">
-          <a:solidFill>
-            <a:schemeClr val="phClr"/>
-          </a:solidFill>
-          <a:prstDash val="solid"/>
-        </a:ln>
-        <a:ln w="38100" cap="flat" cmpd="sng" algn="ctr">
-          <a:solidFill>
-            <a:schemeClr val="phClr"/>
-          </a:solidFill>
-          <a:prstDash val="solid"/>
-        </a:ln>
-      </a:lnStyleLst>
-      <a:effectStyleLst>
-        <a:effectStyle>
-          <a:effectLst>
-            <a:outerShdw blurRad="40000" dist="20000" dir="5400000" rotWithShape="0">
-              <a:srgbClr val="000000">
-                <a:alpha val="38000"/>
-              </a:srgbClr>
-            </a:outerShdw>
-          </a:effectLst>
-        </a:effectStyle>
-        <a:effectStyle>
-          <a:effectLst>
-            <a:outerShdw blurRad="40000" dist="23000" dir="5400000" rotWithShape="0">
-              <a:srgbClr val="000000">
-                <a:alpha val="35000"/>
-              </a:srgbClr>
-            </a:outerShdw>
-          </a:effectLst>
-        </a:effectStyle>
-        <a:effectStyle>
-          <a:effectLst>
-            <a:outerShdw blurRad="40000" dist="23000" dir="5400000" rotWithShape="0">
-              <a:srgbClr val="000000">
-                <a:alpha val="35000"/>
-              </a:srgbClr>
-            </a:outerShdw>
-          </a:effectLst>
-          <a:scene3d>
-            <a:camera prst="orthographicFront">
-              <a:rot lat="0" lon="0" rev="0"/>
-            </a:camera>
-            <a:lightRig rig="threePt" dir="t">
-              <a:rot lat="0" lon="0" rev="1200000"/>
-            </a:lightRig>
-          </a:scene3d>
-          <a:sp3d>
-            <a:bevelT w="63500" h="25400"/>
-          </a:sp3d>
-        </a:effectStyle>
-      </a:effectStyleLst>
-      <a:bgFillStyleLst>
-        <a:solidFill>
-          <a:schemeClr val="phClr"/>
-        </a:solidFill>
-        <a:gradFill rotWithShape="1">
-          <a:gsLst>
-            <a:gs pos="0">
-              <a:schemeClr val="phClr">
-                <a:tint val="40000"/>
-                <a:satMod val="350000"/>
-              </a:schemeClr>
-            </a:gs>
-            <a:gs pos="40000">
-              <a:schemeClr val="phClr">
-                <a:tint val="45000"/>
-                <a:shade val="99000"/>
-                <a:satMod val="350000"/>
-              </a:schemeClr>
-            </a:gs>
-            <a:gs pos="100000">
-              <a:schemeClr val="phClr">
-                <a:shade val="20000"/>
-                <a:satMod val="255000"/>
-              </a:schemeClr>
-            </a:gs>
-          </a:gsLst>
-          <a:path path="circle">
-            <a:fillToRect l="50000" t="-80000" r="50000" b="180000"/>
-          </a:path>
-        </a:gradFill>
-        <a:gradFill rotWithShape="1">
-          <a:gsLst>
-            <a:gs pos="0">
-              <a:schemeClr val="phClr">
-                <a:tint val="80000"/>
-                <a:satMod val="300000"/>
-              </a:schemeClr>
-            </a:gs>
-            <a:gs pos="100000">
-              <a:schemeClr val="phClr">
-                <a:shade val="30000"/>
-                <a:satMod val="200000"/>
-              </a:schemeClr>
-            </a:gs>
-          </a:gsLst>
-          <a:path path="circle">
-            <a:fillToRect l="50000" t="50000" r="50000" b="50000"/>
-          </a:path>
-        </a:gradFill>
-      </a:bgFillStyleLst>
-    </a:fmtScheme>
-  </a:themeElements>
-  <a:objectDefaults/>
-  <a:extraClrSchemeLst/>
-</a:theme>
-</file>
-
-<file path=customXml/item1.xml><?xml version="1.0" encoding="utf-8"?>
-<cdm:cachedDataManifest xmlns:cdm="http://schemas.microsoft.com/2004/VisualStudio/Tools/Applications/CachedDataManifest.xsd" cdm:revision="1"/>
-</file>
-
-<file path=customXml/item2.xml><?xml version="1.0" encoding="utf-8"?>
-<b:Sources xmlns:b="http://schemas.openxmlformats.org/officeDocument/2006/bibliography" xmlns="http://schemas.openxmlformats.org/officeDocument/2006/bibliography" SelectedStyle="\APA.XSL" StyleName="APA"/>
-</file>
-
-<file path=customXml/itemProps1.xml><?xml version="1.0" encoding="utf-8"?>
-<ds:datastoreItem xmlns:ds="http://schemas.openxmlformats.org/officeDocument/2006/customXml" ds:itemID="{C3A08830-80FC-4168-A15F-B9F608516537}">
-  <ds:schemaRefs>
-    <ds:schemaRef ds:uri="http://schemas.microsoft.com/2004/VisualStudio/Tools/Applications/CachedDataManifest.xsd"/>
-  </ds:schemaRefs>
-</ds:datastoreItem>
-</file>
-
-<file path=customXml/itemProps2.xml><?xml version="1.0" encoding="utf-8"?>
-<ds:datastoreItem xmlns:ds="http://schemas.openxmlformats.org/officeDocument/2006/customXml" ds:itemID="{943B9988-C37E-CA42-A2DB-84E3F073409E}">
-  <ds:schemaRefs>
-    <ds:schemaRef ds:uri="http://schemas.openxmlformats.org/officeDocument/2006/bibliography"/>
-  </ds:schemaRefs>
-</ds:datastoreItem>
 </file>
</xml_diff>

<commit_message>
change docx template docs to have A4 paper size
git-svn-id: svn://svn.code.sf.net/p/tei/code/trunk/Stylesheets@9597 e5332ce4-a50f-0410-b94b-d658400b0204
</commit_message>
<xml_diff>
--- a/profiles/iso/docx/template.docx
+++ b/profiles/iso/docx/template.docx
@@ -1,6 +1,6 @@
 
 <file path=word/document.xml><?xml version="1.0" encoding="utf-8"?>
-<w:document xmlns:mo="http://schemas.microsoft.com/office/mac/office/2008/main" xmlns:ve="http://schemas.openxmlformats.org/markup-compatibility/2006" xmlns:mv="urn:schemas-microsoft-com:mac:vml" xmlns:o="urn:schemas-microsoft-com:office:office" xmlns:r="http://schemas.openxmlformats.org/officeDocument/2006/relationships" xmlns:m="http://schemas.openxmlformats.org/officeDocument/2006/math" xmlns:v="urn:schemas-microsoft-com:vml" xmlns:wp="http://schemas.openxmlformats.org/drawingml/2006/wordprocessingDrawing" xmlns:w10="urn:schemas-microsoft-com:office:word" xmlns:w="http://schemas.openxmlformats.org/wordprocessingml/2006/main" xmlns:wne="http://schemas.microsoft.com/office/word/2006/wordml">
+<w:document xmlns:wpc="http://schemas.microsoft.com/office/word/2010/wordprocessingCanvas" xmlns:mo="http://schemas.microsoft.com/office/mac/office/2008/main" xmlns:mc="http://schemas.openxmlformats.org/markup-compatibility/2006" xmlns:mv="urn:schemas-microsoft-com:mac:vml" xmlns:o="urn:schemas-microsoft-com:office:office" xmlns:r="http://schemas.openxmlformats.org/officeDocument/2006/relationships" xmlns:m="http://schemas.openxmlformats.org/officeDocument/2006/math" xmlns:v="urn:schemas-microsoft-com:vml" xmlns:wp14="http://schemas.microsoft.com/office/word/2010/wordprocessingDrawing" xmlns:wp="http://schemas.openxmlformats.org/drawingml/2006/wordprocessingDrawing" xmlns:w10="urn:schemas-microsoft-com:office:word" xmlns:w="http://schemas.openxmlformats.org/wordprocessingml/2006/main" xmlns:w14="http://schemas.microsoft.com/office/word/2010/wordml" xmlns:wpg="http://schemas.microsoft.com/office/word/2010/wordprocessingGroup" xmlns:wpi="http://schemas.microsoft.com/office/word/2010/wordprocessingInk" xmlns:wne="http://schemas.microsoft.com/office/word/2006/wordml" xmlns:wps="http://schemas.microsoft.com/office/word/2010/wordprocessingShape" mc:Ignorable="w14 wp14">
   <w:body>
     <w:p>
       <w:pPr>
@@ -10,6 +10,8 @@
           <w:color w:val="auto"/>
         </w:rPr>
       </w:pPr>
+      <w:bookmarkStart w:id="0" w:name="_GoBack"/>
+      <w:bookmarkEnd w:id="0"/>
       <w:r>
         <w:rPr>
           <w:color w:val="auto"/>
@@ -26,6 +28,7 @@
           </w:placeholder>
           <w:text/>
         </w:sdtPr>
+        <w:sdtEndPr/>
         <w:sdtContent>
           <w:r>
             <w:t>ISO/TC ###/SC #</w:t>
@@ -48,6 +51,7 @@
           </w:placeholder>
           <w:text/>
         </w:sdtPr>
+        <w:sdtEndPr/>
         <w:sdtContent>
           <w:r>
             <w:t>###</w:t>
@@ -84,6 +88,7 @@
             <w:calendar w:val="gregorian"/>
           </w:date>
         </w:sdtPr>
+        <w:sdtEndPr/>
         <w:sdtContent>
           <w:r>
             <w:t>####-##-##</w:t>
@@ -115,6 +120,7 @@
           </w:placeholder>
           <w:text/>
         </w:sdtPr>
+        <w:sdtEndPr/>
         <w:sdtContent>
           <w:r>
             <w:t>###</w:t>
@@ -146,6 +152,7 @@
           </w:placeholder>
           <w:text/>
         </w:sdtPr>
+        <w:sdtEndPr/>
         <w:sdtContent>
           <w:r>
             <w:t>#</w:t>
@@ -177,6 +184,7 @@
           </w:placeholder>
           <w:text/>
         </w:sdtPr>
+        <w:sdtEndPr/>
         <w:sdtContent>
           <w:r>
             <w:t>ISO/TC ###/SC #/WG #</w:t>
@@ -208,6 +216,7 @@
           </w:placeholder>
           <w:text/>
         </w:sdtPr>
+        <w:sdtEndPr/>
         <w:sdtContent>
           <w:r>
             <w:t>XXXX</w:t>
@@ -239,6 +248,7 @@
           </w:placeholder>
           <w:text/>
         </w:sdtPr>
+        <w:sdtEndPr/>
         <w:sdtContent>
           <w:r>
             <w:t>ISO</w:t>
@@ -268,6 +278,7 @@
             <w:docPart w:val="1DAFFDAFDE2F454E98B355B5E4B1BEF7"/>
           </w:placeholder>
         </w:sdtPr>
+        <w:sdtEndPr/>
         <w:sdtContent>
           <w:r>
             <w:t>Introductory element — Main element — Co</w:t>
@@ -312,6 +323,7 @@
             <w:docPart w:val="59ABA7D3C25B49D4ACD735EB1B8945D0"/>
           </w:placeholder>
         </w:sdtPr>
+        <w:sdtEndPr/>
         <w:sdtContent>
           <w:r>
             <w:rPr>
@@ -356,17 +368,19 @@
       <w:pPr>
         <w:pStyle w:val="zzCopyright"/>
         <w:sectPr>
-          <w:headerReference w:type="even" r:id="rId10"/>
-          <w:headerReference w:type="default" r:id="rId11"/>
-          <w:footerReference w:type="even" r:id="rId12"/>
-          <w:footerReference w:type="default" r:id="rId13"/>
-          <w:footerReference w:type="first" r:id="rId14"/>
+          <w:headerReference w:type="even" r:id="rId11"/>
+          <w:headerReference w:type="default" r:id="rId12"/>
+          <w:footerReference w:type="even" r:id="rId13"/>
+          <w:footerReference w:type="default" r:id="rId14"/>
+          <w:footerReference w:type="first" r:id="rId15"/>
           <w:type w:val="oddPage"/>
           <w:pgSz w:w="11907" w:h="16840" w:code="9"/>
           <w:pgMar w:top="652" w:right="737" w:bottom="567" w:left="851" w:header="709" w:footer="284" w:gutter="567"/>
           <w:pgNumType w:fmt="lowerRoman"/>
+          <w:cols w:space="720"/>
           <w:titlePg/>
           <w:docGrid w:linePitch="360"/>
+          <w:printerSettings r:id="rId16"/>
         </w:sectPr>
       </w:pPr>
     </w:p>
@@ -387,6 +401,7 @@
           <w:sz w:val="24"/>
           <w:szCs w:val="24"/>
         </w:rPr>
+        <w:lastRenderedPageBreak/>
         <w:t>Copyright notice</w:t>
       </w:r>
     </w:p>
@@ -414,6 +429,7 @@
             <w:listItem w:displayText="International Standard" w:value="60"/>
           </w:dropDownList>
         </w:sdtPr>
+        <w:sdtEndPr/>
         <w:sdtContent>
           <w:r>
             <w:rPr>
@@ -442,6 +458,7 @@
             <w:listItem w:displayText="International Standard" w:value="60"/>
           </w:dropDownList>
         </w:sdtPr>
+        <w:sdtEndPr/>
         <w:sdtContent>
           <w:r>
             <w:rPr>
@@ -638,14 +655,15 @@
     <w:p/>
     <w:p/>
     <w:sectPr>
-      <w:footerReference w:type="even" r:id="rId15"/>
-      <w:footerReference w:type="default" r:id="rId16"/>
-      <w:headerReference w:type="first" r:id="rId17"/>
-      <w:footerReference w:type="first" r:id="rId18"/>
+      <w:footerReference w:type="even" r:id="rId17"/>
+      <w:footerReference w:type="default" r:id="rId18"/>
+      <w:headerReference w:type="first" r:id="rId19"/>
+      <w:footerReference w:type="first" r:id="rId20"/>
       <w:type w:val="oddPage"/>
       <w:pgSz w:w="11907" w:h="16840" w:code="9"/>
       <w:pgMar w:top="794" w:right="737" w:bottom="567" w:left="851" w:header="709" w:footer="284" w:gutter="567"/>
       <w:pgNumType w:start="1"/>
+      <w:cols w:space="720"/>
       <w:titlePg/>
       <w:docGrid w:linePitch="360"/>
     </w:sectPr>
@@ -723,7 +741,7 @@
 </file>
 
 <file path=word/numbering.xml><?xml version="1.0" encoding="utf-8"?>
-<w:numbering xmlns:mo="http://schemas.microsoft.com/office/mac/office/2008/main" xmlns:ve="http://schemas.openxmlformats.org/markup-compatibility/2006" xmlns:mv="urn:schemas-microsoft-com:mac:vml" xmlns:o="urn:schemas-microsoft-com:office:office" xmlns:r="http://schemas.openxmlformats.org/officeDocument/2006/relationships" xmlns:m="http://schemas.openxmlformats.org/officeDocument/2006/math" xmlns:v="urn:schemas-microsoft-com:vml" xmlns:wp="http://schemas.openxmlformats.org/drawingml/2006/wordprocessingDrawing" xmlns:w10="urn:schemas-microsoft-com:office:word" xmlns:w="http://schemas.openxmlformats.org/wordprocessingml/2006/main" xmlns:wne="http://schemas.microsoft.com/office/word/2006/wordml">
+<w:numbering xmlns:wpc="http://schemas.microsoft.com/office/word/2010/wordprocessingCanvas" xmlns:mo="http://schemas.microsoft.com/office/mac/office/2008/main" xmlns:mc="http://schemas.openxmlformats.org/markup-compatibility/2006" xmlns:mv="urn:schemas-microsoft-com:mac:vml" xmlns:o="urn:schemas-microsoft-com:office:office" xmlns:r="http://schemas.openxmlformats.org/officeDocument/2006/relationships" xmlns:m="http://schemas.openxmlformats.org/officeDocument/2006/math" xmlns:v="urn:schemas-microsoft-com:vml" xmlns:wp14="http://schemas.microsoft.com/office/word/2010/wordprocessingDrawing" xmlns:wp="http://schemas.openxmlformats.org/drawingml/2006/wordprocessingDrawing" xmlns:w10="urn:schemas-microsoft-com:office:word" xmlns:w="http://schemas.openxmlformats.org/wordprocessingml/2006/main" xmlns:w14="http://schemas.microsoft.com/office/word/2010/wordml" xmlns:wpg="http://schemas.microsoft.com/office/word/2010/wordprocessingGroup" xmlns:wpi="http://schemas.microsoft.com/office/word/2010/wordprocessingInk" xmlns:wne="http://schemas.microsoft.com/office/word/2006/wordml" xmlns:wps="http://schemas.microsoft.com/office/word/2010/wordprocessingShape" mc:Ignorable="w14 wp14">
   <w:abstractNum w:abstractNumId="0">
     <w:nsid w:val="FFFFFF7C"/>
     <w:multiLevelType w:val="singleLevel"/>
@@ -4020,7 +4038,7 @@
 
 <file path=word/styles.xml><?xml version="1.0" encoding="utf-8"?>
 <w:styles xmlns:r="http://schemas.openxmlformats.org/officeDocument/2006/relationships" xmlns:w="http://schemas.openxmlformats.org/wordprocessingml/2006/main">
-  <w:docDefaults>
+  <w:docDefaults xmlns:mc="http://schemas.openxmlformats.org/markup-compatibility/2006" xmlns:w14="http://schemas.microsoft.com/office/word/2010/wordml">
     <w:rPrDefault>
       <w:rPr>
         <w:rFonts w:asciiTheme="minorHAnsi" w:eastAsiaTheme="minorHAnsi" w:hAnsiTheme="minorHAnsi" w:cstheme="minorBidi"/>
@@ -4034,7 +4052,7 @@
       </w:pPr>
     </w:pPrDefault>
   </w:docDefaults>
-  <w:latentStyles w:defLockedState="0" w:defUIPriority="99" w:defSemiHidden="1" w:defUnhideWhenUsed="0" w:defQFormat="0" w:count="276">
+  <w:latentStyles xmlns:mc="http://schemas.openxmlformats.org/markup-compatibility/2006" xmlns:w14="http://schemas.microsoft.com/office/word/2010/wordml" w:defLockedState="0" w:defUIPriority="99" w:defSemiHidden="1" w:defUnhideWhenUsed="0" w:defQFormat="0" w:count="276">
     <w:lsdException w:name="Normal" w:semiHidden="0" w:uiPriority="0" w:qFormat="1"/>
     <w:lsdException w:name="heading 1" w:semiHidden="0" w:uiPriority="9" w:qFormat="1"/>
     <w:lsdException w:name="heading 2" w:uiPriority="9" w:unhideWhenUsed="1" w:qFormat="1"/>
@@ -4260,7 +4278,7 @@
     <w:lsdException w:name="Bibliography" w:uiPriority="0" w:unhideWhenUsed="1"/>
     <w:lsdException w:name="TOC Heading" w:uiPriority="39" w:unhideWhenUsed="1" w:qFormat="1"/>
   </w:latentStyles>
-  <w:style w:type="paragraph" w:default="1" w:styleId="Normal">
+  <w:style xmlns:mc="http://schemas.openxmlformats.org/markup-compatibility/2006" xmlns:w14="http://schemas.microsoft.com/office/word/2010/wordml" w:type="paragraph" w:default="1" w:styleId="Normal">
     <w:name w:val="Normal"/>
     <w:qFormat/>
     <w:rsid w:val="00C622AE"/>
@@ -4269,7 +4287,7 @@
       <w:lang w:val="en-GB" w:eastAsia="ja-JP"/>
     </w:rPr>
   </w:style>
-  <w:style w:type="paragraph" w:styleId="Heading1">
+  <w:style xmlns:mc="http://schemas.openxmlformats.org/markup-compatibility/2006" xmlns:w14="http://schemas.microsoft.com/office/word/2010/wordml" w:type="paragraph" w:styleId="Heading1">
     <w:name w:val="heading 1"/>
     <w:basedOn w:val="Normal"/>
     <w:next w:val="Normal"/>
@@ -4297,7 +4315,7 @@
       <w:sz w:val="24"/>
     </w:rPr>
   </w:style>
-  <w:style w:type="paragraph" w:styleId="Heading2">
+  <w:style xmlns:mc="http://schemas.openxmlformats.org/markup-compatibility/2006" xmlns:w14="http://schemas.microsoft.com/office/word/2010/wordml" w:type="paragraph" w:styleId="Heading2">
     <w:name w:val="heading 2"/>
     <w:basedOn w:val="Heading1"/>
     <w:next w:val="Normal"/>
@@ -4322,7 +4340,7 @@
       <w:sz w:val="22"/>
     </w:rPr>
   </w:style>
-  <w:style w:type="paragraph" w:styleId="Heading3">
+  <w:style xmlns:mc="http://schemas.openxmlformats.org/markup-compatibility/2006" xmlns:w14="http://schemas.microsoft.com/office/word/2010/wordml" w:type="paragraph" w:styleId="Heading3">
     <w:name w:val="heading 3"/>
     <w:basedOn w:val="Heading1"/>
     <w:next w:val="Normal"/>
@@ -4347,7 +4365,7 @@
       <w:sz w:val="20"/>
     </w:rPr>
   </w:style>
-  <w:style w:type="paragraph" w:styleId="Heading4">
+  <w:style xmlns:mc="http://schemas.openxmlformats.org/markup-compatibility/2006" xmlns:w14="http://schemas.microsoft.com/office/word/2010/wordml" w:type="paragraph" w:styleId="Heading4">
     <w:name w:val="heading 4"/>
     <w:basedOn w:val="Heading3"/>
     <w:next w:val="Normal"/>
@@ -4370,7 +4388,7 @@
       <w:outlineLvl w:val="3"/>
     </w:pPr>
   </w:style>
-  <w:style w:type="paragraph" w:styleId="Heading5">
+  <w:style xmlns:mc="http://schemas.openxmlformats.org/markup-compatibility/2006" xmlns:w14="http://schemas.microsoft.com/office/word/2010/wordml" w:type="paragraph" w:styleId="Heading5">
     <w:name w:val="heading 5"/>
     <w:basedOn w:val="Heading4"/>
     <w:next w:val="Normal"/>
@@ -4390,7 +4408,7 @@
       <w:outlineLvl w:val="4"/>
     </w:pPr>
   </w:style>
-  <w:style w:type="paragraph" w:styleId="Heading6">
+  <w:style xmlns:mc="http://schemas.openxmlformats.org/markup-compatibility/2006" xmlns:w14="http://schemas.microsoft.com/office/word/2010/wordml" w:type="paragraph" w:styleId="Heading6">
     <w:name w:val="heading 6"/>
     <w:basedOn w:val="Heading5"/>
     <w:next w:val="Normal"/>
@@ -4405,7 +4423,7 @@
       <w:outlineLvl w:val="5"/>
     </w:pPr>
   </w:style>
-  <w:style w:type="paragraph" w:styleId="Heading7">
+  <w:style xmlns:mc="http://schemas.openxmlformats.org/markup-compatibility/2006" xmlns:w14="http://schemas.microsoft.com/office/word/2010/wordml" w:type="paragraph" w:styleId="Heading7">
     <w:name w:val="heading 7"/>
     <w:basedOn w:val="Heading6"/>
     <w:next w:val="Normal"/>
@@ -4424,7 +4442,7 @@
       <w:color w:val="404040" w:themeColor="text1" w:themeTint="BF"/>
     </w:rPr>
   </w:style>
-  <w:style w:type="paragraph" w:styleId="Heading8">
+  <w:style xmlns:mc="http://schemas.openxmlformats.org/markup-compatibility/2006" xmlns:w14="http://schemas.microsoft.com/office/word/2010/wordml" w:type="paragraph" w:styleId="Heading8">
     <w:name w:val="heading 8"/>
     <w:basedOn w:val="Normal"/>
     <w:next w:val="Normal"/>
@@ -4447,7 +4465,7 @@
       <w:color w:val="404040" w:themeColor="text1" w:themeTint="BF"/>
     </w:rPr>
   </w:style>
-  <w:style w:type="paragraph" w:styleId="Heading9">
+  <w:style xmlns:mc="http://schemas.openxmlformats.org/markup-compatibility/2006" xmlns:w14="http://schemas.microsoft.com/office/word/2010/wordml" w:type="paragraph" w:styleId="Heading9">
     <w:name w:val="heading 9"/>
     <w:basedOn w:val="Normal"/>
     <w:next w:val="Normal"/>
@@ -4472,16 +4490,17 @@
       <w:color w:val="404040" w:themeColor="text1" w:themeTint="BF"/>
     </w:rPr>
   </w:style>
-  <w:style w:type="character" w:default="1" w:styleId="DefaultParagraphFont">
+  <w:style xmlns:mc="http://schemas.openxmlformats.org/markup-compatibility/2006" xmlns:w14="http://schemas.microsoft.com/office/word/2010/wordml" w:type="character" w:default="1" w:styleId="DefaultParagraphFont">
     <w:name w:val="Default Paragraph Font"/>
+    <w:uiPriority w:val="1"/>
     <w:semiHidden/>
     <w:unhideWhenUsed/>
   </w:style>
-  <w:style w:type="table" w:default="1" w:styleId="TableNormal">
+  <w:style xmlns:mc="http://schemas.openxmlformats.org/markup-compatibility/2006" xmlns:w14="http://schemas.microsoft.com/office/word/2010/wordml" w:type="table" w:default="1" w:styleId="TableNormal">
     <w:name w:val="Normal Table"/>
+    <w:uiPriority w:val="99"/>
     <w:semiHidden/>
     <w:unhideWhenUsed/>
-    <w:qFormat/>
     <w:tblPr>
       <w:tblInd w:w="0" w:type="dxa"/>
       <w:tblCellMar>
@@ -4492,12 +4511,13 @@
       </w:tblCellMar>
     </w:tblPr>
   </w:style>
-  <w:style w:type="numbering" w:default="1" w:styleId="NoList">
+  <w:style xmlns:mc="http://schemas.openxmlformats.org/markup-compatibility/2006" xmlns:w14="http://schemas.microsoft.com/office/word/2010/wordml" w:type="numbering" w:default="1" w:styleId="NoList">
     <w:name w:val="No List"/>
+    <w:uiPriority w:val="99"/>
     <w:semiHidden/>
     <w:unhideWhenUsed/>
   </w:style>
-  <w:style w:type="paragraph" w:customStyle="1" w:styleId="coverwarning">
+  <w:style xmlns:mc="http://schemas.openxmlformats.org/markup-compatibility/2006" xmlns:w14="http://schemas.microsoft.com/office/word/2010/wordml" w:type="paragraph" w:customStyle="1" w:styleId="coverwarning">
     <w:name w:val="cover_warning"/>
     <w:basedOn w:val="Normal"/>
     <w:semiHidden/>
@@ -4517,7 +4537,7 @@
       <w:color w:val="1F497D" w:themeColor="text2"/>
     </w:rPr>
   </w:style>
-  <w:style w:type="paragraph" w:customStyle="1" w:styleId="documenttitle">
+  <w:style xmlns:mc="http://schemas.openxmlformats.org/markup-compatibility/2006" xmlns:w14="http://schemas.microsoft.com/office/word/2010/wordml" w:type="paragraph" w:customStyle="1" w:styleId="documenttitle">
     <w:name w:val="document_title"/>
     <w:basedOn w:val="Normal"/>
     <w:semiHidden/>
@@ -4531,7 +4551,7 @@
       <w:sz w:val="32"/>
     </w:rPr>
   </w:style>
-  <w:style w:type="paragraph" w:customStyle="1" w:styleId="idno">
+  <w:style xmlns:mc="http://schemas.openxmlformats.org/markup-compatibility/2006" xmlns:w14="http://schemas.microsoft.com/office/word/2010/wordml" w:type="paragraph" w:customStyle="1" w:styleId="idno">
     <w:name w:val="id_no"/>
     <w:basedOn w:val="Normal"/>
     <w:semiHidden/>
@@ -4546,7 +4566,7 @@
       <w:sz w:val="24"/>
     </w:rPr>
   </w:style>
-  <w:style w:type="paragraph" w:customStyle="1" w:styleId="zzCover">
+  <w:style xmlns:mc="http://schemas.openxmlformats.org/markup-compatibility/2006" xmlns:w14="http://schemas.microsoft.com/office/word/2010/wordml" w:type="paragraph" w:customStyle="1" w:styleId="zzCover">
     <w:name w:val="zzCover"/>
     <w:basedOn w:val="Normal"/>
     <w:qFormat/>
@@ -4557,7 +4577,7 @@
       <w:sz w:val="24"/>
     </w:rPr>
   </w:style>
-  <w:style w:type="character" w:customStyle="1" w:styleId="workingreferencenumber">
+  <w:style xmlns:mc="http://schemas.openxmlformats.org/markup-compatibility/2006" xmlns:w14="http://schemas.microsoft.com/office/word/2010/wordml" w:type="character" w:customStyle="1" w:styleId="workingreferencenumber">
     <w:name w:val="working_reference_number"/>
     <w:basedOn w:val="DefaultParagraphFont"/>
     <w:uiPriority w:val="1"/>
@@ -4569,31 +4589,43 @@
       <w:sz w:val="22"/>
     </w:rPr>
   </w:style>
-  <w:style w:type="character" w:customStyle="1" w:styleId="referencenumber">
+  <w:style xmlns:mc="http://schemas.openxmlformats.org/markup-compatibility/2006" xmlns:w14="http://schemas.microsoft.com/office/word/2010/wordml" w:type="character" w:customStyle="1" w:styleId="referencenumber">
     <w:name w:val="reference_number"/>
     <w:basedOn w:val="workingreferencenumber"/>
     <w:uiPriority w:val="1"/>
     <w:semiHidden/>
     <w:qFormat/>
     <w:rsid w:val="00A44124"/>
-  </w:style>
-  <w:style w:type="character" w:customStyle="1" w:styleId="committeeid">
+    <w:rPr>
+      <w:color w:val="C0504D" w:themeColor="accent2"/>
+      <w:sz w:val="22"/>
+    </w:rPr>
+  </w:style>
+  <w:style xmlns:mc="http://schemas.openxmlformats.org/markup-compatibility/2006" xmlns:w14="http://schemas.microsoft.com/office/word/2010/wordml" w:type="character" w:customStyle="1" w:styleId="committeeid">
     <w:name w:val="committee_id"/>
     <w:basedOn w:val="workingreferencenumber"/>
     <w:uiPriority w:val="1"/>
     <w:semiHidden/>
     <w:qFormat/>
     <w:rsid w:val="00DA2809"/>
-  </w:style>
-  <w:style w:type="character" w:customStyle="1" w:styleId="secretariat">
+    <w:rPr>
+      <w:color w:val="C0504D" w:themeColor="accent2"/>
+      <w:sz w:val="22"/>
+    </w:rPr>
+  </w:style>
+  <w:style xmlns:mc="http://schemas.openxmlformats.org/markup-compatibility/2006" xmlns:w14="http://schemas.microsoft.com/office/word/2010/wordml" w:type="character" w:customStyle="1" w:styleId="secretariat">
     <w:name w:val="secretariat"/>
     <w:basedOn w:val="workingreferencenumber"/>
     <w:uiPriority w:val="1"/>
     <w:semiHidden/>
     <w:qFormat/>
     <w:rsid w:val="00DA2809"/>
-  </w:style>
-  <w:style w:type="character" w:styleId="PlaceholderText">
+    <w:rPr>
+      <w:color w:val="C0504D" w:themeColor="accent2"/>
+      <w:sz w:val="22"/>
+    </w:rPr>
+  </w:style>
+  <w:style xmlns:mc="http://schemas.openxmlformats.org/markup-compatibility/2006" xmlns:w14="http://schemas.microsoft.com/office/word/2010/wordml" w:type="character" w:styleId="PlaceholderText">
     <w:name w:val="Placeholder Text"/>
     <w:basedOn w:val="DefaultParagraphFont"/>
     <w:uiPriority w:val="99"/>
@@ -4603,7 +4635,7 @@
       <w:color w:val="808080"/>
     </w:rPr>
   </w:style>
-  <w:style w:type="paragraph" w:styleId="BalloonText">
+  <w:style xmlns:mc="http://schemas.openxmlformats.org/markup-compatibility/2006" xmlns:w14="http://schemas.microsoft.com/office/word/2010/wordml" w:type="paragraph" w:styleId="BalloonText">
     <w:name w:val="Balloon Text"/>
     <w:basedOn w:val="Normal"/>
     <w:link w:val="BalloonTextChar"/>
@@ -4619,7 +4651,7 @@
       <w:szCs w:val="16"/>
     </w:rPr>
   </w:style>
-  <w:style w:type="character" w:customStyle="1" w:styleId="BalloonTextChar">
+  <w:style xmlns:mc="http://schemas.openxmlformats.org/markup-compatibility/2006" xmlns:w14="http://schemas.microsoft.com/office/word/2010/wordml" w:type="character" w:customStyle="1" w:styleId="BalloonTextChar">
     <w:name w:val="Balloon Text Char"/>
     <w:basedOn w:val="DefaultParagraphFont"/>
     <w:link w:val="BalloonText"/>
@@ -4632,15 +4664,19 @@
       <w:szCs w:val="16"/>
     </w:rPr>
   </w:style>
-  <w:style w:type="character" w:customStyle="1" w:styleId="date">
+  <w:style xmlns:mc="http://schemas.openxmlformats.org/markup-compatibility/2006" xmlns:w14="http://schemas.microsoft.com/office/word/2010/wordml" w:type="character" w:customStyle="1" w:styleId="date">
     <w:name w:val="date"/>
     <w:basedOn w:val="workingreferencenumber"/>
     <w:uiPriority w:val="1"/>
     <w:semiHidden/>
     <w:qFormat/>
     <w:rsid w:val="00160AC6"/>
-  </w:style>
-  <w:style w:type="paragraph" w:customStyle="1" w:styleId="documentdetails">
+    <w:rPr>
+      <w:color w:val="C0504D" w:themeColor="accent2"/>
+      <w:sz w:val="22"/>
+    </w:rPr>
+  </w:style>
+  <w:style xmlns:mc="http://schemas.openxmlformats.org/markup-compatibility/2006" xmlns:w14="http://schemas.microsoft.com/office/word/2010/wordml" w:type="paragraph" w:customStyle="1" w:styleId="documentdetails">
     <w:name w:val="document_details"/>
     <w:basedOn w:val="Normal"/>
     <w:semiHidden/>
@@ -4651,35 +4687,51 @@
       <w:sz w:val="24"/>
     </w:rPr>
   </w:style>
-  <w:style w:type="character" w:customStyle="1" w:styleId="documenttype">
+  <w:style xmlns:mc="http://schemas.openxmlformats.org/markup-compatibility/2006" xmlns:w14="http://schemas.microsoft.com/office/word/2010/wordml" w:type="character" w:customStyle="1" w:styleId="documenttype">
     <w:name w:val="document_type"/>
     <w:basedOn w:val="workingreferencenumber"/>
     <w:uiPriority w:val="1"/>
     <w:semiHidden/>
     <w:rsid w:val="00397F24"/>
-  </w:style>
-  <w:style w:type="character" w:customStyle="1" w:styleId="documentsubtype">
+    <w:rPr>
+      <w:color w:val="C0504D" w:themeColor="accent2"/>
+      <w:sz w:val="22"/>
+    </w:rPr>
+  </w:style>
+  <w:style xmlns:mc="http://schemas.openxmlformats.org/markup-compatibility/2006" xmlns:w14="http://schemas.microsoft.com/office/word/2010/wordml" w:type="character" w:customStyle="1" w:styleId="documentsubtype">
     <w:name w:val="document_subtype"/>
     <w:basedOn w:val="workingreferencenumber"/>
     <w:uiPriority w:val="1"/>
     <w:semiHidden/>
     <w:rsid w:val="005B33F2"/>
-  </w:style>
-  <w:style w:type="character" w:customStyle="1" w:styleId="documentstage">
+    <w:rPr>
+      <w:color w:val="C0504D" w:themeColor="accent2"/>
+      <w:sz w:val="22"/>
+    </w:rPr>
+  </w:style>
+  <w:style xmlns:mc="http://schemas.openxmlformats.org/markup-compatibility/2006" xmlns:w14="http://schemas.microsoft.com/office/word/2010/wordml" w:type="character" w:customStyle="1" w:styleId="documentstage">
     <w:name w:val="document_stage"/>
     <w:basedOn w:val="workingreferencenumber"/>
     <w:uiPriority w:val="1"/>
     <w:semiHidden/>
     <w:rsid w:val="005B33F2"/>
-  </w:style>
-  <w:style w:type="character" w:customStyle="1" w:styleId="documentlanguage">
+    <w:rPr>
+      <w:color w:val="C0504D" w:themeColor="accent2"/>
+      <w:sz w:val="22"/>
+    </w:rPr>
+  </w:style>
+  <w:style xmlns:mc="http://schemas.openxmlformats.org/markup-compatibility/2006" xmlns:w14="http://schemas.microsoft.com/office/word/2010/wordml" w:type="character" w:customStyle="1" w:styleId="documentlanguage">
     <w:name w:val="document_language"/>
     <w:basedOn w:val="workingreferencenumber"/>
     <w:uiPriority w:val="1"/>
     <w:semiHidden/>
     <w:rsid w:val="005B33F2"/>
-  </w:style>
-  <w:style w:type="paragraph" w:customStyle="1" w:styleId="zzCopyright">
+    <w:rPr>
+      <w:color w:val="C0504D" w:themeColor="accent2"/>
+      <w:sz w:val="22"/>
+    </w:rPr>
+  </w:style>
+  <w:style xmlns:mc="http://schemas.openxmlformats.org/markup-compatibility/2006" xmlns:w14="http://schemas.microsoft.com/office/word/2010/wordml" w:type="paragraph" w:customStyle="1" w:styleId="zzCopyright">
     <w:name w:val="zzCopyright"/>
     <w:basedOn w:val="Normal"/>
     <w:next w:val="Normal"/>
@@ -4701,7 +4753,7 @@
       <w:color w:val="0000FF"/>
     </w:rPr>
   </w:style>
-  <w:style w:type="character" w:customStyle="1" w:styleId="copyrightdetails">
+  <w:style xmlns:mc="http://schemas.openxmlformats.org/markup-compatibility/2006" xmlns:w14="http://schemas.microsoft.com/office/word/2010/wordml" w:type="character" w:customStyle="1" w:styleId="copyrightdetails">
     <w:name w:val="copyright_details"/>
     <w:basedOn w:val="DefaultParagraphFont"/>
     <w:uiPriority w:val="1"/>
@@ -4712,7 +4764,7 @@
       <w:color w:val="C0504D" w:themeColor="accent2"/>
     </w:rPr>
   </w:style>
-  <w:style w:type="paragraph" w:customStyle="1" w:styleId="Foreword">
+  <w:style xmlns:mc="http://schemas.openxmlformats.org/markup-compatibility/2006" xmlns:w14="http://schemas.microsoft.com/office/word/2010/wordml" w:type="paragraph" w:customStyle="1" w:styleId="Foreword">
     <w:name w:val="Foreword"/>
     <w:basedOn w:val="Normal"/>
     <w:next w:val="Normal"/>
@@ -4722,7 +4774,7 @@
       <w:color w:val="0000FF"/>
     </w:rPr>
   </w:style>
-  <w:style w:type="paragraph" w:customStyle="1" w:styleId="zzForeword">
+  <w:style xmlns:mc="http://schemas.openxmlformats.org/markup-compatibility/2006" xmlns:w14="http://schemas.microsoft.com/office/word/2010/wordml" w:type="paragraph" w:customStyle="1" w:styleId="zzForeword">
     <w:name w:val="zzForeword"/>
     <w:basedOn w:val="Introduction"/>
     <w:next w:val="Normal"/>
@@ -4736,7 +4788,7 @@
       <w:color w:val="0000FF"/>
     </w:rPr>
   </w:style>
-  <w:style w:type="paragraph" w:customStyle="1" w:styleId="zzHelp">
+  <w:style xmlns:mc="http://schemas.openxmlformats.org/markup-compatibility/2006" xmlns:w14="http://schemas.microsoft.com/office/word/2010/wordml" w:type="paragraph" w:customStyle="1" w:styleId="zzHelp">
     <w:name w:val="zzHelp"/>
     <w:basedOn w:val="Normal"/>
     <w:qFormat/>
@@ -4745,7 +4797,7 @@
       <w:color w:val="4F6228" w:themeColor="accent3" w:themeShade="80"/>
     </w:rPr>
   </w:style>
-  <w:style w:type="paragraph" w:customStyle="1" w:styleId="Introduction">
+  <w:style xmlns:mc="http://schemas.openxmlformats.org/markup-compatibility/2006" xmlns:w14="http://schemas.microsoft.com/office/word/2010/wordml" w:type="paragraph" w:customStyle="1" w:styleId="Introduction">
     <w:name w:val="Introduction"/>
     <w:basedOn w:val="Normal"/>
     <w:next w:val="Normal"/>
@@ -4765,7 +4817,7 @@
       <w:sz w:val="28"/>
     </w:rPr>
   </w:style>
-  <w:style w:type="paragraph" w:styleId="ListBullet">
+  <w:style xmlns:mc="http://schemas.openxmlformats.org/markup-compatibility/2006" xmlns:w14="http://schemas.microsoft.com/office/word/2010/wordml" w:type="paragraph" w:styleId="ListBullet">
     <w:name w:val="List Bullet"/>
     <w:basedOn w:val="Normal"/>
     <w:uiPriority w:val="99"/>
@@ -4778,7 +4830,7 @@
       <w:contextualSpacing/>
     </w:pPr>
   </w:style>
-  <w:style w:type="paragraph" w:customStyle="1" w:styleId="zzSTDTitle">
+  <w:style xmlns:mc="http://schemas.openxmlformats.org/markup-compatibility/2006" xmlns:w14="http://schemas.microsoft.com/office/word/2010/wordml" w:type="paragraph" w:customStyle="1" w:styleId="zzSTDTitle">
     <w:name w:val="zzSTDTitle"/>
     <w:basedOn w:val="Normal"/>
     <w:next w:val="Normal"/>
@@ -4794,12 +4846,12 @@
       <w:sz w:val="32"/>
     </w:rPr>
   </w:style>
-  <w:style w:type="paragraph" w:customStyle="1" w:styleId="RefNorm">
+  <w:style xmlns:mc="http://schemas.openxmlformats.org/markup-compatibility/2006" xmlns:w14="http://schemas.microsoft.com/office/word/2010/wordml" w:type="paragraph" w:customStyle="1" w:styleId="RefNorm">
     <w:name w:val="RefNorm"/>
     <w:basedOn w:val="Normal"/>
     <w:rsid w:val="00491A92"/>
   </w:style>
-  <w:style w:type="character" w:customStyle="1" w:styleId="Heading1Char">
+  <w:style xmlns:mc="http://schemas.openxmlformats.org/markup-compatibility/2006" xmlns:w14="http://schemas.microsoft.com/office/word/2010/wordml" w:type="character" w:customStyle="1" w:styleId="Heading1Char">
     <w:name w:val="Heading 1 Char"/>
     <w:basedOn w:val="DefaultParagraphFont"/>
     <w:link w:val="Heading1"/>
@@ -4812,7 +4864,7 @@
       <w:lang w:val="en-GB" w:eastAsia="ja-JP"/>
     </w:rPr>
   </w:style>
-  <w:style w:type="character" w:customStyle="1" w:styleId="Heading2Char">
+  <w:style xmlns:mc="http://schemas.openxmlformats.org/markup-compatibility/2006" xmlns:w14="http://schemas.microsoft.com/office/word/2010/wordml" w:type="character" w:customStyle="1" w:styleId="Heading2Char">
     <w:name w:val="Heading 2 Char"/>
     <w:basedOn w:val="DefaultParagraphFont"/>
     <w:link w:val="Heading2"/>
@@ -4825,7 +4877,7 @@
       <w:lang w:val="en-GB" w:eastAsia="ja-JP"/>
     </w:rPr>
   </w:style>
-  <w:style w:type="character" w:customStyle="1" w:styleId="Heading3Char">
+  <w:style xmlns:mc="http://schemas.openxmlformats.org/markup-compatibility/2006" xmlns:w14="http://schemas.microsoft.com/office/word/2010/wordml" w:type="character" w:customStyle="1" w:styleId="Heading3Char">
     <w:name w:val="Heading 3 Char"/>
     <w:basedOn w:val="DefaultParagraphFont"/>
     <w:link w:val="Heading3"/>
@@ -4837,13 +4889,13 @@
       <w:lang w:val="en-GB" w:eastAsia="ja-JP"/>
     </w:rPr>
   </w:style>
-  <w:style w:type="paragraph" w:customStyle="1" w:styleId="Definition">
+  <w:style xmlns:mc="http://schemas.openxmlformats.org/markup-compatibility/2006" xmlns:w14="http://schemas.microsoft.com/office/word/2010/wordml" w:type="paragraph" w:customStyle="1" w:styleId="Definition">
     <w:name w:val="Definition"/>
     <w:basedOn w:val="Normal"/>
     <w:next w:val="Normal"/>
     <w:rsid w:val="00491A92"/>
   </w:style>
-  <w:style w:type="paragraph" w:customStyle="1" w:styleId="p2">
+  <w:style xmlns:mc="http://schemas.openxmlformats.org/markup-compatibility/2006" xmlns:w14="http://schemas.microsoft.com/office/word/2010/wordml" w:type="paragraph" w:customStyle="1" w:styleId="p2">
     <w:name w:val="p2"/>
     <w:basedOn w:val="Heading2"/>
     <w:next w:val="Normal"/>
@@ -4865,7 +4917,7 @@
       <w:sz w:val="20"/>
     </w:rPr>
   </w:style>
-  <w:style w:type="character" w:customStyle="1" w:styleId="Heading4Char">
+  <w:style xmlns:mc="http://schemas.openxmlformats.org/markup-compatibility/2006" xmlns:w14="http://schemas.microsoft.com/office/word/2010/wordml" w:type="character" w:customStyle="1" w:styleId="Heading4Char">
     <w:name w:val="Heading 4 Char"/>
     <w:basedOn w:val="DefaultParagraphFont"/>
     <w:link w:val="Heading4"/>
@@ -4877,7 +4929,7 @@
       <w:lang w:val="en-GB" w:eastAsia="ja-JP"/>
     </w:rPr>
   </w:style>
-  <w:style w:type="character" w:customStyle="1" w:styleId="Heading5Char">
+  <w:style xmlns:mc="http://schemas.openxmlformats.org/markup-compatibility/2006" xmlns:w14="http://schemas.microsoft.com/office/word/2010/wordml" w:type="character" w:customStyle="1" w:styleId="Heading5Char">
     <w:name w:val="Heading 5 Char"/>
     <w:basedOn w:val="DefaultParagraphFont"/>
     <w:link w:val="Heading5"/>
@@ -4889,7 +4941,7 @@
       <w:lang w:val="en-GB" w:eastAsia="ja-JP"/>
     </w:rPr>
   </w:style>
-  <w:style w:type="character" w:customStyle="1" w:styleId="Heading6Char">
+  <w:style xmlns:mc="http://schemas.openxmlformats.org/markup-compatibility/2006" xmlns:w14="http://schemas.microsoft.com/office/word/2010/wordml" w:type="character" w:customStyle="1" w:styleId="Heading6Char">
     <w:name w:val="Heading 6 Char"/>
     <w:basedOn w:val="DefaultParagraphFont"/>
     <w:link w:val="Heading6"/>
@@ -4901,7 +4953,7 @@
       <w:lang w:val="en-GB" w:eastAsia="ja-JP"/>
     </w:rPr>
   </w:style>
-  <w:style w:type="paragraph" w:customStyle="1" w:styleId="Note">
+  <w:style xmlns:mc="http://schemas.openxmlformats.org/markup-compatibility/2006" xmlns:w14="http://schemas.microsoft.com/office/word/2010/wordml" w:type="paragraph" w:customStyle="1" w:styleId="Note">
     <w:name w:val="Note"/>
     <w:basedOn w:val="Normal"/>
     <w:next w:val="Normal"/>
@@ -4920,7 +4972,7 @@
       <w:sz w:val="18"/>
     </w:rPr>
   </w:style>
-  <w:style w:type="paragraph" w:customStyle="1" w:styleId="p3">
+  <w:style xmlns:mc="http://schemas.openxmlformats.org/markup-compatibility/2006" xmlns:w14="http://schemas.microsoft.com/office/word/2010/wordml" w:type="paragraph" w:customStyle="1" w:styleId="p3">
     <w:name w:val="p3"/>
     <w:basedOn w:val="Heading3"/>
     <w:next w:val="Normal"/>
@@ -4941,7 +4993,7 @@
       <w:b w:val="0"/>
     </w:rPr>
   </w:style>
-  <w:style w:type="paragraph" w:customStyle="1" w:styleId="p4">
+  <w:style xmlns:mc="http://schemas.openxmlformats.org/markup-compatibility/2006" xmlns:w14="http://schemas.microsoft.com/office/word/2010/wordml" w:type="paragraph" w:customStyle="1" w:styleId="p4">
     <w:name w:val="p4"/>
     <w:basedOn w:val="Heading4"/>
     <w:next w:val="Normal"/>
@@ -4963,7 +5015,7 @@
       <w:b w:val="0"/>
     </w:rPr>
   </w:style>
-  <w:style w:type="paragraph" w:customStyle="1" w:styleId="p5">
+  <w:style xmlns:mc="http://schemas.openxmlformats.org/markup-compatibility/2006" xmlns:w14="http://schemas.microsoft.com/office/word/2010/wordml" w:type="paragraph" w:customStyle="1" w:styleId="p5">
     <w:name w:val="p5"/>
     <w:basedOn w:val="Heading5"/>
     <w:next w:val="Normal"/>
@@ -4983,7 +5035,7 @@
       <w:b w:val="0"/>
     </w:rPr>
   </w:style>
-  <w:style w:type="paragraph" w:customStyle="1" w:styleId="p6">
+  <w:style xmlns:mc="http://schemas.openxmlformats.org/markup-compatibility/2006" xmlns:w14="http://schemas.microsoft.com/office/word/2010/wordml" w:type="paragraph" w:customStyle="1" w:styleId="p6">
     <w:name w:val="p6"/>
     <w:basedOn w:val="Heading6"/>
     <w:next w:val="Normal"/>
@@ -5002,7 +5054,7 @@
       <w:b w:val="0"/>
     </w:rPr>
   </w:style>
-  <w:style w:type="paragraph" w:styleId="ListContinue">
+  <w:style xmlns:mc="http://schemas.openxmlformats.org/markup-compatibility/2006" xmlns:w14="http://schemas.microsoft.com/office/word/2010/wordml" w:type="paragraph" w:styleId="ListContinue">
     <w:name w:val="List Continue"/>
     <w:basedOn w:val="Normal"/>
     <w:rsid w:val="00A41E7B"/>
@@ -5012,7 +5064,7 @@
       </w:numPr>
     </w:pPr>
   </w:style>
-  <w:style w:type="paragraph" w:styleId="ListBullet5">
+  <w:style xmlns:mc="http://schemas.openxmlformats.org/markup-compatibility/2006" xmlns:w14="http://schemas.microsoft.com/office/word/2010/wordml" w:type="paragraph" w:styleId="ListBullet5">
     <w:name w:val="List Bullet 5"/>
     <w:basedOn w:val="ListBullet4"/>
     <w:uiPriority w:val="99"/>
@@ -5022,7 +5074,7 @@
       <w:ind w:left="2160"/>
     </w:pPr>
   </w:style>
-  <w:style w:type="paragraph" w:styleId="ListBullet4">
+  <w:style xmlns:mc="http://schemas.openxmlformats.org/markup-compatibility/2006" xmlns:w14="http://schemas.microsoft.com/office/word/2010/wordml" w:type="paragraph" w:styleId="ListBullet4">
     <w:name w:val="List Bullet 4"/>
     <w:basedOn w:val="ListBullet3"/>
     <w:uiPriority w:val="99"/>
@@ -5035,7 +5087,7 @@
       <w:ind w:left="1800"/>
     </w:pPr>
   </w:style>
-  <w:style w:type="paragraph" w:styleId="ListBullet3">
+  <w:style xmlns:mc="http://schemas.openxmlformats.org/markup-compatibility/2006" xmlns:w14="http://schemas.microsoft.com/office/word/2010/wordml" w:type="paragraph" w:styleId="ListBullet3">
     <w:name w:val="List Bullet 3"/>
     <w:basedOn w:val="ListBullet2"/>
     <w:uiPriority w:val="99"/>
@@ -5045,7 +5097,7 @@
       <w:ind w:left="1440"/>
     </w:pPr>
   </w:style>
-  <w:style w:type="paragraph" w:styleId="ListBullet2">
+  <w:style xmlns:mc="http://schemas.openxmlformats.org/markup-compatibility/2006" xmlns:w14="http://schemas.microsoft.com/office/word/2010/wordml" w:type="paragraph" w:styleId="ListBullet2">
     <w:name w:val="List Bullet 2"/>
     <w:basedOn w:val="ListBullet"/>
     <w:uiPriority w:val="99"/>
@@ -5055,7 +5107,7 @@
       <w:ind w:left="1080"/>
     </w:pPr>
   </w:style>
-  <w:style w:type="paragraph" w:styleId="ListNumber3">
+  <w:style xmlns:mc="http://schemas.openxmlformats.org/markup-compatibility/2006" xmlns:w14="http://schemas.microsoft.com/office/word/2010/wordml" w:type="paragraph" w:styleId="ListNumber3">
     <w:name w:val="List Number 3"/>
     <w:basedOn w:val="Normal"/>
     <w:rsid w:val="00526946"/>
@@ -5066,7 +5118,7 @@
       </w:numPr>
     </w:pPr>
   </w:style>
-  <w:style w:type="paragraph" w:styleId="List">
+  <w:style xmlns:mc="http://schemas.openxmlformats.org/markup-compatibility/2006" xmlns:w14="http://schemas.microsoft.com/office/word/2010/wordml" w:type="paragraph" w:styleId="List">
     <w:name w:val="List"/>
     <w:basedOn w:val="Normal"/>
     <w:uiPriority w:val="99"/>
@@ -5080,7 +5132,7 @@
       <w:contextualSpacing/>
     </w:pPr>
   </w:style>
-  <w:style w:type="paragraph" w:styleId="List2">
+  <w:style xmlns:mc="http://schemas.openxmlformats.org/markup-compatibility/2006" xmlns:w14="http://schemas.microsoft.com/office/word/2010/wordml" w:type="paragraph" w:styleId="List2">
     <w:name w:val="List 2"/>
     <w:basedOn w:val="List"/>
     <w:uiPriority w:val="99"/>
@@ -5090,7 +5142,7 @@
       <w:ind w:left="1080"/>
     </w:pPr>
   </w:style>
-  <w:style w:type="paragraph" w:styleId="ListNumber">
+  <w:style xmlns:mc="http://schemas.openxmlformats.org/markup-compatibility/2006" xmlns:w14="http://schemas.microsoft.com/office/word/2010/wordml" w:type="paragraph" w:styleId="ListNumber">
     <w:name w:val="List Number"/>
     <w:basedOn w:val="Normal"/>
     <w:rsid w:val="00A41E7B"/>
@@ -5100,7 +5152,7 @@
       </w:numPr>
     </w:pPr>
   </w:style>
-  <w:style w:type="paragraph" w:styleId="ListNumber2">
+  <w:style xmlns:mc="http://schemas.openxmlformats.org/markup-compatibility/2006" xmlns:w14="http://schemas.microsoft.com/office/word/2010/wordml" w:type="paragraph" w:styleId="ListNumber2">
     <w:name w:val="List Number 2"/>
     <w:basedOn w:val="Normal"/>
     <w:rsid w:val="00526946"/>
@@ -5111,7 +5163,7 @@
       </w:numPr>
     </w:pPr>
   </w:style>
-  <w:style w:type="paragraph" w:styleId="ListContinue3">
+  <w:style xmlns:mc="http://schemas.openxmlformats.org/markup-compatibility/2006" xmlns:w14="http://schemas.microsoft.com/office/word/2010/wordml" w:type="paragraph" w:styleId="ListContinue3">
     <w:name w:val="List Continue 3"/>
     <w:basedOn w:val="ListContinue"/>
     <w:rsid w:val="000A2D28"/>
@@ -5125,7 +5177,7 @@
       </w:tabs>
     </w:pPr>
   </w:style>
-  <w:style w:type="paragraph" w:styleId="List3">
+  <w:style xmlns:mc="http://schemas.openxmlformats.org/markup-compatibility/2006" xmlns:w14="http://schemas.microsoft.com/office/word/2010/wordml" w:type="paragraph" w:styleId="List3">
     <w:name w:val="List 3"/>
     <w:basedOn w:val="List2"/>
     <w:uiPriority w:val="99"/>
@@ -5135,7 +5187,7 @@
       <w:ind w:left="1440"/>
     </w:pPr>
   </w:style>
-  <w:style w:type="paragraph" w:styleId="List4">
+  <w:style xmlns:mc="http://schemas.openxmlformats.org/markup-compatibility/2006" xmlns:w14="http://schemas.microsoft.com/office/word/2010/wordml" w:type="paragraph" w:styleId="List4">
     <w:name w:val="List 4"/>
     <w:basedOn w:val="List3"/>
     <w:uiPriority w:val="99"/>
@@ -5145,7 +5197,7 @@
       <w:ind w:left="1800"/>
     </w:pPr>
   </w:style>
-  <w:style w:type="paragraph" w:styleId="List5">
+  <w:style xmlns:mc="http://schemas.openxmlformats.org/markup-compatibility/2006" xmlns:w14="http://schemas.microsoft.com/office/word/2010/wordml" w:type="paragraph" w:styleId="List5">
     <w:name w:val="List 5"/>
     <w:basedOn w:val="List4"/>
     <w:uiPriority w:val="99"/>
@@ -5155,7 +5207,7 @@
       <w:ind w:left="2160"/>
     </w:pPr>
   </w:style>
-  <w:style w:type="paragraph" w:styleId="ListNumber5">
+  <w:style xmlns:mc="http://schemas.openxmlformats.org/markup-compatibility/2006" xmlns:w14="http://schemas.microsoft.com/office/word/2010/wordml" w:type="paragraph" w:styleId="ListNumber5">
     <w:name w:val="List Number 5"/>
     <w:basedOn w:val="Normal"/>
     <w:uiPriority w:val="99"/>
@@ -5169,7 +5221,7 @@
       <w:contextualSpacing/>
     </w:pPr>
   </w:style>
-  <w:style w:type="paragraph" w:styleId="ListNumber4">
+  <w:style xmlns:mc="http://schemas.openxmlformats.org/markup-compatibility/2006" xmlns:w14="http://schemas.microsoft.com/office/word/2010/wordml" w:type="paragraph" w:styleId="ListNumber4">
     <w:name w:val="List Number 4"/>
     <w:basedOn w:val="Normal"/>
     <w:rsid w:val="00526946"/>
@@ -5180,7 +5232,7 @@
       </w:numPr>
     </w:pPr>
   </w:style>
-  <w:style w:type="character" w:customStyle="1" w:styleId="permission">
+  <w:style xmlns:mc="http://schemas.openxmlformats.org/markup-compatibility/2006" xmlns:w14="http://schemas.microsoft.com/office/word/2010/wordml" w:type="character" w:customStyle="1" w:styleId="permission">
     <w:name w:val="permission"/>
     <w:basedOn w:val="DefaultParagraphFont"/>
     <w:uiPriority w:val="1"/>
@@ -5192,7 +5244,7 @@
       <w:lang w:val="en-GB"/>
     </w:rPr>
   </w:style>
-  <w:style w:type="character" w:customStyle="1" w:styleId="isonumber">
+  <w:style xmlns:mc="http://schemas.openxmlformats.org/markup-compatibility/2006" xmlns:w14="http://schemas.microsoft.com/office/word/2010/wordml" w:type="character" w:customStyle="1" w:styleId="isonumber">
     <w:name w:val="isonumber"/>
     <w:basedOn w:val="DefaultParagraphFont"/>
     <w:uiPriority w:val="1"/>
@@ -5200,7 +5252,7 @@
     <w:qFormat/>
     <w:rsid w:val="00A06DF4"/>
   </w:style>
-  <w:style w:type="character" w:customStyle="1" w:styleId="isononumber">
+  <w:style xmlns:mc="http://schemas.openxmlformats.org/markup-compatibility/2006" xmlns:w14="http://schemas.microsoft.com/office/word/2010/wordml" w:type="character" w:customStyle="1" w:styleId="isononumber">
     <w:name w:val="isononumber"/>
     <w:basedOn w:val="DefaultParagraphFont"/>
     <w:uiPriority w:val="1"/>
@@ -5208,7 +5260,7 @@
     <w:qFormat/>
     <w:rsid w:val="00A06DF4"/>
   </w:style>
-  <w:style w:type="paragraph" w:styleId="FootnoteText">
+  <w:style xmlns:mc="http://schemas.openxmlformats.org/markup-compatibility/2006" xmlns:w14="http://schemas.microsoft.com/office/word/2010/wordml" w:type="paragraph" w:styleId="FootnoteText">
     <w:name w:val="footnote text"/>
     <w:basedOn w:val="Normal"/>
     <w:link w:val="FootnoteTextChar"/>
@@ -5224,7 +5276,7 @@
       <w:sz w:val="18"/>
     </w:rPr>
   </w:style>
-  <w:style w:type="character" w:customStyle="1" w:styleId="FootnoteTextChar">
+  <w:style xmlns:mc="http://schemas.openxmlformats.org/markup-compatibility/2006" xmlns:w14="http://schemas.microsoft.com/office/word/2010/wordml" w:type="character" w:customStyle="1" w:styleId="FootnoteTextChar">
     <w:name w:val="Footnote Text Char"/>
     <w:basedOn w:val="DefaultParagraphFont"/>
     <w:link w:val="FootnoteText"/>
@@ -5236,7 +5288,7 @@
       <w:lang w:val="en-GB" w:eastAsia="ja-JP"/>
     </w:rPr>
   </w:style>
-  <w:style w:type="character" w:styleId="FootnoteReference">
+  <w:style xmlns:mc="http://schemas.openxmlformats.org/markup-compatibility/2006" xmlns:w14="http://schemas.microsoft.com/office/word/2010/wordml" w:type="character" w:styleId="FootnoteReference">
     <w:name w:val="footnote reference"/>
     <w:basedOn w:val="DefaultParagraphFont"/>
     <w:uiPriority w:val="99"/>
@@ -5245,13 +5297,13 @@
       <w:vertAlign w:val="superscript"/>
     </w:rPr>
   </w:style>
-  <w:style w:type="paragraph" w:customStyle="1" w:styleId="Special">
+  <w:style xmlns:mc="http://schemas.openxmlformats.org/markup-compatibility/2006" xmlns:w14="http://schemas.microsoft.com/office/word/2010/wordml" w:type="paragraph" w:customStyle="1" w:styleId="Special">
     <w:name w:val="Special"/>
     <w:basedOn w:val="Normal"/>
     <w:next w:val="Normal"/>
     <w:rsid w:val="00491A92"/>
   </w:style>
-  <w:style w:type="paragraph" w:customStyle="1" w:styleId="Figurefootnote">
+  <w:style xmlns:mc="http://schemas.openxmlformats.org/markup-compatibility/2006" xmlns:w14="http://schemas.microsoft.com/office/word/2010/wordml" w:type="paragraph" w:customStyle="1" w:styleId="Figurefootnote">
     <w:name w:val="Figure footnote"/>
     <w:basedOn w:val="Normal"/>
     <w:rsid w:val="00E972B3"/>
@@ -5266,7 +5318,7 @@
       <w:sz w:val="18"/>
     </w:rPr>
   </w:style>
-  <w:style w:type="character" w:customStyle="1" w:styleId="FigureFootnoteXref">
+  <w:style xmlns:mc="http://schemas.openxmlformats.org/markup-compatibility/2006" xmlns:w14="http://schemas.microsoft.com/office/word/2010/wordml" w:type="character" w:customStyle="1" w:styleId="FigureFootnoteXref">
     <w:name w:val="FigureFootnoteXref"/>
     <w:uiPriority w:val="1"/>
     <w:rsid w:val="006730D0"/>
@@ -5275,7 +5327,7 @@
       <w:vertAlign w:val="superscript"/>
     </w:rPr>
   </w:style>
-  <w:style w:type="paragraph" w:customStyle="1" w:styleId="Examplenumbered">
+  <w:style xmlns:mc="http://schemas.openxmlformats.org/markup-compatibility/2006" xmlns:w14="http://schemas.microsoft.com/office/word/2010/wordml" w:type="paragraph" w:customStyle="1" w:styleId="Examplenumbered">
     <w:name w:val="Example numbered"/>
     <w:basedOn w:val="Normal"/>
     <w:qFormat/>
@@ -5293,7 +5345,7 @@
       <w:sz w:val="18"/>
     </w:rPr>
   </w:style>
-  <w:style w:type="paragraph" w:customStyle="1" w:styleId="noteTermEntry">
+  <w:style xmlns:mc="http://schemas.openxmlformats.org/markup-compatibility/2006" xmlns:w14="http://schemas.microsoft.com/office/word/2010/wordml" w:type="paragraph" w:customStyle="1" w:styleId="noteTermEntry">
     <w:name w:val="noteTermEntry"/>
     <w:basedOn w:val="Normal"/>
     <w:next w:val="Normal"/>
@@ -5309,7 +5361,7 @@
       <w:sz w:val="18"/>
     </w:rPr>
   </w:style>
-  <w:style w:type="table" w:styleId="TableGrid">
+  <w:style xmlns:mc="http://schemas.openxmlformats.org/markup-compatibility/2006" xmlns:w14="http://schemas.microsoft.com/office/word/2010/wordml" w:type="table" w:styleId="TableGrid">
     <w:name w:val="Table Grid"/>
     <w:basedOn w:val="TableNormal"/>
     <w:uiPriority w:val="59"/>
@@ -5335,7 +5387,7 @@
       </w:tblCellMar>
     </w:tblPr>
   </w:style>
-  <w:style w:type="paragraph" w:customStyle="1" w:styleId="Tabletitle">
+  <w:style xmlns:mc="http://schemas.openxmlformats.org/markup-compatibility/2006" xmlns:w14="http://schemas.microsoft.com/office/word/2010/wordml" w:type="paragraph" w:customStyle="1" w:styleId="Tabletitle">
     <w:name w:val="Table title"/>
     <w:basedOn w:val="Normal"/>
     <w:next w:val="Tabletext9"/>
@@ -5354,13 +5406,13 @@
       <w:b/>
     </w:rPr>
   </w:style>
-  <w:style w:type="character" w:customStyle="1" w:styleId="ExtXref">
+  <w:style xmlns:mc="http://schemas.openxmlformats.org/markup-compatibility/2006" xmlns:w14="http://schemas.microsoft.com/office/word/2010/wordml" w:type="character" w:customStyle="1" w:styleId="ExtXref">
     <w:name w:val="ExtXref"/>
     <w:basedOn w:val="DefaultParagraphFont"/>
     <w:uiPriority w:val="1"/>
     <w:rsid w:val="00CD2D5A"/>
   </w:style>
-  <w:style w:type="paragraph" w:customStyle="1" w:styleId="Figurenote">
+  <w:style xmlns:mc="http://schemas.openxmlformats.org/markup-compatibility/2006" xmlns:w14="http://schemas.microsoft.com/office/word/2010/wordml" w:type="paragraph" w:customStyle="1" w:styleId="Figurenote">
     <w:name w:val="Figure note"/>
     <w:basedOn w:val="Normal"/>
     <w:qFormat/>
@@ -5379,7 +5431,7 @@
       <w:sz w:val="18"/>
     </w:rPr>
   </w:style>
-  <w:style w:type="paragraph" w:customStyle="1" w:styleId="Figuretext">
+  <w:style xmlns:mc="http://schemas.openxmlformats.org/markup-compatibility/2006" xmlns:w14="http://schemas.microsoft.com/office/word/2010/wordml" w:type="paragraph" w:customStyle="1" w:styleId="Figuretext">
     <w:name w:val="Figure text"/>
     <w:basedOn w:val="Normal"/>
     <w:qFormat/>
@@ -5389,7 +5441,7 @@
       <w:spacing w:before="120" w:after="120"/>
     </w:pPr>
   </w:style>
-  <w:style w:type="character" w:styleId="Hyperlink">
+  <w:style xmlns:mc="http://schemas.openxmlformats.org/markup-compatibility/2006" xmlns:w14="http://schemas.microsoft.com/office/word/2010/wordml" w:type="character" w:styleId="Hyperlink">
     <w:name w:val="Hyperlink"/>
     <w:basedOn w:val="DefaultParagraphFont"/>
     <w:uiPriority w:val="99"/>
@@ -5399,7 +5451,7 @@
       <w:u w:val="single"/>
     </w:rPr>
   </w:style>
-  <w:style w:type="paragraph" w:customStyle="1" w:styleId="Formula">
+  <w:style xmlns:mc="http://schemas.openxmlformats.org/markup-compatibility/2006" xmlns:w14="http://schemas.microsoft.com/office/word/2010/wordml" w:type="paragraph" w:customStyle="1" w:styleId="Formula">
     <w:name w:val="Formula"/>
     <w:basedOn w:val="Normal"/>
     <w:next w:val="Normal"/>
@@ -5411,7 +5463,7 @@
       <w:ind w:left="403"/>
     </w:pPr>
   </w:style>
-  <w:style w:type="paragraph" w:customStyle="1" w:styleId="ANNEX">
+  <w:style xmlns:mc="http://schemas.openxmlformats.org/markup-compatibility/2006" xmlns:w14="http://schemas.microsoft.com/office/word/2010/wordml" w:type="paragraph" w:customStyle="1" w:styleId="ANNEX">
     <w:name w:val="ANNEX"/>
     <w:basedOn w:val="Normal"/>
     <w:next w:val="Normal"/>
@@ -5430,7 +5482,7 @@
       <w:sz w:val="28"/>
     </w:rPr>
   </w:style>
-  <w:style w:type="paragraph" w:customStyle="1" w:styleId="a2">
+  <w:style xmlns:mc="http://schemas.openxmlformats.org/markup-compatibility/2006" xmlns:w14="http://schemas.microsoft.com/office/word/2010/wordml" w:type="paragraph" w:customStyle="1" w:styleId="a2">
     <w:name w:val="a2"/>
     <w:basedOn w:val="Heading2"/>
     <w:next w:val="Normal"/>
@@ -5452,7 +5504,7 @@
       <w:sz w:val="24"/>
     </w:rPr>
   </w:style>
-  <w:style w:type="paragraph" w:customStyle="1" w:styleId="a3">
+  <w:style xmlns:mc="http://schemas.openxmlformats.org/markup-compatibility/2006" xmlns:w14="http://schemas.microsoft.com/office/word/2010/wordml" w:type="paragraph" w:customStyle="1" w:styleId="a3">
     <w:name w:val="a3"/>
     <w:basedOn w:val="Heading3"/>
     <w:next w:val="Normal"/>
@@ -5472,7 +5524,7 @@
       <w:sz w:val="22"/>
     </w:rPr>
   </w:style>
-  <w:style w:type="paragraph" w:customStyle="1" w:styleId="a4">
+  <w:style xmlns:mc="http://schemas.openxmlformats.org/markup-compatibility/2006" xmlns:w14="http://schemas.microsoft.com/office/word/2010/wordml" w:type="paragraph" w:customStyle="1" w:styleId="a4">
     <w:name w:val="a4"/>
     <w:basedOn w:val="Heading4"/>
     <w:next w:val="Normal"/>
@@ -5494,7 +5546,7 @@
       <w:iCs/>
     </w:rPr>
   </w:style>
-  <w:style w:type="paragraph" w:customStyle="1" w:styleId="a5">
+  <w:style xmlns:mc="http://schemas.openxmlformats.org/markup-compatibility/2006" xmlns:w14="http://schemas.microsoft.com/office/word/2010/wordml" w:type="paragraph" w:customStyle="1" w:styleId="a5">
     <w:name w:val="a5"/>
     <w:basedOn w:val="Heading5"/>
     <w:next w:val="Normal"/>
@@ -5514,7 +5566,7 @@
       <w:iCs/>
     </w:rPr>
   </w:style>
-  <w:style w:type="paragraph" w:customStyle="1" w:styleId="a6">
+  <w:style xmlns:mc="http://schemas.openxmlformats.org/markup-compatibility/2006" xmlns:w14="http://schemas.microsoft.com/office/word/2010/wordml" w:type="paragraph" w:customStyle="1" w:styleId="a6">
     <w:name w:val="a6"/>
     <w:basedOn w:val="Heading6"/>
     <w:next w:val="Normal"/>
@@ -5534,7 +5586,7 @@
       <w:iCs/>
     </w:rPr>
   </w:style>
-  <w:style w:type="paragraph" w:customStyle="1" w:styleId="zzBiblio">
+  <w:style xmlns:mc="http://schemas.openxmlformats.org/markup-compatibility/2006" xmlns:w14="http://schemas.microsoft.com/office/word/2010/wordml" w:type="paragraph" w:customStyle="1" w:styleId="zzBiblio">
     <w:name w:val="zzBiblio"/>
     <w:basedOn w:val="Normal"/>
     <w:next w:val="Bibliography"/>
@@ -5549,7 +5601,7 @@
       <w:sz w:val="28"/>
     </w:rPr>
   </w:style>
-  <w:style w:type="paragraph" w:styleId="Bibliography">
+  <w:style xmlns:mc="http://schemas.openxmlformats.org/markup-compatibility/2006" xmlns:w14="http://schemas.microsoft.com/office/word/2010/wordml" w:type="paragraph" w:styleId="Bibliography">
     <w:name w:val="Bibliography"/>
     <w:basedOn w:val="Normal"/>
     <w:rsid w:val="0068716A"/>
@@ -5563,7 +5615,7 @@
       <w:ind w:left="658" w:hanging="658"/>
     </w:pPr>
   </w:style>
-  <w:style w:type="paragraph" w:customStyle="1" w:styleId="documentedition">
+  <w:style xmlns:mc="http://schemas.openxmlformats.org/markup-compatibility/2006" xmlns:w14="http://schemas.microsoft.com/office/word/2010/wordml" w:type="paragraph" w:customStyle="1" w:styleId="documentedition">
     <w:name w:val="document_edition"/>
     <w:basedOn w:val="documenttitle"/>
     <w:semiHidden/>
@@ -5573,21 +5625,29 @@
       <w:sz w:val="28"/>
     </w:rPr>
   </w:style>
-  <w:style w:type="character" w:customStyle="1" w:styleId="organization">
+  <w:style xmlns:mc="http://schemas.openxmlformats.org/markup-compatibility/2006" xmlns:w14="http://schemas.microsoft.com/office/word/2010/wordml" w:type="character" w:customStyle="1" w:styleId="organization">
     <w:name w:val="organization"/>
     <w:basedOn w:val="workingreferencenumber"/>
     <w:uiPriority w:val="1"/>
     <w:semiHidden/>
     <w:rsid w:val="00697C7D"/>
-  </w:style>
-  <w:style w:type="character" w:customStyle="1" w:styleId="draftnumber">
+    <w:rPr>
+      <w:color w:val="C0504D" w:themeColor="accent2"/>
+      <w:sz w:val="22"/>
+    </w:rPr>
+  </w:style>
+  <w:style xmlns:mc="http://schemas.openxmlformats.org/markup-compatibility/2006" xmlns:w14="http://schemas.microsoft.com/office/word/2010/wordml" w:type="character" w:customStyle="1" w:styleId="draftnumber">
     <w:name w:val="draft_number"/>
     <w:basedOn w:val="workingreferencenumber"/>
     <w:uiPriority w:val="1"/>
     <w:semiHidden/>
     <w:rsid w:val="009D053E"/>
-  </w:style>
-  <w:style w:type="paragraph" w:styleId="Header">
+    <w:rPr>
+      <w:color w:val="C0504D" w:themeColor="accent2"/>
+      <w:sz w:val="22"/>
+    </w:rPr>
+  </w:style>
+  <w:style xmlns:mc="http://schemas.openxmlformats.org/markup-compatibility/2006" xmlns:w14="http://schemas.microsoft.com/office/word/2010/wordml" w:type="paragraph" w:styleId="Header">
     <w:name w:val="header"/>
     <w:basedOn w:val="Normal"/>
     <w:link w:val="HeaderChar"/>
@@ -5600,7 +5660,7 @@
       <w:sz w:val="22"/>
     </w:rPr>
   </w:style>
-  <w:style w:type="character" w:customStyle="1" w:styleId="HeaderChar">
+  <w:style xmlns:mc="http://schemas.openxmlformats.org/markup-compatibility/2006" xmlns:w14="http://schemas.microsoft.com/office/word/2010/wordml" w:type="character" w:customStyle="1" w:styleId="HeaderChar">
     <w:name w:val="Header Char"/>
     <w:basedOn w:val="DefaultParagraphFont"/>
     <w:link w:val="Header"/>
@@ -5612,7 +5672,7 @@
       <w:lang w:val="en-GB" w:eastAsia="ja-JP"/>
     </w:rPr>
   </w:style>
-  <w:style w:type="paragraph" w:styleId="Footer">
+  <w:style xmlns:mc="http://schemas.openxmlformats.org/markup-compatibility/2006" xmlns:w14="http://schemas.microsoft.com/office/word/2010/wordml" w:type="paragraph" w:styleId="Footer">
     <w:name w:val="footer"/>
     <w:basedOn w:val="Normal"/>
     <w:link w:val="FooterChar"/>
@@ -5621,7 +5681,7 @@
       <w:spacing w:after="0" w:line="220" w:lineRule="exact"/>
     </w:pPr>
   </w:style>
-  <w:style w:type="character" w:customStyle="1" w:styleId="FooterChar">
+  <w:style xmlns:mc="http://schemas.openxmlformats.org/markup-compatibility/2006" xmlns:w14="http://schemas.microsoft.com/office/word/2010/wordml" w:type="character" w:customStyle="1" w:styleId="FooterChar">
     <w:name w:val="Footer Char"/>
     <w:basedOn w:val="DefaultParagraphFont"/>
     <w:link w:val="Footer"/>
@@ -5633,7 +5693,7 @@
       <w:lang w:val="en-GB" w:eastAsia="ja-JP"/>
     </w:rPr>
   </w:style>
-  <w:style w:type="paragraph" w:customStyle="1" w:styleId="TermNum">
+  <w:style xmlns:mc="http://schemas.openxmlformats.org/markup-compatibility/2006" xmlns:w14="http://schemas.microsoft.com/office/word/2010/wordml" w:type="paragraph" w:customStyle="1" w:styleId="TermNum">
     <w:name w:val="TermNum"/>
     <w:basedOn w:val="Normal"/>
     <w:next w:val="termPreferred"/>
@@ -5647,7 +5707,7 @@
       <w:b/>
     </w:rPr>
   </w:style>
-  <w:style w:type="character" w:customStyle="1" w:styleId="Heading7Char">
+  <w:style xmlns:mc="http://schemas.openxmlformats.org/markup-compatibility/2006" xmlns:w14="http://schemas.microsoft.com/office/word/2010/wordml" w:type="character" w:customStyle="1" w:styleId="Heading7Char">
     <w:name w:val="Heading 7 Char"/>
     <w:basedOn w:val="DefaultParagraphFont"/>
     <w:link w:val="Heading7"/>
@@ -5661,7 +5721,7 @@
       <w:lang w:val="en-GB" w:eastAsia="ja-JP"/>
     </w:rPr>
   </w:style>
-  <w:style w:type="character" w:customStyle="1" w:styleId="Heading8Char">
+  <w:style xmlns:mc="http://schemas.openxmlformats.org/markup-compatibility/2006" xmlns:w14="http://schemas.microsoft.com/office/word/2010/wordml" w:type="character" w:customStyle="1" w:styleId="Heading8Char">
     <w:name w:val="Heading 8 Char"/>
     <w:basedOn w:val="DefaultParagraphFont"/>
     <w:link w:val="Heading8"/>
@@ -5674,7 +5734,7 @@
       <w:lang w:val="en-GB" w:eastAsia="ja-JP"/>
     </w:rPr>
   </w:style>
-  <w:style w:type="character" w:customStyle="1" w:styleId="Heading9Char">
+  <w:style xmlns:mc="http://schemas.openxmlformats.org/markup-compatibility/2006" xmlns:w14="http://schemas.microsoft.com/office/word/2010/wordml" w:type="character" w:customStyle="1" w:styleId="Heading9Char">
     <w:name w:val="Heading 9 Char"/>
     <w:basedOn w:val="DefaultParagraphFont"/>
     <w:link w:val="Heading9"/>
@@ -5689,7 +5749,7 @@
       <w:lang w:val="en-GB" w:eastAsia="ja-JP"/>
     </w:rPr>
   </w:style>
-  <w:style w:type="paragraph" w:styleId="TOCHeading">
+  <w:style xmlns:mc="http://schemas.openxmlformats.org/markup-compatibility/2006" xmlns:w14="http://schemas.microsoft.com/office/word/2010/wordml" w:type="paragraph" w:styleId="TOCHeading">
     <w:name w:val="TOC Heading"/>
     <w:basedOn w:val="Heading1"/>
     <w:next w:val="Normal"/>
@@ -5709,7 +5769,7 @@
       <w:color w:val="365F91" w:themeColor="accent1" w:themeShade="BF"/>
     </w:rPr>
   </w:style>
-  <w:style w:type="paragraph" w:styleId="TOC1">
+  <w:style xmlns:mc="http://schemas.openxmlformats.org/markup-compatibility/2006" xmlns:w14="http://schemas.microsoft.com/office/word/2010/wordml" w:type="paragraph" w:styleId="TOC1">
     <w:name w:val="toc 1"/>
     <w:basedOn w:val="Normal"/>
     <w:next w:val="Normal"/>
@@ -5729,7 +5789,7 @@
       <w:b/>
     </w:rPr>
   </w:style>
-  <w:style w:type="paragraph" w:styleId="TOC2">
+  <w:style xmlns:mc="http://schemas.openxmlformats.org/markup-compatibility/2006" xmlns:w14="http://schemas.microsoft.com/office/word/2010/wordml" w:type="paragraph" w:styleId="TOC2">
     <w:name w:val="toc 2"/>
     <w:basedOn w:val="TOC1"/>
     <w:next w:val="Normal"/>
@@ -5739,14 +5799,14 @@
       <w:spacing w:before="0"/>
     </w:pPr>
   </w:style>
-  <w:style w:type="paragraph" w:styleId="TOC3">
+  <w:style xmlns:mc="http://schemas.openxmlformats.org/markup-compatibility/2006" xmlns:w14="http://schemas.microsoft.com/office/word/2010/wordml" w:type="paragraph" w:styleId="TOC3">
     <w:name w:val="toc 3"/>
     <w:basedOn w:val="TOC2"/>
     <w:next w:val="Normal"/>
     <w:semiHidden/>
     <w:rsid w:val="00491A92"/>
   </w:style>
-  <w:style w:type="paragraph" w:styleId="TOC4">
+  <w:style xmlns:mc="http://schemas.openxmlformats.org/markup-compatibility/2006" xmlns:w14="http://schemas.microsoft.com/office/word/2010/wordml" w:type="paragraph" w:styleId="TOC4">
     <w:name w:val="toc 4"/>
     <w:basedOn w:val="TOC2"/>
     <w:next w:val="Normal"/>
@@ -5760,14 +5820,14 @@
       <w:ind w:left="1140" w:hanging="1140"/>
     </w:pPr>
   </w:style>
-  <w:style w:type="paragraph" w:styleId="TOC5">
+  <w:style xmlns:mc="http://schemas.openxmlformats.org/markup-compatibility/2006" xmlns:w14="http://schemas.microsoft.com/office/word/2010/wordml" w:type="paragraph" w:styleId="TOC5">
     <w:name w:val="toc 5"/>
     <w:basedOn w:val="TOC4"/>
     <w:next w:val="Normal"/>
     <w:semiHidden/>
     <w:rsid w:val="00491A92"/>
   </w:style>
-  <w:style w:type="paragraph" w:styleId="TOC6">
+  <w:style xmlns:mc="http://schemas.openxmlformats.org/markup-compatibility/2006" xmlns:w14="http://schemas.microsoft.com/office/word/2010/wordml" w:type="paragraph" w:styleId="TOC6">
     <w:name w:val="toc 6"/>
     <w:basedOn w:val="TOC4"/>
     <w:next w:val="Normal"/>
@@ -5781,7 +5841,7 @@
       <w:ind w:left="1440" w:hanging="1440"/>
     </w:pPr>
   </w:style>
-  <w:style w:type="paragraph" w:customStyle="1" w:styleId="zzContents">
+  <w:style xmlns:mc="http://schemas.openxmlformats.org/markup-compatibility/2006" xmlns:w14="http://schemas.microsoft.com/office/word/2010/wordml" w:type="paragraph" w:customStyle="1" w:styleId="zzContents">
     <w:name w:val="zzContents"/>
     <w:basedOn w:val="Introduction"/>
     <w:next w:val="TOC1"/>
@@ -5793,7 +5853,7 @@
       </w:tabs>
     </w:pPr>
   </w:style>
-  <w:style w:type="paragraph" w:styleId="Title">
+  <w:style xmlns:mc="http://schemas.openxmlformats.org/markup-compatibility/2006" xmlns:w14="http://schemas.microsoft.com/office/word/2010/wordml" w:type="paragraph" w:styleId="Title">
     <w:name w:val="Title"/>
     <w:basedOn w:val="Normal"/>
     <w:next w:val="Normal"/>
@@ -5818,7 +5878,7 @@
       <w:szCs w:val="52"/>
     </w:rPr>
   </w:style>
-  <w:style w:type="character" w:customStyle="1" w:styleId="TitleChar">
+  <w:style xmlns:mc="http://schemas.openxmlformats.org/markup-compatibility/2006" xmlns:w14="http://schemas.microsoft.com/office/word/2010/wordml" w:type="character" w:customStyle="1" w:styleId="TitleChar">
     <w:name w:val="Title Char"/>
     <w:basedOn w:val="DefaultParagraphFont"/>
     <w:link w:val="Title"/>
@@ -5835,13 +5895,13 @@
       <w:lang w:val="en-GB" w:eastAsia="ja-JP"/>
     </w:rPr>
   </w:style>
-  <w:style w:type="paragraph" w:customStyle="1" w:styleId="zzIndex">
+  <w:style xmlns:mc="http://schemas.openxmlformats.org/markup-compatibility/2006" xmlns:w14="http://schemas.microsoft.com/office/word/2010/wordml" w:type="paragraph" w:customStyle="1" w:styleId="zzIndex">
     <w:name w:val="zzIndex"/>
     <w:basedOn w:val="zzBiblio"/>
     <w:next w:val="IndexHeading"/>
     <w:rsid w:val="00491A92"/>
   </w:style>
-  <w:style w:type="paragraph" w:styleId="ListContinue2">
+  <w:style xmlns:mc="http://schemas.openxmlformats.org/markup-compatibility/2006" xmlns:w14="http://schemas.microsoft.com/office/word/2010/wordml" w:type="paragraph" w:styleId="ListContinue2">
     <w:name w:val="List Continue 2"/>
     <w:basedOn w:val="ListContinue"/>
     <w:rsid w:val="000A2D28"/>
@@ -5855,7 +5915,7 @@
       </w:tabs>
     </w:pPr>
   </w:style>
-  <w:style w:type="paragraph" w:styleId="ListContinue4">
+  <w:style xmlns:mc="http://schemas.openxmlformats.org/markup-compatibility/2006" xmlns:w14="http://schemas.microsoft.com/office/word/2010/wordml" w:type="paragraph" w:styleId="ListContinue4">
     <w:name w:val="List Continue 4"/>
     <w:basedOn w:val="ListContinue"/>
     <w:rsid w:val="000A2D28"/>
@@ -5869,7 +5929,7 @@
       </w:tabs>
     </w:pPr>
   </w:style>
-  <w:style w:type="paragraph" w:styleId="ListContinue5">
+  <w:style xmlns:mc="http://schemas.openxmlformats.org/markup-compatibility/2006" xmlns:w14="http://schemas.microsoft.com/office/word/2010/wordml" w:type="paragraph" w:styleId="ListContinue5">
     <w:name w:val="List Continue 5"/>
     <w:basedOn w:val="ListContinue"/>
     <w:uiPriority w:val="99"/>
@@ -5880,7 +5940,7 @@
       <w:ind w:left="2160"/>
     </w:pPr>
   </w:style>
-  <w:style w:type="paragraph" w:customStyle="1" w:styleId="dl">
+  <w:style xmlns:mc="http://schemas.openxmlformats.org/markup-compatibility/2006" xmlns:w14="http://schemas.microsoft.com/office/word/2010/wordml" w:type="paragraph" w:customStyle="1" w:styleId="dl">
     <w:name w:val="dl"/>
     <w:basedOn w:val="Normal"/>
     <w:rsid w:val="00491A92"/>
@@ -5888,7 +5948,7 @@
       <w:ind w:left="800" w:hanging="400"/>
     </w:pPr>
   </w:style>
-  <w:style w:type="paragraph" w:customStyle="1" w:styleId="Tablefootnote">
+  <w:style xmlns:mc="http://schemas.openxmlformats.org/markup-compatibility/2006" xmlns:w14="http://schemas.microsoft.com/office/word/2010/wordml" w:type="paragraph" w:customStyle="1" w:styleId="Tablefootnote">
     <w:name w:val="Table footnote"/>
     <w:basedOn w:val="Normal"/>
     <w:rsid w:val="00491A92"/>
@@ -5902,17 +5962,19 @@
       <w:sz w:val="16"/>
     </w:rPr>
   </w:style>
-  <w:style w:type="character" w:customStyle="1" w:styleId="TableFootnoteXref">
+  <w:style xmlns:mc="http://schemas.openxmlformats.org/markup-compatibility/2006" xmlns:w14="http://schemas.microsoft.com/office/word/2010/wordml" w:type="character" w:customStyle="1" w:styleId="TableFootnoteXref">
     <w:name w:val="TableFootnoteXref"/>
     <w:basedOn w:val="FigureFootnoteXref"/>
     <w:uiPriority w:val="1"/>
     <w:qFormat/>
     <w:rsid w:val="00D937A7"/>
     <w:rPr>
+      <w:position w:val="0"/>
       <w:sz w:val="18"/>
-    </w:rPr>
-  </w:style>
-  <w:style w:type="paragraph" w:customStyle="1" w:styleId="Tabletext9">
+      <w:vertAlign w:val="superscript"/>
+    </w:rPr>
+  </w:style>
+  <w:style xmlns:mc="http://schemas.openxmlformats.org/markup-compatibility/2006" xmlns:w14="http://schemas.microsoft.com/office/word/2010/wordml" w:type="paragraph" w:customStyle="1" w:styleId="Tabletext9">
     <w:name w:val="Table text (9)"/>
     <w:basedOn w:val="Normal"/>
     <w:rsid w:val="00491A92"/>
@@ -5923,7 +5985,7 @@
       <w:sz w:val="18"/>
     </w:rPr>
   </w:style>
-  <w:style w:type="paragraph" w:customStyle="1" w:styleId="Tabletext8">
+  <w:style xmlns:mc="http://schemas.openxmlformats.org/markup-compatibility/2006" xmlns:w14="http://schemas.microsoft.com/office/word/2010/wordml" w:type="paragraph" w:customStyle="1" w:styleId="Tabletext8">
     <w:name w:val="Table text (8)"/>
     <w:basedOn w:val="Normal"/>
     <w:rsid w:val="00491A92"/>
@@ -5934,7 +5996,7 @@
       <w:sz w:val="16"/>
     </w:rPr>
   </w:style>
-  <w:style w:type="paragraph" w:customStyle="1" w:styleId="Tabletext7">
+  <w:style xmlns:mc="http://schemas.openxmlformats.org/markup-compatibility/2006" xmlns:w14="http://schemas.microsoft.com/office/word/2010/wordml" w:type="paragraph" w:customStyle="1" w:styleId="Tabletext7">
     <w:name w:val="Table text (7)"/>
     <w:basedOn w:val="Normal"/>
     <w:rsid w:val="00491A92"/>
@@ -5945,7 +6007,7 @@
       <w:sz w:val="14"/>
     </w:rPr>
   </w:style>
-  <w:style w:type="paragraph" w:customStyle="1" w:styleId="Tabletext10">
+  <w:style xmlns:mc="http://schemas.openxmlformats.org/markup-compatibility/2006" xmlns:w14="http://schemas.microsoft.com/office/word/2010/wordml" w:type="paragraph" w:customStyle="1" w:styleId="Tabletext10">
     <w:name w:val="Table text (10)"/>
     <w:basedOn w:val="Normal"/>
     <w:rsid w:val="00491A92"/>
@@ -5953,7 +6015,7 @@
       <w:spacing w:before="60" w:after="60"/>
     </w:pPr>
   </w:style>
-  <w:style w:type="character" w:customStyle="1" w:styleId="requirement">
+  <w:style xmlns:mc="http://schemas.openxmlformats.org/markup-compatibility/2006" xmlns:w14="http://schemas.microsoft.com/office/word/2010/wordml" w:type="character" w:customStyle="1" w:styleId="requirement">
     <w:name w:val="requirement"/>
     <w:basedOn w:val="DefaultParagraphFont"/>
     <w:uiPriority w:val="1"/>
@@ -5961,7 +6023,7 @@
     <w:qFormat/>
     <w:rsid w:val="00E44C41"/>
   </w:style>
-  <w:style w:type="character" w:customStyle="1" w:styleId="possibilityandcapability">
+  <w:style xmlns:mc="http://schemas.openxmlformats.org/markup-compatibility/2006" xmlns:w14="http://schemas.microsoft.com/office/word/2010/wordml" w:type="character" w:customStyle="1" w:styleId="possibilityandcapability">
     <w:name w:val="possibility_and_capability"/>
     <w:basedOn w:val="DefaultParagraphFont"/>
     <w:uiPriority w:val="1"/>
@@ -5969,7 +6031,7 @@
     <w:qFormat/>
     <w:rsid w:val="00E44C41"/>
   </w:style>
-  <w:style w:type="character" w:customStyle="1" w:styleId="statement">
+  <w:style xmlns:mc="http://schemas.openxmlformats.org/markup-compatibility/2006" xmlns:w14="http://schemas.microsoft.com/office/word/2010/wordml" w:type="character" w:customStyle="1" w:styleId="statement">
     <w:name w:val="statement"/>
     <w:basedOn w:val="DefaultParagraphFont"/>
     <w:uiPriority w:val="1"/>
@@ -5977,7 +6039,7 @@
     <w:qFormat/>
     <w:rsid w:val="00E44C41"/>
   </w:style>
-  <w:style w:type="character" w:customStyle="1" w:styleId="recommendation">
+  <w:style xmlns:mc="http://schemas.openxmlformats.org/markup-compatibility/2006" xmlns:w14="http://schemas.microsoft.com/office/word/2010/wordml" w:type="character" w:customStyle="1" w:styleId="recommendation">
     <w:name w:val="recommendation"/>
     <w:basedOn w:val="DefaultParagraphFont"/>
     <w:uiPriority w:val="1"/>
@@ -5989,7 +6051,7 @@
       <w:lang w:val="en-GB"/>
     </w:rPr>
   </w:style>
-  <w:style w:type="paragraph" w:styleId="Index1">
+  <w:style xmlns:mc="http://schemas.openxmlformats.org/markup-compatibility/2006" xmlns:w14="http://schemas.microsoft.com/office/word/2010/wordml" w:type="paragraph" w:styleId="Index1">
     <w:name w:val="index 1"/>
     <w:basedOn w:val="Normal"/>
     <w:rsid w:val="00AE784C"/>
@@ -6003,7 +6065,7 @@
       <w:sz w:val="18"/>
     </w:rPr>
   </w:style>
-  <w:style w:type="paragraph" w:styleId="IndexHeading">
+  <w:style xmlns:mc="http://schemas.openxmlformats.org/markup-compatibility/2006" xmlns:w14="http://schemas.microsoft.com/office/word/2010/wordml" w:type="paragraph" w:styleId="IndexHeading">
     <w:name w:val="index heading"/>
     <w:basedOn w:val="Normal"/>
     <w:next w:val="Index1"/>
@@ -6014,7 +6076,7 @@
       <w:jc w:val="center"/>
     </w:pPr>
   </w:style>
-  <w:style w:type="paragraph" w:styleId="TOC9">
+  <w:style xmlns:mc="http://schemas.openxmlformats.org/markup-compatibility/2006" xmlns:w14="http://schemas.microsoft.com/office/word/2010/wordml" w:type="paragraph" w:styleId="TOC9">
     <w:name w:val="toc 9"/>
     <w:basedOn w:val="TOC1"/>
     <w:next w:val="Normal"/>
@@ -6027,7 +6089,7 @@
       <w:ind w:left="0" w:firstLine="0"/>
     </w:pPr>
   </w:style>
-  <w:style w:type="paragraph" w:customStyle="1" w:styleId="Figuresubtitle">
+  <w:style xmlns:mc="http://schemas.openxmlformats.org/markup-compatibility/2006" xmlns:w14="http://schemas.microsoft.com/office/word/2010/wordml" w:type="paragraph" w:customStyle="1" w:styleId="Figuresubtitle">
     <w:name w:val="Figure subtitle"/>
     <w:basedOn w:val="Normal"/>
     <w:next w:val="Figuretext"/>
@@ -6042,7 +6104,7 @@
       <w:b/>
     </w:rPr>
   </w:style>
-  <w:style w:type="paragraph" w:customStyle="1" w:styleId="Figureunits">
+  <w:style xmlns:mc="http://schemas.openxmlformats.org/markup-compatibility/2006" xmlns:w14="http://schemas.microsoft.com/office/word/2010/wordml" w:type="paragraph" w:customStyle="1" w:styleId="Figureunits">
     <w:name w:val="Figure units"/>
     <w:basedOn w:val="Figuretext"/>
     <w:next w:val="Figuretext"/>
@@ -6056,7 +6118,7 @@
       <w:sz w:val="18"/>
     </w:rPr>
   </w:style>
-  <w:style w:type="paragraph" w:customStyle="1" w:styleId="Figurekey">
+  <w:style xmlns:mc="http://schemas.openxmlformats.org/markup-compatibility/2006" xmlns:w14="http://schemas.microsoft.com/office/word/2010/wordml" w:type="paragraph" w:customStyle="1" w:styleId="Figurekey">
     <w:name w:val="Figure key"/>
     <w:basedOn w:val="Figurefootnote"/>
     <w:qFormat/>
@@ -6069,7 +6131,7 @@
       <w:jc w:val="left"/>
     </w:pPr>
   </w:style>
-  <w:style w:type="paragraph" w:customStyle="1" w:styleId="Tableunits">
+  <w:style xmlns:mc="http://schemas.openxmlformats.org/markup-compatibility/2006" xmlns:w14="http://schemas.microsoft.com/office/word/2010/wordml" w:type="paragraph" w:customStyle="1" w:styleId="Tableunits">
     <w:name w:val="Table units"/>
     <w:basedOn w:val="Normal"/>
     <w:next w:val="Tabletext9"/>
@@ -6084,7 +6146,7 @@
       <w:sz w:val="18"/>
     </w:rPr>
   </w:style>
-  <w:style w:type="paragraph" w:customStyle="1" w:styleId="BibliographyHeading">
+  <w:style xmlns:mc="http://schemas.openxmlformats.org/markup-compatibility/2006" xmlns:w14="http://schemas.microsoft.com/office/word/2010/wordml" w:type="paragraph" w:customStyle="1" w:styleId="BibliographyHeading">
     <w:name w:val="Bibliography Heading"/>
     <w:basedOn w:val="Normal"/>
     <w:next w:val="Bibliography"/>
@@ -6101,7 +6163,7 @@
       <w:sz w:val="24"/>
     </w:rPr>
   </w:style>
-  <w:style w:type="paragraph" w:customStyle="1" w:styleId="Examplelist">
+  <w:style xmlns:mc="http://schemas.openxmlformats.org/markup-compatibility/2006" xmlns:w14="http://schemas.microsoft.com/office/word/2010/wordml" w:type="paragraph" w:customStyle="1" w:styleId="Examplelist">
     <w:name w:val="Example list"/>
     <w:basedOn w:val="Normal"/>
     <w:qFormat/>
@@ -6117,7 +6179,7 @@
       <w:sz w:val="18"/>
     </w:rPr>
   </w:style>
-  <w:style w:type="paragraph" w:customStyle="1" w:styleId="Notelist">
+  <w:style xmlns:mc="http://schemas.openxmlformats.org/markup-compatibility/2006" xmlns:w14="http://schemas.microsoft.com/office/word/2010/wordml" w:type="paragraph" w:customStyle="1" w:styleId="Notelist">
     <w:name w:val="Note list"/>
     <w:basedOn w:val="Normal"/>
     <w:qFormat/>
@@ -6133,14 +6195,14 @@
       <w:sz w:val="18"/>
     </w:rPr>
   </w:style>
-  <w:style w:type="character" w:customStyle="1" w:styleId="domain">
+  <w:style xmlns:mc="http://schemas.openxmlformats.org/markup-compatibility/2006" xmlns:w14="http://schemas.microsoft.com/office/word/2010/wordml" w:type="character" w:customStyle="1" w:styleId="domain">
     <w:name w:val="domain"/>
     <w:basedOn w:val="DefaultParagraphFont"/>
     <w:uiPriority w:val="1"/>
     <w:qFormat/>
     <w:rsid w:val="002C14B5"/>
   </w:style>
-  <w:style w:type="paragraph" w:customStyle="1" w:styleId="entrySource">
+  <w:style xmlns:mc="http://schemas.openxmlformats.org/markup-compatibility/2006" xmlns:w14="http://schemas.microsoft.com/office/word/2010/wordml" w:type="paragraph" w:customStyle="1" w:styleId="entrySource">
     <w:name w:val="entrySource"/>
     <w:basedOn w:val="Normal"/>
     <w:next w:val="Normal"/>
@@ -6150,63 +6212,63 @@
       <w:rFonts w:eastAsia="Batang"/>
     </w:rPr>
   </w:style>
-  <w:style w:type="character" w:customStyle="1" w:styleId="gender">
+  <w:style xmlns:mc="http://schemas.openxmlformats.org/markup-compatibility/2006" xmlns:w14="http://schemas.microsoft.com/office/word/2010/wordml" w:type="character" w:customStyle="1" w:styleId="gender">
     <w:name w:val="gender"/>
     <w:basedOn w:val="DefaultParagraphFont"/>
     <w:uiPriority w:val="1"/>
     <w:qFormat/>
     <w:rsid w:val="009A2D80"/>
   </w:style>
-  <w:style w:type="character" w:customStyle="1" w:styleId="geographicalUse">
+  <w:style xmlns:mc="http://schemas.openxmlformats.org/markup-compatibility/2006" xmlns:w14="http://schemas.microsoft.com/office/word/2010/wordml" w:type="character" w:customStyle="1" w:styleId="geographicalUse">
     <w:name w:val="geographicalUse"/>
     <w:basedOn w:val="DefaultParagraphFont"/>
     <w:uiPriority w:val="1"/>
     <w:qFormat/>
     <w:rsid w:val="009A2D80"/>
   </w:style>
-  <w:style w:type="character" w:customStyle="1" w:styleId="language">
+  <w:style xmlns:mc="http://schemas.openxmlformats.org/markup-compatibility/2006" xmlns:w14="http://schemas.microsoft.com/office/word/2010/wordml" w:type="character" w:customStyle="1" w:styleId="language">
     <w:name w:val="language"/>
     <w:basedOn w:val="DefaultParagraphFont"/>
     <w:uiPriority w:val="1"/>
     <w:qFormat/>
     <w:rsid w:val="003E3B13"/>
   </w:style>
-  <w:style w:type="paragraph" w:customStyle="1" w:styleId="nonVerbalRepresentation">
+  <w:style xmlns:mc="http://schemas.openxmlformats.org/markup-compatibility/2006" xmlns:w14="http://schemas.microsoft.com/office/word/2010/wordml" w:type="paragraph" w:customStyle="1" w:styleId="nonVerbalRepresentation">
     <w:name w:val="nonVerbalRepresentation"/>
     <w:basedOn w:val="Definition"/>
     <w:next w:val="Normal"/>
     <w:qFormat/>
     <w:rsid w:val="0076128F"/>
   </w:style>
-  <w:style w:type="character" w:customStyle="1" w:styleId="number">
+  <w:style xmlns:mc="http://schemas.openxmlformats.org/markup-compatibility/2006" xmlns:w14="http://schemas.microsoft.com/office/word/2010/wordml" w:type="character" w:customStyle="1" w:styleId="number">
     <w:name w:val="number"/>
     <w:basedOn w:val="DefaultParagraphFont"/>
     <w:uiPriority w:val="1"/>
     <w:qFormat/>
     <w:rsid w:val="003E3B13"/>
   </w:style>
-  <w:style w:type="character" w:customStyle="1" w:styleId="partOfSpeech">
+  <w:style xmlns:mc="http://schemas.openxmlformats.org/markup-compatibility/2006" xmlns:w14="http://schemas.microsoft.com/office/word/2010/wordml" w:type="character" w:customStyle="1" w:styleId="partOfSpeech">
     <w:name w:val="partOfSpeech"/>
     <w:basedOn w:val="DefaultParagraphFont"/>
     <w:uiPriority w:val="1"/>
     <w:qFormat/>
     <w:rsid w:val="003E3B13"/>
   </w:style>
-  <w:style w:type="character" w:customStyle="1" w:styleId="script">
+  <w:style xmlns:mc="http://schemas.openxmlformats.org/markup-compatibility/2006" xmlns:w14="http://schemas.microsoft.com/office/word/2010/wordml" w:type="character" w:customStyle="1" w:styleId="script">
     <w:name w:val="script"/>
     <w:basedOn w:val="DefaultParagraphFont"/>
     <w:uiPriority w:val="1"/>
     <w:qFormat/>
     <w:rsid w:val="003E3B13"/>
   </w:style>
-  <w:style w:type="character" w:customStyle="1" w:styleId="symbol">
+  <w:style xmlns:mc="http://schemas.openxmlformats.org/markup-compatibility/2006" xmlns:w14="http://schemas.microsoft.com/office/word/2010/wordml" w:type="character" w:customStyle="1" w:styleId="symbol">
     <w:name w:val="symbol"/>
     <w:basedOn w:val="DefaultParagraphFont"/>
     <w:uiPriority w:val="1"/>
     <w:qFormat/>
     <w:rsid w:val="003E089A"/>
   </w:style>
-  <w:style w:type="paragraph" w:customStyle="1" w:styleId="termAdmitted">
+  <w:style xmlns:mc="http://schemas.openxmlformats.org/markup-compatibility/2006" xmlns:w14="http://schemas.microsoft.com/office/word/2010/wordml" w:type="paragraph" w:customStyle="1" w:styleId="termAdmitted">
     <w:name w:val="termAdmitted"/>
     <w:basedOn w:val="Normal"/>
     <w:next w:val="Definition"/>
@@ -6223,7 +6285,7 @@
       <w:rFonts w:eastAsia="Batang"/>
     </w:rPr>
   </w:style>
-  <w:style w:type="paragraph" w:customStyle="1" w:styleId="termDeprecated">
+  <w:style xmlns:mc="http://schemas.openxmlformats.org/markup-compatibility/2006" xmlns:w14="http://schemas.microsoft.com/office/word/2010/wordml" w:type="paragraph" w:customStyle="1" w:styleId="termDeprecated">
     <w:name w:val="termDeprecated"/>
     <w:basedOn w:val="termAdmitted"/>
     <w:next w:val="Definition"/>
@@ -6236,7 +6298,7 @@
       <w:ind w:left="198" w:hanging="198"/>
     </w:pPr>
   </w:style>
-  <w:style w:type="paragraph" w:customStyle="1" w:styleId="termPreferred">
+  <w:style xmlns:mc="http://schemas.openxmlformats.org/markup-compatibility/2006" xmlns:w14="http://schemas.microsoft.com/office/word/2010/wordml" w:type="paragraph" w:customStyle="1" w:styleId="termPreferred">
     <w:name w:val="termPreferred"/>
     <w:basedOn w:val="Normal"/>
     <w:next w:val="Definition"/>
@@ -6253,21 +6315,21 @@
       <w:b/>
     </w:rPr>
   </w:style>
-  <w:style w:type="paragraph" w:customStyle="1" w:styleId="termHeading2">
+  <w:style xmlns:mc="http://schemas.openxmlformats.org/markup-compatibility/2006" xmlns:w14="http://schemas.microsoft.com/office/word/2010/wordml" w:type="paragraph" w:customStyle="1" w:styleId="termHeading2">
     <w:name w:val="termHeading2"/>
     <w:basedOn w:val="Heading2"/>
     <w:next w:val="Normal"/>
     <w:qFormat/>
     <w:rsid w:val="00AF213D"/>
   </w:style>
-  <w:style w:type="paragraph" w:customStyle="1" w:styleId="termHeading3">
+  <w:style xmlns:mc="http://schemas.openxmlformats.org/markup-compatibility/2006" xmlns:w14="http://schemas.microsoft.com/office/word/2010/wordml" w:type="paragraph" w:customStyle="1" w:styleId="termHeading3">
     <w:name w:val="termHeading3"/>
     <w:basedOn w:val="Heading3"/>
     <w:next w:val="Normal"/>
     <w:qFormat/>
     <w:rsid w:val="00AF213D"/>
   </w:style>
-  <w:style w:type="character" w:customStyle="1" w:styleId="termRef">
+  <w:style xmlns:mc="http://schemas.openxmlformats.org/markup-compatibility/2006" xmlns:w14="http://schemas.microsoft.com/office/word/2010/wordml" w:type="character" w:customStyle="1" w:styleId="termRef">
     <w:name w:val="termRef"/>
     <w:basedOn w:val="DefaultParagraphFont"/>
     <w:uiPriority w:val="1"/>
@@ -6278,28 +6340,28 @@
       <w:i/>
     </w:rPr>
   </w:style>
-  <w:style w:type="paragraph" w:customStyle="1" w:styleId="termHeading4">
+  <w:style xmlns:mc="http://schemas.openxmlformats.org/markup-compatibility/2006" xmlns:w14="http://schemas.microsoft.com/office/word/2010/wordml" w:type="paragraph" w:customStyle="1" w:styleId="termHeading4">
     <w:name w:val="termHeading4"/>
     <w:basedOn w:val="Heading4"/>
     <w:next w:val="Normal"/>
     <w:qFormat/>
     <w:rsid w:val="004B36CA"/>
   </w:style>
-  <w:style w:type="paragraph" w:customStyle="1" w:styleId="termHeading5">
+  <w:style xmlns:mc="http://schemas.openxmlformats.org/markup-compatibility/2006" xmlns:w14="http://schemas.microsoft.com/office/word/2010/wordml" w:type="paragraph" w:customStyle="1" w:styleId="termHeading5">
     <w:name w:val="termHeading5"/>
     <w:basedOn w:val="Heading5"/>
     <w:next w:val="Normal"/>
     <w:qFormat/>
     <w:rsid w:val="00AF213D"/>
   </w:style>
-  <w:style w:type="paragraph" w:customStyle="1" w:styleId="termHeading6">
+  <w:style xmlns:mc="http://schemas.openxmlformats.org/markup-compatibility/2006" xmlns:w14="http://schemas.microsoft.com/office/word/2010/wordml" w:type="paragraph" w:customStyle="1" w:styleId="termHeading6">
     <w:name w:val="termHeading6"/>
     <w:basedOn w:val="Heading6"/>
     <w:next w:val="Normal"/>
     <w:qFormat/>
     <w:rsid w:val="00AF213D"/>
   </w:style>
-  <w:style w:type="paragraph" w:customStyle="1" w:styleId="autoTermNum1">
+  <w:style xmlns:mc="http://schemas.openxmlformats.org/markup-compatibility/2006" xmlns:w14="http://schemas.microsoft.com/office/word/2010/wordml" w:type="paragraph" w:customStyle="1" w:styleId="autoTermNum1">
     <w:name w:val="autoTermNum1"/>
     <w:basedOn w:val="Heading1"/>
     <w:next w:val="termPreferred"/>
@@ -6316,7 +6378,7 @@
       <w:sz w:val="20"/>
     </w:rPr>
   </w:style>
-  <w:style w:type="paragraph" w:customStyle="1" w:styleId="autoTermNum2">
+  <w:style xmlns:mc="http://schemas.openxmlformats.org/markup-compatibility/2006" xmlns:w14="http://schemas.microsoft.com/office/word/2010/wordml" w:type="paragraph" w:customStyle="1" w:styleId="autoTermNum2">
     <w:name w:val="autoTermNum2"/>
     <w:basedOn w:val="Heading2"/>
     <w:next w:val="termPreferred"/>
@@ -6333,7 +6395,7 @@
       <w:sz w:val="20"/>
     </w:rPr>
   </w:style>
-  <w:style w:type="paragraph" w:customStyle="1" w:styleId="autoTermNum3">
+  <w:style xmlns:mc="http://schemas.openxmlformats.org/markup-compatibility/2006" xmlns:w14="http://schemas.microsoft.com/office/word/2010/wordml" w:type="paragraph" w:customStyle="1" w:styleId="autoTermNum3">
     <w:name w:val="autoTermNum3"/>
     <w:basedOn w:val="Heading3"/>
     <w:next w:val="termPreferred"/>
@@ -6347,7 +6409,7 @@
       <w:spacing w:before="0" w:after="0" w:line="240" w:lineRule="atLeast"/>
     </w:pPr>
   </w:style>
-  <w:style w:type="paragraph" w:customStyle="1" w:styleId="autoTermNum4">
+  <w:style xmlns:mc="http://schemas.openxmlformats.org/markup-compatibility/2006" xmlns:w14="http://schemas.microsoft.com/office/word/2010/wordml" w:type="paragraph" w:customStyle="1" w:styleId="autoTermNum4">
     <w:name w:val="autoTermNum4"/>
     <w:basedOn w:val="Heading4"/>
     <w:next w:val="termPreferred"/>
@@ -6362,7 +6424,7 @@
       <w:spacing w:before="0" w:after="0" w:line="240" w:lineRule="atLeast"/>
     </w:pPr>
   </w:style>
-  <w:style w:type="paragraph" w:customStyle="1" w:styleId="autoTermNum5">
+  <w:style xmlns:mc="http://schemas.openxmlformats.org/markup-compatibility/2006" xmlns:w14="http://schemas.microsoft.com/office/word/2010/wordml" w:type="paragraph" w:customStyle="1" w:styleId="autoTermNum5">
     <w:name w:val="autoTermNum5"/>
     <w:basedOn w:val="Heading5"/>
     <w:next w:val="termPreferred"/>
@@ -6375,7 +6437,7 @@
       <w:spacing w:before="0" w:after="0" w:line="240" w:lineRule="atLeast"/>
     </w:pPr>
   </w:style>
-  <w:style w:type="paragraph" w:customStyle="1" w:styleId="autoTermNum6">
+  <w:style xmlns:mc="http://schemas.openxmlformats.org/markup-compatibility/2006" xmlns:w14="http://schemas.microsoft.com/office/word/2010/wordml" w:type="paragraph" w:customStyle="1" w:styleId="autoTermNum6">
     <w:name w:val="autoTermNum6"/>
     <w:basedOn w:val="Heading6"/>
     <w:next w:val="termPreferred"/>
@@ -6388,7 +6450,7 @@
       <w:spacing w:before="0" w:after="0" w:line="240" w:lineRule="atLeast"/>
     </w:pPr>
   </w:style>
-  <w:style w:type="paragraph" w:customStyle="1" w:styleId="autoTermNumA2">
+  <w:style xmlns:mc="http://schemas.openxmlformats.org/markup-compatibility/2006" xmlns:w14="http://schemas.microsoft.com/office/word/2010/wordml" w:type="paragraph" w:customStyle="1" w:styleId="autoTermNumA2">
     <w:name w:val="autoTermNumA2"/>
     <w:basedOn w:val="a2"/>
     <w:next w:val="termPreferred"/>
@@ -6405,7 +6467,7 @@
       <w:sz w:val="20"/>
     </w:rPr>
   </w:style>
-  <w:style w:type="paragraph" w:customStyle="1" w:styleId="autoTermNumA3">
+  <w:style xmlns:mc="http://schemas.openxmlformats.org/markup-compatibility/2006" xmlns:w14="http://schemas.microsoft.com/office/word/2010/wordml" w:type="paragraph" w:customStyle="1" w:styleId="autoTermNumA3">
     <w:name w:val="autoTermNumA3"/>
     <w:basedOn w:val="a3"/>
     <w:next w:val="termPreferred"/>
@@ -6423,7 +6485,7 @@
       <w:sz w:val="20"/>
     </w:rPr>
   </w:style>
-  <w:style w:type="paragraph" w:customStyle="1" w:styleId="autoTermNumA4">
+  <w:style xmlns:mc="http://schemas.openxmlformats.org/markup-compatibility/2006" xmlns:w14="http://schemas.microsoft.com/office/word/2010/wordml" w:type="paragraph" w:customStyle="1" w:styleId="autoTermNumA4">
     <w:name w:val="autoTermNumA4"/>
     <w:basedOn w:val="a4"/>
     <w:next w:val="termPreferred"/>
@@ -6437,7 +6499,7 @@
       <w:spacing w:before="0" w:after="0" w:line="240" w:lineRule="atLeast"/>
     </w:pPr>
   </w:style>
-  <w:style w:type="paragraph" w:customStyle="1" w:styleId="autoTermNumA5">
+  <w:style xmlns:mc="http://schemas.openxmlformats.org/markup-compatibility/2006" xmlns:w14="http://schemas.microsoft.com/office/word/2010/wordml" w:type="paragraph" w:customStyle="1" w:styleId="autoTermNumA5">
     <w:name w:val="autoTermNumA5"/>
     <w:basedOn w:val="a5"/>
     <w:next w:val="termPreferred"/>
@@ -6452,7 +6514,7 @@
       <w:spacing w:before="0" w:after="0" w:line="240" w:lineRule="atLeast"/>
     </w:pPr>
   </w:style>
-  <w:style w:type="paragraph" w:customStyle="1" w:styleId="autoTermNumA6">
+  <w:style xmlns:mc="http://schemas.openxmlformats.org/markup-compatibility/2006" xmlns:w14="http://schemas.microsoft.com/office/word/2010/wordml" w:type="paragraph" w:customStyle="1" w:styleId="autoTermNumA6">
     <w:name w:val="autoTermNumA6"/>
     <w:basedOn w:val="a6"/>
     <w:next w:val="termPreferred"/>
@@ -6467,42 +6529,42 @@
       <w:spacing w:before="0" w:after="0" w:line="240" w:lineRule="atLeast"/>
     </w:pPr>
   </w:style>
-  <w:style w:type="paragraph" w:customStyle="1" w:styleId="noteTerm">
+  <w:style xmlns:mc="http://schemas.openxmlformats.org/markup-compatibility/2006" xmlns:w14="http://schemas.microsoft.com/office/word/2010/wordml" w:type="paragraph" w:customStyle="1" w:styleId="noteTerm">
     <w:name w:val="noteTerm"/>
     <w:basedOn w:val="noteTermEntry"/>
     <w:next w:val="Normal"/>
     <w:qFormat/>
     <w:rsid w:val="0076742A"/>
   </w:style>
-  <w:style w:type="paragraph" w:customStyle="1" w:styleId="noteSymbol">
+  <w:style xmlns:mc="http://schemas.openxmlformats.org/markup-compatibility/2006" xmlns:w14="http://schemas.microsoft.com/office/word/2010/wordml" w:type="paragraph" w:customStyle="1" w:styleId="noteSymbol">
     <w:name w:val="noteSymbol"/>
     <w:basedOn w:val="noteTermEntry"/>
     <w:next w:val="Normal"/>
     <w:qFormat/>
     <w:rsid w:val="0076742A"/>
   </w:style>
-  <w:style w:type="paragraph" w:customStyle="1" w:styleId="noteNonVerbalRepresentation">
+  <w:style xmlns:mc="http://schemas.openxmlformats.org/markup-compatibility/2006" xmlns:w14="http://schemas.microsoft.com/office/word/2010/wordml" w:type="paragraph" w:customStyle="1" w:styleId="noteNonVerbalRepresentation">
     <w:name w:val="noteNonVerbalRepresentation"/>
     <w:basedOn w:val="noteTermEntry"/>
     <w:next w:val="Normal"/>
     <w:qFormat/>
     <w:rsid w:val="0076742A"/>
   </w:style>
-  <w:style w:type="character" w:customStyle="1" w:styleId="abbreviatedForm">
+  <w:style xmlns:mc="http://schemas.openxmlformats.org/markup-compatibility/2006" xmlns:w14="http://schemas.microsoft.com/office/word/2010/wordml" w:type="character" w:customStyle="1" w:styleId="abbreviatedForm">
     <w:name w:val="abbreviatedForm"/>
     <w:basedOn w:val="DefaultParagraphFont"/>
     <w:uiPriority w:val="1"/>
     <w:qFormat/>
     <w:rsid w:val="000C7A8E"/>
   </w:style>
-  <w:style w:type="character" w:customStyle="1" w:styleId="pronunciation">
+  <w:style xmlns:mc="http://schemas.openxmlformats.org/markup-compatibility/2006" xmlns:w14="http://schemas.microsoft.com/office/word/2010/wordml" w:type="character" w:customStyle="1" w:styleId="pronunciation">
     <w:name w:val="pronunciation"/>
     <w:basedOn w:val="DefaultParagraphFont"/>
     <w:uiPriority w:val="1"/>
     <w:qFormat/>
     <w:rsid w:val="00B751EF"/>
   </w:style>
-  <w:style w:type="paragraph" w:customStyle="1" w:styleId="Example">
+  <w:style xmlns:mc="http://schemas.openxmlformats.org/markup-compatibility/2006" xmlns:w14="http://schemas.microsoft.com/office/word/2010/wordml" w:type="paragraph" w:customStyle="1" w:styleId="Example">
     <w:name w:val="Example"/>
     <w:basedOn w:val="Normal"/>
     <w:next w:val="Normal"/>
@@ -6521,7 +6583,7 @@
       <w:sz w:val="18"/>
     </w:rPr>
   </w:style>
-  <w:style w:type="paragraph" w:customStyle="1" w:styleId="Tablenote">
+  <w:style xmlns:mc="http://schemas.openxmlformats.org/markup-compatibility/2006" xmlns:w14="http://schemas.microsoft.com/office/word/2010/wordml" w:type="paragraph" w:customStyle="1" w:styleId="Tablenote">
     <w:name w:val="Table note"/>
     <w:basedOn w:val="Normal"/>
     <w:qFormat/>
@@ -6539,7 +6601,7 @@
       <w:sz w:val="16"/>
     </w:rPr>
   </w:style>
-  <w:style w:type="paragraph" w:styleId="ListParagraph">
+  <w:style xmlns:mc="http://schemas.openxmlformats.org/markup-compatibility/2006" xmlns:w14="http://schemas.microsoft.com/office/word/2010/wordml" w:type="paragraph" w:styleId="ListParagraph">
     <w:name w:val="List Paragraph"/>
     <w:basedOn w:val="Normal"/>
     <w:uiPriority w:val="34"/>
@@ -6551,7 +6613,7 @@
       <w:contextualSpacing/>
     </w:pPr>
   </w:style>
-  <w:style w:type="paragraph" w:customStyle="1" w:styleId="Exampleparagraph">
+  <w:style xmlns:mc="http://schemas.openxmlformats.org/markup-compatibility/2006" xmlns:w14="http://schemas.microsoft.com/office/word/2010/wordml" w:type="paragraph" w:customStyle="1" w:styleId="Exampleparagraph">
     <w:name w:val="Example paragraph"/>
     <w:basedOn w:val="Normal"/>
     <w:next w:val="Normal"/>
@@ -6564,7 +6626,7 @@
       <w:sz w:val="18"/>
     </w:rPr>
   </w:style>
-  <w:style w:type="paragraph" w:customStyle="1" w:styleId="Figuretitle">
+  <w:style xmlns:mc="http://schemas.openxmlformats.org/markup-compatibility/2006" xmlns:w14="http://schemas.microsoft.com/office/word/2010/wordml" w:type="paragraph" w:customStyle="1" w:styleId="Figuretitle">
     <w:name w:val="Figure title"/>
     <w:basedOn w:val="ListParagraph"/>
     <w:next w:val="Normal"/>
@@ -6582,14 +6644,14 @@
       <w:b/>
     </w:rPr>
   </w:style>
-  <w:style w:type="paragraph" w:customStyle="1" w:styleId="noteExample">
+  <w:style xmlns:mc="http://schemas.openxmlformats.org/markup-compatibility/2006" xmlns:w14="http://schemas.microsoft.com/office/word/2010/wordml" w:type="paragraph" w:customStyle="1" w:styleId="noteExample">
     <w:name w:val="noteExample"/>
     <w:basedOn w:val="noteTermEntry"/>
     <w:next w:val="Normal"/>
     <w:qFormat/>
     <w:rsid w:val="0076742A"/>
   </w:style>
-  <w:style w:type="paragraph" w:customStyle="1" w:styleId="Notenumbered">
+  <w:style xmlns:mc="http://schemas.openxmlformats.org/markup-compatibility/2006" xmlns:w14="http://schemas.microsoft.com/office/word/2010/wordml" w:type="paragraph" w:customStyle="1" w:styleId="Notenumbered">
     <w:name w:val="Note numbered"/>
     <w:basedOn w:val="Normal"/>
     <w:rsid w:val="00755BC8"/>
@@ -6606,7 +6668,7 @@
       <w:sz w:val="18"/>
     </w:rPr>
   </w:style>
-  <w:style w:type="paragraph" w:customStyle="1" w:styleId="Noteparagraph">
+  <w:style xmlns:mc="http://schemas.openxmlformats.org/markup-compatibility/2006" xmlns:w14="http://schemas.microsoft.com/office/word/2010/wordml" w:type="paragraph" w:customStyle="1" w:styleId="Noteparagraph">
     <w:name w:val="Note paragraph"/>
     <w:basedOn w:val="Normal"/>
     <w:next w:val="Normal"/>
@@ -6619,14 +6681,14 @@
       <w:sz w:val="18"/>
     </w:rPr>
   </w:style>
-  <w:style w:type="paragraph" w:customStyle="1" w:styleId="noteDefinition">
+  <w:style xmlns:mc="http://schemas.openxmlformats.org/markup-compatibility/2006" xmlns:w14="http://schemas.microsoft.com/office/word/2010/wordml" w:type="paragraph" w:customStyle="1" w:styleId="noteDefinition">
     <w:name w:val="noteDefinition"/>
     <w:basedOn w:val="noteTermEntry"/>
     <w:next w:val="Normal"/>
     <w:qFormat/>
     <w:rsid w:val="0076742A"/>
   </w:style>
-  <w:style w:type="paragraph" w:customStyle="1" w:styleId="Figuretitleannex">
+  <w:style xmlns:mc="http://schemas.openxmlformats.org/markup-compatibility/2006" xmlns:w14="http://schemas.microsoft.com/office/word/2010/wordml" w:type="paragraph" w:customStyle="1" w:styleId="Figuretitleannex">
     <w:name w:val="Figure title annex"/>
     <w:basedOn w:val="Normal"/>
     <w:next w:val="Normal"/>
@@ -6645,7 +6707,7 @@
       <w:b/>
     </w:rPr>
   </w:style>
-  <w:style w:type="paragraph" w:customStyle="1" w:styleId="Tabletitleannex">
+  <w:style xmlns:mc="http://schemas.openxmlformats.org/markup-compatibility/2006" xmlns:w14="http://schemas.microsoft.com/office/word/2010/wordml" w:type="paragraph" w:customStyle="1" w:styleId="Tabletitleannex">
     <w:name w:val="Table title annex"/>
     <w:basedOn w:val="Normal"/>
     <w:next w:val="Tabletext9"/>
@@ -6665,7 +6727,7 @@
       <w:b/>
     </w:rPr>
   </w:style>
-  <w:style w:type="paragraph" w:customStyle="1" w:styleId="pA3">
+  <w:style xmlns:mc="http://schemas.openxmlformats.org/markup-compatibility/2006" xmlns:w14="http://schemas.microsoft.com/office/word/2010/wordml" w:type="paragraph" w:customStyle="1" w:styleId="pA3">
     <w:name w:val="pA3"/>
     <w:basedOn w:val="a3"/>
     <w:next w:val="Normal"/>
@@ -6687,7 +6749,7 @@
       <w:sz w:val="20"/>
     </w:rPr>
   </w:style>
-  <w:style w:type="paragraph" w:customStyle="1" w:styleId="pA4">
+  <w:style xmlns:mc="http://schemas.openxmlformats.org/markup-compatibility/2006" xmlns:w14="http://schemas.microsoft.com/office/word/2010/wordml" w:type="paragraph" w:customStyle="1" w:styleId="pA4">
     <w:name w:val="pA4"/>
     <w:basedOn w:val="a4"/>
     <w:next w:val="Normal"/>
@@ -6708,7 +6770,7 @@
       <w:b w:val="0"/>
     </w:rPr>
   </w:style>
-  <w:style w:type="paragraph" w:customStyle="1" w:styleId="pA5">
+  <w:style xmlns:mc="http://schemas.openxmlformats.org/markup-compatibility/2006" xmlns:w14="http://schemas.microsoft.com/office/word/2010/wordml" w:type="paragraph" w:customStyle="1" w:styleId="pA5">
     <w:name w:val="pA5"/>
     <w:basedOn w:val="a5"/>
     <w:next w:val="Normal"/>
@@ -6730,7 +6792,7 @@
       <w:b w:val="0"/>
     </w:rPr>
   </w:style>
-  <w:style w:type="paragraph" w:customStyle="1" w:styleId="pA6">
+  <w:style xmlns:mc="http://schemas.openxmlformats.org/markup-compatibility/2006" xmlns:w14="http://schemas.microsoft.com/office/word/2010/wordml" w:type="paragraph" w:customStyle="1" w:styleId="pA6">
     <w:name w:val="pA6"/>
     <w:basedOn w:val="a6"/>
     <w:next w:val="Normal"/>
@@ -6751,7 +6813,7 @@
       <w:b w:val="0"/>
     </w:rPr>
   </w:style>
-  <w:style w:type="paragraph" w:customStyle="1" w:styleId="pA2">
+  <w:style xmlns:mc="http://schemas.openxmlformats.org/markup-compatibility/2006" xmlns:w14="http://schemas.microsoft.com/office/word/2010/wordml" w:type="paragraph" w:customStyle="1" w:styleId="pA2">
     <w:name w:val="pA2"/>
     <w:basedOn w:val="a2"/>
     <w:next w:val="Normal"/>
@@ -6774,7 +6836,7 @@
       <w:sz w:val="20"/>
     </w:rPr>
   </w:style>
-  <w:style w:type="character" w:customStyle="1" w:styleId="source">
+  <w:style xmlns:mc="http://schemas.openxmlformats.org/markup-compatibility/2006" xmlns:w14="http://schemas.microsoft.com/office/word/2010/wordml" w:type="character" w:customStyle="1" w:styleId="source">
     <w:name w:val="source"/>
     <w:basedOn w:val="DefaultParagraphFont"/>
     <w:uiPriority w:val="1"/>
@@ -6785,10 +6847,212 @@
     <w:name w:val="egXML"/>
     <w:basedOn w:val="Normal"/>
     <w:qFormat/>
+    <w:pPr>
+      <w:jc w:val="left"/>
+    </w:pPr>
     <w:rPr>
       <w:rFonts w:ascii="Courier" w:hAnsi="Courier"/>
       <w:sz w:val="20"/>
     </w:rPr>
   </w:style>
+  <w:style w:type="paragraph" w:customStyle="1" w:styleId="egXMLTable">
+    <w:name w:val="egXMLTable"/>
+    <w:basedOn w:val="Normal"/>
+    <w:qFormat/>
+    <w:pPr>
+      <w:spacing w:before="80" w:after="0"/>
+      <w:jc w:val="left"/>
+    </w:pPr>
+    <w:rPr>
+      <w:rFonts w:ascii="Courier" w:hAnsi="Courier"/>
+      <w:sz w:val="18"/>
+    </w:rPr>
+  </w:style>
+</w:styles>
+</file>
+
+<file path=word/stylesWithEffects.xml><?xml version="1.0" encoding="utf-8"?>
+<w:styles xmlns:wpc="http://schemas.microsoft.com/office/word/2010/wordprocessingCanvas" xmlns:mo="http://schemas.microsoft.com/office/mac/office/2008/main" xmlns:mc="http://schemas.openxmlformats.org/markup-compatibility/2006" xmlns:mv="urn:schemas-microsoft-com:mac:vml" xmlns:o="urn:schemas-microsoft-com:office:office" xmlns:r="http://schemas.openxmlformats.org/officeDocument/2006/relationships" xmlns:m="http://schemas.openxmlformats.org/officeDocument/2006/math" xmlns:v="urn:schemas-microsoft-com:vml" xmlns:wp14="http://schemas.microsoft.com/office/word/2010/wordprocessingDrawing" xmlns:wp="http://schemas.openxmlformats.org/drawingml/2006/wordprocessingDrawing" xmlns:w10="urn:schemas-microsoft-com:office:word" xmlns:w="http://schemas.openxmlformats.org/wordprocessingml/2006/main" xmlns:w14="http://schemas.microsoft.com/office/word/2010/wordml" xmlns:wpg="http://schemas.microsoft.com/office/word/2010/wordprocessingGroup" xmlns:wpi="http://schemas.microsoft.com/office/word/2010/wordprocessingInk" xmlns:wne="http://schemas.microsoft.com/office/word/2006/wordml" xmlns:wps="http://schemas.microsoft.com/office/word/2010/wordprocessingShape" mc:Ignorable="w14 wp14">
+  <w:docDefaults>
+    <w:rPrDefault>
+      <w:rPr>
+        <w:rFonts w:asciiTheme="minorHAnsi" w:eastAsiaTheme="minorEastAsia" w:hAnsiTheme="minorHAnsi" w:cstheme="minorBidi"/>
+        <w:sz w:val="24"/>
+        <w:szCs w:val="24"/>
+        <w:lang w:val="en-US" w:eastAsia="ja-JP" w:bidi="ar-SA"/>
+      </w:rPr>
+    </w:rPrDefault>
+    <w:pPrDefault/>
+  </w:docDefaults>
+  <w:latentStyles w:defLockedState="0" w:defUIPriority="99" w:defSemiHidden="1" w:defUnhideWhenUsed="1" w:defQFormat="0" w:count="276">
+    <w:lsdException w:name="Normal" w:semiHidden="0" w:uiPriority="0" w:unhideWhenUsed="0" w:qFormat="1"/>
+    <w:lsdException w:name="heading 1" w:semiHidden="0" w:uiPriority="9" w:unhideWhenUsed="0" w:qFormat="1"/>
+    <w:lsdException w:name="heading 2" w:uiPriority="9" w:qFormat="1"/>
+    <w:lsdException w:name="heading 3" w:uiPriority="9" w:qFormat="1"/>
+    <w:lsdException w:name="heading 4" w:uiPriority="9" w:qFormat="1"/>
+    <w:lsdException w:name="heading 5" w:uiPriority="9" w:qFormat="1"/>
+    <w:lsdException w:name="heading 6" w:uiPriority="9" w:qFormat="1"/>
+    <w:lsdException w:name="heading 7" w:uiPriority="9" w:qFormat="1"/>
+    <w:lsdException w:name="heading 8" w:uiPriority="9" w:qFormat="1"/>
+    <w:lsdException w:name="heading 9" w:uiPriority="9" w:qFormat="1"/>
+    <w:lsdException w:name="toc 1" w:uiPriority="39"/>
+    <w:lsdException w:name="toc 2" w:uiPriority="39"/>
+    <w:lsdException w:name="toc 3" w:uiPriority="39"/>
+    <w:lsdException w:name="toc 4" w:uiPriority="39"/>
+    <w:lsdException w:name="toc 5" w:uiPriority="39"/>
+    <w:lsdException w:name="toc 6" w:uiPriority="39"/>
+    <w:lsdException w:name="toc 7" w:uiPriority="39"/>
+    <w:lsdException w:name="toc 8" w:uiPriority="39"/>
+    <w:lsdException w:name="toc 9" w:uiPriority="39"/>
+    <w:lsdException w:name="caption" w:uiPriority="35" w:qFormat="1"/>
+    <w:lsdException w:name="Title" w:semiHidden="0" w:uiPriority="10" w:unhideWhenUsed="0" w:qFormat="1"/>
+    <w:lsdException w:name="Default Paragraph Font" w:uiPriority="1"/>
+    <w:lsdException w:name="Subtitle" w:semiHidden="0" w:uiPriority="11" w:unhideWhenUsed="0" w:qFormat="1"/>
+    <w:lsdException w:name="Strong" w:semiHidden="0" w:uiPriority="22" w:unhideWhenUsed="0" w:qFormat="1"/>
+    <w:lsdException w:name="Emphasis" w:semiHidden="0" w:uiPriority="20" w:unhideWhenUsed="0" w:qFormat="1"/>
+    <w:lsdException w:name="Table Grid" w:semiHidden="0" w:uiPriority="59" w:unhideWhenUsed="0"/>
+    <w:lsdException w:name="Placeholder Text" w:unhideWhenUsed="0"/>
+    <w:lsdException w:name="No Spacing" w:semiHidden="0" w:uiPriority="1" w:unhideWhenUsed="0" w:qFormat="1"/>
+    <w:lsdException w:name="Light Shading" w:semiHidden="0" w:uiPriority="60" w:unhideWhenUsed="0"/>
+    <w:lsdException w:name="Light List" w:semiHidden="0" w:uiPriority="61" w:unhideWhenUsed="0"/>
+    <w:lsdException w:name="Light Grid" w:semiHidden="0" w:uiPriority="62" w:unhideWhenUsed="0"/>
+    <w:lsdException w:name="Medium Shading 1" w:semiHidden="0" w:uiPriority="63" w:unhideWhenUsed="0"/>
+    <w:lsdException w:name="Medium Shading 2" w:semiHidden="0" w:uiPriority="64" w:unhideWhenUsed="0"/>
+    <w:lsdException w:name="Medium List 1" w:semiHidden="0" w:uiPriority="65" w:unhideWhenUsed="0"/>
+    <w:lsdException w:name="Medium List 2" w:semiHidden="0" w:uiPriority="66" w:unhideWhenUsed="0"/>
+    <w:lsdException w:name="Medium Grid 1" w:semiHidden="0" w:uiPriority="67" w:unhideWhenUsed="0"/>
+    <w:lsdException w:name="Medium Grid 2" w:semiHidden="0" w:uiPriority="68" w:unhideWhenUsed="0"/>
+    <w:lsdException w:name="Medium Grid 3" w:semiHidden="0" w:uiPriority="69" w:unhideWhenUsed="0"/>
+    <w:lsdException w:name="Dark List" w:semiHidden="0" w:uiPriority="70" w:unhideWhenUsed="0"/>
+    <w:lsdException w:name="Colorful Shading" w:semiHidden="0" w:uiPriority="71" w:unhideWhenUsed="0"/>
+    <w:lsdException w:name="Colorful List" w:semiHidden="0" w:uiPriority="72" w:unhideWhenUsed="0"/>
+    <w:lsdException w:name="Colorful Grid" w:semiHidden="0" w:uiPriority="73" w:unhideWhenUsed="0"/>
+    <w:lsdException w:name="Light Shading Accent 1" w:semiHidden="0" w:uiPriority="60" w:unhideWhenUsed="0"/>
+    <w:lsdException w:name="Light List Accent 1" w:semiHidden="0" w:uiPriority="61" w:unhideWhenUsed="0"/>
+    <w:lsdException w:name="Light Grid Accent 1" w:semiHidden="0" w:uiPriority="62" w:unhideWhenUsed="0"/>
+    <w:lsdException w:name="Medium Shading 1 Accent 1" w:semiHidden="0" w:uiPriority="63" w:unhideWhenUsed="0"/>
+    <w:lsdException w:name="Medium Shading 2 Accent 1" w:semiHidden="0" w:uiPriority="64" w:unhideWhenUsed="0"/>
+    <w:lsdException w:name="Medium List 1 Accent 1" w:semiHidden="0" w:uiPriority="65" w:unhideWhenUsed="0"/>
+    <w:lsdException w:name="Revision" w:unhideWhenUsed="0"/>
+    <w:lsdException w:name="List Paragraph" w:semiHidden="0" w:uiPriority="34" w:unhideWhenUsed="0" w:qFormat="1"/>
+    <w:lsdException w:name="Quote" w:semiHidden="0" w:uiPriority="29" w:unhideWhenUsed="0" w:qFormat="1"/>
+    <w:lsdException w:name="Intense Quote" w:semiHidden="0" w:uiPriority="30" w:unhideWhenUsed="0" w:qFormat="1"/>
+    <w:lsdException w:name="Medium List 2 Accent 1" w:semiHidden="0" w:uiPriority="66" w:unhideWhenUsed="0"/>
+    <w:lsdException w:name="Medium Grid 1 Accent 1" w:semiHidden="0" w:uiPriority="67" w:unhideWhenUsed="0"/>
+    <w:lsdException w:name="Medium Grid 2 Accent 1" w:semiHidden="0" w:uiPriority="68" w:unhideWhenUsed="0"/>
+    <w:lsdException w:name="Medium Grid 3 Accent 1" w:semiHidden="0" w:uiPriority="69" w:unhideWhenUsed="0"/>
+    <w:lsdException w:name="Dark List Accent 1" w:semiHidden="0" w:uiPriority="70" w:unhideWhenUsed="0"/>
+    <w:lsdException w:name="Colorful Shading Accent 1" w:semiHidden="0" w:uiPriority="71" w:unhideWhenUsed="0"/>
+    <w:lsdException w:name="Colorful List Accent 1" w:semiHidden="0" w:uiPriority="72" w:unhideWhenUsed="0"/>
+    <w:lsdException w:name="Colorful Grid Accent 1" w:semiHidden="0" w:uiPriority="73" w:unhideWhenUsed="0"/>
+    <w:lsdException w:name="Light Shading Accent 2" w:semiHidden="0" w:uiPriority="60" w:unhideWhenUsed="0"/>
+    <w:lsdException w:name="Light List Accent 2" w:semiHidden="0" w:uiPriority="61" w:unhideWhenUsed="0"/>
+    <w:lsdException w:name="Light Grid Accent 2" w:semiHidden="0" w:uiPriority="62" w:unhideWhenUsed="0"/>
+    <w:lsdException w:name="Medium Shading 1 Accent 2" w:semiHidden="0" w:uiPriority="63" w:unhideWhenUsed="0"/>
+    <w:lsdException w:name="Medium Shading 2 Accent 2" w:semiHidden="0" w:uiPriority="64" w:unhideWhenUsed="0"/>
+    <w:lsdException w:name="Medium List 1 Accent 2" w:semiHidden="0" w:uiPriority="65" w:unhideWhenUsed="0"/>
+    <w:lsdException w:name="Medium List 2 Accent 2" w:semiHidden="0" w:uiPriority="66" w:unhideWhenUsed="0"/>
+    <w:lsdException w:name="Medium Grid 1 Accent 2" w:semiHidden="0" w:uiPriority="67" w:unhideWhenUsed="0"/>
+    <w:lsdException w:name="Medium Grid 2 Accent 2" w:semiHidden="0" w:uiPriority="68" w:unhideWhenUsed="0"/>
+    <w:lsdException w:name="Medium Grid 3 Accent 2" w:semiHidden="0" w:uiPriority="69" w:unhideWhenUsed="0"/>
+    <w:lsdException w:name="Dark List Accent 2" w:semiHidden="0" w:uiPriority="70" w:unhideWhenUsed="0"/>
+    <w:lsdException w:name="Colorful Shading Accent 2" w:semiHidden="0" w:uiPriority="71" w:unhideWhenUsed="0"/>
+    <w:lsdException w:name="Colorful List Accent 2" w:semiHidden="0" w:uiPriority="72" w:unhideWhenUsed="0"/>
+    <w:lsdException w:name="Colorful Grid Accent 2" w:semiHidden="0" w:uiPriority="73" w:unhideWhenUsed="0"/>
+    <w:lsdException w:name="Light Shading Accent 3" w:semiHidden="0" w:uiPriority="60" w:unhideWhenUsed="0"/>
+    <w:lsdException w:name="Light List Accent 3" w:semiHidden="0" w:uiPriority="61" w:unhideWhenUsed="0"/>
+    <w:lsdException w:name="Light Grid Accent 3" w:semiHidden="0" w:uiPriority="62" w:unhideWhenUsed="0"/>
+    <w:lsdException w:name="Medium Shading 1 Accent 3" w:semiHidden="0" w:uiPriority="63" w:unhideWhenUsed="0"/>
+    <w:lsdException w:name="Medium Shading 2 Accent 3" w:semiHidden="0" w:uiPriority="64" w:unhideWhenUsed="0"/>
+    <w:lsdException w:name="Medium List 1 Accent 3" w:semiHidden="0" w:uiPriority="65" w:unhideWhenUsed="0"/>
+    <w:lsdException w:name="Medium List 2 Accent 3" w:semiHidden="0" w:uiPriority="66" w:unhideWhenUsed="0"/>
+    <w:lsdException w:name="Medium Grid 1 Accent 3" w:semiHidden="0" w:uiPriority="67" w:unhideWhenUsed="0"/>
+    <w:lsdException w:name="Medium Grid 2 Accent 3" w:semiHidden="0" w:uiPriority="68" w:unhideWhenUsed="0"/>
+    <w:lsdException w:name="Medium Grid 3 Accent 3" w:semiHidden="0" w:uiPriority="69" w:unhideWhenUsed="0"/>
+    <w:lsdException w:name="Dark List Accent 3" w:semiHidden="0" w:uiPriority="70" w:unhideWhenUsed="0"/>
+    <w:lsdException w:name="Colorful Shading Accent 3" w:semiHidden="0" w:uiPriority="71" w:unhideWhenUsed="0"/>
+    <w:lsdException w:name="Colorful List Accent 3" w:semiHidden="0" w:uiPriority="72" w:unhideWhenUsed="0"/>
+    <w:lsdException w:name="Colorful Grid Accent 3" w:semiHidden="0" w:uiPriority="73" w:unhideWhenUsed="0"/>
+    <w:lsdException w:name="Light Shading Accent 4" w:semiHidden="0" w:uiPriority="60" w:unhideWhenUsed="0"/>
+    <w:lsdException w:name="Light List Accent 4" w:semiHidden="0" w:uiPriority="61" w:unhideWhenUsed="0"/>
+    <w:lsdException w:name="Light Grid Accent 4" w:semiHidden="0" w:uiPriority="62" w:unhideWhenUsed="0"/>
+    <w:lsdException w:name="Medium Shading 1 Accent 4" w:semiHidden="0" w:uiPriority="63" w:unhideWhenUsed="0"/>
+    <w:lsdException w:name="Medium Shading 2 Accent 4" w:semiHidden="0" w:uiPriority="64" w:unhideWhenUsed="0"/>
+    <w:lsdException w:name="Medium List 1 Accent 4" w:semiHidden="0" w:uiPriority="65" w:unhideWhenUsed="0"/>
+    <w:lsdException w:name="Medium List 2 Accent 4" w:semiHidden="0" w:uiPriority="66" w:unhideWhenUsed="0"/>
+    <w:lsdException w:name="Medium Grid 1 Accent 4" w:semiHidden="0" w:uiPriority="67" w:unhideWhenUsed="0"/>
+    <w:lsdException w:name="Medium Grid 2 Accent 4" w:semiHidden="0" w:uiPriority="68" w:unhideWhenUsed="0"/>
+    <w:lsdException w:name="Medium Grid 3 Accent 4" w:semiHidden="0" w:uiPriority="69" w:unhideWhenUsed="0"/>
+    <w:lsdException w:name="Dark List Accent 4" w:semiHidden="0" w:uiPriority="70" w:unhideWhenUsed="0"/>
+    <w:lsdException w:name="Colorful Shading Accent 4" w:semiHidden="0" w:uiPriority="71" w:unhideWhenUsed="0"/>
+    <w:lsdException w:name="Colorful List Accent 4" w:semiHidden="0" w:uiPriority="72" w:unhideWhenUsed="0"/>
+    <w:lsdException w:name="Colorful Grid Accent 4" w:semiHidden="0" w:uiPriority="73" w:unhideWhenUsed="0"/>
+    <w:lsdException w:name="Light Shading Accent 5" w:semiHidden="0" w:uiPriority="60" w:unhideWhenUsed="0"/>
+    <w:lsdException w:name="Light List Accent 5" w:semiHidden="0" w:uiPriority="61" w:unhideWhenUsed="0"/>
+    <w:lsdException w:name="Light Grid Accent 5" w:semiHidden="0" w:uiPriority="62" w:unhideWhenUsed="0"/>
+    <w:lsdException w:name="Medium Shading 1 Accent 5" w:semiHidden="0" w:uiPriority="63" w:unhideWhenUsed="0"/>
+    <w:lsdException w:name="Medium Shading 2 Accent 5" w:semiHidden="0" w:uiPriority="64" w:unhideWhenUsed="0"/>
+    <w:lsdException w:name="Medium List 1 Accent 5" w:semiHidden="0" w:uiPriority="65" w:unhideWhenUsed="0"/>
+    <w:lsdException w:name="Medium List 2 Accent 5" w:semiHidden="0" w:uiPriority="66" w:unhideWhenUsed="0"/>
+    <w:lsdException w:name="Medium Grid 1 Accent 5" w:semiHidden="0" w:uiPriority="67" w:unhideWhenUsed="0"/>
+    <w:lsdException w:name="Medium Grid 2 Accent 5" w:semiHidden="0" w:uiPriority="68" w:unhideWhenUsed="0"/>
+    <w:lsdException w:name="Medium Grid 3 Accent 5" w:semiHidden="0" w:uiPriority="69" w:unhideWhenUsed="0"/>
+    <w:lsdException w:name="Dark List Accent 5" w:semiHidden="0" w:uiPriority="70" w:unhideWhenUsed="0"/>
+    <w:lsdException w:name="Colorful Shading Accent 5" w:semiHidden="0" w:uiPriority="71" w:unhideWhenUsed="0"/>
+    <w:lsdException w:name="Colorful List Accent 5" w:semiHidden="0" w:uiPriority="72" w:unhideWhenUsed="0"/>
+    <w:lsdException w:name="Colorful Grid Accent 5" w:semiHidden="0" w:uiPriority="73" w:unhideWhenUsed="0"/>
+    <w:lsdException w:name="Light Shading Accent 6" w:semiHidden="0" w:uiPriority="60" w:unhideWhenUsed="0"/>
+    <w:lsdException w:name="Light List Accent 6" w:semiHidden="0" w:uiPriority="61" w:unhideWhenUsed="0"/>
+    <w:lsdException w:name="Light Grid Accent 6" w:semiHidden="0" w:uiPriority="62" w:unhideWhenUsed="0"/>
+    <w:lsdException w:name="Medium Shading 1 Accent 6" w:semiHidden="0" w:uiPriority="63" w:unhideWhenUsed="0"/>
+    <w:lsdException w:name="Medium Shading 2 Accent 6" w:semiHidden="0" w:uiPriority="64" w:unhideWhenUsed="0"/>
+    <w:lsdException w:name="Medium List 1 Accent 6" w:semiHidden="0" w:uiPriority="65" w:unhideWhenUsed="0"/>
+    <w:lsdException w:name="Medium List 2 Accent 6" w:semiHidden="0" w:uiPriority="66" w:unhideWhenUsed="0"/>
+    <w:lsdException w:name="Medium Grid 1 Accent 6" w:semiHidden="0" w:uiPriority="67" w:unhideWhenUsed="0"/>
+    <w:lsdException w:name="Medium Grid 2 Accent 6" w:semiHidden="0" w:uiPriority="68" w:unhideWhenUsed="0"/>
+    <w:lsdException w:name="Medium Grid 3 Accent 6" w:semiHidden="0" w:uiPriority="69" w:unhideWhenUsed="0"/>
+    <w:lsdException w:name="Dark List Accent 6" w:semiHidden="0" w:uiPriority="70" w:unhideWhenUsed="0"/>
+    <w:lsdException w:name="Colorful Shading Accent 6" w:semiHidden="0" w:uiPriority="71" w:unhideWhenUsed="0"/>
+    <w:lsdException w:name="Colorful List Accent 6" w:semiHidden="0" w:uiPriority="72" w:unhideWhenUsed="0"/>
+    <w:lsdException w:name="Colorful Grid Accent 6" w:semiHidden="0" w:uiPriority="73" w:unhideWhenUsed="0"/>
+    <w:lsdException w:name="Subtle Emphasis" w:semiHidden="0" w:uiPriority="19" w:unhideWhenUsed="0" w:qFormat="1"/>
+    <w:lsdException w:name="Intense Emphasis" w:semiHidden="0" w:uiPriority="21" w:unhideWhenUsed="0" w:qFormat="1"/>
+    <w:lsdException w:name="Subtle Reference" w:semiHidden="0" w:uiPriority="31" w:unhideWhenUsed="0" w:qFormat="1"/>
+    <w:lsdException w:name="Intense Reference" w:semiHidden="0" w:uiPriority="32" w:unhideWhenUsed="0" w:qFormat="1"/>
+    <w:lsdException w:name="Book Title" w:semiHidden="0" w:uiPriority="33" w:unhideWhenUsed="0" w:qFormat="1"/>
+    <w:lsdException w:name="Bibliography" w:uiPriority="37"/>
+    <w:lsdException w:name="TOC Heading" w:uiPriority="39" w:qFormat="1"/>
+  </w:latentStyles>
+  <w:style w:type="paragraph" w:default="1" w:styleId="Normal">
+    <w:name w:val="Normal"/>
+    <w:qFormat/>
+  </w:style>
+  <w:style w:type="character" w:default="1" w:styleId="DefaultParagraphFont">
+    <w:name w:val="Default Paragraph Font"/>
+    <w:uiPriority w:val="1"/>
+    <w:semiHidden/>
+    <w:unhideWhenUsed/>
+  </w:style>
+  <w:style w:type="table" w:default="1" w:styleId="TableNormal">
+    <w:name w:val="Normal Table"/>
+    <w:uiPriority w:val="99"/>
+    <w:semiHidden/>
+    <w:unhideWhenUsed/>
+    <w:tblPr>
+      <w:tblInd w:w="0" w:type="dxa"/>
+      <w:tblCellMar>
+        <w:top w:w="0" w:type="dxa"/>
+        <w:left w:w="108" w:type="dxa"/>
+        <w:bottom w:w="0" w:type="dxa"/>
+        <w:right w:w="108" w:type="dxa"/>
+      </w:tblCellMar>
+    </w:tblPr>
+  </w:style>
+  <w:style w:type="numbering" w:default="1" w:styleId="NoList">
+    <w:name w:val="No List"/>
+    <w:uiPriority w:val="99"/>
+    <w:semiHidden/>
+    <w:unhideWhenUsed/>
+  </w:style>
 </w:styles>
 </file>
</xml_diff>